<commit_message>
* Modified Time spent per member per week and activity.docx : Table updated * Added Time Management Account : First point in progress
</commit_message>
<xml_diff>
--- a/doc/End of Project Report/Time spent per member per week and activity.docx
+++ b/doc/End of Project Report/Time spent per member per week and activity.docx
@@ -167,7 +167,6 @@
                 <w:szCs w:val="24"/>
               </w:rPr>
             </w:pPr>
-            <w:proofErr w:type="spellStart"/>
             <w:r>
               <w:rPr>
                 <w:rFonts w:ascii="Times New Roman" w:eastAsia="PMingLiU" w:hAnsi="Times New Roman" w:cs="Times New Roman"/>
@@ -177,7 +176,6 @@
               </w:rPr>
               <w:t>Kristian</w:t>
             </w:r>
-            <w:proofErr w:type="spellEnd"/>
           </w:p>
         </w:tc>
         <w:tc>
@@ -350,6 +348,15 @@
               </w:rPr>
               <w:t>Week 1</w:t>
             </w:r>
+            <w:r>
+              <w:rPr>
+                <w:rFonts w:ascii="Times New Roman" w:eastAsia="PMingLiU" w:hAnsi="Times New Roman" w:cs="Times New Roman" w:hint="eastAsia"/>
+                <w:color w:val="000000"/>
+                <w:kern w:val="0"/>
+                <w:szCs w:val="24"/>
+              </w:rPr>
+              <w:t xml:space="preserve"> : 19.5 hours</w:t>
+            </w:r>
           </w:p>
         </w:tc>
         <w:tc>
@@ -605,6 +612,16 @@
               </w:rPr>
               <w:t xml:space="preserve">Project Plan </w:t>
             </w:r>
+            <w:r>
+              <w:rPr>
+                <w:rFonts w:hint="eastAsia"/>
+                <w:b/>
+                <w:bCs/>
+                <w:sz w:val="23"/>
+                <w:szCs w:val="23"/>
+              </w:rPr>
+              <w:t>: 19.5 hours</w:t>
+            </w:r>
           </w:p>
         </w:tc>
       </w:tr>
@@ -1741,6 +1758,14 @@
               </w:rPr>
               <w:t>Week 2</w:t>
             </w:r>
+            <w:r>
+              <w:rPr>
+                <w:rFonts w:hint="eastAsia"/>
+                <w:sz w:val="23"/>
+                <w:szCs w:val="23"/>
+              </w:rPr>
+              <w:t xml:space="preserve"> : 6.5 hours</w:t>
+            </w:r>
           </w:p>
         </w:tc>
         <w:tc>
@@ -1990,6 +2015,16 @@
               </w:rPr>
               <w:t xml:space="preserve">Analysis, Design and Testing </w:t>
             </w:r>
+            <w:r>
+              <w:rPr>
+                <w:rFonts w:ascii="Times New Roman" w:hAnsi="Times New Roman" w:cs="Times New Roman" w:hint="eastAsia"/>
+                <w:b/>
+                <w:bCs/>
+                <w:sz w:val="23"/>
+                <w:szCs w:val="23"/>
+              </w:rPr>
+              <w:t xml:space="preserve"> : 6.5 hours</w:t>
+            </w:r>
           </w:p>
         </w:tc>
       </w:tr>
@@ -2878,6 +2913,14 @@
               </w:rPr>
               <w:t>Week 3</w:t>
             </w:r>
+            <w:r>
+              <w:rPr>
+                <w:rFonts w:hint="eastAsia"/>
+                <w:sz w:val="23"/>
+                <w:szCs w:val="23"/>
+              </w:rPr>
+              <w:t xml:space="preserve"> : 26 hours</w:t>
+            </w:r>
           </w:p>
         </w:tc>
         <w:tc>
@@ -3127,6 +3170,16 @@
               </w:rPr>
               <w:t xml:space="preserve">Analysis, Design and Testing </w:t>
             </w:r>
+            <w:r>
+              <w:rPr>
+                <w:rFonts w:ascii="Times New Roman" w:hAnsi="Times New Roman" w:cs="Times New Roman" w:hint="eastAsia"/>
+                <w:b/>
+                <w:bCs/>
+                <w:sz w:val="23"/>
+                <w:szCs w:val="23"/>
+              </w:rPr>
+              <w:t>: 16.25 hours</w:t>
+            </w:r>
           </w:p>
         </w:tc>
       </w:tr>
@@ -4270,6 +4323,16 @@
               </w:rPr>
               <w:t xml:space="preserve">Programming </w:t>
             </w:r>
+            <w:r>
+              <w:rPr>
+                <w:rFonts w:ascii="Times New Roman" w:hAnsi="Times New Roman" w:cs="Times New Roman" w:hint="eastAsia"/>
+                <w:b/>
+                <w:bCs/>
+                <w:sz w:val="23"/>
+                <w:szCs w:val="23"/>
+              </w:rPr>
+              <w:t>: 9.75 hours</w:t>
+            </w:r>
           </w:p>
         </w:tc>
       </w:tr>
@@ -4755,6 +4818,14 @@
               </w:rPr>
               <w:t>Week 4</w:t>
             </w:r>
+            <w:r>
+              <w:rPr>
+                <w:rFonts w:hint="eastAsia"/>
+                <w:sz w:val="23"/>
+                <w:szCs w:val="23"/>
+              </w:rPr>
+              <w:t xml:space="preserve"> : 15.5 hours</w:t>
+            </w:r>
           </w:p>
         </w:tc>
         <w:tc>
@@ -5004,6 +5075,16 @@
               </w:rPr>
               <w:t xml:space="preserve">Analysis, Design and Testing </w:t>
             </w:r>
+            <w:r>
+              <w:rPr>
+                <w:rFonts w:ascii="Times New Roman" w:hAnsi="Times New Roman" w:cs="Times New Roman" w:hint="eastAsia"/>
+                <w:b/>
+                <w:bCs/>
+                <w:sz w:val="23"/>
+                <w:szCs w:val="23"/>
+              </w:rPr>
+              <w:t>: 2.5 hours</w:t>
+            </w:r>
           </w:p>
         </w:tc>
       </w:tr>
@@ -5490,6 +5571,16 @@
                 <w:szCs w:val="23"/>
               </w:rPr>
               <w:t xml:space="preserve">Programming </w:t>
+            </w:r>
+            <w:r>
+              <w:rPr>
+                <w:rFonts w:ascii="Times New Roman" w:hAnsi="Times New Roman" w:cs="Times New Roman" w:hint="eastAsia"/>
+                <w:b/>
+                <w:bCs/>
+                <w:sz w:val="23"/>
+                <w:szCs w:val="23"/>
+              </w:rPr>
+              <w:t>: 13 hours</w:t>
             </w:r>
           </w:p>
         </w:tc>
@@ -6306,7 +6397,6 @@
                 <w:szCs w:val="24"/>
               </w:rPr>
             </w:pPr>
-            <w:proofErr w:type="spellStart"/>
             <w:r>
               <w:rPr>
                 <w:rFonts w:ascii="Times New Roman" w:eastAsia="PMingLiU" w:hAnsi="Times New Roman" w:cs="Times New Roman"/>
@@ -6316,7 +6406,6 @@
               </w:rPr>
               <w:t>Kristian</w:t>
             </w:r>
-            <w:proofErr w:type="spellEnd"/>
           </w:p>
         </w:tc>
         <w:tc>
@@ -6498,6 +6587,15 @@
               </w:rPr>
               <w:t>5</w:t>
             </w:r>
+            <w:r>
+              <w:rPr>
+                <w:rFonts w:ascii="Times New Roman" w:eastAsia="PMingLiU" w:hAnsi="Times New Roman" w:cs="Times New Roman" w:hint="eastAsia"/>
+                <w:color w:val="000000"/>
+                <w:kern w:val="0"/>
+                <w:szCs w:val="24"/>
+              </w:rPr>
+              <w:t xml:space="preserve"> : 38 hours</w:t>
+            </w:r>
           </w:p>
         </w:tc>
         <w:tc>
@@ -6752,6 +6850,16 @@
               </w:rPr>
               <w:t xml:space="preserve">Analysis, Design and Testing </w:t>
             </w:r>
+            <w:r>
+              <w:rPr>
+                <w:rFonts w:ascii="Times New Roman" w:hAnsi="Times New Roman" w:cs="Times New Roman" w:hint="eastAsia"/>
+                <w:b/>
+                <w:bCs/>
+                <w:sz w:val="23"/>
+                <w:szCs w:val="23"/>
+              </w:rPr>
+              <w:t>: 2.5 hours</w:t>
+            </w:r>
           </w:p>
         </w:tc>
       </w:tr>
@@ -7029,6 +7137,16 @@
               </w:rPr>
               <w:t xml:space="preserve">Programming </w:t>
             </w:r>
+            <w:r>
+              <w:rPr>
+                <w:rFonts w:ascii="Times New Roman" w:hAnsi="Times New Roman" w:cs="Times New Roman" w:hint="eastAsia"/>
+                <w:b/>
+                <w:bCs/>
+                <w:sz w:val="23"/>
+                <w:szCs w:val="23"/>
+              </w:rPr>
+              <w:t>: 5.5 hours</w:t>
+            </w:r>
           </w:p>
         </w:tc>
       </w:tr>
@@ -7477,6 +7595,7 @@
               <w:pStyle w:val="Default"/>
               <w:jc w:val="center"/>
               <w:rPr>
+                <w:b/>
                 <w:sz w:val="23"/>
                 <w:szCs w:val="23"/>
               </w:rPr>
@@ -7484,6 +7603,7 @@
             <w:r>
               <w:rPr>
                 <w:rFonts w:hint="eastAsia"/>
+                <w:b/>
                 <w:sz w:val="23"/>
                 <w:szCs w:val="23"/>
               </w:rPr>
@@ -7525,6 +7645,16 @@
                 <w:szCs w:val="24"/>
               </w:rPr>
               <w:t>Presentation</w:t>
+            </w:r>
+            <w:r>
+              <w:rPr>
+                <w:rFonts w:ascii="Times New Roman" w:eastAsia="PMingLiU" w:hAnsi="Times New Roman" w:cs="Times New Roman" w:hint="eastAsia"/>
+                <w:b/>
+                <w:color w:val="000000"/>
+                <w:kern w:val="0"/>
+                <w:szCs w:val="24"/>
+              </w:rPr>
+              <w:t xml:space="preserve"> : 30 hours</w:t>
             </w:r>
           </w:p>
         </w:tc>
@@ -8295,6 +8425,14 @@
               </w:rPr>
               <w:t>Week 6</w:t>
             </w:r>
+            <w:r>
+              <w:rPr>
+                <w:rFonts w:hint="eastAsia"/>
+                <w:sz w:val="23"/>
+                <w:szCs w:val="23"/>
+              </w:rPr>
+              <w:t xml:space="preserve"> : 6 hours</w:t>
+            </w:r>
           </w:p>
         </w:tc>
         <w:tc>
@@ -8540,6 +8678,16 @@
               </w:rPr>
               <w:t xml:space="preserve">Programming </w:t>
             </w:r>
+            <w:r>
+              <w:rPr>
+                <w:rFonts w:ascii="Times New Roman" w:hAnsi="Times New Roman" w:cs="Times New Roman" w:hint="eastAsia"/>
+                <w:b/>
+                <w:bCs/>
+                <w:sz w:val="23"/>
+                <w:szCs w:val="23"/>
+              </w:rPr>
+              <w:t>: 6 hours</w:t>
+            </w:r>
           </w:p>
         </w:tc>
       </w:tr>
@@ -9008,6 +9156,15 @@
               </w:rPr>
               <w:t>Week 7</w:t>
             </w:r>
+            <w:r>
+              <w:rPr>
+                <w:rFonts w:hint="eastAsia"/>
+                <w:bCs/>
+                <w:sz w:val="23"/>
+                <w:szCs w:val="23"/>
+              </w:rPr>
+              <w:t xml:space="preserve"> : 9.5 hours</w:t>
+            </w:r>
           </w:p>
         </w:tc>
         <w:tc>
@@ -9253,6 +9410,16 @@
               </w:rPr>
               <w:t xml:space="preserve">Programming </w:t>
             </w:r>
+            <w:r>
+              <w:rPr>
+                <w:rFonts w:ascii="Times New Roman" w:hAnsi="Times New Roman" w:cs="Times New Roman" w:hint="eastAsia"/>
+                <w:b/>
+                <w:bCs/>
+                <w:sz w:val="23"/>
+                <w:szCs w:val="23"/>
+              </w:rPr>
+              <w:t>: 9.5 hours</w:t>
+            </w:r>
           </w:p>
         </w:tc>
       </w:tr>
@@ -9721,6 +9888,15 @@
               </w:rPr>
               <w:t>Week 8</w:t>
             </w:r>
+            <w:r>
+              <w:rPr>
+                <w:rFonts w:hint="eastAsia"/>
+                <w:bCs/>
+                <w:sz w:val="23"/>
+                <w:szCs w:val="23"/>
+              </w:rPr>
+              <w:t xml:space="preserve"> : 27.25</w:t>
+            </w:r>
           </w:p>
         </w:tc>
         <w:tc>
@@ -9966,6 +10142,16 @@
               </w:rPr>
               <w:t xml:space="preserve">Analysis, Design and Testing </w:t>
             </w:r>
+            <w:r>
+              <w:rPr>
+                <w:rFonts w:ascii="Times New Roman" w:hAnsi="Times New Roman" w:cs="Times New Roman" w:hint="eastAsia"/>
+                <w:b/>
+                <w:bCs/>
+                <w:sz w:val="23"/>
+                <w:szCs w:val="23"/>
+              </w:rPr>
+              <w:t>: 4 hours</w:t>
+            </w:r>
           </w:p>
         </w:tc>
       </w:tr>
@@ -10653,6 +10839,16 @@
               </w:rPr>
               <w:t xml:space="preserve">Programming </w:t>
             </w:r>
+            <w:r>
+              <w:rPr>
+                <w:rFonts w:ascii="Times New Roman" w:hAnsi="Times New Roman" w:cs="Times New Roman" w:hint="eastAsia"/>
+                <w:b/>
+                <w:bCs/>
+                <w:sz w:val="23"/>
+                <w:szCs w:val="23"/>
+              </w:rPr>
+              <w:t>: 15.75 hours</w:t>
+            </w:r>
           </w:p>
         </w:tc>
       </w:tr>
@@ -11509,13 +11705,14 @@
               <w:pStyle w:val="Default"/>
               <w:jc w:val="center"/>
               <w:rPr>
-                <w:sz w:val="23"/>
-                <w:szCs w:val="23"/>
-              </w:rPr>
-            </w:pPr>
-            <w:r>
-              <w:rPr>
-                <w:rFonts w:hint="eastAsia"/>
+                <w:b/>
+                <w:sz w:val="23"/>
+                <w:szCs w:val="23"/>
+              </w:rPr>
+            </w:pPr>
+            <w:r>
+              <w:rPr>
+                <w:b/>
                 <w:sz w:val="23"/>
                 <w:szCs w:val="23"/>
               </w:rPr>
@@ -11550,13 +11747,23 @@
             </w:pPr>
             <w:r>
               <w:rPr>
-                <w:rFonts w:hint="eastAsia"/>
+                <w:rFonts w:ascii="Times New Roman" w:hAnsi="Times New Roman" w:cs="Times New Roman"/>
                 <w:b/>
                 <w:bCs/>
                 <w:sz w:val="23"/>
                 <w:szCs w:val="23"/>
               </w:rPr>
               <w:t>Testing</w:t>
+            </w:r>
+            <w:r>
+              <w:rPr>
+                <w:rFonts w:ascii="Times New Roman" w:hAnsi="Times New Roman" w:cs="Times New Roman" w:hint="eastAsia"/>
+                <w:b/>
+                <w:bCs/>
+                <w:sz w:val="23"/>
+                <w:szCs w:val="23"/>
+              </w:rPr>
+              <w:t xml:space="preserve"> : 2.5 hours</w:t>
             </w:r>
           </w:p>
         </w:tc>
@@ -11586,7 +11793,6 @@
             </w:pPr>
             <w:r>
               <w:rPr>
-                <w:rFonts w:hint="eastAsia"/>
                 <w:sz w:val="23"/>
                 <w:szCs w:val="23"/>
               </w:rPr>
@@ -11618,7 +11824,6 @@
             </w:pPr>
             <w:r>
               <w:rPr>
-                <w:rFonts w:hint="eastAsia"/>
                 <w:bCs/>
                 <w:sz w:val="23"/>
                 <w:szCs w:val="23"/>
@@ -11755,7 +11960,7 @@
             </w:pPr>
             <w:r>
               <w:rPr>
-                <w:rFonts w:ascii="Times New Roman" w:eastAsia="PMingLiU" w:hAnsi="Times New Roman" w:cs="Times New Roman" w:hint="eastAsia"/>
+                <w:rFonts w:ascii="Times New Roman" w:eastAsia="PMingLiU" w:hAnsi="Times New Roman" w:cs="Times New Roman"/>
                 <w:color w:val="000000"/>
                 <w:kern w:val="0"/>
                 <w:szCs w:val="24"/>
@@ -11784,13 +11989,14 @@
               <w:pStyle w:val="Default"/>
               <w:jc w:val="center"/>
               <w:rPr>
-                <w:sz w:val="23"/>
-                <w:szCs w:val="23"/>
-              </w:rPr>
-            </w:pPr>
-            <w:r>
-              <w:rPr>
-                <w:rFonts w:hint="eastAsia"/>
+                <w:b/>
+                <w:sz w:val="23"/>
+                <w:szCs w:val="23"/>
+              </w:rPr>
+            </w:pPr>
+            <w:r>
+              <w:rPr>
+                <w:b/>
                 <w:sz w:val="23"/>
                 <w:szCs w:val="23"/>
               </w:rPr>
@@ -11825,13 +12031,23 @@
             </w:pPr>
             <w:r>
               <w:rPr>
-                <w:rFonts w:hint="eastAsia"/>
+                <w:rFonts w:ascii="Times New Roman" w:hAnsi="Times New Roman" w:cs="Times New Roman"/>
                 <w:b/>
                 <w:bCs/>
                 <w:sz w:val="23"/>
                 <w:szCs w:val="23"/>
               </w:rPr>
               <w:t>Final Report</w:t>
+            </w:r>
+            <w:r>
+              <w:rPr>
+                <w:rFonts w:ascii="Times New Roman" w:hAnsi="Times New Roman" w:cs="Times New Roman" w:hint="eastAsia"/>
+                <w:b/>
+                <w:bCs/>
+                <w:sz w:val="23"/>
+                <w:szCs w:val="23"/>
+              </w:rPr>
+              <w:t xml:space="preserve"> : 6.5 hours</w:t>
             </w:r>
           </w:p>
         </w:tc>
@@ -12069,6 +12285,7 @@
               <w:pStyle w:val="Default"/>
               <w:jc w:val="center"/>
               <w:rPr>
+                <w:rFonts w:hint="eastAsia"/>
                 <w:sz w:val="23"/>
                 <w:szCs w:val="23"/>
               </w:rPr>
@@ -12092,13 +12309,2581 @@
             <w:pPr>
               <w:pStyle w:val="Default"/>
               <w:rPr>
-                <w:sz w:val="23"/>
-                <w:szCs w:val="23"/>
-              </w:rPr>
-            </w:pPr>
-            <w:r>
-              <w:rPr>
                 <w:rFonts w:hint="eastAsia"/>
+                <w:bCs/>
+                <w:sz w:val="23"/>
+                <w:szCs w:val="23"/>
+              </w:rPr>
+            </w:pPr>
+            <w:r>
+              <w:rPr>
+                <w:rFonts w:hint="eastAsia"/>
+                <w:bCs/>
+                <w:sz w:val="23"/>
+                <w:szCs w:val="23"/>
+              </w:rPr>
+              <w:t>Week 9</w:t>
+            </w:r>
+            <w:r>
+              <w:rPr>
+                <w:rFonts w:hint="eastAsia"/>
+                <w:bCs/>
+                <w:sz w:val="23"/>
+                <w:szCs w:val="23"/>
+              </w:rPr>
+              <w:t xml:space="preserve"> : </w:t>
+            </w:r>
+          </w:p>
+        </w:tc>
+        <w:tc>
+          <w:tcPr>
+            <w:tcW w:w="1134" w:type="dxa"/>
+            <w:tcBorders>
+              <w:top w:val="single" w:sz="4" w:space="0" w:color="auto"/>
+              <w:left w:val="single" w:sz="4" w:space="0" w:color="auto"/>
+              <w:bottom w:val="single" w:sz="4" w:space="0" w:color="auto"/>
+              <w:right w:val="single" w:sz="4" w:space="0" w:color="auto"/>
+            </w:tcBorders>
+            <w:shd w:val="clear" w:color="auto" w:fill="C2D69B" w:themeFill="accent3" w:themeFillTint="99"/>
+            <w:vAlign w:val="center"/>
+          </w:tcPr>
+          <w:p>
+            <w:pPr>
+              <w:widowControl/>
+              <w:jc w:val="center"/>
+              <w:rPr>
+                <w:rFonts w:ascii="Times New Roman" w:eastAsia="PMingLiU" w:hAnsi="Times New Roman" w:cs="Times New Roman"/>
+                <w:color w:val="000000"/>
+                <w:kern w:val="0"/>
+                <w:szCs w:val="24"/>
+              </w:rPr>
+            </w:pPr>
+            <w:r>
+              <w:rPr>
+                <w:rFonts w:ascii="Times New Roman" w:eastAsia="PMingLiU" w:hAnsi="Times New Roman" w:cs="Times New Roman" w:hint="eastAsia"/>
+                <w:color w:val="000000"/>
+                <w:kern w:val="0"/>
+                <w:szCs w:val="24"/>
+              </w:rPr>
+              <w:t>9.5</w:t>
+            </w:r>
+          </w:p>
+        </w:tc>
+        <w:tc>
+          <w:tcPr>
+            <w:tcW w:w="992" w:type="dxa"/>
+            <w:tcBorders>
+              <w:top w:val="single" w:sz="4" w:space="0" w:color="auto"/>
+              <w:left w:val="single" w:sz="4" w:space="0" w:color="auto"/>
+              <w:bottom w:val="single" w:sz="4" w:space="0" w:color="auto"/>
+              <w:right w:val="single" w:sz="4" w:space="0" w:color="auto"/>
+            </w:tcBorders>
+            <w:shd w:val="clear" w:color="auto" w:fill="C2D69B" w:themeFill="accent3" w:themeFillTint="99"/>
+            <w:vAlign w:val="center"/>
+          </w:tcPr>
+          <w:p>
+            <w:pPr>
+              <w:widowControl/>
+              <w:jc w:val="center"/>
+              <w:rPr>
+                <w:rFonts w:ascii="Times New Roman" w:eastAsia="PMingLiU" w:hAnsi="Times New Roman" w:cs="Times New Roman"/>
+                <w:color w:val="000000"/>
+                <w:kern w:val="0"/>
+                <w:szCs w:val="24"/>
+              </w:rPr>
+            </w:pPr>
+            <w:r>
+              <w:rPr>
+                <w:rFonts w:ascii="Times New Roman" w:eastAsia="PMingLiU" w:hAnsi="Times New Roman" w:cs="Times New Roman" w:hint="eastAsia"/>
+                <w:color w:val="000000"/>
+                <w:kern w:val="0"/>
+                <w:szCs w:val="24"/>
+              </w:rPr>
+              <w:t>9</w:t>
+            </w:r>
+          </w:p>
+        </w:tc>
+        <w:tc>
+          <w:tcPr>
+            <w:tcW w:w="992" w:type="dxa"/>
+            <w:tcBorders>
+              <w:top w:val="single" w:sz="4" w:space="0" w:color="auto"/>
+              <w:left w:val="single" w:sz="4" w:space="0" w:color="auto"/>
+              <w:bottom w:val="single" w:sz="4" w:space="0" w:color="auto"/>
+              <w:right w:val="single" w:sz="4" w:space="0" w:color="auto"/>
+            </w:tcBorders>
+            <w:shd w:val="clear" w:color="auto" w:fill="C2D69B" w:themeFill="accent3" w:themeFillTint="99"/>
+            <w:noWrap/>
+            <w:vAlign w:val="center"/>
+          </w:tcPr>
+          <w:p>
+            <w:pPr>
+              <w:widowControl/>
+              <w:jc w:val="center"/>
+              <w:rPr>
+                <w:rFonts w:ascii="Times New Roman" w:eastAsia="PMingLiU" w:hAnsi="Times New Roman" w:cs="Times New Roman"/>
+                <w:color w:val="000000"/>
+                <w:kern w:val="0"/>
+                <w:szCs w:val="24"/>
+              </w:rPr>
+            </w:pPr>
+            <w:r>
+              <w:rPr>
+                <w:rFonts w:ascii="Times New Roman" w:eastAsia="PMingLiU" w:hAnsi="Times New Roman" w:cs="Times New Roman" w:hint="eastAsia"/>
+                <w:color w:val="000000"/>
+                <w:kern w:val="0"/>
+                <w:szCs w:val="24"/>
+              </w:rPr>
+              <w:t>5.5</w:t>
+            </w:r>
+          </w:p>
+        </w:tc>
+        <w:tc>
+          <w:tcPr>
+            <w:tcW w:w="992" w:type="dxa"/>
+            <w:tcBorders>
+              <w:top w:val="single" w:sz="4" w:space="0" w:color="auto"/>
+              <w:left w:val="single" w:sz="4" w:space="0" w:color="auto"/>
+              <w:bottom w:val="single" w:sz="4" w:space="0" w:color="auto"/>
+              <w:right w:val="single" w:sz="4" w:space="0" w:color="auto"/>
+            </w:tcBorders>
+            <w:shd w:val="clear" w:color="auto" w:fill="C2D69B" w:themeFill="accent3" w:themeFillTint="99"/>
+            <w:noWrap/>
+            <w:vAlign w:val="center"/>
+          </w:tcPr>
+          <w:p>
+            <w:pPr>
+              <w:widowControl/>
+              <w:jc w:val="center"/>
+              <w:rPr>
+                <w:rFonts w:ascii="Times New Roman" w:eastAsia="PMingLiU" w:hAnsi="Times New Roman" w:cs="Times New Roman" w:hint="eastAsia"/>
+                <w:color w:val="000000"/>
+                <w:kern w:val="0"/>
+                <w:szCs w:val="24"/>
+              </w:rPr>
+            </w:pPr>
+          </w:p>
+        </w:tc>
+        <w:tc>
+          <w:tcPr>
+            <w:tcW w:w="993" w:type="dxa"/>
+            <w:tcBorders>
+              <w:top w:val="single" w:sz="4" w:space="0" w:color="auto"/>
+              <w:left w:val="single" w:sz="4" w:space="0" w:color="auto"/>
+              <w:bottom w:val="single" w:sz="4" w:space="0" w:color="auto"/>
+              <w:right w:val="single" w:sz="4" w:space="0" w:color="auto"/>
+            </w:tcBorders>
+            <w:shd w:val="clear" w:color="auto" w:fill="C2D69B" w:themeFill="accent3" w:themeFillTint="99"/>
+            <w:noWrap/>
+            <w:vAlign w:val="center"/>
+          </w:tcPr>
+          <w:p>
+            <w:pPr>
+              <w:widowControl/>
+              <w:jc w:val="center"/>
+              <w:rPr>
+                <w:rFonts w:ascii="Times New Roman" w:eastAsia="PMingLiU" w:hAnsi="Times New Roman" w:cs="Times New Roman" w:hint="eastAsia"/>
+                <w:color w:val="000000"/>
+                <w:kern w:val="0"/>
+                <w:szCs w:val="24"/>
+              </w:rPr>
+            </w:pPr>
+          </w:p>
+        </w:tc>
+      </w:tr>
+      <w:tr>
+        <w:trPr>
+          <w:trHeight w:val="330"/>
+        </w:trPr>
+        <w:tc>
+          <w:tcPr>
+            <w:tcW w:w="580" w:type="dxa"/>
+            <w:tcBorders>
+              <w:top w:val="single" w:sz="4" w:space="0" w:color="auto"/>
+              <w:left w:val="single" w:sz="4" w:space="0" w:color="auto"/>
+              <w:bottom w:val="single" w:sz="4" w:space="0" w:color="auto"/>
+              <w:right w:val="single" w:sz="4" w:space="0" w:color="auto"/>
+            </w:tcBorders>
+          </w:tcPr>
+          <w:p>
+            <w:pPr>
+              <w:pStyle w:val="Default"/>
+              <w:jc w:val="center"/>
+              <w:rPr>
+                <w:b/>
+                <w:sz w:val="23"/>
+                <w:szCs w:val="23"/>
+              </w:rPr>
+            </w:pPr>
+            <w:r>
+              <w:rPr>
+                <w:rFonts w:hint="eastAsia"/>
+                <w:b/>
+                <w:sz w:val="23"/>
+                <w:szCs w:val="23"/>
+              </w:rPr>
+              <w:t>7</w:t>
+            </w:r>
+          </w:p>
+        </w:tc>
+        <w:tc>
+          <w:tcPr>
+            <w:tcW w:w="8487" w:type="dxa"/>
+            <w:gridSpan w:val="6"/>
+            <w:tcBorders>
+              <w:top w:val="single" w:sz="4" w:space="0" w:color="auto"/>
+              <w:left w:val="single" w:sz="4" w:space="0" w:color="auto"/>
+              <w:bottom w:val="single" w:sz="4" w:space="0" w:color="auto"/>
+              <w:right w:val="single" w:sz="4" w:space="0" w:color="auto"/>
+            </w:tcBorders>
+            <w:shd w:val="clear" w:color="auto" w:fill="auto"/>
+            <w:noWrap/>
+            <w:vAlign w:val="center"/>
+          </w:tcPr>
+          <w:p>
+            <w:pPr>
+              <w:widowControl/>
+              <w:rPr>
+                <w:rFonts w:ascii="Times New Roman" w:eastAsia="PMingLiU" w:hAnsi="Times New Roman" w:cs="Times New Roman" w:hint="eastAsia"/>
+                <w:color w:val="000000"/>
+                <w:kern w:val="0"/>
+                <w:szCs w:val="24"/>
+              </w:rPr>
+            </w:pPr>
+            <w:r>
+              <w:rPr>
+                <w:rFonts w:ascii="Times New Roman" w:hAnsi="Times New Roman" w:cs="Times New Roman"/>
+                <w:b/>
+                <w:bCs/>
+                <w:sz w:val="23"/>
+                <w:szCs w:val="23"/>
+              </w:rPr>
+              <w:t xml:space="preserve">Analysis, Design and Testing </w:t>
+            </w:r>
+          </w:p>
+        </w:tc>
+      </w:tr>
+      <w:tr>
+        <w:trPr>
+          <w:trHeight w:val="330"/>
+        </w:trPr>
+        <w:tc>
+          <w:tcPr>
+            <w:tcW w:w="580" w:type="dxa"/>
+            <w:tcBorders>
+              <w:top w:val="single" w:sz="4" w:space="0" w:color="auto"/>
+              <w:left w:val="single" w:sz="4" w:space="0" w:color="auto"/>
+              <w:bottom w:val="single" w:sz="4" w:space="0" w:color="auto"/>
+              <w:right w:val="single" w:sz="4" w:space="0" w:color="auto"/>
+            </w:tcBorders>
+          </w:tcPr>
+          <w:p>
+            <w:pPr>
+              <w:pStyle w:val="Default"/>
+              <w:jc w:val="center"/>
+              <w:rPr>
+                <w:rFonts w:hint="eastAsia"/>
+                <w:sz w:val="23"/>
+                <w:szCs w:val="23"/>
+              </w:rPr>
+            </w:pPr>
+            <w:r>
+              <w:rPr>
+                <w:rFonts w:hint="eastAsia"/>
+                <w:sz w:val="23"/>
+                <w:szCs w:val="23"/>
+              </w:rPr>
+              <w:t>9</w:t>
+            </w:r>
+          </w:p>
+        </w:tc>
+        <w:tc>
+          <w:tcPr>
+            <w:tcW w:w="3384" w:type="dxa"/>
+            <w:tcBorders>
+              <w:top w:val="single" w:sz="4" w:space="0" w:color="auto"/>
+              <w:left w:val="single" w:sz="4" w:space="0" w:color="auto"/>
+              <w:bottom w:val="single" w:sz="4" w:space="0" w:color="auto"/>
+              <w:right w:val="single" w:sz="4" w:space="0" w:color="auto"/>
+            </w:tcBorders>
+            <w:shd w:val="clear" w:color="auto" w:fill="auto"/>
+            <w:noWrap/>
+            <w:vAlign w:val="center"/>
+          </w:tcPr>
+          <w:p>
+            <w:pPr>
+              <w:pStyle w:val="Default"/>
+              <w:rPr>
+                <w:rFonts w:hint="eastAsia"/>
+                <w:sz w:val="23"/>
+                <w:szCs w:val="23"/>
+              </w:rPr>
+            </w:pPr>
+            <w:r>
+              <w:rPr>
+                <w:sz w:val="23"/>
+                <w:szCs w:val="23"/>
+              </w:rPr>
+              <w:t xml:space="preserve">Description of Approach </w:t>
+            </w:r>
+          </w:p>
+        </w:tc>
+        <w:tc>
+          <w:tcPr>
+            <w:tcW w:w="1134" w:type="dxa"/>
+            <w:tcBorders>
+              <w:top w:val="single" w:sz="4" w:space="0" w:color="auto"/>
+              <w:left w:val="single" w:sz="4" w:space="0" w:color="auto"/>
+              <w:bottom w:val="single" w:sz="4" w:space="0" w:color="auto"/>
+              <w:right w:val="single" w:sz="4" w:space="0" w:color="auto"/>
+            </w:tcBorders>
+            <w:shd w:val="clear" w:color="auto" w:fill="auto"/>
+            <w:vAlign w:val="center"/>
+          </w:tcPr>
+          <w:p>
+            <w:pPr>
+              <w:widowControl/>
+              <w:jc w:val="center"/>
+              <w:rPr>
+                <w:rFonts w:ascii="Times New Roman" w:eastAsia="PMingLiU" w:hAnsi="Times New Roman" w:cs="Times New Roman"/>
+                <w:color w:val="000000"/>
+                <w:kern w:val="0"/>
+                <w:szCs w:val="24"/>
+              </w:rPr>
+            </w:pPr>
+            <w:r>
+              <w:rPr>
+                <w:rFonts w:ascii="Times New Roman" w:eastAsia="PMingLiU" w:hAnsi="Times New Roman" w:cs="Times New Roman" w:hint="eastAsia"/>
+                <w:color w:val="000000"/>
+                <w:kern w:val="0"/>
+                <w:szCs w:val="24"/>
+              </w:rPr>
+              <w:t>1.5</w:t>
+            </w:r>
+          </w:p>
+        </w:tc>
+        <w:tc>
+          <w:tcPr>
+            <w:tcW w:w="992" w:type="dxa"/>
+            <w:tcBorders>
+              <w:top w:val="single" w:sz="4" w:space="0" w:color="auto"/>
+              <w:left w:val="single" w:sz="4" w:space="0" w:color="auto"/>
+              <w:bottom w:val="single" w:sz="4" w:space="0" w:color="auto"/>
+              <w:right w:val="single" w:sz="4" w:space="0" w:color="auto"/>
+            </w:tcBorders>
+            <w:shd w:val="clear" w:color="auto" w:fill="auto"/>
+            <w:vAlign w:val="center"/>
+          </w:tcPr>
+          <w:p>
+            <w:pPr>
+              <w:widowControl/>
+              <w:jc w:val="center"/>
+              <w:rPr>
+                <w:rFonts w:ascii="Times New Roman" w:eastAsia="PMingLiU" w:hAnsi="Times New Roman" w:cs="Times New Roman"/>
+                <w:color w:val="000000"/>
+                <w:kern w:val="0"/>
+                <w:szCs w:val="24"/>
+              </w:rPr>
+            </w:pPr>
+          </w:p>
+        </w:tc>
+        <w:tc>
+          <w:tcPr>
+            <w:tcW w:w="992" w:type="dxa"/>
+            <w:tcBorders>
+              <w:top w:val="single" w:sz="4" w:space="0" w:color="auto"/>
+              <w:left w:val="single" w:sz="4" w:space="0" w:color="auto"/>
+              <w:bottom w:val="single" w:sz="4" w:space="0" w:color="auto"/>
+              <w:right w:val="single" w:sz="4" w:space="0" w:color="auto"/>
+            </w:tcBorders>
+            <w:shd w:val="clear" w:color="auto" w:fill="auto"/>
+            <w:noWrap/>
+            <w:vAlign w:val="center"/>
+          </w:tcPr>
+          <w:p>
+            <w:pPr>
+              <w:widowControl/>
+              <w:jc w:val="center"/>
+              <w:rPr>
+                <w:rFonts w:ascii="Times New Roman" w:eastAsia="PMingLiU" w:hAnsi="Times New Roman" w:cs="Times New Roman"/>
+                <w:color w:val="000000"/>
+                <w:kern w:val="0"/>
+                <w:szCs w:val="24"/>
+              </w:rPr>
+            </w:pPr>
+          </w:p>
+        </w:tc>
+        <w:tc>
+          <w:tcPr>
+            <w:tcW w:w="992" w:type="dxa"/>
+            <w:tcBorders>
+              <w:top w:val="single" w:sz="4" w:space="0" w:color="auto"/>
+              <w:left w:val="single" w:sz="4" w:space="0" w:color="auto"/>
+              <w:bottom w:val="single" w:sz="4" w:space="0" w:color="auto"/>
+              <w:right w:val="single" w:sz="4" w:space="0" w:color="auto"/>
+            </w:tcBorders>
+            <w:shd w:val="clear" w:color="auto" w:fill="auto"/>
+            <w:noWrap/>
+            <w:vAlign w:val="center"/>
+          </w:tcPr>
+          <w:p>
+            <w:pPr>
+              <w:widowControl/>
+              <w:jc w:val="center"/>
+              <w:rPr>
+                <w:rFonts w:ascii="Times New Roman" w:eastAsia="PMingLiU" w:hAnsi="Times New Roman" w:cs="Times New Roman" w:hint="eastAsia"/>
+                <w:color w:val="000000"/>
+                <w:kern w:val="0"/>
+                <w:szCs w:val="24"/>
+              </w:rPr>
+            </w:pPr>
+          </w:p>
+        </w:tc>
+        <w:tc>
+          <w:tcPr>
+            <w:tcW w:w="993" w:type="dxa"/>
+            <w:tcBorders>
+              <w:top w:val="single" w:sz="4" w:space="0" w:color="auto"/>
+              <w:left w:val="single" w:sz="4" w:space="0" w:color="auto"/>
+              <w:bottom w:val="single" w:sz="4" w:space="0" w:color="auto"/>
+              <w:right w:val="single" w:sz="4" w:space="0" w:color="auto"/>
+            </w:tcBorders>
+            <w:shd w:val="clear" w:color="auto" w:fill="auto"/>
+            <w:noWrap/>
+            <w:vAlign w:val="center"/>
+          </w:tcPr>
+          <w:p>
+            <w:pPr>
+              <w:widowControl/>
+              <w:jc w:val="center"/>
+              <w:rPr>
+                <w:rFonts w:ascii="Times New Roman" w:eastAsia="PMingLiU" w:hAnsi="Times New Roman" w:cs="Times New Roman" w:hint="eastAsia"/>
+                <w:color w:val="000000"/>
+                <w:kern w:val="0"/>
+                <w:szCs w:val="24"/>
+              </w:rPr>
+            </w:pPr>
+          </w:p>
+        </w:tc>
+      </w:tr>
+      <w:tr>
+        <w:trPr>
+          <w:trHeight w:val="330"/>
+        </w:trPr>
+        <w:tc>
+          <w:tcPr>
+            <w:tcW w:w="580" w:type="dxa"/>
+            <w:tcBorders>
+              <w:top w:val="single" w:sz="4" w:space="0" w:color="auto"/>
+              <w:left w:val="single" w:sz="4" w:space="0" w:color="auto"/>
+              <w:bottom w:val="single" w:sz="4" w:space="0" w:color="auto"/>
+              <w:right w:val="single" w:sz="4" w:space="0" w:color="auto"/>
+            </w:tcBorders>
+          </w:tcPr>
+          <w:p>
+            <w:pPr>
+              <w:pStyle w:val="Default"/>
+              <w:jc w:val="center"/>
+              <w:rPr>
+                <w:rFonts w:hint="eastAsia"/>
+                <w:sz w:val="23"/>
+                <w:szCs w:val="23"/>
+              </w:rPr>
+            </w:pPr>
+            <w:r>
+              <w:rPr>
+                <w:rFonts w:hint="eastAsia"/>
+                <w:sz w:val="23"/>
+                <w:szCs w:val="23"/>
+              </w:rPr>
+              <w:t>10</w:t>
+            </w:r>
+          </w:p>
+        </w:tc>
+        <w:tc>
+          <w:tcPr>
+            <w:tcW w:w="3384" w:type="dxa"/>
+            <w:tcBorders>
+              <w:top w:val="single" w:sz="4" w:space="0" w:color="auto"/>
+              <w:left w:val="single" w:sz="4" w:space="0" w:color="auto"/>
+              <w:bottom w:val="single" w:sz="4" w:space="0" w:color="auto"/>
+              <w:right w:val="single" w:sz="4" w:space="0" w:color="auto"/>
+            </w:tcBorders>
+            <w:shd w:val="clear" w:color="auto" w:fill="auto"/>
+            <w:noWrap/>
+            <w:vAlign w:val="center"/>
+          </w:tcPr>
+          <w:p>
+            <w:pPr>
+              <w:pStyle w:val="Default"/>
+              <w:rPr>
+                <w:rFonts w:hint="eastAsia"/>
+                <w:sz w:val="23"/>
+                <w:szCs w:val="23"/>
+              </w:rPr>
+            </w:pPr>
+            <w:r>
+              <w:rPr>
+                <w:sz w:val="23"/>
+                <w:szCs w:val="23"/>
+              </w:rPr>
+              <w:t>UML for Requirements</w:t>
+            </w:r>
+          </w:p>
+        </w:tc>
+        <w:tc>
+          <w:tcPr>
+            <w:tcW w:w="1134" w:type="dxa"/>
+            <w:tcBorders>
+              <w:top w:val="single" w:sz="4" w:space="0" w:color="auto"/>
+              <w:left w:val="single" w:sz="4" w:space="0" w:color="auto"/>
+              <w:bottom w:val="single" w:sz="4" w:space="0" w:color="auto"/>
+              <w:right w:val="single" w:sz="4" w:space="0" w:color="auto"/>
+            </w:tcBorders>
+            <w:shd w:val="clear" w:color="auto" w:fill="auto"/>
+            <w:vAlign w:val="center"/>
+          </w:tcPr>
+          <w:p>
+            <w:pPr>
+              <w:widowControl/>
+              <w:jc w:val="center"/>
+              <w:rPr>
+                <w:rFonts w:ascii="Times New Roman" w:eastAsia="PMingLiU" w:hAnsi="Times New Roman" w:cs="Times New Roman"/>
+                <w:color w:val="000000"/>
+                <w:kern w:val="0"/>
+                <w:szCs w:val="24"/>
+              </w:rPr>
+            </w:pPr>
+            <w:r>
+              <w:rPr>
+                <w:rFonts w:ascii="Times New Roman" w:eastAsia="PMingLiU" w:hAnsi="Times New Roman" w:cs="Times New Roman" w:hint="eastAsia"/>
+                <w:color w:val="000000"/>
+                <w:kern w:val="0"/>
+                <w:szCs w:val="24"/>
+              </w:rPr>
+              <w:t>1</w:t>
+            </w:r>
+          </w:p>
+        </w:tc>
+        <w:tc>
+          <w:tcPr>
+            <w:tcW w:w="992" w:type="dxa"/>
+            <w:tcBorders>
+              <w:top w:val="single" w:sz="4" w:space="0" w:color="auto"/>
+              <w:left w:val="single" w:sz="4" w:space="0" w:color="auto"/>
+              <w:bottom w:val="single" w:sz="4" w:space="0" w:color="auto"/>
+              <w:right w:val="single" w:sz="4" w:space="0" w:color="auto"/>
+            </w:tcBorders>
+            <w:shd w:val="clear" w:color="auto" w:fill="auto"/>
+            <w:vAlign w:val="center"/>
+          </w:tcPr>
+          <w:p>
+            <w:pPr>
+              <w:widowControl/>
+              <w:jc w:val="center"/>
+              <w:rPr>
+                <w:rFonts w:ascii="Times New Roman" w:eastAsia="PMingLiU" w:hAnsi="Times New Roman" w:cs="Times New Roman"/>
+                <w:color w:val="000000"/>
+                <w:kern w:val="0"/>
+                <w:szCs w:val="24"/>
+              </w:rPr>
+            </w:pPr>
+          </w:p>
+        </w:tc>
+        <w:tc>
+          <w:tcPr>
+            <w:tcW w:w="992" w:type="dxa"/>
+            <w:tcBorders>
+              <w:top w:val="single" w:sz="4" w:space="0" w:color="auto"/>
+              <w:left w:val="single" w:sz="4" w:space="0" w:color="auto"/>
+              <w:bottom w:val="single" w:sz="4" w:space="0" w:color="auto"/>
+              <w:right w:val="single" w:sz="4" w:space="0" w:color="auto"/>
+            </w:tcBorders>
+            <w:shd w:val="clear" w:color="auto" w:fill="auto"/>
+            <w:noWrap/>
+            <w:vAlign w:val="center"/>
+          </w:tcPr>
+          <w:p>
+            <w:pPr>
+              <w:widowControl/>
+              <w:jc w:val="center"/>
+              <w:rPr>
+                <w:rFonts w:ascii="Times New Roman" w:eastAsia="PMingLiU" w:hAnsi="Times New Roman" w:cs="Times New Roman"/>
+                <w:color w:val="000000"/>
+                <w:kern w:val="0"/>
+                <w:szCs w:val="24"/>
+              </w:rPr>
+            </w:pPr>
+          </w:p>
+        </w:tc>
+        <w:tc>
+          <w:tcPr>
+            <w:tcW w:w="992" w:type="dxa"/>
+            <w:tcBorders>
+              <w:top w:val="single" w:sz="4" w:space="0" w:color="auto"/>
+              <w:left w:val="single" w:sz="4" w:space="0" w:color="auto"/>
+              <w:bottom w:val="single" w:sz="4" w:space="0" w:color="auto"/>
+              <w:right w:val="single" w:sz="4" w:space="0" w:color="auto"/>
+            </w:tcBorders>
+            <w:shd w:val="clear" w:color="auto" w:fill="auto"/>
+            <w:noWrap/>
+            <w:vAlign w:val="center"/>
+          </w:tcPr>
+          <w:p>
+            <w:pPr>
+              <w:widowControl/>
+              <w:jc w:val="center"/>
+              <w:rPr>
+                <w:rFonts w:ascii="Times New Roman" w:eastAsia="PMingLiU" w:hAnsi="Times New Roman" w:cs="Times New Roman" w:hint="eastAsia"/>
+                <w:color w:val="000000"/>
+                <w:kern w:val="0"/>
+                <w:szCs w:val="24"/>
+              </w:rPr>
+            </w:pPr>
+          </w:p>
+        </w:tc>
+        <w:tc>
+          <w:tcPr>
+            <w:tcW w:w="993" w:type="dxa"/>
+            <w:tcBorders>
+              <w:top w:val="single" w:sz="4" w:space="0" w:color="auto"/>
+              <w:left w:val="single" w:sz="4" w:space="0" w:color="auto"/>
+              <w:bottom w:val="single" w:sz="4" w:space="0" w:color="auto"/>
+              <w:right w:val="single" w:sz="4" w:space="0" w:color="auto"/>
+            </w:tcBorders>
+            <w:shd w:val="clear" w:color="auto" w:fill="auto"/>
+            <w:noWrap/>
+            <w:vAlign w:val="center"/>
+          </w:tcPr>
+          <w:p>
+            <w:pPr>
+              <w:widowControl/>
+              <w:jc w:val="center"/>
+              <w:rPr>
+                <w:rFonts w:ascii="Times New Roman" w:eastAsia="PMingLiU" w:hAnsi="Times New Roman" w:cs="Times New Roman" w:hint="eastAsia"/>
+                <w:color w:val="000000"/>
+                <w:kern w:val="0"/>
+                <w:szCs w:val="24"/>
+              </w:rPr>
+            </w:pPr>
+          </w:p>
+        </w:tc>
+      </w:tr>
+      <w:tr>
+        <w:trPr>
+          <w:trHeight w:val="330"/>
+        </w:trPr>
+        <w:tc>
+          <w:tcPr>
+            <w:tcW w:w="580" w:type="dxa"/>
+            <w:tcBorders>
+              <w:top w:val="single" w:sz="4" w:space="0" w:color="auto"/>
+              <w:left w:val="single" w:sz="4" w:space="0" w:color="auto"/>
+              <w:bottom w:val="single" w:sz="4" w:space="0" w:color="auto"/>
+              <w:right w:val="single" w:sz="4" w:space="0" w:color="auto"/>
+            </w:tcBorders>
+          </w:tcPr>
+          <w:p>
+            <w:pPr>
+              <w:pStyle w:val="Default"/>
+              <w:jc w:val="center"/>
+              <w:rPr>
+                <w:rFonts w:hint="eastAsia"/>
+                <w:sz w:val="23"/>
+                <w:szCs w:val="23"/>
+              </w:rPr>
+            </w:pPr>
+            <w:r>
+              <w:rPr>
+                <w:rFonts w:hint="eastAsia"/>
+                <w:sz w:val="23"/>
+                <w:szCs w:val="23"/>
+              </w:rPr>
+              <w:lastRenderedPageBreak/>
+              <w:t>11</w:t>
+            </w:r>
+          </w:p>
+        </w:tc>
+        <w:tc>
+          <w:tcPr>
+            <w:tcW w:w="3384" w:type="dxa"/>
+            <w:tcBorders>
+              <w:top w:val="single" w:sz="4" w:space="0" w:color="auto"/>
+              <w:left w:val="single" w:sz="4" w:space="0" w:color="auto"/>
+              <w:bottom w:val="single" w:sz="4" w:space="0" w:color="auto"/>
+              <w:right w:val="single" w:sz="4" w:space="0" w:color="auto"/>
+            </w:tcBorders>
+            <w:shd w:val="clear" w:color="auto" w:fill="auto"/>
+            <w:noWrap/>
+            <w:vAlign w:val="center"/>
+          </w:tcPr>
+          <w:p>
+            <w:pPr>
+              <w:pStyle w:val="Default"/>
+              <w:rPr>
+                <w:rFonts w:hint="eastAsia"/>
+                <w:sz w:val="23"/>
+                <w:szCs w:val="23"/>
+              </w:rPr>
+            </w:pPr>
+            <w:r>
+              <w:rPr>
+                <w:sz w:val="23"/>
+                <w:szCs w:val="23"/>
+              </w:rPr>
+              <w:t xml:space="preserve">UML for Design </w:t>
+            </w:r>
+          </w:p>
+        </w:tc>
+        <w:tc>
+          <w:tcPr>
+            <w:tcW w:w="1134" w:type="dxa"/>
+            <w:tcBorders>
+              <w:top w:val="single" w:sz="4" w:space="0" w:color="auto"/>
+              <w:left w:val="single" w:sz="4" w:space="0" w:color="auto"/>
+              <w:bottom w:val="single" w:sz="4" w:space="0" w:color="auto"/>
+              <w:right w:val="single" w:sz="4" w:space="0" w:color="auto"/>
+            </w:tcBorders>
+            <w:shd w:val="clear" w:color="auto" w:fill="auto"/>
+            <w:vAlign w:val="center"/>
+          </w:tcPr>
+          <w:p>
+            <w:pPr>
+              <w:widowControl/>
+              <w:jc w:val="center"/>
+              <w:rPr>
+                <w:rFonts w:ascii="Times New Roman" w:eastAsia="PMingLiU" w:hAnsi="Times New Roman" w:cs="Times New Roman"/>
+                <w:color w:val="000000"/>
+                <w:kern w:val="0"/>
+                <w:szCs w:val="24"/>
+              </w:rPr>
+            </w:pPr>
+            <w:r>
+              <w:rPr>
+                <w:rFonts w:ascii="Times New Roman" w:eastAsia="PMingLiU" w:hAnsi="Times New Roman" w:cs="Times New Roman" w:hint="eastAsia"/>
+                <w:color w:val="000000"/>
+                <w:kern w:val="0"/>
+                <w:szCs w:val="24"/>
+              </w:rPr>
+              <w:t>2</w:t>
+            </w:r>
+          </w:p>
+        </w:tc>
+        <w:tc>
+          <w:tcPr>
+            <w:tcW w:w="992" w:type="dxa"/>
+            <w:tcBorders>
+              <w:top w:val="single" w:sz="4" w:space="0" w:color="auto"/>
+              <w:left w:val="single" w:sz="4" w:space="0" w:color="auto"/>
+              <w:bottom w:val="single" w:sz="4" w:space="0" w:color="auto"/>
+              <w:right w:val="single" w:sz="4" w:space="0" w:color="auto"/>
+            </w:tcBorders>
+            <w:shd w:val="clear" w:color="auto" w:fill="auto"/>
+            <w:vAlign w:val="center"/>
+          </w:tcPr>
+          <w:p>
+            <w:pPr>
+              <w:widowControl/>
+              <w:jc w:val="center"/>
+              <w:rPr>
+                <w:rFonts w:ascii="Times New Roman" w:eastAsia="PMingLiU" w:hAnsi="Times New Roman" w:cs="Times New Roman"/>
+                <w:color w:val="000000"/>
+                <w:kern w:val="0"/>
+                <w:szCs w:val="24"/>
+              </w:rPr>
+            </w:pPr>
+          </w:p>
+        </w:tc>
+        <w:tc>
+          <w:tcPr>
+            <w:tcW w:w="992" w:type="dxa"/>
+            <w:tcBorders>
+              <w:top w:val="single" w:sz="4" w:space="0" w:color="auto"/>
+              <w:left w:val="single" w:sz="4" w:space="0" w:color="auto"/>
+              <w:bottom w:val="single" w:sz="4" w:space="0" w:color="auto"/>
+              <w:right w:val="single" w:sz="4" w:space="0" w:color="auto"/>
+            </w:tcBorders>
+            <w:shd w:val="clear" w:color="auto" w:fill="auto"/>
+            <w:noWrap/>
+            <w:vAlign w:val="center"/>
+          </w:tcPr>
+          <w:p>
+            <w:pPr>
+              <w:widowControl/>
+              <w:jc w:val="center"/>
+              <w:rPr>
+                <w:rFonts w:ascii="Times New Roman" w:eastAsia="PMingLiU" w:hAnsi="Times New Roman" w:cs="Times New Roman"/>
+                <w:color w:val="000000"/>
+                <w:kern w:val="0"/>
+                <w:szCs w:val="24"/>
+              </w:rPr>
+            </w:pPr>
+          </w:p>
+        </w:tc>
+        <w:tc>
+          <w:tcPr>
+            <w:tcW w:w="992" w:type="dxa"/>
+            <w:tcBorders>
+              <w:top w:val="single" w:sz="4" w:space="0" w:color="auto"/>
+              <w:left w:val="single" w:sz="4" w:space="0" w:color="auto"/>
+              <w:bottom w:val="single" w:sz="4" w:space="0" w:color="auto"/>
+              <w:right w:val="single" w:sz="4" w:space="0" w:color="auto"/>
+            </w:tcBorders>
+            <w:shd w:val="clear" w:color="auto" w:fill="auto"/>
+            <w:noWrap/>
+            <w:vAlign w:val="center"/>
+          </w:tcPr>
+          <w:p>
+            <w:pPr>
+              <w:widowControl/>
+              <w:jc w:val="center"/>
+              <w:rPr>
+                <w:rFonts w:ascii="Times New Roman" w:eastAsia="PMingLiU" w:hAnsi="Times New Roman" w:cs="Times New Roman" w:hint="eastAsia"/>
+                <w:color w:val="000000"/>
+                <w:kern w:val="0"/>
+                <w:szCs w:val="24"/>
+              </w:rPr>
+            </w:pPr>
+          </w:p>
+        </w:tc>
+        <w:tc>
+          <w:tcPr>
+            <w:tcW w:w="993" w:type="dxa"/>
+            <w:tcBorders>
+              <w:top w:val="single" w:sz="4" w:space="0" w:color="auto"/>
+              <w:left w:val="single" w:sz="4" w:space="0" w:color="auto"/>
+              <w:bottom w:val="single" w:sz="4" w:space="0" w:color="auto"/>
+              <w:right w:val="single" w:sz="4" w:space="0" w:color="auto"/>
+            </w:tcBorders>
+            <w:shd w:val="clear" w:color="auto" w:fill="auto"/>
+            <w:noWrap/>
+            <w:vAlign w:val="center"/>
+          </w:tcPr>
+          <w:p>
+            <w:pPr>
+              <w:widowControl/>
+              <w:jc w:val="center"/>
+              <w:rPr>
+                <w:rFonts w:ascii="Times New Roman" w:eastAsia="PMingLiU" w:hAnsi="Times New Roman" w:cs="Times New Roman" w:hint="eastAsia"/>
+                <w:color w:val="000000"/>
+                <w:kern w:val="0"/>
+                <w:szCs w:val="24"/>
+              </w:rPr>
+            </w:pPr>
+          </w:p>
+        </w:tc>
+      </w:tr>
+      <w:tr>
+        <w:trPr>
+          <w:trHeight w:val="330"/>
+        </w:trPr>
+        <w:tc>
+          <w:tcPr>
+            <w:tcW w:w="580" w:type="dxa"/>
+            <w:tcBorders>
+              <w:top w:val="single" w:sz="4" w:space="0" w:color="auto"/>
+              <w:left w:val="single" w:sz="4" w:space="0" w:color="auto"/>
+              <w:bottom w:val="single" w:sz="4" w:space="0" w:color="auto"/>
+              <w:right w:val="single" w:sz="4" w:space="0" w:color="auto"/>
+            </w:tcBorders>
+          </w:tcPr>
+          <w:p>
+            <w:pPr>
+              <w:pStyle w:val="Default"/>
+              <w:jc w:val="center"/>
+              <w:rPr>
+                <w:rFonts w:hint="eastAsia"/>
+                <w:sz w:val="23"/>
+                <w:szCs w:val="23"/>
+              </w:rPr>
+            </w:pPr>
+            <w:r>
+              <w:rPr>
+                <w:rFonts w:hint="eastAsia"/>
+                <w:sz w:val="23"/>
+                <w:szCs w:val="23"/>
+              </w:rPr>
+              <w:t>12</w:t>
+            </w:r>
+          </w:p>
+        </w:tc>
+        <w:tc>
+          <w:tcPr>
+            <w:tcW w:w="3384" w:type="dxa"/>
+            <w:tcBorders>
+              <w:top w:val="single" w:sz="4" w:space="0" w:color="auto"/>
+              <w:left w:val="single" w:sz="4" w:space="0" w:color="auto"/>
+              <w:bottom w:val="single" w:sz="4" w:space="0" w:color="auto"/>
+              <w:right w:val="single" w:sz="4" w:space="0" w:color="auto"/>
+            </w:tcBorders>
+            <w:shd w:val="clear" w:color="auto" w:fill="auto"/>
+            <w:noWrap/>
+            <w:vAlign w:val="center"/>
+          </w:tcPr>
+          <w:p>
+            <w:pPr>
+              <w:pStyle w:val="Default"/>
+              <w:rPr>
+                <w:rFonts w:hint="eastAsia"/>
+                <w:sz w:val="23"/>
+                <w:szCs w:val="23"/>
+              </w:rPr>
+            </w:pPr>
+            <w:r>
+              <w:rPr>
+                <w:sz w:val="23"/>
+                <w:szCs w:val="23"/>
+              </w:rPr>
+              <w:t xml:space="preserve">Human Computer Interaction </w:t>
+            </w:r>
+          </w:p>
+        </w:tc>
+        <w:tc>
+          <w:tcPr>
+            <w:tcW w:w="1134" w:type="dxa"/>
+            <w:tcBorders>
+              <w:top w:val="single" w:sz="4" w:space="0" w:color="auto"/>
+              <w:left w:val="single" w:sz="4" w:space="0" w:color="auto"/>
+              <w:bottom w:val="single" w:sz="4" w:space="0" w:color="auto"/>
+              <w:right w:val="single" w:sz="4" w:space="0" w:color="auto"/>
+            </w:tcBorders>
+            <w:shd w:val="clear" w:color="auto" w:fill="auto"/>
+            <w:vAlign w:val="center"/>
+          </w:tcPr>
+          <w:p>
+            <w:pPr>
+              <w:widowControl/>
+              <w:jc w:val="center"/>
+              <w:rPr>
+                <w:rFonts w:ascii="Times New Roman" w:eastAsia="PMingLiU" w:hAnsi="Times New Roman" w:cs="Times New Roman"/>
+                <w:color w:val="000000"/>
+                <w:kern w:val="0"/>
+                <w:szCs w:val="24"/>
+              </w:rPr>
+            </w:pPr>
+            <w:r>
+              <w:rPr>
+                <w:rFonts w:ascii="Times New Roman" w:eastAsia="PMingLiU" w:hAnsi="Times New Roman" w:cs="Times New Roman" w:hint="eastAsia"/>
+                <w:color w:val="000000"/>
+                <w:kern w:val="0"/>
+                <w:szCs w:val="24"/>
+              </w:rPr>
+              <w:t>1</w:t>
+            </w:r>
+          </w:p>
+        </w:tc>
+        <w:tc>
+          <w:tcPr>
+            <w:tcW w:w="992" w:type="dxa"/>
+            <w:tcBorders>
+              <w:top w:val="single" w:sz="4" w:space="0" w:color="auto"/>
+              <w:left w:val="single" w:sz="4" w:space="0" w:color="auto"/>
+              <w:bottom w:val="single" w:sz="4" w:space="0" w:color="auto"/>
+              <w:right w:val="single" w:sz="4" w:space="0" w:color="auto"/>
+            </w:tcBorders>
+            <w:shd w:val="clear" w:color="auto" w:fill="auto"/>
+            <w:vAlign w:val="center"/>
+          </w:tcPr>
+          <w:p>
+            <w:pPr>
+              <w:widowControl/>
+              <w:jc w:val="center"/>
+              <w:rPr>
+                <w:rFonts w:ascii="Times New Roman" w:eastAsia="PMingLiU" w:hAnsi="Times New Roman" w:cs="Times New Roman"/>
+                <w:color w:val="000000"/>
+                <w:kern w:val="0"/>
+                <w:szCs w:val="24"/>
+              </w:rPr>
+            </w:pPr>
+          </w:p>
+        </w:tc>
+        <w:tc>
+          <w:tcPr>
+            <w:tcW w:w="992" w:type="dxa"/>
+            <w:tcBorders>
+              <w:top w:val="single" w:sz="4" w:space="0" w:color="auto"/>
+              <w:left w:val="single" w:sz="4" w:space="0" w:color="auto"/>
+              <w:bottom w:val="single" w:sz="4" w:space="0" w:color="auto"/>
+              <w:right w:val="single" w:sz="4" w:space="0" w:color="auto"/>
+            </w:tcBorders>
+            <w:shd w:val="clear" w:color="auto" w:fill="auto"/>
+            <w:noWrap/>
+            <w:vAlign w:val="center"/>
+          </w:tcPr>
+          <w:p>
+            <w:pPr>
+              <w:widowControl/>
+              <w:jc w:val="center"/>
+              <w:rPr>
+                <w:rFonts w:ascii="Times New Roman" w:eastAsia="PMingLiU" w:hAnsi="Times New Roman" w:cs="Times New Roman"/>
+                <w:color w:val="000000"/>
+                <w:kern w:val="0"/>
+                <w:szCs w:val="24"/>
+              </w:rPr>
+            </w:pPr>
+            <w:r>
+              <w:rPr>
+                <w:rFonts w:ascii="Times New Roman" w:eastAsia="PMingLiU" w:hAnsi="Times New Roman" w:cs="Times New Roman" w:hint="eastAsia"/>
+                <w:color w:val="000000"/>
+                <w:kern w:val="0"/>
+                <w:szCs w:val="24"/>
+              </w:rPr>
+              <w:t>1.5</w:t>
+            </w:r>
+          </w:p>
+        </w:tc>
+        <w:tc>
+          <w:tcPr>
+            <w:tcW w:w="992" w:type="dxa"/>
+            <w:tcBorders>
+              <w:top w:val="single" w:sz="4" w:space="0" w:color="auto"/>
+              <w:left w:val="single" w:sz="4" w:space="0" w:color="auto"/>
+              <w:bottom w:val="single" w:sz="4" w:space="0" w:color="auto"/>
+              <w:right w:val="single" w:sz="4" w:space="0" w:color="auto"/>
+            </w:tcBorders>
+            <w:shd w:val="clear" w:color="auto" w:fill="auto"/>
+            <w:noWrap/>
+            <w:vAlign w:val="center"/>
+          </w:tcPr>
+          <w:p>
+            <w:pPr>
+              <w:widowControl/>
+              <w:jc w:val="center"/>
+              <w:rPr>
+                <w:rFonts w:ascii="Times New Roman" w:eastAsia="PMingLiU" w:hAnsi="Times New Roman" w:cs="Times New Roman" w:hint="eastAsia"/>
+                <w:color w:val="000000"/>
+                <w:kern w:val="0"/>
+                <w:szCs w:val="24"/>
+              </w:rPr>
+            </w:pPr>
+          </w:p>
+        </w:tc>
+        <w:tc>
+          <w:tcPr>
+            <w:tcW w:w="993" w:type="dxa"/>
+            <w:tcBorders>
+              <w:top w:val="single" w:sz="4" w:space="0" w:color="auto"/>
+              <w:left w:val="single" w:sz="4" w:space="0" w:color="auto"/>
+              <w:bottom w:val="single" w:sz="4" w:space="0" w:color="auto"/>
+              <w:right w:val="single" w:sz="4" w:space="0" w:color="auto"/>
+            </w:tcBorders>
+            <w:shd w:val="clear" w:color="auto" w:fill="auto"/>
+            <w:noWrap/>
+            <w:vAlign w:val="center"/>
+          </w:tcPr>
+          <w:p>
+            <w:pPr>
+              <w:widowControl/>
+              <w:jc w:val="center"/>
+              <w:rPr>
+                <w:rFonts w:ascii="Times New Roman" w:eastAsia="PMingLiU" w:hAnsi="Times New Roman" w:cs="Times New Roman" w:hint="eastAsia"/>
+                <w:color w:val="000000"/>
+                <w:kern w:val="0"/>
+                <w:szCs w:val="24"/>
+              </w:rPr>
+            </w:pPr>
+          </w:p>
+        </w:tc>
+      </w:tr>
+      <w:tr>
+        <w:trPr>
+          <w:trHeight w:val="330"/>
+        </w:trPr>
+        <w:tc>
+          <w:tcPr>
+            <w:tcW w:w="580" w:type="dxa"/>
+            <w:tcBorders>
+              <w:top w:val="single" w:sz="4" w:space="0" w:color="auto"/>
+              <w:left w:val="single" w:sz="4" w:space="0" w:color="auto"/>
+              <w:bottom w:val="single" w:sz="4" w:space="0" w:color="auto"/>
+              <w:right w:val="single" w:sz="4" w:space="0" w:color="auto"/>
+            </w:tcBorders>
+          </w:tcPr>
+          <w:p>
+            <w:pPr>
+              <w:pStyle w:val="Default"/>
+              <w:jc w:val="center"/>
+              <w:rPr>
+                <w:rFonts w:hint="eastAsia"/>
+                <w:sz w:val="23"/>
+                <w:szCs w:val="23"/>
+              </w:rPr>
+            </w:pPr>
+            <w:r>
+              <w:rPr>
+                <w:rFonts w:hint="eastAsia"/>
+                <w:sz w:val="23"/>
+                <w:szCs w:val="23"/>
+              </w:rPr>
+              <w:t>13</w:t>
+            </w:r>
+          </w:p>
+        </w:tc>
+        <w:tc>
+          <w:tcPr>
+            <w:tcW w:w="3384" w:type="dxa"/>
+            <w:tcBorders>
+              <w:top w:val="single" w:sz="4" w:space="0" w:color="auto"/>
+              <w:left w:val="single" w:sz="4" w:space="0" w:color="auto"/>
+              <w:bottom w:val="single" w:sz="4" w:space="0" w:color="auto"/>
+              <w:right w:val="single" w:sz="4" w:space="0" w:color="auto"/>
+            </w:tcBorders>
+            <w:shd w:val="clear" w:color="auto" w:fill="auto"/>
+            <w:noWrap/>
+            <w:vAlign w:val="center"/>
+          </w:tcPr>
+          <w:p>
+            <w:pPr>
+              <w:pStyle w:val="Default"/>
+              <w:rPr>
+                <w:sz w:val="23"/>
+                <w:szCs w:val="23"/>
+              </w:rPr>
+            </w:pPr>
+            <w:r>
+              <w:rPr>
+                <w:sz w:val="23"/>
+                <w:szCs w:val="23"/>
+              </w:rPr>
+              <w:t xml:space="preserve">Reviewing </w:t>
+            </w:r>
+          </w:p>
+        </w:tc>
+        <w:tc>
+          <w:tcPr>
+            <w:tcW w:w="1134" w:type="dxa"/>
+            <w:tcBorders>
+              <w:top w:val="single" w:sz="4" w:space="0" w:color="auto"/>
+              <w:left w:val="single" w:sz="4" w:space="0" w:color="auto"/>
+              <w:bottom w:val="single" w:sz="4" w:space="0" w:color="auto"/>
+              <w:right w:val="single" w:sz="4" w:space="0" w:color="auto"/>
+            </w:tcBorders>
+            <w:shd w:val="clear" w:color="auto" w:fill="auto"/>
+            <w:vAlign w:val="center"/>
+          </w:tcPr>
+          <w:p>
+            <w:pPr>
+              <w:widowControl/>
+              <w:jc w:val="center"/>
+              <w:rPr>
+                <w:rFonts w:ascii="Times New Roman" w:eastAsia="PMingLiU" w:hAnsi="Times New Roman" w:cs="Times New Roman" w:hint="eastAsia"/>
+                <w:color w:val="000000"/>
+                <w:kern w:val="0"/>
+                <w:szCs w:val="24"/>
+              </w:rPr>
+            </w:pPr>
+          </w:p>
+        </w:tc>
+        <w:tc>
+          <w:tcPr>
+            <w:tcW w:w="992" w:type="dxa"/>
+            <w:tcBorders>
+              <w:top w:val="single" w:sz="4" w:space="0" w:color="auto"/>
+              <w:left w:val="single" w:sz="4" w:space="0" w:color="auto"/>
+              <w:bottom w:val="single" w:sz="4" w:space="0" w:color="auto"/>
+              <w:right w:val="single" w:sz="4" w:space="0" w:color="auto"/>
+            </w:tcBorders>
+            <w:shd w:val="clear" w:color="auto" w:fill="auto"/>
+            <w:vAlign w:val="center"/>
+          </w:tcPr>
+          <w:p>
+            <w:pPr>
+              <w:widowControl/>
+              <w:jc w:val="center"/>
+              <w:rPr>
+                <w:rFonts w:ascii="Times New Roman" w:eastAsia="PMingLiU" w:hAnsi="Times New Roman" w:cs="Times New Roman"/>
+                <w:color w:val="000000"/>
+                <w:kern w:val="0"/>
+                <w:szCs w:val="24"/>
+              </w:rPr>
+            </w:pPr>
+          </w:p>
+        </w:tc>
+        <w:tc>
+          <w:tcPr>
+            <w:tcW w:w="992" w:type="dxa"/>
+            <w:tcBorders>
+              <w:top w:val="single" w:sz="4" w:space="0" w:color="auto"/>
+              <w:left w:val="single" w:sz="4" w:space="0" w:color="auto"/>
+              <w:bottom w:val="single" w:sz="4" w:space="0" w:color="auto"/>
+              <w:right w:val="single" w:sz="4" w:space="0" w:color="auto"/>
+            </w:tcBorders>
+            <w:shd w:val="clear" w:color="auto" w:fill="auto"/>
+            <w:noWrap/>
+            <w:vAlign w:val="center"/>
+          </w:tcPr>
+          <w:p>
+            <w:pPr>
+              <w:widowControl/>
+              <w:jc w:val="center"/>
+              <w:rPr>
+                <w:rFonts w:ascii="Times New Roman" w:eastAsia="PMingLiU" w:hAnsi="Times New Roman" w:cs="Times New Roman"/>
+                <w:color w:val="000000"/>
+                <w:kern w:val="0"/>
+                <w:szCs w:val="24"/>
+              </w:rPr>
+            </w:pPr>
+          </w:p>
+        </w:tc>
+        <w:tc>
+          <w:tcPr>
+            <w:tcW w:w="992" w:type="dxa"/>
+            <w:tcBorders>
+              <w:top w:val="single" w:sz="4" w:space="0" w:color="auto"/>
+              <w:left w:val="single" w:sz="4" w:space="0" w:color="auto"/>
+              <w:bottom w:val="single" w:sz="4" w:space="0" w:color="auto"/>
+              <w:right w:val="single" w:sz="4" w:space="0" w:color="auto"/>
+            </w:tcBorders>
+            <w:shd w:val="clear" w:color="auto" w:fill="auto"/>
+            <w:noWrap/>
+            <w:vAlign w:val="center"/>
+          </w:tcPr>
+          <w:p>
+            <w:pPr>
+              <w:widowControl/>
+              <w:jc w:val="center"/>
+              <w:rPr>
+                <w:rFonts w:ascii="Times New Roman" w:eastAsia="PMingLiU" w:hAnsi="Times New Roman" w:cs="Times New Roman" w:hint="eastAsia"/>
+                <w:color w:val="000000"/>
+                <w:kern w:val="0"/>
+                <w:szCs w:val="24"/>
+              </w:rPr>
+            </w:pPr>
+          </w:p>
+        </w:tc>
+        <w:tc>
+          <w:tcPr>
+            <w:tcW w:w="993" w:type="dxa"/>
+            <w:tcBorders>
+              <w:top w:val="single" w:sz="4" w:space="0" w:color="auto"/>
+              <w:left w:val="single" w:sz="4" w:space="0" w:color="auto"/>
+              <w:bottom w:val="single" w:sz="4" w:space="0" w:color="auto"/>
+              <w:right w:val="single" w:sz="4" w:space="0" w:color="auto"/>
+            </w:tcBorders>
+            <w:shd w:val="clear" w:color="auto" w:fill="auto"/>
+            <w:noWrap/>
+            <w:vAlign w:val="center"/>
+          </w:tcPr>
+          <w:p>
+            <w:pPr>
+              <w:widowControl/>
+              <w:jc w:val="center"/>
+              <w:rPr>
+                <w:rFonts w:ascii="Times New Roman" w:eastAsia="PMingLiU" w:hAnsi="Times New Roman" w:cs="Times New Roman" w:hint="eastAsia"/>
+                <w:color w:val="000000"/>
+                <w:kern w:val="0"/>
+                <w:szCs w:val="24"/>
+              </w:rPr>
+            </w:pPr>
+          </w:p>
+        </w:tc>
+      </w:tr>
+      <w:tr>
+        <w:trPr>
+          <w:trHeight w:val="330"/>
+        </w:trPr>
+        <w:tc>
+          <w:tcPr>
+            <w:tcW w:w="580" w:type="dxa"/>
+            <w:tcBorders>
+              <w:top w:val="single" w:sz="4" w:space="0" w:color="auto"/>
+              <w:left w:val="single" w:sz="4" w:space="0" w:color="auto"/>
+              <w:bottom w:val="single" w:sz="4" w:space="0" w:color="auto"/>
+              <w:right w:val="single" w:sz="4" w:space="0" w:color="auto"/>
+            </w:tcBorders>
+          </w:tcPr>
+          <w:p>
+            <w:pPr>
+              <w:pStyle w:val="Default"/>
+              <w:jc w:val="center"/>
+              <w:rPr>
+                <w:b/>
+                <w:sz w:val="23"/>
+                <w:szCs w:val="23"/>
+              </w:rPr>
+            </w:pPr>
+            <w:r>
+              <w:rPr>
+                <w:rFonts w:hint="eastAsia"/>
+                <w:b/>
+                <w:sz w:val="23"/>
+                <w:szCs w:val="23"/>
+              </w:rPr>
+              <w:t>16</w:t>
+            </w:r>
+          </w:p>
+        </w:tc>
+        <w:tc>
+          <w:tcPr>
+            <w:tcW w:w="8487" w:type="dxa"/>
+            <w:gridSpan w:val="6"/>
+            <w:tcBorders>
+              <w:top w:val="single" w:sz="4" w:space="0" w:color="auto"/>
+              <w:left w:val="single" w:sz="4" w:space="0" w:color="auto"/>
+              <w:bottom w:val="single" w:sz="4" w:space="0" w:color="auto"/>
+              <w:right w:val="single" w:sz="4" w:space="0" w:color="auto"/>
+            </w:tcBorders>
+            <w:shd w:val="clear" w:color="auto" w:fill="auto"/>
+            <w:noWrap/>
+            <w:vAlign w:val="center"/>
+          </w:tcPr>
+          <w:p>
+            <w:pPr>
+              <w:widowControl/>
+              <w:rPr>
+                <w:rFonts w:ascii="Times New Roman" w:eastAsia="PMingLiU" w:hAnsi="Times New Roman" w:cs="Times New Roman" w:hint="eastAsia"/>
+                <w:color w:val="000000"/>
+                <w:kern w:val="0"/>
+                <w:szCs w:val="24"/>
+              </w:rPr>
+            </w:pPr>
+            <w:r>
+              <w:rPr>
+                <w:rFonts w:ascii="Times New Roman" w:hAnsi="Times New Roman" w:cs="Times New Roman"/>
+                <w:b/>
+                <w:bCs/>
+                <w:sz w:val="23"/>
+                <w:szCs w:val="23"/>
+              </w:rPr>
+              <w:t xml:space="preserve">Programming </w:t>
+            </w:r>
+          </w:p>
+        </w:tc>
+      </w:tr>
+      <w:tr>
+        <w:trPr>
+          <w:trHeight w:val="330"/>
+        </w:trPr>
+        <w:tc>
+          <w:tcPr>
+            <w:tcW w:w="580" w:type="dxa"/>
+            <w:tcBorders>
+              <w:top w:val="single" w:sz="4" w:space="0" w:color="auto"/>
+              <w:left w:val="single" w:sz="4" w:space="0" w:color="auto"/>
+              <w:bottom w:val="single" w:sz="4" w:space="0" w:color="auto"/>
+              <w:right w:val="single" w:sz="4" w:space="0" w:color="auto"/>
+            </w:tcBorders>
+          </w:tcPr>
+          <w:p>
+            <w:pPr>
+              <w:pStyle w:val="Default"/>
+              <w:jc w:val="center"/>
+              <w:rPr>
+                <w:rFonts w:hint="eastAsia"/>
+                <w:sz w:val="23"/>
+                <w:szCs w:val="23"/>
+              </w:rPr>
+            </w:pPr>
+            <w:r>
+              <w:rPr>
+                <w:rFonts w:hint="eastAsia"/>
+                <w:sz w:val="23"/>
+                <w:szCs w:val="23"/>
+              </w:rPr>
+              <w:t>18</w:t>
+            </w:r>
+          </w:p>
+        </w:tc>
+        <w:tc>
+          <w:tcPr>
+            <w:tcW w:w="3384" w:type="dxa"/>
+            <w:tcBorders>
+              <w:top w:val="single" w:sz="4" w:space="0" w:color="auto"/>
+              <w:left w:val="single" w:sz="4" w:space="0" w:color="auto"/>
+              <w:bottom w:val="single" w:sz="4" w:space="0" w:color="auto"/>
+              <w:right w:val="single" w:sz="4" w:space="0" w:color="auto"/>
+            </w:tcBorders>
+            <w:shd w:val="clear" w:color="auto" w:fill="auto"/>
+            <w:noWrap/>
+            <w:vAlign w:val="center"/>
+          </w:tcPr>
+          <w:p>
+            <w:pPr>
+              <w:pStyle w:val="Default"/>
+              <w:rPr>
+                <w:rFonts w:hint="eastAsia"/>
+                <w:bCs/>
+                <w:sz w:val="23"/>
+                <w:szCs w:val="23"/>
+              </w:rPr>
+            </w:pPr>
+            <w:r>
+              <w:rPr>
+                <w:rFonts w:hint="eastAsia"/>
+                <w:bCs/>
+                <w:sz w:val="23"/>
+                <w:szCs w:val="23"/>
+              </w:rPr>
+              <w:t>View</w:t>
+            </w:r>
+          </w:p>
+        </w:tc>
+        <w:tc>
+          <w:tcPr>
+            <w:tcW w:w="1134" w:type="dxa"/>
+            <w:tcBorders>
+              <w:top w:val="single" w:sz="4" w:space="0" w:color="auto"/>
+              <w:left w:val="single" w:sz="4" w:space="0" w:color="auto"/>
+              <w:bottom w:val="single" w:sz="4" w:space="0" w:color="auto"/>
+              <w:right w:val="single" w:sz="4" w:space="0" w:color="auto"/>
+            </w:tcBorders>
+            <w:shd w:val="clear" w:color="auto" w:fill="auto"/>
+            <w:vAlign w:val="center"/>
+          </w:tcPr>
+          <w:p>
+            <w:pPr>
+              <w:widowControl/>
+              <w:jc w:val="center"/>
+              <w:rPr>
+                <w:rFonts w:ascii="Times New Roman" w:eastAsia="PMingLiU" w:hAnsi="Times New Roman" w:cs="Times New Roman"/>
+                <w:color w:val="000000"/>
+                <w:kern w:val="0"/>
+                <w:szCs w:val="24"/>
+              </w:rPr>
+            </w:pPr>
+            <w:r>
+              <w:rPr>
+                <w:rFonts w:ascii="Times New Roman" w:eastAsia="PMingLiU" w:hAnsi="Times New Roman" w:cs="Times New Roman" w:hint="eastAsia"/>
+                <w:color w:val="000000"/>
+                <w:kern w:val="0"/>
+                <w:szCs w:val="24"/>
+              </w:rPr>
+              <w:t>2</w:t>
+            </w:r>
+          </w:p>
+        </w:tc>
+        <w:tc>
+          <w:tcPr>
+            <w:tcW w:w="992" w:type="dxa"/>
+            <w:tcBorders>
+              <w:top w:val="single" w:sz="4" w:space="0" w:color="auto"/>
+              <w:left w:val="single" w:sz="4" w:space="0" w:color="auto"/>
+              <w:bottom w:val="single" w:sz="4" w:space="0" w:color="auto"/>
+              <w:right w:val="single" w:sz="4" w:space="0" w:color="auto"/>
+            </w:tcBorders>
+            <w:shd w:val="clear" w:color="auto" w:fill="auto"/>
+            <w:vAlign w:val="center"/>
+          </w:tcPr>
+          <w:p>
+            <w:pPr>
+              <w:widowControl/>
+              <w:jc w:val="center"/>
+              <w:rPr>
+                <w:rFonts w:ascii="Times New Roman" w:eastAsia="PMingLiU" w:hAnsi="Times New Roman" w:cs="Times New Roman"/>
+                <w:color w:val="000000"/>
+                <w:kern w:val="0"/>
+                <w:szCs w:val="24"/>
+              </w:rPr>
+            </w:pPr>
+            <w:r>
+              <w:rPr>
+                <w:rFonts w:ascii="Times New Roman" w:eastAsia="PMingLiU" w:hAnsi="Times New Roman" w:cs="Times New Roman" w:hint="eastAsia"/>
+                <w:color w:val="000000"/>
+                <w:kern w:val="0"/>
+                <w:szCs w:val="24"/>
+              </w:rPr>
+              <w:t>9</w:t>
+            </w:r>
+          </w:p>
+        </w:tc>
+        <w:tc>
+          <w:tcPr>
+            <w:tcW w:w="992" w:type="dxa"/>
+            <w:tcBorders>
+              <w:top w:val="single" w:sz="4" w:space="0" w:color="auto"/>
+              <w:left w:val="single" w:sz="4" w:space="0" w:color="auto"/>
+              <w:bottom w:val="single" w:sz="4" w:space="0" w:color="auto"/>
+              <w:right w:val="single" w:sz="4" w:space="0" w:color="auto"/>
+            </w:tcBorders>
+            <w:shd w:val="clear" w:color="auto" w:fill="auto"/>
+            <w:noWrap/>
+            <w:vAlign w:val="center"/>
+          </w:tcPr>
+          <w:p>
+            <w:pPr>
+              <w:widowControl/>
+              <w:jc w:val="center"/>
+              <w:rPr>
+                <w:rFonts w:ascii="Times New Roman" w:eastAsia="PMingLiU" w:hAnsi="Times New Roman" w:cs="Times New Roman"/>
+                <w:color w:val="000000"/>
+                <w:kern w:val="0"/>
+                <w:szCs w:val="24"/>
+              </w:rPr>
+            </w:pPr>
+          </w:p>
+        </w:tc>
+        <w:tc>
+          <w:tcPr>
+            <w:tcW w:w="992" w:type="dxa"/>
+            <w:tcBorders>
+              <w:top w:val="single" w:sz="4" w:space="0" w:color="auto"/>
+              <w:left w:val="single" w:sz="4" w:space="0" w:color="auto"/>
+              <w:bottom w:val="single" w:sz="4" w:space="0" w:color="auto"/>
+              <w:right w:val="single" w:sz="4" w:space="0" w:color="auto"/>
+            </w:tcBorders>
+            <w:shd w:val="clear" w:color="auto" w:fill="auto"/>
+            <w:noWrap/>
+            <w:vAlign w:val="center"/>
+          </w:tcPr>
+          <w:p>
+            <w:pPr>
+              <w:widowControl/>
+              <w:jc w:val="center"/>
+              <w:rPr>
+                <w:rFonts w:ascii="Times New Roman" w:eastAsia="PMingLiU" w:hAnsi="Times New Roman" w:cs="Times New Roman" w:hint="eastAsia"/>
+                <w:color w:val="000000"/>
+                <w:kern w:val="0"/>
+                <w:szCs w:val="24"/>
+              </w:rPr>
+            </w:pPr>
+          </w:p>
+        </w:tc>
+        <w:tc>
+          <w:tcPr>
+            <w:tcW w:w="993" w:type="dxa"/>
+            <w:tcBorders>
+              <w:top w:val="single" w:sz="4" w:space="0" w:color="auto"/>
+              <w:left w:val="single" w:sz="4" w:space="0" w:color="auto"/>
+              <w:bottom w:val="single" w:sz="4" w:space="0" w:color="auto"/>
+              <w:right w:val="single" w:sz="4" w:space="0" w:color="auto"/>
+            </w:tcBorders>
+            <w:shd w:val="clear" w:color="auto" w:fill="auto"/>
+            <w:noWrap/>
+            <w:vAlign w:val="center"/>
+          </w:tcPr>
+          <w:p>
+            <w:pPr>
+              <w:widowControl/>
+              <w:jc w:val="center"/>
+              <w:rPr>
+                <w:rFonts w:ascii="Times New Roman" w:eastAsia="PMingLiU" w:hAnsi="Times New Roman" w:cs="Times New Roman" w:hint="eastAsia"/>
+                <w:color w:val="000000"/>
+                <w:kern w:val="0"/>
+                <w:szCs w:val="24"/>
+              </w:rPr>
+            </w:pPr>
+          </w:p>
+        </w:tc>
+      </w:tr>
+      <w:tr>
+        <w:trPr>
+          <w:trHeight w:val="330"/>
+        </w:trPr>
+        <w:tc>
+          <w:tcPr>
+            <w:tcW w:w="580" w:type="dxa"/>
+            <w:tcBorders>
+              <w:top w:val="single" w:sz="4" w:space="0" w:color="auto"/>
+              <w:left w:val="single" w:sz="4" w:space="0" w:color="auto"/>
+              <w:bottom w:val="single" w:sz="4" w:space="0" w:color="auto"/>
+              <w:right w:val="single" w:sz="4" w:space="0" w:color="auto"/>
+            </w:tcBorders>
+          </w:tcPr>
+          <w:p>
+            <w:pPr>
+              <w:pStyle w:val="Default"/>
+              <w:jc w:val="center"/>
+              <w:rPr>
+                <w:rFonts w:hint="eastAsia"/>
+                <w:sz w:val="23"/>
+                <w:szCs w:val="23"/>
+              </w:rPr>
+            </w:pPr>
+            <w:r>
+              <w:rPr>
+                <w:rFonts w:hint="eastAsia"/>
+                <w:sz w:val="23"/>
+                <w:szCs w:val="23"/>
+              </w:rPr>
+              <w:t>19</w:t>
+            </w:r>
+          </w:p>
+        </w:tc>
+        <w:tc>
+          <w:tcPr>
+            <w:tcW w:w="3384" w:type="dxa"/>
+            <w:tcBorders>
+              <w:top w:val="single" w:sz="4" w:space="0" w:color="auto"/>
+              <w:left w:val="single" w:sz="4" w:space="0" w:color="auto"/>
+              <w:bottom w:val="single" w:sz="4" w:space="0" w:color="auto"/>
+              <w:right w:val="single" w:sz="4" w:space="0" w:color="auto"/>
+            </w:tcBorders>
+            <w:shd w:val="clear" w:color="auto" w:fill="auto"/>
+            <w:noWrap/>
+            <w:vAlign w:val="center"/>
+          </w:tcPr>
+          <w:p>
+            <w:pPr>
+              <w:pStyle w:val="Default"/>
+              <w:rPr>
+                <w:rFonts w:hint="eastAsia"/>
+                <w:bCs/>
+                <w:sz w:val="23"/>
+                <w:szCs w:val="23"/>
+              </w:rPr>
+            </w:pPr>
+            <w:r>
+              <w:rPr>
+                <w:rFonts w:hint="eastAsia"/>
+                <w:bCs/>
+                <w:sz w:val="23"/>
+                <w:szCs w:val="23"/>
+              </w:rPr>
+              <w:t>Controller</w:t>
+            </w:r>
+          </w:p>
+        </w:tc>
+        <w:tc>
+          <w:tcPr>
+            <w:tcW w:w="1134" w:type="dxa"/>
+            <w:tcBorders>
+              <w:top w:val="single" w:sz="4" w:space="0" w:color="auto"/>
+              <w:left w:val="single" w:sz="4" w:space="0" w:color="auto"/>
+              <w:bottom w:val="single" w:sz="4" w:space="0" w:color="auto"/>
+              <w:right w:val="single" w:sz="4" w:space="0" w:color="auto"/>
+            </w:tcBorders>
+            <w:shd w:val="clear" w:color="auto" w:fill="auto"/>
+            <w:vAlign w:val="center"/>
+          </w:tcPr>
+          <w:p>
+            <w:pPr>
+              <w:widowControl/>
+              <w:jc w:val="center"/>
+              <w:rPr>
+                <w:rFonts w:ascii="Times New Roman" w:eastAsia="PMingLiU" w:hAnsi="Times New Roman" w:cs="Times New Roman"/>
+                <w:color w:val="000000"/>
+                <w:kern w:val="0"/>
+                <w:szCs w:val="24"/>
+              </w:rPr>
+            </w:pPr>
+            <w:r>
+              <w:rPr>
+                <w:rFonts w:ascii="Times New Roman" w:eastAsia="PMingLiU" w:hAnsi="Times New Roman" w:cs="Times New Roman" w:hint="eastAsia"/>
+                <w:color w:val="000000"/>
+                <w:kern w:val="0"/>
+                <w:szCs w:val="24"/>
+              </w:rPr>
+              <w:t>2</w:t>
+            </w:r>
+          </w:p>
+        </w:tc>
+        <w:tc>
+          <w:tcPr>
+            <w:tcW w:w="992" w:type="dxa"/>
+            <w:tcBorders>
+              <w:top w:val="single" w:sz="4" w:space="0" w:color="auto"/>
+              <w:left w:val="single" w:sz="4" w:space="0" w:color="auto"/>
+              <w:bottom w:val="single" w:sz="4" w:space="0" w:color="auto"/>
+              <w:right w:val="single" w:sz="4" w:space="0" w:color="auto"/>
+            </w:tcBorders>
+            <w:shd w:val="clear" w:color="auto" w:fill="auto"/>
+            <w:vAlign w:val="center"/>
+          </w:tcPr>
+          <w:p>
+            <w:pPr>
+              <w:widowControl/>
+              <w:jc w:val="center"/>
+              <w:rPr>
+                <w:rFonts w:ascii="Times New Roman" w:eastAsia="PMingLiU" w:hAnsi="Times New Roman" w:cs="Times New Roman"/>
+                <w:color w:val="000000"/>
+                <w:kern w:val="0"/>
+                <w:szCs w:val="24"/>
+              </w:rPr>
+            </w:pPr>
+          </w:p>
+        </w:tc>
+        <w:tc>
+          <w:tcPr>
+            <w:tcW w:w="992" w:type="dxa"/>
+            <w:tcBorders>
+              <w:top w:val="single" w:sz="4" w:space="0" w:color="auto"/>
+              <w:left w:val="single" w:sz="4" w:space="0" w:color="auto"/>
+              <w:bottom w:val="single" w:sz="4" w:space="0" w:color="auto"/>
+              <w:right w:val="single" w:sz="4" w:space="0" w:color="auto"/>
+            </w:tcBorders>
+            <w:shd w:val="clear" w:color="auto" w:fill="auto"/>
+            <w:noWrap/>
+            <w:vAlign w:val="center"/>
+          </w:tcPr>
+          <w:p>
+            <w:pPr>
+              <w:widowControl/>
+              <w:jc w:val="center"/>
+              <w:rPr>
+                <w:rFonts w:ascii="Times New Roman" w:eastAsia="PMingLiU" w:hAnsi="Times New Roman" w:cs="Times New Roman"/>
+                <w:color w:val="000000"/>
+                <w:kern w:val="0"/>
+                <w:szCs w:val="24"/>
+              </w:rPr>
+            </w:pPr>
+            <w:r>
+              <w:rPr>
+                <w:rFonts w:ascii="Times New Roman" w:eastAsia="PMingLiU" w:hAnsi="Times New Roman" w:cs="Times New Roman" w:hint="eastAsia"/>
+                <w:color w:val="000000"/>
+                <w:kern w:val="0"/>
+                <w:szCs w:val="24"/>
+              </w:rPr>
+              <w:t>3</w:t>
+            </w:r>
+          </w:p>
+        </w:tc>
+        <w:tc>
+          <w:tcPr>
+            <w:tcW w:w="992" w:type="dxa"/>
+            <w:tcBorders>
+              <w:top w:val="single" w:sz="4" w:space="0" w:color="auto"/>
+              <w:left w:val="single" w:sz="4" w:space="0" w:color="auto"/>
+              <w:bottom w:val="single" w:sz="4" w:space="0" w:color="auto"/>
+              <w:right w:val="single" w:sz="4" w:space="0" w:color="auto"/>
+            </w:tcBorders>
+            <w:shd w:val="clear" w:color="auto" w:fill="auto"/>
+            <w:noWrap/>
+            <w:vAlign w:val="center"/>
+          </w:tcPr>
+          <w:p>
+            <w:pPr>
+              <w:widowControl/>
+              <w:jc w:val="center"/>
+              <w:rPr>
+                <w:rFonts w:ascii="Times New Roman" w:eastAsia="PMingLiU" w:hAnsi="Times New Roman" w:cs="Times New Roman" w:hint="eastAsia"/>
+                <w:color w:val="000000"/>
+                <w:kern w:val="0"/>
+                <w:szCs w:val="24"/>
+              </w:rPr>
+            </w:pPr>
+          </w:p>
+        </w:tc>
+        <w:tc>
+          <w:tcPr>
+            <w:tcW w:w="993" w:type="dxa"/>
+            <w:tcBorders>
+              <w:top w:val="single" w:sz="4" w:space="0" w:color="auto"/>
+              <w:left w:val="single" w:sz="4" w:space="0" w:color="auto"/>
+              <w:bottom w:val="single" w:sz="4" w:space="0" w:color="auto"/>
+              <w:right w:val="single" w:sz="4" w:space="0" w:color="auto"/>
+            </w:tcBorders>
+            <w:shd w:val="clear" w:color="auto" w:fill="auto"/>
+            <w:noWrap/>
+            <w:vAlign w:val="center"/>
+          </w:tcPr>
+          <w:p>
+            <w:pPr>
+              <w:widowControl/>
+              <w:jc w:val="center"/>
+              <w:rPr>
+                <w:rFonts w:ascii="Times New Roman" w:eastAsia="PMingLiU" w:hAnsi="Times New Roman" w:cs="Times New Roman" w:hint="eastAsia"/>
+                <w:color w:val="000000"/>
+                <w:kern w:val="0"/>
+                <w:szCs w:val="24"/>
+              </w:rPr>
+            </w:pPr>
+          </w:p>
+        </w:tc>
+      </w:tr>
+      <w:tr>
+        <w:trPr>
+          <w:trHeight w:val="330"/>
+        </w:trPr>
+        <w:tc>
+          <w:tcPr>
+            <w:tcW w:w="580" w:type="dxa"/>
+            <w:tcBorders>
+              <w:top w:val="single" w:sz="4" w:space="0" w:color="auto"/>
+              <w:left w:val="single" w:sz="4" w:space="0" w:color="auto"/>
+              <w:bottom w:val="single" w:sz="4" w:space="0" w:color="auto"/>
+              <w:right w:val="single" w:sz="4" w:space="0" w:color="auto"/>
+            </w:tcBorders>
+          </w:tcPr>
+          <w:p>
+            <w:pPr>
+              <w:pStyle w:val="Default"/>
+              <w:jc w:val="center"/>
+              <w:rPr>
+                <w:b/>
+                <w:sz w:val="23"/>
+                <w:szCs w:val="23"/>
+              </w:rPr>
+            </w:pPr>
+            <w:r>
+              <w:rPr>
+                <w:b/>
+                <w:sz w:val="23"/>
+                <w:szCs w:val="23"/>
+              </w:rPr>
+              <w:t>32</w:t>
+            </w:r>
+          </w:p>
+        </w:tc>
+        <w:tc>
+          <w:tcPr>
+            <w:tcW w:w="8487" w:type="dxa"/>
+            <w:gridSpan w:val="6"/>
+            <w:tcBorders>
+              <w:top w:val="single" w:sz="4" w:space="0" w:color="auto"/>
+              <w:left w:val="single" w:sz="4" w:space="0" w:color="auto"/>
+              <w:bottom w:val="single" w:sz="4" w:space="0" w:color="auto"/>
+              <w:right w:val="single" w:sz="4" w:space="0" w:color="auto"/>
+            </w:tcBorders>
+            <w:shd w:val="clear" w:color="auto" w:fill="auto"/>
+            <w:noWrap/>
+            <w:vAlign w:val="center"/>
+          </w:tcPr>
+          <w:p>
+            <w:pPr>
+              <w:widowControl/>
+              <w:rPr>
+                <w:rFonts w:ascii="Times New Roman" w:eastAsia="PMingLiU" w:hAnsi="Times New Roman" w:cs="Times New Roman" w:hint="eastAsia"/>
+                <w:color w:val="000000"/>
+                <w:kern w:val="0"/>
+                <w:szCs w:val="24"/>
+              </w:rPr>
+            </w:pPr>
+            <w:r>
+              <w:rPr>
+                <w:rFonts w:ascii="Times New Roman" w:hAnsi="Times New Roman" w:cs="Times New Roman"/>
+                <w:b/>
+                <w:bCs/>
+                <w:sz w:val="23"/>
+                <w:szCs w:val="23"/>
+              </w:rPr>
+              <w:t>Final Report</w:t>
+            </w:r>
+          </w:p>
+        </w:tc>
+      </w:tr>
+      <w:tr>
+        <w:trPr>
+          <w:trHeight w:val="330"/>
+        </w:trPr>
+        <w:tc>
+          <w:tcPr>
+            <w:tcW w:w="580" w:type="dxa"/>
+            <w:tcBorders>
+              <w:top w:val="single" w:sz="4" w:space="0" w:color="auto"/>
+              <w:left w:val="single" w:sz="4" w:space="0" w:color="auto"/>
+              <w:bottom w:val="single" w:sz="4" w:space="0" w:color="auto"/>
+              <w:right w:val="single" w:sz="4" w:space="0" w:color="auto"/>
+            </w:tcBorders>
+          </w:tcPr>
+          <w:p>
+            <w:pPr>
+              <w:pStyle w:val="Default"/>
+              <w:jc w:val="center"/>
+              <w:rPr>
+                <w:rFonts w:hint="eastAsia"/>
+                <w:sz w:val="23"/>
+                <w:szCs w:val="23"/>
+              </w:rPr>
+            </w:pPr>
+            <w:r>
+              <w:rPr>
+                <w:rFonts w:hint="eastAsia"/>
+                <w:sz w:val="23"/>
+                <w:szCs w:val="23"/>
+              </w:rPr>
+              <w:t>32</w:t>
+            </w:r>
+          </w:p>
+        </w:tc>
+        <w:tc>
+          <w:tcPr>
+            <w:tcW w:w="3384" w:type="dxa"/>
+            <w:tcBorders>
+              <w:top w:val="single" w:sz="4" w:space="0" w:color="auto"/>
+              <w:left w:val="single" w:sz="4" w:space="0" w:color="auto"/>
+              <w:bottom w:val="single" w:sz="4" w:space="0" w:color="auto"/>
+              <w:right w:val="single" w:sz="4" w:space="0" w:color="auto"/>
+            </w:tcBorders>
+            <w:shd w:val="clear" w:color="auto" w:fill="auto"/>
+            <w:noWrap/>
+            <w:vAlign w:val="center"/>
+          </w:tcPr>
+          <w:p>
+            <w:pPr>
+              <w:pStyle w:val="Default"/>
+              <w:rPr>
+                <w:rFonts w:hint="eastAsia"/>
+                <w:bCs/>
+                <w:sz w:val="23"/>
+                <w:szCs w:val="23"/>
+              </w:rPr>
+            </w:pPr>
+            <w:r>
+              <w:rPr>
+                <w:rFonts w:hint="eastAsia"/>
+                <w:bCs/>
+                <w:sz w:val="23"/>
+                <w:szCs w:val="23"/>
+              </w:rPr>
+              <w:t>Final Report</w:t>
+            </w:r>
+          </w:p>
+        </w:tc>
+        <w:tc>
+          <w:tcPr>
+            <w:tcW w:w="1134" w:type="dxa"/>
+            <w:tcBorders>
+              <w:top w:val="single" w:sz="4" w:space="0" w:color="auto"/>
+              <w:left w:val="single" w:sz="4" w:space="0" w:color="auto"/>
+              <w:bottom w:val="single" w:sz="4" w:space="0" w:color="auto"/>
+              <w:right w:val="single" w:sz="4" w:space="0" w:color="auto"/>
+            </w:tcBorders>
+            <w:shd w:val="clear" w:color="auto" w:fill="auto"/>
+            <w:vAlign w:val="center"/>
+          </w:tcPr>
+          <w:p>
+            <w:pPr>
+              <w:widowControl/>
+              <w:jc w:val="center"/>
+              <w:rPr>
+                <w:rFonts w:ascii="Times New Roman" w:eastAsia="PMingLiU" w:hAnsi="Times New Roman" w:cs="Times New Roman" w:hint="eastAsia"/>
+                <w:color w:val="000000"/>
+                <w:kern w:val="0"/>
+                <w:szCs w:val="24"/>
+              </w:rPr>
+            </w:pPr>
+          </w:p>
+        </w:tc>
+        <w:tc>
+          <w:tcPr>
+            <w:tcW w:w="992" w:type="dxa"/>
+            <w:tcBorders>
+              <w:top w:val="single" w:sz="4" w:space="0" w:color="auto"/>
+              <w:left w:val="single" w:sz="4" w:space="0" w:color="auto"/>
+              <w:bottom w:val="single" w:sz="4" w:space="0" w:color="auto"/>
+              <w:right w:val="single" w:sz="4" w:space="0" w:color="auto"/>
+            </w:tcBorders>
+            <w:shd w:val="clear" w:color="auto" w:fill="auto"/>
+            <w:vAlign w:val="center"/>
+          </w:tcPr>
+          <w:p>
+            <w:pPr>
+              <w:widowControl/>
+              <w:jc w:val="center"/>
+              <w:rPr>
+                <w:rFonts w:ascii="Times New Roman" w:eastAsia="PMingLiU" w:hAnsi="Times New Roman" w:cs="Times New Roman"/>
+                <w:color w:val="000000"/>
+                <w:kern w:val="0"/>
+                <w:szCs w:val="24"/>
+              </w:rPr>
+            </w:pPr>
+          </w:p>
+        </w:tc>
+        <w:tc>
+          <w:tcPr>
+            <w:tcW w:w="992" w:type="dxa"/>
+            <w:tcBorders>
+              <w:top w:val="single" w:sz="4" w:space="0" w:color="auto"/>
+              <w:left w:val="single" w:sz="4" w:space="0" w:color="auto"/>
+              <w:bottom w:val="single" w:sz="4" w:space="0" w:color="auto"/>
+              <w:right w:val="single" w:sz="4" w:space="0" w:color="auto"/>
+            </w:tcBorders>
+            <w:shd w:val="clear" w:color="auto" w:fill="auto"/>
+            <w:noWrap/>
+            <w:vAlign w:val="center"/>
+          </w:tcPr>
+          <w:p>
+            <w:pPr>
+              <w:widowControl/>
+              <w:jc w:val="center"/>
+              <w:rPr>
+                <w:rFonts w:ascii="Times New Roman" w:eastAsia="PMingLiU" w:hAnsi="Times New Roman" w:cs="Times New Roman"/>
+                <w:color w:val="000000"/>
+                <w:kern w:val="0"/>
+                <w:szCs w:val="24"/>
+              </w:rPr>
+            </w:pPr>
+            <w:r>
+              <w:rPr>
+                <w:rFonts w:ascii="Times New Roman" w:eastAsia="PMingLiU" w:hAnsi="Times New Roman" w:cs="Times New Roman" w:hint="eastAsia"/>
+                <w:color w:val="000000"/>
+                <w:kern w:val="0"/>
+                <w:szCs w:val="24"/>
+              </w:rPr>
+              <w:t>1</w:t>
+            </w:r>
+          </w:p>
+        </w:tc>
+        <w:tc>
+          <w:tcPr>
+            <w:tcW w:w="992" w:type="dxa"/>
+            <w:tcBorders>
+              <w:top w:val="single" w:sz="4" w:space="0" w:color="auto"/>
+              <w:left w:val="single" w:sz="4" w:space="0" w:color="auto"/>
+              <w:bottom w:val="single" w:sz="4" w:space="0" w:color="auto"/>
+              <w:right w:val="single" w:sz="4" w:space="0" w:color="auto"/>
+            </w:tcBorders>
+            <w:shd w:val="clear" w:color="auto" w:fill="auto"/>
+            <w:noWrap/>
+            <w:vAlign w:val="center"/>
+          </w:tcPr>
+          <w:p>
+            <w:pPr>
+              <w:widowControl/>
+              <w:jc w:val="center"/>
+              <w:rPr>
+                <w:rFonts w:ascii="Times New Roman" w:eastAsia="PMingLiU" w:hAnsi="Times New Roman" w:cs="Times New Roman" w:hint="eastAsia"/>
+                <w:color w:val="000000"/>
+                <w:kern w:val="0"/>
+                <w:szCs w:val="24"/>
+              </w:rPr>
+            </w:pPr>
+          </w:p>
+        </w:tc>
+        <w:tc>
+          <w:tcPr>
+            <w:tcW w:w="993" w:type="dxa"/>
+            <w:tcBorders>
+              <w:top w:val="single" w:sz="4" w:space="0" w:color="auto"/>
+              <w:left w:val="single" w:sz="4" w:space="0" w:color="auto"/>
+              <w:bottom w:val="single" w:sz="4" w:space="0" w:color="auto"/>
+              <w:right w:val="single" w:sz="4" w:space="0" w:color="auto"/>
+            </w:tcBorders>
+            <w:shd w:val="clear" w:color="auto" w:fill="auto"/>
+            <w:noWrap/>
+            <w:vAlign w:val="center"/>
+          </w:tcPr>
+          <w:p>
+            <w:pPr>
+              <w:widowControl/>
+              <w:jc w:val="center"/>
+              <w:rPr>
+                <w:rFonts w:ascii="Times New Roman" w:eastAsia="PMingLiU" w:hAnsi="Times New Roman" w:cs="Times New Roman" w:hint="eastAsia"/>
+                <w:color w:val="000000"/>
+                <w:kern w:val="0"/>
+                <w:szCs w:val="24"/>
+              </w:rPr>
+            </w:pPr>
+          </w:p>
+        </w:tc>
+      </w:tr>
+      <w:tr>
+        <w:trPr>
+          <w:trHeight w:val="330"/>
+        </w:trPr>
+        <w:tc>
+          <w:tcPr>
+            <w:tcW w:w="580" w:type="dxa"/>
+            <w:tcBorders>
+              <w:top w:val="single" w:sz="4" w:space="0" w:color="auto"/>
+              <w:left w:val="single" w:sz="4" w:space="0" w:color="auto"/>
+              <w:bottom w:val="single" w:sz="4" w:space="0" w:color="auto"/>
+              <w:right w:val="single" w:sz="4" w:space="0" w:color="auto"/>
+            </w:tcBorders>
+            <w:shd w:val="clear" w:color="auto" w:fill="C2D69B" w:themeFill="accent3" w:themeFillTint="99"/>
+          </w:tcPr>
+          <w:p>
+            <w:pPr>
+              <w:pStyle w:val="Default"/>
+              <w:jc w:val="center"/>
+              <w:rPr>
+                <w:sz w:val="23"/>
+                <w:szCs w:val="23"/>
+              </w:rPr>
+            </w:pPr>
+          </w:p>
+        </w:tc>
+        <w:tc>
+          <w:tcPr>
+            <w:tcW w:w="3384" w:type="dxa"/>
+            <w:tcBorders>
+              <w:top w:val="single" w:sz="4" w:space="0" w:color="auto"/>
+              <w:left w:val="single" w:sz="4" w:space="0" w:color="auto"/>
+              <w:bottom w:val="single" w:sz="4" w:space="0" w:color="auto"/>
+              <w:right w:val="single" w:sz="4" w:space="0" w:color="auto"/>
+            </w:tcBorders>
+            <w:shd w:val="clear" w:color="auto" w:fill="C2D69B" w:themeFill="accent3" w:themeFillTint="99"/>
+            <w:noWrap/>
+            <w:vAlign w:val="center"/>
+          </w:tcPr>
+          <w:p>
+            <w:pPr>
+              <w:pStyle w:val="Default"/>
+              <w:rPr>
+                <w:b/>
+                <w:sz w:val="23"/>
+                <w:szCs w:val="23"/>
+              </w:rPr>
+            </w:pPr>
+            <w:r>
+              <w:rPr>
+                <w:rFonts w:hint="eastAsia"/>
+                <w:b/>
+                <w:sz w:val="23"/>
+                <w:szCs w:val="23"/>
+              </w:rPr>
+              <w:t>Subt</w:t>
+            </w:r>
+            <w:r>
+              <w:rPr>
+                <w:rFonts w:hint="eastAsia"/>
+                <w:b/>
+                <w:sz w:val="23"/>
+                <w:szCs w:val="23"/>
+              </w:rPr>
+              <w:t>otal</w:t>
+            </w:r>
+          </w:p>
+        </w:tc>
+        <w:tc>
+          <w:tcPr>
+            <w:tcW w:w="1134" w:type="dxa"/>
+            <w:tcBorders>
+              <w:top w:val="single" w:sz="4" w:space="0" w:color="auto"/>
+              <w:left w:val="single" w:sz="4" w:space="0" w:color="auto"/>
+              <w:bottom w:val="single" w:sz="4" w:space="0" w:color="auto"/>
+              <w:right w:val="single" w:sz="4" w:space="0" w:color="auto"/>
+            </w:tcBorders>
+            <w:shd w:val="clear" w:color="auto" w:fill="C2D69B" w:themeFill="accent3" w:themeFillTint="99"/>
+            <w:vAlign w:val="center"/>
+          </w:tcPr>
+          <w:p>
+            <w:pPr>
+              <w:widowControl/>
+              <w:jc w:val="center"/>
+              <w:rPr>
+                <w:rFonts w:ascii="Times New Roman" w:eastAsia="PMingLiU" w:hAnsi="Times New Roman" w:cs="Times New Roman"/>
+                <w:color w:val="000000"/>
+                <w:kern w:val="0"/>
+                <w:szCs w:val="24"/>
+              </w:rPr>
+            </w:pPr>
+            <w:r>
+              <w:rPr>
+                <w:rFonts w:ascii="Times New Roman" w:eastAsia="PMingLiU" w:hAnsi="Times New Roman" w:cs="Times New Roman" w:hint="eastAsia"/>
+                <w:color w:val="000000"/>
+                <w:kern w:val="0"/>
+                <w:szCs w:val="24"/>
+              </w:rPr>
+              <w:t>46.75</w:t>
+            </w:r>
+          </w:p>
+        </w:tc>
+        <w:tc>
+          <w:tcPr>
+            <w:tcW w:w="992" w:type="dxa"/>
+            <w:tcBorders>
+              <w:top w:val="single" w:sz="4" w:space="0" w:color="auto"/>
+              <w:left w:val="single" w:sz="4" w:space="0" w:color="auto"/>
+              <w:bottom w:val="single" w:sz="4" w:space="0" w:color="auto"/>
+              <w:right w:val="single" w:sz="4" w:space="0" w:color="auto"/>
+            </w:tcBorders>
+            <w:shd w:val="clear" w:color="auto" w:fill="C2D69B" w:themeFill="accent3" w:themeFillTint="99"/>
+            <w:vAlign w:val="center"/>
+          </w:tcPr>
+          <w:p>
+            <w:pPr>
+              <w:widowControl/>
+              <w:jc w:val="center"/>
+              <w:rPr>
+                <w:rFonts w:ascii="Times New Roman" w:eastAsia="PMingLiU" w:hAnsi="Times New Roman" w:cs="Times New Roman"/>
+                <w:color w:val="000000"/>
+                <w:kern w:val="0"/>
+                <w:szCs w:val="24"/>
+              </w:rPr>
+            </w:pPr>
+            <w:r>
+              <w:rPr>
+                <w:rFonts w:ascii="Times New Roman" w:eastAsia="PMingLiU" w:hAnsi="Times New Roman" w:cs="Times New Roman" w:hint="eastAsia"/>
+                <w:color w:val="000000"/>
+                <w:kern w:val="0"/>
+                <w:szCs w:val="24"/>
+              </w:rPr>
+              <w:t>31.5</w:t>
+            </w:r>
+          </w:p>
+        </w:tc>
+        <w:tc>
+          <w:tcPr>
+            <w:tcW w:w="992" w:type="dxa"/>
+            <w:tcBorders>
+              <w:top w:val="single" w:sz="4" w:space="0" w:color="auto"/>
+              <w:left w:val="single" w:sz="4" w:space="0" w:color="auto"/>
+              <w:bottom w:val="single" w:sz="4" w:space="0" w:color="auto"/>
+              <w:right w:val="single" w:sz="4" w:space="0" w:color="auto"/>
+            </w:tcBorders>
+            <w:shd w:val="clear" w:color="auto" w:fill="C2D69B" w:themeFill="accent3" w:themeFillTint="99"/>
+            <w:noWrap/>
+            <w:vAlign w:val="center"/>
+          </w:tcPr>
+          <w:p>
+            <w:pPr>
+              <w:widowControl/>
+              <w:jc w:val="center"/>
+              <w:rPr>
+                <w:rFonts w:ascii="Times New Roman" w:eastAsia="PMingLiU" w:hAnsi="Times New Roman" w:cs="Times New Roman"/>
+                <w:color w:val="000000"/>
+                <w:kern w:val="0"/>
+                <w:szCs w:val="24"/>
+              </w:rPr>
+            </w:pPr>
+            <w:r>
+              <w:rPr>
+                <w:rFonts w:ascii="Times New Roman" w:eastAsia="PMingLiU" w:hAnsi="Times New Roman" w:cs="Times New Roman" w:hint="eastAsia"/>
+                <w:color w:val="000000"/>
+                <w:kern w:val="0"/>
+                <w:szCs w:val="24"/>
+              </w:rPr>
+              <w:t>27</w:t>
+            </w:r>
+          </w:p>
+        </w:tc>
+        <w:tc>
+          <w:tcPr>
+            <w:tcW w:w="992" w:type="dxa"/>
+            <w:tcBorders>
+              <w:top w:val="single" w:sz="4" w:space="0" w:color="auto"/>
+              <w:left w:val="single" w:sz="4" w:space="0" w:color="auto"/>
+              <w:bottom w:val="single" w:sz="4" w:space="0" w:color="auto"/>
+              <w:right w:val="single" w:sz="4" w:space="0" w:color="auto"/>
+            </w:tcBorders>
+            <w:shd w:val="clear" w:color="auto" w:fill="C2D69B" w:themeFill="accent3" w:themeFillTint="99"/>
+            <w:noWrap/>
+            <w:vAlign w:val="center"/>
+          </w:tcPr>
+          <w:p>
+            <w:pPr>
+              <w:widowControl/>
+              <w:jc w:val="center"/>
+              <w:rPr>
+                <w:rFonts w:ascii="Times New Roman" w:eastAsia="PMingLiU" w:hAnsi="Times New Roman" w:cs="Times New Roman"/>
+                <w:color w:val="000000"/>
+                <w:kern w:val="0"/>
+                <w:szCs w:val="24"/>
+              </w:rPr>
+            </w:pPr>
+            <w:r>
+              <w:rPr>
+                <w:rFonts w:ascii="Times New Roman" w:eastAsia="PMingLiU" w:hAnsi="Times New Roman" w:cs="Times New Roman" w:hint="eastAsia"/>
+                <w:color w:val="000000"/>
+                <w:kern w:val="0"/>
+                <w:szCs w:val="24"/>
+              </w:rPr>
+              <w:t>32.5</w:t>
+            </w:r>
+          </w:p>
+        </w:tc>
+        <w:tc>
+          <w:tcPr>
+            <w:tcW w:w="993" w:type="dxa"/>
+            <w:tcBorders>
+              <w:top w:val="single" w:sz="4" w:space="0" w:color="auto"/>
+              <w:left w:val="single" w:sz="4" w:space="0" w:color="auto"/>
+              <w:bottom w:val="single" w:sz="4" w:space="0" w:color="auto"/>
+              <w:right w:val="single" w:sz="4" w:space="0" w:color="auto"/>
+            </w:tcBorders>
+            <w:shd w:val="clear" w:color="auto" w:fill="C2D69B" w:themeFill="accent3" w:themeFillTint="99"/>
+            <w:noWrap/>
+            <w:vAlign w:val="center"/>
+          </w:tcPr>
+          <w:p>
+            <w:pPr>
+              <w:widowControl/>
+              <w:jc w:val="center"/>
+              <w:rPr>
+                <w:rFonts w:ascii="Times New Roman" w:eastAsia="PMingLiU" w:hAnsi="Times New Roman" w:cs="Times New Roman"/>
+                <w:color w:val="000000"/>
+                <w:kern w:val="0"/>
+                <w:szCs w:val="24"/>
+              </w:rPr>
+            </w:pPr>
+            <w:r>
+              <w:rPr>
+                <w:rFonts w:ascii="Times New Roman" w:eastAsia="PMingLiU" w:hAnsi="Times New Roman" w:cs="Times New Roman" w:hint="eastAsia"/>
+                <w:color w:val="000000"/>
+                <w:kern w:val="0"/>
+                <w:szCs w:val="24"/>
+              </w:rPr>
+              <w:t>29.5</w:t>
+            </w:r>
+          </w:p>
+        </w:tc>
+      </w:tr>
+      <w:tr>
+        <w:trPr>
+          <w:trHeight w:val="330"/>
+        </w:trPr>
+        <w:tc>
+          <w:tcPr>
+            <w:tcW w:w="580" w:type="dxa"/>
+            <w:tcBorders>
+              <w:top w:val="single" w:sz="4" w:space="0" w:color="auto"/>
+              <w:left w:val="single" w:sz="4" w:space="0" w:color="auto"/>
+              <w:bottom w:val="single" w:sz="4" w:space="0" w:color="auto"/>
+              <w:right w:val="single" w:sz="4" w:space="0" w:color="auto"/>
+            </w:tcBorders>
+            <w:shd w:val="clear" w:color="auto" w:fill="FFFFFF" w:themeFill="background1"/>
+          </w:tcPr>
+          <w:p>
+            <w:pPr>
+              <w:pStyle w:val="Default"/>
+              <w:jc w:val="center"/>
+              <w:rPr>
+                <w:sz w:val="23"/>
+                <w:szCs w:val="23"/>
+              </w:rPr>
+            </w:pPr>
+          </w:p>
+        </w:tc>
+        <w:tc>
+          <w:tcPr>
+            <w:tcW w:w="3384" w:type="dxa"/>
+            <w:tcBorders>
+              <w:top w:val="single" w:sz="4" w:space="0" w:color="auto"/>
+              <w:left w:val="single" w:sz="4" w:space="0" w:color="auto"/>
+              <w:bottom w:val="single" w:sz="4" w:space="0" w:color="auto"/>
+              <w:right w:val="single" w:sz="4" w:space="0" w:color="auto"/>
+            </w:tcBorders>
+            <w:shd w:val="clear" w:color="auto" w:fill="FFFFFF" w:themeFill="background1"/>
+            <w:noWrap/>
+            <w:vAlign w:val="center"/>
+          </w:tcPr>
+          <w:p>
+            <w:pPr>
+              <w:pStyle w:val="Default"/>
+              <w:rPr>
+                <w:rFonts w:hint="eastAsia"/>
+                <w:sz w:val="23"/>
+                <w:szCs w:val="23"/>
+              </w:rPr>
+            </w:pPr>
+            <w:r>
+              <w:rPr>
+                <w:rFonts w:hint="eastAsia"/>
+                <w:sz w:val="23"/>
+                <w:szCs w:val="23"/>
+              </w:rPr>
+              <w:t>Formal &amp; informal meetings</w:t>
+            </w:r>
+          </w:p>
+        </w:tc>
+        <w:tc>
+          <w:tcPr>
+            <w:tcW w:w="1134" w:type="dxa"/>
+            <w:tcBorders>
+              <w:top w:val="single" w:sz="4" w:space="0" w:color="auto"/>
+              <w:left w:val="single" w:sz="4" w:space="0" w:color="auto"/>
+              <w:bottom w:val="single" w:sz="4" w:space="0" w:color="auto"/>
+              <w:right w:val="single" w:sz="4" w:space="0" w:color="auto"/>
+            </w:tcBorders>
+            <w:shd w:val="clear" w:color="auto" w:fill="FFFFFF" w:themeFill="background1"/>
+            <w:vAlign w:val="center"/>
+          </w:tcPr>
+          <w:p>
+            <w:pPr>
+              <w:widowControl/>
+              <w:jc w:val="center"/>
+              <w:rPr>
+                <w:rFonts w:ascii="Times New Roman" w:eastAsia="PMingLiU" w:hAnsi="Times New Roman" w:cs="Times New Roman" w:hint="eastAsia"/>
+                <w:color w:val="000000"/>
+                <w:kern w:val="0"/>
+                <w:szCs w:val="24"/>
+              </w:rPr>
+            </w:pPr>
+            <w:r>
+              <w:rPr>
+                <w:rFonts w:ascii="Times New Roman" w:eastAsia="PMingLiU" w:hAnsi="Times New Roman" w:cs="Times New Roman" w:hint="eastAsia"/>
+                <w:color w:val="000000"/>
+                <w:kern w:val="0"/>
+                <w:szCs w:val="24"/>
+              </w:rPr>
+              <w:t>14</w:t>
+            </w:r>
+          </w:p>
+        </w:tc>
+        <w:tc>
+          <w:tcPr>
+            <w:tcW w:w="992" w:type="dxa"/>
+            <w:tcBorders>
+              <w:top w:val="single" w:sz="4" w:space="0" w:color="auto"/>
+              <w:left w:val="single" w:sz="4" w:space="0" w:color="auto"/>
+              <w:bottom w:val="single" w:sz="4" w:space="0" w:color="auto"/>
+              <w:right w:val="single" w:sz="4" w:space="0" w:color="auto"/>
+            </w:tcBorders>
+            <w:shd w:val="clear" w:color="auto" w:fill="FFFFFF" w:themeFill="background1"/>
+            <w:vAlign w:val="center"/>
+          </w:tcPr>
+          <w:p>
+            <w:pPr>
+              <w:widowControl/>
+              <w:jc w:val="center"/>
+              <w:rPr>
+                <w:rFonts w:ascii="Times New Roman" w:eastAsia="PMingLiU" w:hAnsi="Times New Roman" w:cs="Times New Roman" w:hint="eastAsia"/>
+                <w:color w:val="000000"/>
+                <w:kern w:val="0"/>
+                <w:szCs w:val="24"/>
+              </w:rPr>
+            </w:pPr>
+            <w:r>
+              <w:rPr>
+                <w:rFonts w:ascii="Times New Roman" w:eastAsia="PMingLiU" w:hAnsi="Times New Roman" w:cs="Times New Roman" w:hint="eastAsia"/>
+                <w:color w:val="000000"/>
+                <w:kern w:val="0"/>
+                <w:szCs w:val="24"/>
+              </w:rPr>
+              <w:t>14</w:t>
+            </w:r>
+          </w:p>
+        </w:tc>
+        <w:tc>
+          <w:tcPr>
+            <w:tcW w:w="992" w:type="dxa"/>
+            <w:tcBorders>
+              <w:top w:val="single" w:sz="4" w:space="0" w:color="auto"/>
+              <w:left w:val="single" w:sz="4" w:space="0" w:color="auto"/>
+              <w:bottom w:val="single" w:sz="4" w:space="0" w:color="auto"/>
+              <w:right w:val="single" w:sz="4" w:space="0" w:color="auto"/>
+            </w:tcBorders>
+            <w:shd w:val="clear" w:color="auto" w:fill="FFFFFF" w:themeFill="background1"/>
+            <w:noWrap/>
+            <w:vAlign w:val="center"/>
+          </w:tcPr>
+          <w:p>
+            <w:pPr>
+              <w:widowControl/>
+              <w:jc w:val="center"/>
+              <w:rPr>
+                <w:rFonts w:ascii="Times New Roman" w:eastAsia="PMingLiU" w:hAnsi="Times New Roman" w:cs="Times New Roman" w:hint="eastAsia"/>
+                <w:color w:val="000000"/>
+                <w:kern w:val="0"/>
+                <w:szCs w:val="24"/>
+              </w:rPr>
+            </w:pPr>
+            <w:r>
+              <w:rPr>
+                <w:rFonts w:ascii="Times New Roman" w:eastAsia="PMingLiU" w:hAnsi="Times New Roman" w:cs="Times New Roman" w:hint="eastAsia"/>
+                <w:color w:val="000000"/>
+                <w:kern w:val="0"/>
+                <w:szCs w:val="24"/>
+              </w:rPr>
+              <w:t>14</w:t>
+            </w:r>
+          </w:p>
+        </w:tc>
+        <w:tc>
+          <w:tcPr>
+            <w:tcW w:w="992" w:type="dxa"/>
+            <w:tcBorders>
+              <w:top w:val="single" w:sz="4" w:space="0" w:color="auto"/>
+              <w:left w:val="single" w:sz="4" w:space="0" w:color="auto"/>
+              <w:bottom w:val="single" w:sz="4" w:space="0" w:color="auto"/>
+              <w:right w:val="single" w:sz="4" w:space="0" w:color="auto"/>
+            </w:tcBorders>
+            <w:shd w:val="clear" w:color="auto" w:fill="FFFFFF" w:themeFill="background1"/>
+            <w:noWrap/>
+            <w:vAlign w:val="center"/>
+          </w:tcPr>
+          <w:p>
+            <w:pPr>
+              <w:widowControl/>
+              <w:jc w:val="center"/>
+              <w:rPr>
+                <w:rFonts w:ascii="Times New Roman" w:eastAsia="PMingLiU" w:hAnsi="Times New Roman" w:cs="Times New Roman" w:hint="eastAsia"/>
+                <w:color w:val="000000"/>
+                <w:kern w:val="0"/>
+                <w:szCs w:val="24"/>
+              </w:rPr>
+            </w:pPr>
+            <w:r>
+              <w:rPr>
+                <w:rFonts w:ascii="Times New Roman" w:eastAsia="PMingLiU" w:hAnsi="Times New Roman" w:cs="Times New Roman" w:hint="eastAsia"/>
+                <w:color w:val="000000"/>
+                <w:kern w:val="0"/>
+                <w:szCs w:val="24"/>
+              </w:rPr>
+              <w:t>14</w:t>
+            </w:r>
+          </w:p>
+        </w:tc>
+        <w:tc>
+          <w:tcPr>
+            <w:tcW w:w="993" w:type="dxa"/>
+            <w:tcBorders>
+              <w:top w:val="single" w:sz="4" w:space="0" w:color="auto"/>
+              <w:left w:val="single" w:sz="4" w:space="0" w:color="auto"/>
+              <w:bottom w:val="single" w:sz="4" w:space="0" w:color="auto"/>
+              <w:right w:val="single" w:sz="4" w:space="0" w:color="auto"/>
+            </w:tcBorders>
+            <w:shd w:val="clear" w:color="auto" w:fill="FFFFFF" w:themeFill="background1"/>
+            <w:noWrap/>
+            <w:vAlign w:val="center"/>
+          </w:tcPr>
+          <w:p>
+            <w:pPr>
+              <w:widowControl/>
+              <w:jc w:val="center"/>
+              <w:rPr>
+                <w:rFonts w:ascii="Times New Roman" w:eastAsia="PMingLiU" w:hAnsi="Times New Roman" w:cs="Times New Roman" w:hint="eastAsia"/>
+                <w:color w:val="000000"/>
+                <w:kern w:val="0"/>
+                <w:szCs w:val="24"/>
+              </w:rPr>
+            </w:pPr>
+            <w:r>
+              <w:rPr>
+                <w:rFonts w:ascii="Times New Roman" w:eastAsia="PMingLiU" w:hAnsi="Times New Roman" w:cs="Times New Roman" w:hint="eastAsia"/>
+                <w:color w:val="000000"/>
+                <w:kern w:val="0"/>
+                <w:szCs w:val="24"/>
+              </w:rPr>
+              <w:t>14</w:t>
+            </w:r>
+          </w:p>
+        </w:tc>
+      </w:tr>
+      <w:tr>
+        <w:trPr>
+          <w:trHeight w:val="330"/>
+        </w:trPr>
+        <w:tc>
+          <w:tcPr>
+            <w:tcW w:w="580" w:type="dxa"/>
+            <w:tcBorders>
+              <w:top w:val="single" w:sz="4" w:space="0" w:color="auto"/>
+              <w:left w:val="single" w:sz="4" w:space="0" w:color="auto"/>
+              <w:bottom w:val="single" w:sz="4" w:space="0" w:color="auto"/>
+              <w:right w:val="single" w:sz="4" w:space="0" w:color="auto"/>
+            </w:tcBorders>
+            <w:shd w:val="clear" w:color="auto" w:fill="FFFFFF" w:themeFill="background1"/>
+          </w:tcPr>
+          <w:p>
+            <w:pPr>
+              <w:pStyle w:val="Default"/>
+              <w:jc w:val="center"/>
+              <w:rPr>
+                <w:sz w:val="23"/>
+                <w:szCs w:val="23"/>
+              </w:rPr>
+            </w:pPr>
+          </w:p>
+        </w:tc>
+        <w:tc>
+          <w:tcPr>
+            <w:tcW w:w="3384" w:type="dxa"/>
+            <w:tcBorders>
+              <w:top w:val="single" w:sz="4" w:space="0" w:color="auto"/>
+              <w:left w:val="single" w:sz="4" w:space="0" w:color="auto"/>
+              <w:bottom w:val="single" w:sz="4" w:space="0" w:color="auto"/>
+              <w:right w:val="single" w:sz="4" w:space="0" w:color="auto"/>
+            </w:tcBorders>
+            <w:shd w:val="clear" w:color="auto" w:fill="FFFFFF" w:themeFill="background1"/>
+            <w:noWrap/>
+            <w:vAlign w:val="center"/>
+          </w:tcPr>
+          <w:p>
+            <w:pPr>
+              <w:pStyle w:val="Default"/>
+              <w:rPr>
+                <w:rFonts w:hint="eastAsia"/>
+                <w:b/>
+                <w:sz w:val="23"/>
+                <w:szCs w:val="23"/>
+              </w:rPr>
+            </w:pPr>
+            <w:r>
+              <w:rPr>
+                <w:rFonts w:hint="eastAsia"/>
+                <w:b/>
                 <w:sz w:val="23"/>
                 <w:szCs w:val="23"/>
               </w:rPr>
@@ -12115,151 +14900,1451 @@
               <w:bottom w:val="single" w:sz="4" w:space="0" w:color="auto"/>
               <w:right w:val="single" w:sz="4" w:space="0" w:color="auto"/>
             </w:tcBorders>
-            <w:shd w:val="clear" w:color="auto" w:fill="C2D69B" w:themeFill="accent3" w:themeFillTint="99"/>
-            <w:vAlign w:val="center"/>
-          </w:tcPr>
-          <w:p>
-            <w:pPr>
-              <w:widowControl/>
-              <w:jc w:val="center"/>
-              <w:rPr>
-                <w:rFonts w:ascii="Times New Roman" w:eastAsia="PMingLiU" w:hAnsi="Times New Roman" w:cs="Times New Roman"/>
-                <w:color w:val="000000"/>
-                <w:kern w:val="0"/>
-                <w:szCs w:val="24"/>
-              </w:rPr>
-            </w:pPr>
-            <w:r>
-              <w:rPr>
-                <w:rFonts w:ascii="Times New Roman" w:eastAsia="PMingLiU" w:hAnsi="Times New Roman" w:cs="Times New Roman" w:hint="eastAsia"/>
-                <w:color w:val="000000"/>
-                <w:kern w:val="0"/>
-                <w:szCs w:val="24"/>
-              </w:rPr>
-              <w:t>37.25</w:t>
-            </w:r>
-          </w:p>
-        </w:tc>
-        <w:tc>
-          <w:tcPr>
-            <w:tcW w:w="992" w:type="dxa"/>
-            <w:tcBorders>
-              <w:top w:val="single" w:sz="4" w:space="0" w:color="auto"/>
-              <w:left w:val="single" w:sz="4" w:space="0" w:color="auto"/>
-              <w:bottom w:val="single" w:sz="4" w:space="0" w:color="auto"/>
-              <w:right w:val="single" w:sz="4" w:space="0" w:color="auto"/>
-            </w:tcBorders>
-            <w:shd w:val="clear" w:color="auto" w:fill="C2D69B" w:themeFill="accent3" w:themeFillTint="99"/>
-            <w:vAlign w:val="center"/>
-          </w:tcPr>
-          <w:p>
-            <w:pPr>
-              <w:widowControl/>
-              <w:jc w:val="center"/>
-              <w:rPr>
-                <w:rFonts w:ascii="Times New Roman" w:eastAsia="PMingLiU" w:hAnsi="Times New Roman" w:cs="Times New Roman"/>
-                <w:color w:val="000000"/>
-                <w:kern w:val="0"/>
-                <w:szCs w:val="24"/>
-              </w:rPr>
-            </w:pPr>
-            <w:r>
-              <w:rPr>
-                <w:rFonts w:ascii="Times New Roman" w:eastAsia="PMingLiU" w:hAnsi="Times New Roman" w:cs="Times New Roman" w:hint="eastAsia"/>
-                <w:color w:val="000000"/>
-                <w:kern w:val="0"/>
-                <w:szCs w:val="24"/>
-              </w:rPr>
-              <w:t>23.5</w:t>
-            </w:r>
-          </w:p>
-        </w:tc>
-        <w:tc>
-          <w:tcPr>
-            <w:tcW w:w="992" w:type="dxa"/>
-            <w:tcBorders>
-              <w:top w:val="single" w:sz="4" w:space="0" w:color="auto"/>
-              <w:left w:val="single" w:sz="4" w:space="0" w:color="auto"/>
-              <w:bottom w:val="single" w:sz="4" w:space="0" w:color="auto"/>
-              <w:right w:val="single" w:sz="4" w:space="0" w:color="auto"/>
-            </w:tcBorders>
-            <w:shd w:val="clear" w:color="auto" w:fill="C2D69B" w:themeFill="accent3" w:themeFillTint="99"/>
-            <w:noWrap/>
-            <w:vAlign w:val="center"/>
-          </w:tcPr>
-          <w:p>
-            <w:pPr>
-              <w:widowControl/>
-              <w:jc w:val="center"/>
-              <w:rPr>
-                <w:rFonts w:ascii="Times New Roman" w:eastAsia="PMingLiU" w:hAnsi="Times New Roman" w:cs="Times New Roman"/>
-                <w:color w:val="000000"/>
-                <w:kern w:val="0"/>
-                <w:szCs w:val="24"/>
-              </w:rPr>
-            </w:pPr>
-            <w:r>
-              <w:rPr>
-                <w:rFonts w:ascii="Times New Roman" w:eastAsia="PMingLiU" w:hAnsi="Times New Roman" w:cs="Times New Roman" w:hint="eastAsia"/>
-                <w:color w:val="000000"/>
-                <w:kern w:val="0"/>
-                <w:szCs w:val="24"/>
+            <w:shd w:val="clear" w:color="auto" w:fill="FFFFFF" w:themeFill="background1"/>
+            <w:vAlign w:val="center"/>
+          </w:tcPr>
+          <w:p>
+            <w:pPr>
+              <w:widowControl/>
+              <w:jc w:val="center"/>
+              <w:rPr>
+                <w:rFonts w:ascii="Times New Roman" w:eastAsia="PMingLiU" w:hAnsi="Times New Roman" w:cs="Times New Roman" w:hint="eastAsia"/>
+                <w:color w:val="000000"/>
+                <w:kern w:val="0"/>
+                <w:szCs w:val="24"/>
+              </w:rPr>
+            </w:pPr>
+          </w:p>
+        </w:tc>
+        <w:tc>
+          <w:tcPr>
+            <w:tcW w:w="992" w:type="dxa"/>
+            <w:tcBorders>
+              <w:top w:val="single" w:sz="4" w:space="0" w:color="auto"/>
+              <w:left w:val="single" w:sz="4" w:space="0" w:color="auto"/>
+              <w:bottom w:val="single" w:sz="4" w:space="0" w:color="auto"/>
+              <w:right w:val="single" w:sz="4" w:space="0" w:color="auto"/>
+            </w:tcBorders>
+            <w:shd w:val="clear" w:color="auto" w:fill="FFFFFF" w:themeFill="background1"/>
+            <w:vAlign w:val="center"/>
+          </w:tcPr>
+          <w:p>
+            <w:pPr>
+              <w:widowControl/>
+              <w:jc w:val="center"/>
+              <w:rPr>
+                <w:rFonts w:ascii="Times New Roman" w:eastAsia="PMingLiU" w:hAnsi="Times New Roman" w:cs="Times New Roman" w:hint="eastAsia"/>
+                <w:color w:val="000000"/>
+                <w:kern w:val="0"/>
+                <w:szCs w:val="24"/>
+              </w:rPr>
+            </w:pPr>
+          </w:p>
+        </w:tc>
+        <w:tc>
+          <w:tcPr>
+            <w:tcW w:w="992" w:type="dxa"/>
+            <w:tcBorders>
+              <w:top w:val="single" w:sz="4" w:space="0" w:color="auto"/>
+              <w:left w:val="single" w:sz="4" w:space="0" w:color="auto"/>
+              <w:bottom w:val="single" w:sz="4" w:space="0" w:color="auto"/>
+              <w:right w:val="single" w:sz="4" w:space="0" w:color="auto"/>
+            </w:tcBorders>
+            <w:shd w:val="clear" w:color="auto" w:fill="FFFFFF" w:themeFill="background1"/>
+            <w:noWrap/>
+            <w:vAlign w:val="center"/>
+          </w:tcPr>
+          <w:p>
+            <w:pPr>
+              <w:widowControl/>
+              <w:jc w:val="center"/>
+              <w:rPr>
+                <w:rFonts w:ascii="Times New Roman" w:eastAsia="PMingLiU" w:hAnsi="Times New Roman" w:cs="Times New Roman" w:hint="eastAsia"/>
+                <w:color w:val="000000"/>
+                <w:kern w:val="0"/>
+                <w:szCs w:val="24"/>
+              </w:rPr>
+            </w:pPr>
+          </w:p>
+        </w:tc>
+        <w:tc>
+          <w:tcPr>
+            <w:tcW w:w="992" w:type="dxa"/>
+            <w:tcBorders>
+              <w:top w:val="single" w:sz="4" w:space="0" w:color="auto"/>
+              <w:left w:val="single" w:sz="4" w:space="0" w:color="auto"/>
+              <w:bottom w:val="single" w:sz="4" w:space="0" w:color="auto"/>
+              <w:right w:val="single" w:sz="4" w:space="0" w:color="auto"/>
+            </w:tcBorders>
+            <w:shd w:val="clear" w:color="auto" w:fill="FFFFFF" w:themeFill="background1"/>
+            <w:noWrap/>
+            <w:vAlign w:val="center"/>
+          </w:tcPr>
+          <w:p>
+            <w:pPr>
+              <w:widowControl/>
+              <w:jc w:val="center"/>
+              <w:rPr>
+                <w:rFonts w:ascii="Times New Roman" w:eastAsia="PMingLiU" w:hAnsi="Times New Roman" w:cs="Times New Roman" w:hint="eastAsia"/>
+                <w:color w:val="000000"/>
+                <w:kern w:val="0"/>
+                <w:szCs w:val="24"/>
+              </w:rPr>
+            </w:pPr>
+          </w:p>
+        </w:tc>
+        <w:tc>
+          <w:tcPr>
+            <w:tcW w:w="993" w:type="dxa"/>
+            <w:tcBorders>
+              <w:top w:val="single" w:sz="4" w:space="0" w:color="auto"/>
+              <w:left w:val="single" w:sz="4" w:space="0" w:color="auto"/>
+              <w:bottom w:val="single" w:sz="4" w:space="0" w:color="auto"/>
+              <w:right w:val="single" w:sz="4" w:space="0" w:color="auto"/>
+            </w:tcBorders>
+            <w:shd w:val="clear" w:color="auto" w:fill="FFFFFF" w:themeFill="background1"/>
+            <w:noWrap/>
+            <w:vAlign w:val="center"/>
+          </w:tcPr>
+          <w:p>
+            <w:pPr>
+              <w:widowControl/>
+              <w:jc w:val="center"/>
+              <w:rPr>
+                <w:rFonts w:ascii="Times New Roman" w:eastAsia="PMingLiU" w:hAnsi="Times New Roman" w:cs="Times New Roman" w:hint="eastAsia"/>
+                <w:color w:val="000000"/>
+                <w:kern w:val="0"/>
+                <w:szCs w:val="24"/>
+              </w:rPr>
+            </w:pPr>
+          </w:p>
+        </w:tc>
+      </w:tr>
+      <w:tr>
+        <w:trPr>
+          <w:trHeight w:val="330"/>
+        </w:trPr>
+        <w:tc>
+          <w:tcPr>
+            <w:tcW w:w="580" w:type="dxa"/>
+            <w:tcBorders>
+              <w:top w:val="single" w:sz="4" w:space="0" w:color="auto"/>
+              <w:left w:val="single" w:sz="4" w:space="0" w:color="auto"/>
+              <w:bottom w:val="single" w:sz="4" w:space="0" w:color="auto"/>
+              <w:right w:val="single" w:sz="4" w:space="0" w:color="auto"/>
+            </w:tcBorders>
+            <w:shd w:val="clear" w:color="auto" w:fill="FFFFFF" w:themeFill="background1"/>
+          </w:tcPr>
+          <w:p>
+            <w:pPr>
+              <w:pStyle w:val="Default"/>
+              <w:jc w:val="center"/>
+              <w:rPr>
+                <w:sz w:val="23"/>
+                <w:szCs w:val="23"/>
+              </w:rPr>
+            </w:pPr>
+          </w:p>
+        </w:tc>
+        <w:tc>
+          <w:tcPr>
+            <w:tcW w:w="8487" w:type="dxa"/>
+            <w:gridSpan w:val="6"/>
+            <w:tcBorders>
+              <w:top w:val="single" w:sz="4" w:space="0" w:color="auto"/>
+              <w:left w:val="single" w:sz="4" w:space="0" w:color="auto"/>
+              <w:bottom w:val="single" w:sz="4" w:space="0" w:color="auto"/>
+              <w:right w:val="single" w:sz="4" w:space="0" w:color="auto"/>
+            </w:tcBorders>
+            <w:shd w:val="clear" w:color="auto" w:fill="FFFFFF" w:themeFill="background1"/>
+            <w:noWrap/>
+            <w:vAlign w:val="center"/>
+          </w:tcPr>
+          <w:p>
+            <w:pPr>
+              <w:widowControl/>
+              <w:rPr>
+                <w:rFonts w:ascii="Times New Roman" w:eastAsia="PMingLiU" w:hAnsi="Times New Roman" w:cs="Times New Roman" w:hint="eastAsia"/>
+                <w:color w:val="000000"/>
+                <w:kern w:val="0"/>
+                <w:szCs w:val="24"/>
+              </w:rPr>
+            </w:pPr>
+            <w:r>
+              <w:rPr>
+                <w:rFonts w:ascii="Times New Roman" w:eastAsia="PMingLiU" w:hAnsi="Times New Roman" w:cs="Times New Roman" w:hint="eastAsia"/>
+                <w:color w:val="000000"/>
+                <w:kern w:val="0"/>
+                <w:szCs w:val="24"/>
+              </w:rPr>
+              <w:t>Breakdown</w:t>
+            </w:r>
+          </w:p>
+        </w:tc>
+      </w:tr>
+      <w:tr>
+        <w:trPr>
+          <w:trHeight w:val="330"/>
+        </w:trPr>
+        <w:tc>
+          <w:tcPr>
+            <w:tcW w:w="580" w:type="dxa"/>
+            <w:tcBorders>
+              <w:top w:val="single" w:sz="4" w:space="0" w:color="auto"/>
+              <w:left w:val="single" w:sz="4" w:space="0" w:color="auto"/>
+              <w:bottom w:val="single" w:sz="4" w:space="0" w:color="auto"/>
+              <w:right w:val="single" w:sz="4" w:space="0" w:color="auto"/>
+            </w:tcBorders>
+            <w:shd w:val="clear" w:color="auto" w:fill="FFFFFF" w:themeFill="background1"/>
+          </w:tcPr>
+          <w:p>
+            <w:pPr>
+              <w:widowControl/>
+              <w:jc w:val="center"/>
+              <w:rPr>
+                <w:rFonts w:ascii="Times New Roman" w:eastAsia="PMingLiU" w:hAnsi="Times New Roman" w:cs="Times New Roman"/>
+                <w:b/>
+                <w:color w:val="000000"/>
+                <w:kern w:val="0"/>
+                <w:szCs w:val="24"/>
+              </w:rPr>
+            </w:pPr>
+            <w:r>
+              <w:rPr>
+                <w:rFonts w:ascii="Times New Roman" w:eastAsia="PMingLiU" w:hAnsi="Times New Roman" w:cs="Times New Roman" w:hint="eastAsia"/>
+                <w:b/>
+                <w:color w:val="000000"/>
+                <w:kern w:val="0"/>
+                <w:szCs w:val="24"/>
+              </w:rPr>
+              <w:t>1</w:t>
+            </w:r>
+          </w:p>
+        </w:tc>
+        <w:tc>
+          <w:tcPr>
+            <w:tcW w:w="3384" w:type="dxa"/>
+            <w:tcBorders>
+              <w:top w:val="single" w:sz="4" w:space="0" w:color="auto"/>
+              <w:left w:val="single" w:sz="4" w:space="0" w:color="auto"/>
+              <w:bottom w:val="single" w:sz="4" w:space="0" w:color="auto"/>
+              <w:right w:val="single" w:sz="4" w:space="0" w:color="auto"/>
+            </w:tcBorders>
+            <w:shd w:val="clear" w:color="auto" w:fill="FFFFFF" w:themeFill="background1"/>
+            <w:noWrap/>
+            <w:vAlign w:val="center"/>
+          </w:tcPr>
+          <w:p>
+            <w:pPr>
+              <w:pStyle w:val="Default"/>
+              <w:rPr>
+                <w:b/>
+                <w:sz w:val="23"/>
+                <w:szCs w:val="23"/>
+              </w:rPr>
+            </w:pPr>
+            <w:r>
+              <w:rPr>
+                <w:b/>
+                <w:bCs/>
+                <w:sz w:val="23"/>
+                <w:szCs w:val="23"/>
+              </w:rPr>
+              <w:t>Project Plan</w:t>
+            </w:r>
+            <w:r>
+              <w:rPr>
+                <w:rFonts w:hint="eastAsia"/>
+                <w:b/>
+                <w:bCs/>
+                <w:sz w:val="23"/>
+                <w:szCs w:val="23"/>
+              </w:rPr>
+              <w:t xml:space="preserve"> : 19.5 h</w:t>
+            </w:r>
+          </w:p>
+        </w:tc>
+        <w:tc>
+          <w:tcPr>
+            <w:tcW w:w="1134" w:type="dxa"/>
+            <w:tcBorders>
+              <w:top w:val="single" w:sz="4" w:space="0" w:color="auto"/>
+              <w:left w:val="single" w:sz="4" w:space="0" w:color="auto"/>
+              <w:bottom w:val="single" w:sz="4" w:space="0" w:color="auto"/>
+              <w:right w:val="single" w:sz="4" w:space="0" w:color="auto"/>
+            </w:tcBorders>
+            <w:shd w:val="clear" w:color="auto" w:fill="FFFFFF" w:themeFill="background1"/>
+            <w:vAlign w:val="center"/>
+          </w:tcPr>
+          <w:p>
+            <w:pPr>
+              <w:widowControl/>
+              <w:jc w:val="center"/>
+              <w:rPr>
+                <w:rFonts w:ascii="Times New Roman" w:eastAsia="PMingLiU" w:hAnsi="Times New Roman" w:cs="Times New Roman" w:hint="eastAsia"/>
+                <w:color w:val="000000"/>
+                <w:kern w:val="0"/>
+                <w:szCs w:val="24"/>
+              </w:rPr>
+            </w:pPr>
+          </w:p>
+        </w:tc>
+        <w:tc>
+          <w:tcPr>
+            <w:tcW w:w="992" w:type="dxa"/>
+            <w:tcBorders>
+              <w:top w:val="single" w:sz="4" w:space="0" w:color="auto"/>
+              <w:left w:val="single" w:sz="4" w:space="0" w:color="auto"/>
+              <w:bottom w:val="single" w:sz="4" w:space="0" w:color="auto"/>
+              <w:right w:val="single" w:sz="4" w:space="0" w:color="auto"/>
+            </w:tcBorders>
+            <w:shd w:val="clear" w:color="auto" w:fill="FFFFFF" w:themeFill="background1"/>
+            <w:vAlign w:val="center"/>
+          </w:tcPr>
+          <w:p>
+            <w:pPr>
+              <w:widowControl/>
+              <w:jc w:val="center"/>
+              <w:rPr>
+                <w:rFonts w:ascii="Times New Roman" w:eastAsia="PMingLiU" w:hAnsi="Times New Roman" w:cs="Times New Roman" w:hint="eastAsia"/>
+                <w:color w:val="000000"/>
+                <w:kern w:val="0"/>
+                <w:szCs w:val="24"/>
+              </w:rPr>
+            </w:pPr>
+          </w:p>
+        </w:tc>
+        <w:tc>
+          <w:tcPr>
+            <w:tcW w:w="992" w:type="dxa"/>
+            <w:tcBorders>
+              <w:top w:val="single" w:sz="4" w:space="0" w:color="auto"/>
+              <w:left w:val="single" w:sz="4" w:space="0" w:color="auto"/>
+              <w:bottom w:val="single" w:sz="4" w:space="0" w:color="auto"/>
+              <w:right w:val="single" w:sz="4" w:space="0" w:color="auto"/>
+            </w:tcBorders>
+            <w:shd w:val="clear" w:color="auto" w:fill="FFFFFF" w:themeFill="background1"/>
+            <w:noWrap/>
+            <w:vAlign w:val="center"/>
+          </w:tcPr>
+          <w:p>
+            <w:pPr>
+              <w:widowControl/>
+              <w:jc w:val="center"/>
+              <w:rPr>
+                <w:rFonts w:ascii="Times New Roman" w:eastAsia="PMingLiU" w:hAnsi="Times New Roman" w:cs="Times New Roman" w:hint="eastAsia"/>
+                <w:color w:val="000000"/>
+                <w:kern w:val="0"/>
+                <w:szCs w:val="24"/>
+              </w:rPr>
+            </w:pPr>
+          </w:p>
+        </w:tc>
+        <w:tc>
+          <w:tcPr>
+            <w:tcW w:w="992" w:type="dxa"/>
+            <w:tcBorders>
+              <w:top w:val="single" w:sz="4" w:space="0" w:color="auto"/>
+              <w:left w:val="single" w:sz="4" w:space="0" w:color="auto"/>
+              <w:bottom w:val="single" w:sz="4" w:space="0" w:color="auto"/>
+              <w:right w:val="single" w:sz="4" w:space="0" w:color="auto"/>
+            </w:tcBorders>
+            <w:shd w:val="clear" w:color="auto" w:fill="FFFFFF" w:themeFill="background1"/>
+            <w:noWrap/>
+            <w:vAlign w:val="center"/>
+          </w:tcPr>
+          <w:p>
+            <w:pPr>
+              <w:widowControl/>
+              <w:jc w:val="center"/>
+              <w:rPr>
+                <w:rFonts w:ascii="Times New Roman" w:eastAsia="PMingLiU" w:hAnsi="Times New Roman" w:cs="Times New Roman" w:hint="eastAsia"/>
+                <w:color w:val="000000"/>
+                <w:kern w:val="0"/>
+                <w:szCs w:val="24"/>
+              </w:rPr>
+            </w:pPr>
+          </w:p>
+        </w:tc>
+        <w:tc>
+          <w:tcPr>
+            <w:tcW w:w="993" w:type="dxa"/>
+            <w:tcBorders>
+              <w:top w:val="single" w:sz="4" w:space="0" w:color="auto"/>
+              <w:left w:val="single" w:sz="4" w:space="0" w:color="auto"/>
+              <w:bottom w:val="single" w:sz="4" w:space="0" w:color="auto"/>
+              <w:right w:val="single" w:sz="4" w:space="0" w:color="auto"/>
+            </w:tcBorders>
+            <w:shd w:val="clear" w:color="auto" w:fill="FFFFFF" w:themeFill="background1"/>
+            <w:noWrap/>
+            <w:vAlign w:val="center"/>
+          </w:tcPr>
+          <w:p>
+            <w:pPr>
+              <w:widowControl/>
+              <w:jc w:val="center"/>
+              <w:rPr>
+                <w:rFonts w:ascii="Times New Roman" w:eastAsia="PMingLiU" w:hAnsi="Times New Roman" w:cs="Times New Roman" w:hint="eastAsia"/>
+                <w:color w:val="000000"/>
+                <w:kern w:val="0"/>
+                <w:szCs w:val="24"/>
+              </w:rPr>
+            </w:pPr>
+          </w:p>
+        </w:tc>
+      </w:tr>
+      <w:tr>
+        <w:trPr>
+          <w:trHeight w:val="330"/>
+        </w:trPr>
+        <w:tc>
+          <w:tcPr>
+            <w:tcW w:w="580" w:type="dxa"/>
+            <w:tcBorders>
+              <w:top w:val="single" w:sz="4" w:space="0" w:color="auto"/>
+              <w:left w:val="single" w:sz="4" w:space="0" w:color="auto"/>
+              <w:bottom w:val="single" w:sz="4" w:space="0" w:color="auto"/>
+              <w:right w:val="single" w:sz="4" w:space="0" w:color="auto"/>
+            </w:tcBorders>
+            <w:shd w:val="clear" w:color="auto" w:fill="FFFFFF" w:themeFill="background1"/>
+          </w:tcPr>
+          <w:p>
+            <w:pPr>
+              <w:pStyle w:val="Default"/>
+              <w:jc w:val="center"/>
+              <w:rPr>
+                <w:b/>
+                <w:sz w:val="23"/>
+                <w:szCs w:val="23"/>
+              </w:rPr>
+            </w:pPr>
+            <w:r>
+              <w:rPr>
+                <w:rFonts w:hint="eastAsia"/>
+                <w:b/>
+                <w:sz w:val="23"/>
+                <w:szCs w:val="23"/>
+              </w:rPr>
+              <w:t>7</w:t>
+            </w:r>
+          </w:p>
+        </w:tc>
+        <w:tc>
+          <w:tcPr>
+            <w:tcW w:w="3384" w:type="dxa"/>
+            <w:tcBorders>
+              <w:top w:val="single" w:sz="4" w:space="0" w:color="auto"/>
+              <w:left w:val="single" w:sz="4" w:space="0" w:color="auto"/>
+              <w:bottom w:val="single" w:sz="4" w:space="0" w:color="auto"/>
+              <w:right w:val="single" w:sz="4" w:space="0" w:color="auto"/>
+            </w:tcBorders>
+            <w:shd w:val="clear" w:color="auto" w:fill="FFFFFF" w:themeFill="background1"/>
+            <w:noWrap/>
+            <w:vAlign w:val="center"/>
+          </w:tcPr>
+          <w:p>
+            <w:pPr>
+              <w:widowControl/>
+              <w:rPr>
+                <w:rFonts w:ascii="Times New Roman" w:eastAsia="PMingLiU" w:hAnsi="Times New Roman" w:cs="Times New Roman"/>
+                <w:color w:val="000000"/>
+                <w:kern w:val="0"/>
+                <w:szCs w:val="24"/>
+              </w:rPr>
+            </w:pPr>
+            <w:r>
+              <w:rPr>
+                <w:rFonts w:ascii="Times New Roman" w:hAnsi="Times New Roman" w:cs="Times New Roman"/>
+                <w:b/>
+                <w:bCs/>
+                <w:sz w:val="23"/>
+                <w:szCs w:val="23"/>
+              </w:rPr>
+              <w:t xml:space="preserve">Analysis, Design </w:t>
+            </w:r>
+            <w:r>
+              <w:rPr>
+                <w:rFonts w:ascii="Times New Roman" w:hAnsi="Times New Roman" w:cs="Times New Roman" w:hint="eastAsia"/>
+                <w:b/>
+                <w:bCs/>
+                <w:sz w:val="23"/>
+                <w:szCs w:val="23"/>
+              </w:rPr>
+              <w:t>&amp;</w:t>
+            </w:r>
+            <w:r>
+              <w:rPr>
+                <w:rFonts w:ascii="Times New Roman" w:hAnsi="Times New Roman" w:cs="Times New Roman"/>
+                <w:b/>
+                <w:bCs/>
+                <w:sz w:val="23"/>
+                <w:szCs w:val="23"/>
+              </w:rPr>
+              <w:t xml:space="preserve"> Testing</w:t>
+            </w:r>
+            <w:r>
+              <w:rPr>
+                <w:rFonts w:ascii="Times New Roman" w:hAnsi="Times New Roman" w:cs="Times New Roman" w:hint="eastAsia"/>
+                <w:b/>
+                <w:bCs/>
+                <w:sz w:val="23"/>
+                <w:szCs w:val="23"/>
+              </w:rPr>
+              <w:t xml:space="preserve"> : </w:t>
+            </w:r>
+          </w:p>
+        </w:tc>
+        <w:tc>
+          <w:tcPr>
+            <w:tcW w:w="1134" w:type="dxa"/>
+            <w:tcBorders>
+              <w:top w:val="single" w:sz="4" w:space="0" w:color="auto"/>
+              <w:left w:val="single" w:sz="4" w:space="0" w:color="auto"/>
+              <w:bottom w:val="single" w:sz="4" w:space="0" w:color="auto"/>
+              <w:right w:val="single" w:sz="4" w:space="0" w:color="auto"/>
+            </w:tcBorders>
+            <w:shd w:val="clear" w:color="auto" w:fill="FFFFFF" w:themeFill="background1"/>
+            <w:vAlign w:val="center"/>
+          </w:tcPr>
+          <w:p>
+            <w:pPr>
+              <w:widowControl/>
+              <w:jc w:val="center"/>
+              <w:rPr>
+                <w:rFonts w:ascii="Times New Roman" w:eastAsia="PMingLiU" w:hAnsi="Times New Roman" w:cs="Times New Roman" w:hint="eastAsia"/>
+                <w:color w:val="000000"/>
+                <w:kern w:val="0"/>
+                <w:szCs w:val="24"/>
+              </w:rPr>
+            </w:pPr>
+          </w:p>
+        </w:tc>
+        <w:tc>
+          <w:tcPr>
+            <w:tcW w:w="992" w:type="dxa"/>
+            <w:tcBorders>
+              <w:top w:val="single" w:sz="4" w:space="0" w:color="auto"/>
+              <w:left w:val="single" w:sz="4" w:space="0" w:color="auto"/>
+              <w:bottom w:val="single" w:sz="4" w:space="0" w:color="auto"/>
+              <w:right w:val="single" w:sz="4" w:space="0" w:color="auto"/>
+            </w:tcBorders>
+            <w:shd w:val="clear" w:color="auto" w:fill="FFFFFF" w:themeFill="background1"/>
+            <w:vAlign w:val="center"/>
+          </w:tcPr>
+          <w:p>
+            <w:pPr>
+              <w:widowControl/>
+              <w:jc w:val="center"/>
+              <w:rPr>
+                <w:rFonts w:ascii="Times New Roman" w:eastAsia="PMingLiU" w:hAnsi="Times New Roman" w:cs="Times New Roman" w:hint="eastAsia"/>
+                <w:color w:val="000000"/>
+                <w:kern w:val="0"/>
+                <w:szCs w:val="24"/>
+              </w:rPr>
+            </w:pPr>
+          </w:p>
+        </w:tc>
+        <w:tc>
+          <w:tcPr>
+            <w:tcW w:w="992" w:type="dxa"/>
+            <w:tcBorders>
+              <w:top w:val="single" w:sz="4" w:space="0" w:color="auto"/>
+              <w:left w:val="single" w:sz="4" w:space="0" w:color="auto"/>
+              <w:bottom w:val="single" w:sz="4" w:space="0" w:color="auto"/>
+              <w:right w:val="single" w:sz="4" w:space="0" w:color="auto"/>
+            </w:tcBorders>
+            <w:shd w:val="clear" w:color="auto" w:fill="FFFFFF" w:themeFill="background1"/>
+            <w:noWrap/>
+            <w:vAlign w:val="center"/>
+          </w:tcPr>
+          <w:p>
+            <w:pPr>
+              <w:widowControl/>
+              <w:jc w:val="center"/>
+              <w:rPr>
+                <w:rFonts w:ascii="Times New Roman" w:eastAsia="PMingLiU" w:hAnsi="Times New Roman" w:cs="Times New Roman" w:hint="eastAsia"/>
+                <w:color w:val="000000"/>
+                <w:kern w:val="0"/>
+                <w:szCs w:val="24"/>
+              </w:rPr>
+            </w:pPr>
+          </w:p>
+        </w:tc>
+        <w:tc>
+          <w:tcPr>
+            <w:tcW w:w="992" w:type="dxa"/>
+            <w:tcBorders>
+              <w:top w:val="single" w:sz="4" w:space="0" w:color="auto"/>
+              <w:left w:val="single" w:sz="4" w:space="0" w:color="auto"/>
+              <w:bottom w:val="single" w:sz="4" w:space="0" w:color="auto"/>
+              <w:right w:val="single" w:sz="4" w:space="0" w:color="auto"/>
+            </w:tcBorders>
+            <w:shd w:val="clear" w:color="auto" w:fill="FFFFFF" w:themeFill="background1"/>
+            <w:noWrap/>
+            <w:vAlign w:val="center"/>
+          </w:tcPr>
+          <w:p>
+            <w:pPr>
+              <w:widowControl/>
+              <w:jc w:val="center"/>
+              <w:rPr>
+                <w:rFonts w:ascii="Times New Roman" w:eastAsia="PMingLiU" w:hAnsi="Times New Roman" w:cs="Times New Roman" w:hint="eastAsia"/>
+                <w:color w:val="000000"/>
+                <w:kern w:val="0"/>
+                <w:szCs w:val="24"/>
+              </w:rPr>
+            </w:pPr>
+          </w:p>
+        </w:tc>
+        <w:tc>
+          <w:tcPr>
+            <w:tcW w:w="993" w:type="dxa"/>
+            <w:tcBorders>
+              <w:top w:val="single" w:sz="4" w:space="0" w:color="auto"/>
+              <w:left w:val="single" w:sz="4" w:space="0" w:color="auto"/>
+              <w:bottom w:val="single" w:sz="4" w:space="0" w:color="auto"/>
+              <w:right w:val="single" w:sz="4" w:space="0" w:color="auto"/>
+            </w:tcBorders>
+            <w:shd w:val="clear" w:color="auto" w:fill="FFFFFF" w:themeFill="background1"/>
+            <w:noWrap/>
+            <w:vAlign w:val="center"/>
+          </w:tcPr>
+          <w:p>
+            <w:pPr>
+              <w:widowControl/>
+              <w:jc w:val="center"/>
+              <w:rPr>
+                <w:rFonts w:ascii="Times New Roman" w:eastAsia="PMingLiU" w:hAnsi="Times New Roman" w:cs="Times New Roman" w:hint="eastAsia"/>
+                <w:color w:val="000000"/>
+                <w:kern w:val="0"/>
+                <w:szCs w:val="24"/>
+              </w:rPr>
+            </w:pPr>
+          </w:p>
+        </w:tc>
+      </w:tr>
+      <w:tr>
+        <w:trPr>
+          <w:trHeight w:val="330"/>
+        </w:trPr>
+        <w:tc>
+          <w:tcPr>
+            <w:tcW w:w="580" w:type="dxa"/>
+            <w:tcBorders>
+              <w:top w:val="single" w:sz="4" w:space="0" w:color="auto"/>
+              <w:left w:val="single" w:sz="4" w:space="0" w:color="auto"/>
+              <w:bottom w:val="single" w:sz="4" w:space="0" w:color="auto"/>
+              <w:right w:val="single" w:sz="4" w:space="0" w:color="auto"/>
+            </w:tcBorders>
+            <w:shd w:val="clear" w:color="auto" w:fill="FFFFFF" w:themeFill="background1"/>
+          </w:tcPr>
+          <w:p>
+            <w:pPr>
+              <w:pStyle w:val="Default"/>
+              <w:jc w:val="center"/>
+              <w:rPr>
+                <w:b/>
+                <w:sz w:val="23"/>
+                <w:szCs w:val="23"/>
+              </w:rPr>
+            </w:pPr>
+            <w:r>
+              <w:rPr>
+                <w:rFonts w:hint="eastAsia"/>
+                <w:b/>
+                <w:sz w:val="23"/>
+                <w:szCs w:val="23"/>
+              </w:rPr>
+              <w:t>16</w:t>
+            </w:r>
+          </w:p>
+        </w:tc>
+        <w:tc>
+          <w:tcPr>
+            <w:tcW w:w="3384" w:type="dxa"/>
+            <w:tcBorders>
+              <w:top w:val="single" w:sz="4" w:space="0" w:color="auto"/>
+              <w:left w:val="single" w:sz="4" w:space="0" w:color="auto"/>
+              <w:bottom w:val="single" w:sz="4" w:space="0" w:color="auto"/>
+              <w:right w:val="single" w:sz="4" w:space="0" w:color="auto"/>
+            </w:tcBorders>
+            <w:shd w:val="clear" w:color="auto" w:fill="FFFFFF" w:themeFill="background1"/>
+            <w:noWrap/>
+            <w:vAlign w:val="center"/>
+          </w:tcPr>
+          <w:p>
+            <w:pPr>
+              <w:widowControl/>
+              <w:rPr>
+                <w:rFonts w:ascii="Times New Roman" w:eastAsia="PMingLiU" w:hAnsi="Times New Roman" w:cs="Times New Roman"/>
+                <w:color w:val="000000"/>
+                <w:kern w:val="0"/>
+                <w:szCs w:val="24"/>
+              </w:rPr>
+            </w:pPr>
+            <w:r>
+              <w:rPr>
+                <w:rFonts w:ascii="Times New Roman" w:hAnsi="Times New Roman" w:cs="Times New Roman"/>
+                <w:b/>
+                <w:bCs/>
+                <w:sz w:val="23"/>
+                <w:szCs w:val="23"/>
+              </w:rPr>
+              <w:t>Programming</w:t>
+            </w:r>
+            <w:r>
+              <w:rPr>
+                <w:rFonts w:ascii="Times New Roman" w:hAnsi="Times New Roman" w:cs="Times New Roman" w:hint="eastAsia"/>
+                <w:b/>
+                <w:bCs/>
+                <w:sz w:val="23"/>
+                <w:szCs w:val="23"/>
+              </w:rPr>
+              <w:t xml:space="preserve"> :</w:t>
+            </w:r>
+          </w:p>
+        </w:tc>
+        <w:tc>
+          <w:tcPr>
+            <w:tcW w:w="1134" w:type="dxa"/>
+            <w:tcBorders>
+              <w:top w:val="single" w:sz="4" w:space="0" w:color="auto"/>
+              <w:left w:val="single" w:sz="4" w:space="0" w:color="auto"/>
+              <w:bottom w:val="single" w:sz="4" w:space="0" w:color="auto"/>
+              <w:right w:val="single" w:sz="4" w:space="0" w:color="auto"/>
+            </w:tcBorders>
+            <w:shd w:val="clear" w:color="auto" w:fill="FFFFFF" w:themeFill="background1"/>
+            <w:vAlign w:val="center"/>
+          </w:tcPr>
+          <w:p>
+            <w:pPr>
+              <w:widowControl/>
+              <w:jc w:val="center"/>
+              <w:rPr>
+                <w:rFonts w:ascii="Times New Roman" w:eastAsia="PMingLiU" w:hAnsi="Times New Roman" w:cs="Times New Roman" w:hint="eastAsia"/>
+                <w:color w:val="000000"/>
+                <w:kern w:val="0"/>
+                <w:szCs w:val="24"/>
+              </w:rPr>
+            </w:pPr>
+          </w:p>
+        </w:tc>
+        <w:tc>
+          <w:tcPr>
+            <w:tcW w:w="992" w:type="dxa"/>
+            <w:tcBorders>
+              <w:top w:val="single" w:sz="4" w:space="0" w:color="auto"/>
+              <w:left w:val="single" w:sz="4" w:space="0" w:color="auto"/>
+              <w:bottom w:val="single" w:sz="4" w:space="0" w:color="auto"/>
+              <w:right w:val="single" w:sz="4" w:space="0" w:color="auto"/>
+            </w:tcBorders>
+            <w:shd w:val="clear" w:color="auto" w:fill="FFFFFF" w:themeFill="background1"/>
+            <w:vAlign w:val="center"/>
+          </w:tcPr>
+          <w:p>
+            <w:pPr>
+              <w:widowControl/>
+              <w:jc w:val="center"/>
+              <w:rPr>
+                <w:rFonts w:ascii="Times New Roman" w:eastAsia="PMingLiU" w:hAnsi="Times New Roman" w:cs="Times New Roman" w:hint="eastAsia"/>
+                <w:color w:val="000000"/>
+                <w:kern w:val="0"/>
+                <w:szCs w:val="24"/>
+              </w:rPr>
+            </w:pPr>
+          </w:p>
+        </w:tc>
+        <w:tc>
+          <w:tcPr>
+            <w:tcW w:w="992" w:type="dxa"/>
+            <w:tcBorders>
+              <w:top w:val="single" w:sz="4" w:space="0" w:color="auto"/>
+              <w:left w:val="single" w:sz="4" w:space="0" w:color="auto"/>
+              <w:bottom w:val="single" w:sz="4" w:space="0" w:color="auto"/>
+              <w:right w:val="single" w:sz="4" w:space="0" w:color="auto"/>
+            </w:tcBorders>
+            <w:shd w:val="clear" w:color="auto" w:fill="FFFFFF" w:themeFill="background1"/>
+            <w:noWrap/>
+            <w:vAlign w:val="center"/>
+          </w:tcPr>
+          <w:p>
+            <w:pPr>
+              <w:widowControl/>
+              <w:jc w:val="center"/>
+              <w:rPr>
+                <w:rFonts w:ascii="Times New Roman" w:eastAsia="PMingLiU" w:hAnsi="Times New Roman" w:cs="Times New Roman" w:hint="eastAsia"/>
+                <w:color w:val="000000"/>
+                <w:kern w:val="0"/>
+                <w:szCs w:val="24"/>
+              </w:rPr>
+            </w:pPr>
+          </w:p>
+        </w:tc>
+        <w:tc>
+          <w:tcPr>
+            <w:tcW w:w="992" w:type="dxa"/>
+            <w:tcBorders>
+              <w:top w:val="single" w:sz="4" w:space="0" w:color="auto"/>
+              <w:left w:val="single" w:sz="4" w:space="0" w:color="auto"/>
+              <w:bottom w:val="single" w:sz="4" w:space="0" w:color="auto"/>
+              <w:right w:val="single" w:sz="4" w:space="0" w:color="auto"/>
+            </w:tcBorders>
+            <w:shd w:val="clear" w:color="auto" w:fill="FFFFFF" w:themeFill="background1"/>
+            <w:noWrap/>
+            <w:vAlign w:val="center"/>
+          </w:tcPr>
+          <w:p>
+            <w:pPr>
+              <w:widowControl/>
+              <w:jc w:val="center"/>
+              <w:rPr>
+                <w:rFonts w:ascii="Times New Roman" w:eastAsia="PMingLiU" w:hAnsi="Times New Roman" w:cs="Times New Roman" w:hint="eastAsia"/>
+                <w:color w:val="000000"/>
+                <w:kern w:val="0"/>
+                <w:szCs w:val="24"/>
+              </w:rPr>
+            </w:pPr>
+          </w:p>
+        </w:tc>
+        <w:tc>
+          <w:tcPr>
+            <w:tcW w:w="993" w:type="dxa"/>
+            <w:tcBorders>
+              <w:top w:val="single" w:sz="4" w:space="0" w:color="auto"/>
+              <w:left w:val="single" w:sz="4" w:space="0" w:color="auto"/>
+              <w:bottom w:val="single" w:sz="4" w:space="0" w:color="auto"/>
+              <w:right w:val="single" w:sz="4" w:space="0" w:color="auto"/>
+            </w:tcBorders>
+            <w:shd w:val="clear" w:color="auto" w:fill="FFFFFF" w:themeFill="background1"/>
+            <w:noWrap/>
+            <w:vAlign w:val="center"/>
+          </w:tcPr>
+          <w:p>
+            <w:pPr>
+              <w:widowControl/>
+              <w:jc w:val="center"/>
+              <w:rPr>
+                <w:rFonts w:ascii="Times New Roman" w:eastAsia="PMingLiU" w:hAnsi="Times New Roman" w:cs="Times New Roman" w:hint="eastAsia"/>
+                <w:color w:val="000000"/>
+                <w:kern w:val="0"/>
+                <w:szCs w:val="24"/>
+              </w:rPr>
+            </w:pPr>
+          </w:p>
+        </w:tc>
+      </w:tr>
+      <w:tr>
+        <w:trPr>
+          <w:trHeight w:val="330"/>
+        </w:trPr>
+        <w:tc>
+          <w:tcPr>
+            <w:tcW w:w="580" w:type="dxa"/>
+            <w:tcBorders>
+              <w:top w:val="single" w:sz="4" w:space="0" w:color="auto"/>
+              <w:left w:val="single" w:sz="4" w:space="0" w:color="auto"/>
+              <w:bottom w:val="single" w:sz="4" w:space="0" w:color="auto"/>
+              <w:right w:val="single" w:sz="4" w:space="0" w:color="auto"/>
+            </w:tcBorders>
+            <w:shd w:val="clear" w:color="auto" w:fill="FFFFFF" w:themeFill="background1"/>
+          </w:tcPr>
+          <w:p>
+            <w:pPr>
+              <w:pStyle w:val="Default"/>
+              <w:jc w:val="center"/>
+              <w:rPr>
+                <w:b/>
+                <w:sz w:val="23"/>
+                <w:szCs w:val="23"/>
+              </w:rPr>
+            </w:pPr>
+            <w:r>
+              <w:rPr>
+                <w:b/>
+                <w:sz w:val="23"/>
+                <w:szCs w:val="23"/>
               </w:rPr>
               <w:t>21</w:t>
             </w:r>
-            <w:r>
-              <w:rPr>
-                <w:rFonts w:ascii="Times New Roman" w:eastAsia="PMingLiU" w:hAnsi="Times New Roman" w:cs="Times New Roman" w:hint="eastAsia"/>
-                <w:color w:val="000000"/>
-                <w:kern w:val="0"/>
-                <w:szCs w:val="24"/>
-              </w:rPr>
-              <w:t>.5</w:t>
-            </w:r>
-          </w:p>
-        </w:tc>
-        <w:tc>
-          <w:tcPr>
-            <w:tcW w:w="992" w:type="dxa"/>
-            <w:tcBorders>
-              <w:top w:val="single" w:sz="4" w:space="0" w:color="auto"/>
-              <w:left w:val="single" w:sz="4" w:space="0" w:color="auto"/>
-              <w:bottom w:val="single" w:sz="4" w:space="0" w:color="auto"/>
-              <w:right w:val="single" w:sz="4" w:space="0" w:color="auto"/>
-            </w:tcBorders>
-            <w:shd w:val="clear" w:color="auto" w:fill="C2D69B" w:themeFill="accent3" w:themeFillTint="99"/>
-            <w:noWrap/>
-            <w:vAlign w:val="center"/>
-          </w:tcPr>
-          <w:p>
-            <w:pPr>
-              <w:widowControl/>
-              <w:jc w:val="center"/>
-              <w:rPr>
-                <w:rFonts w:ascii="Times New Roman" w:eastAsia="PMingLiU" w:hAnsi="Times New Roman" w:cs="Times New Roman"/>
-                <w:color w:val="000000"/>
-                <w:kern w:val="0"/>
-                <w:szCs w:val="24"/>
-              </w:rPr>
-            </w:pPr>
-            <w:r>
-              <w:rPr>
-                <w:rFonts w:ascii="Times New Roman" w:eastAsia="PMingLiU" w:hAnsi="Times New Roman" w:cs="Times New Roman" w:hint="eastAsia"/>
-                <w:color w:val="000000"/>
-                <w:kern w:val="0"/>
-                <w:szCs w:val="24"/>
+          </w:p>
+        </w:tc>
+        <w:tc>
+          <w:tcPr>
+            <w:tcW w:w="3384" w:type="dxa"/>
+            <w:tcBorders>
+              <w:top w:val="single" w:sz="4" w:space="0" w:color="auto"/>
+              <w:left w:val="single" w:sz="4" w:space="0" w:color="auto"/>
+              <w:bottom w:val="single" w:sz="4" w:space="0" w:color="auto"/>
+              <w:right w:val="single" w:sz="4" w:space="0" w:color="auto"/>
+            </w:tcBorders>
+            <w:shd w:val="clear" w:color="auto" w:fill="FFFFFF" w:themeFill="background1"/>
+            <w:noWrap/>
+            <w:vAlign w:val="center"/>
+          </w:tcPr>
+          <w:p>
+            <w:pPr>
+              <w:widowControl/>
+              <w:rPr>
+                <w:rFonts w:ascii="Times New Roman" w:eastAsia="PMingLiU" w:hAnsi="Times New Roman" w:cs="Times New Roman"/>
+                <w:b/>
+                <w:color w:val="000000"/>
+                <w:kern w:val="0"/>
+                <w:szCs w:val="24"/>
+              </w:rPr>
+            </w:pPr>
+            <w:r>
+              <w:rPr>
+                <w:rFonts w:ascii="Times New Roman" w:hAnsi="Times New Roman" w:cs="Times New Roman"/>
+                <w:b/>
+                <w:bCs/>
+                <w:sz w:val="23"/>
+                <w:szCs w:val="23"/>
+              </w:rPr>
+              <w:t>Testing</w:t>
+            </w:r>
+            <w:r>
+              <w:rPr>
+                <w:rFonts w:ascii="Times New Roman" w:hAnsi="Times New Roman" w:cs="Times New Roman" w:hint="eastAsia"/>
+                <w:b/>
+                <w:bCs/>
+                <w:sz w:val="23"/>
+                <w:szCs w:val="23"/>
+              </w:rPr>
+              <w:t xml:space="preserve"> : </w:t>
+            </w:r>
+          </w:p>
+        </w:tc>
+        <w:tc>
+          <w:tcPr>
+            <w:tcW w:w="1134" w:type="dxa"/>
+            <w:tcBorders>
+              <w:top w:val="single" w:sz="4" w:space="0" w:color="auto"/>
+              <w:left w:val="single" w:sz="4" w:space="0" w:color="auto"/>
+              <w:bottom w:val="single" w:sz="4" w:space="0" w:color="auto"/>
+              <w:right w:val="single" w:sz="4" w:space="0" w:color="auto"/>
+            </w:tcBorders>
+            <w:shd w:val="clear" w:color="auto" w:fill="FFFFFF" w:themeFill="background1"/>
+            <w:vAlign w:val="center"/>
+          </w:tcPr>
+          <w:p>
+            <w:pPr>
+              <w:widowControl/>
+              <w:jc w:val="center"/>
+              <w:rPr>
+                <w:rFonts w:ascii="Times New Roman" w:eastAsia="PMingLiU" w:hAnsi="Times New Roman" w:cs="Times New Roman" w:hint="eastAsia"/>
+                <w:color w:val="000000"/>
+                <w:kern w:val="0"/>
+                <w:szCs w:val="24"/>
+              </w:rPr>
+            </w:pPr>
+          </w:p>
+        </w:tc>
+        <w:tc>
+          <w:tcPr>
+            <w:tcW w:w="992" w:type="dxa"/>
+            <w:tcBorders>
+              <w:top w:val="single" w:sz="4" w:space="0" w:color="auto"/>
+              <w:left w:val="single" w:sz="4" w:space="0" w:color="auto"/>
+              <w:bottom w:val="single" w:sz="4" w:space="0" w:color="auto"/>
+              <w:right w:val="single" w:sz="4" w:space="0" w:color="auto"/>
+            </w:tcBorders>
+            <w:shd w:val="clear" w:color="auto" w:fill="FFFFFF" w:themeFill="background1"/>
+            <w:vAlign w:val="center"/>
+          </w:tcPr>
+          <w:p>
+            <w:pPr>
+              <w:widowControl/>
+              <w:jc w:val="center"/>
+              <w:rPr>
+                <w:rFonts w:ascii="Times New Roman" w:eastAsia="PMingLiU" w:hAnsi="Times New Roman" w:cs="Times New Roman" w:hint="eastAsia"/>
+                <w:color w:val="000000"/>
+                <w:kern w:val="0"/>
+                <w:szCs w:val="24"/>
+              </w:rPr>
+            </w:pPr>
+          </w:p>
+        </w:tc>
+        <w:tc>
+          <w:tcPr>
+            <w:tcW w:w="992" w:type="dxa"/>
+            <w:tcBorders>
+              <w:top w:val="single" w:sz="4" w:space="0" w:color="auto"/>
+              <w:left w:val="single" w:sz="4" w:space="0" w:color="auto"/>
+              <w:bottom w:val="single" w:sz="4" w:space="0" w:color="auto"/>
+              <w:right w:val="single" w:sz="4" w:space="0" w:color="auto"/>
+            </w:tcBorders>
+            <w:shd w:val="clear" w:color="auto" w:fill="FFFFFF" w:themeFill="background1"/>
+            <w:noWrap/>
+            <w:vAlign w:val="center"/>
+          </w:tcPr>
+          <w:p>
+            <w:pPr>
+              <w:widowControl/>
+              <w:jc w:val="center"/>
+              <w:rPr>
+                <w:rFonts w:ascii="Times New Roman" w:eastAsia="PMingLiU" w:hAnsi="Times New Roman" w:cs="Times New Roman" w:hint="eastAsia"/>
+                <w:color w:val="000000"/>
+                <w:kern w:val="0"/>
+                <w:szCs w:val="24"/>
+              </w:rPr>
+            </w:pPr>
+          </w:p>
+        </w:tc>
+        <w:tc>
+          <w:tcPr>
+            <w:tcW w:w="992" w:type="dxa"/>
+            <w:tcBorders>
+              <w:top w:val="single" w:sz="4" w:space="0" w:color="auto"/>
+              <w:left w:val="single" w:sz="4" w:space="0" w:color="auto"/>
+              <w:bottom w:val="single" w:sz="4" w:space="0" w:color="auto"/>
+              <w:right w:val="single" w:sz="4" w:space="0" w:color="auto"/>
+            </w:tcBorders>
+            <w:shd w:val="clear" w:color="auto" w:fill="FFFFFF" w:themeFill="background1"/>
+            <w:noWrap/>
+            <w:vAlign w:val="center"/>
+          </w:tcPr>
+          <w:p>
+            <w:pPr>
+              <w:widowControl/>
+              <w:jc w:val="center"/>
+              <w:rPr>
+                <w:rFonts w:ascii="Times New Roman" w:eastAsia="PMingLiU" w:hAnsi="Times New Roman" w:cs="Times New Roman" w:hint="eastAsia"/>
+                <w:color w:val="000000"/>
+                <w:kern w:val="0"/>
+                <w:szCs w:val="24"/>
+              </w:rPr>
+            </w:pPr>
+          </w:p>
+        </w:tc>
+        <w:tc>
+          <w:tcPr>
+            <w:tcW w:w="993" w:type="dxa"/>
+            <w:tcBorders>
+              <w:top w:val="single" w:sz="4" w:space="0" w:color="auto"/>
+              <w:left w:val="single" w:sz="4" w:space="0" w:color="auto"/>
+              <w:bottom w:val="single" w:sz="4" w:space="0" w:color="auto"/>
+              <w:right w:val="single" w:sz="4" w:space="0" w:color="auto"/>
+            </w:tcBorders>
+            <w:shd w:val="clear" w:color="auto" w:fill="FFFFFF" w:themeFill="background1"/>
+            <w:noWrap/>
+            <w:vAlign w:val="center"/>
+          </w:tcPr>
+          <w:p>
+            <w:pPr>
+              <w:widowControl/>
+              <w:jc w:val="center"/>
+              <w:rPr>
+                <w:rFonts w:ascii="Times New Roman" w:eastAsia="PMingLiU" w:hAnsi="Times New Roman" w:cs="Times New Roman" w:hint="eastAsia"/>
+                <w:color w:val="000000"/>
+                <w:kern w:val="0"/>
+                <w:szCs w:val="24"/>
+              </w:rPr>
+            </w:pPr>
+          </w:p>
+        </w:tc>
+      </w:tr>
+      <w:tr>
+        <w:trPr>
+          <w:trHeight w:val="330"/>
+        </w:trPr>
+        <w:tc>
+          <w:tcPr>
+            <w:tcW w:w="580" w:type="dxa"/>
+            <w:tcBorders>
+              <w:top w:val="single" w:sz="4" w:space="0" w:color="auto"/>
+              <w:left w:val="single" w:sz="4" w:space="0" w:color="auto"/>
+              <w:bottom w:val="single" w:sz="4" w:space="0" w:color="auto"/>
+              <w:right w:val="single" w:sz="4" w:space="0" w:color="auto"/>
+            </w:tcBorders>
+            <w:shd w:val="clear" w:color="auto" w:fill="FFFFFF" w:themeFill="background1"/>
+          </w:tcPr>
+          <w:p>
+            <w:pPr>
+              <w:pStyle w:val="Default"/>
+              <w:jc w:val="center"/>
+              <w:rPr>
+                <w:b/>
+                <w:sz w:val="23"/>
+                <w:szCs w:val="23"/>
+              </w:rPr>
+            </w:pPr>
+            <w:r>
+              <w:rPr>
+                <w:rFonts w:hint="eastAsia"/>
+                <w:b/>
+                <w:sz w:val="23"/>
+                <w:szCs w:val="23"/>
+              </w:rPr>
+              <w:t>24</w:t>
+            </w:r>
+          </w:p>
+        </w:tc>
+        <w:tc>
+          <w:tcPr>
+            <w:tcW w:w="3384" w:type="dxa"/>
+            <w:tcBorders>
+              <w:top w:val="single" w:sz="4" w:space="0" w:color="auto"/>
+              <w:left w:val="single" w:sz="4" w:space="0" w:color="auto"/>
+              <w:bottom w:val="single" w:sz="4" w:space="0" w:color="auto"/>
+              <w:right w:val="single" w:sz="4" w:space="0" w:color="auto"/>
+            </w:tcBorders>
+            <w:shd w:val="clear" w:color="auto" w:fill="FFFFFF" w:themeFill="background1"/>
+            <w:noWrap/>
+            <w:vAlign w:val="center"/>
+          </w:tcPr>
+          <w:p>
+            <w:pPr>
+              <w:widowControl/>
+              <w:rPr>
+                <w:rFonts w:ascii="Times New Roman" w:eastAsia="PMingLiU" w:hAnsi="Times New Roman" w:cs="Times New Roman"/>
+                <w:b/>
+                <w:color w:val="000000"/>
+                <w:kern w:val="0"/>
+                <w:szCs w:val="24"/>
+              </w:rPr>
+            </w:pPr>
+            <w:r>
+              <w:rPr>
+                <w:rFonts w:ascii="Times New Roman" w:eastAsia="PMingLiU" w:hAnsi="Times New Roman" w:cs="Times New Roman" w:hint="eastAsia"/>
+                <w:b/>
+                <w:color w:val="000000"/>
+                <w:kern w:val="0"/>
+                <w:szCs w:val="24"/>
+              </w:rPr>
+              <w:t xml:space="preserve">First </w:t>
+            </w:r>
+            <w:r>
+              <w:rPr>
+                <w:rFonts w:ascii="Times New Roman" w:eastAsia="PMingLiU" w:hAnsi="Times New Roman" w:cs="Times New Roman" w:hint="eastAsia"/>
+                <w:b/>
+                <w:color w:val="000000"/>
+                <w:kern w:val="0"/>
+                <w:szCs w:val="24"/>
+              </w:rPr>
+              <w:t>Presentation</w:t>
+            </w:r>
+            <w:r>
+              <w:rPr>
+                <w:rFonts w:ascii="Times New Roman" w:eastAsia="PMingLiU" w:hAnsi="Times New Roman" w:cs="Times New Roman" w:hint="eastAsia"/>
+                <w:b/>
+                <w:color w:val="000000"/>
+                <w:kern w:val="0"/>
+                <w:szCs w:val="24"/>
+              </w:rPr>
+              <w:t xml:space="preserve"> : 30 h</w:t>
+            </w:r>
+          </w:p>
+        </w:tc>
+        <w:tc>
+          <w:tcPr>
+            <w:tcW w:w="1134" w:type="dxa"/>
+            <w:tcBorders>
+              <w:top w:val="single" w:sz="4" w:space="0" w:color="auto"/>
+              <w:left w:val="single" w:sz="4" w:space="0" w:color="auto"/>
+              <w:bottom w:val="single" w:sz="4" w:space="0" w:color="auto"/>
+              <w:right w:val="single" w:sz="4" w:space="0" w:color="auto"/>
+            </w:tcBorders>
+            <w:shd w:val="clear" w:color="auto" w:fill="FFFFFF" w:themeFill="background1"/>
+            <w:vAlign w:val="center"/>
+          </w:tcPr>
+          <w:p>
+            <w:pPr>
+              <w:widowControl/>
+              <w:jc w:val="center"/>
+              <w:rPr>
+                <w:rFonts w:ascii="Times New Roman" w:eastAsia="PMingLiU" w:hAnsi="Times New Roman" w:cs="Times New Roman" w:hint="eastAsia"/>
+                <w:color w:val="000000"/>
+                <w:kern w:val="0"/>
+                <w:szCs w:val="24"/>
+              </w:rPr>
+            </w:pPr>
+          </w:p>
+        </w:tc>
+        <w:tc>
+          <w:tcPr>
+            <w:tcW w:w="992" w:type="dxa"/>
+            <w:tcBorders>
+              <w:top w:val="single" w:sz="4" w:space="0" w:color="auto"/>
+              <w:left w:val="single" w:sz="4" w:space="0" w:color="auto"/>
+              <w:bottom w:val="single" w:sz="4" w:space="0" w:color="auto"/>
+              <w:right w:val="single" w:sz="4" w:space="0" w:color="auto"/>
+            </w:tcBorders>
+            <w:shd w:val="clear" w:color="auto" w:fill="FFFFFF" w:themeFill="background1"/>
+            <w:vAlign w:val="center"/>
+          </w:tcPr>
+          <w:p>
+            <w:pPr>
+              <w:widowControl/>
+              <w:jc w:val="center"/>
+              <w:rPr>
+                <w:rFonts w:ascii="Times New Roman" w:eastAsia="PMingLiU" w:hAnsi="Times New Roman" w:cs="Times New Roman" w:hint="eastAsia"/>
+                <w:color w:val="000000"/>
+                <w:kern w:val="0"/>
+                <w:szCs w:val="24"/>
+              </w:rPr>
+            </w:pPr>
+          </w:p>
+        </w:tc>
+        <w:tc>
+          <w:tcPr>
+            <w:tcW w:w="992" w:type="dxa"/>
+            <w:tcBorders>
+              <w:top w:val="single" w:sz="4" w:space="0" w:color="auto"/>
+              <w:left w:val="single" w:sz="4" w:space="0" w:color="auto"/>
+              <w:bottom w:val="single" w:sz="4" w:space="0" w:color="auto"/>
+              <w:right w:val="single" w:sz="4" w:space="0" w:color="auto"/>
+            </w:tcBorders>
+            <w:shd w:val="clear" w:color="auto" w:fill="FFFFFF" w:themeFill="background1"/>
+            <w:noWrap/>
+            <w:vAlign w:val="center"/>
+          </w:tcPr>
+          <w:p>
+            <w:pPr>
+              <w:widowControl/>
+              <w:jc w:val="center"/>
+              <w:rPr>
+                <w:rFonts w:ascii="Times New Roman" w:eastAsia="PMingLiU" w:hAnsi="Times New Roman" w:cs="Times New Roman" w:hint="eastAsia"/>
+                <w:color w:val="000000"/>
+                <w:kern w:val="0"/>
+                <w:szCs w:val="24"/>
+              </w:rPr>
+            </w:pPr>
+          </w:p>
+        </w:tc>
+        <w:tc>
+          <w:tcPr>
+            <w:tcW w:w="992" w:type="dxa"/>
+            <w:tcBorders>
+              <w:top w:val="single" w:sz="4" w:space="0" w:color="auto"/>
+              <w:left w:val="single" w:sz="4" w:space="0" w:color="auto"/>
+              <w:bottom w:val="single" w:sz="4" w:space="0" w:color="auto"/>
+              <w:right w:val="single" w:sz="4" w:space="0" w:color="auto"/>
+            </w:tcBorders>
+            <w:shd w:val="clear" w:color="auto" w:fill="FFFFFF" w:themeFill="background1"/>
+            <w:noWrap/>
+            <w:vAlign w:val="center"/>
+          </w:tcPr>
+          <w:p>
+            <w:pPr>
+              <w:widowControl/>
+              <w:jc w:val="center"/>
+              <w:rPr>
+                <w:rFonts w:ascii="Times New Roman" w:eastAsia="PMingLiU" w:hAnsi="Times New Roman" w:cs="Times New Roman" w:hint="eastAsia"/>
+                <w:color w:val="000000"/>
+                <w:kern w:val="0"/>
+                <w:szCs w:val="24"/>
+              </w:rPr>
+            </w:pPr>
+          </w:p>
+        </w:tc>
+        <w:tc>
+          <w:tcPr>
+            <w:tcW w:w="993" w:type="dxa"/>
+            <w:tcBorders>
+              <w:top w:val="single" w:sz="4" w:space="0" w:color="auto"/>
+              <w:left w:val="single" w:sz="4" w:space="0" w:color="auto"/>
+              <w:bottom w:val="single" w:sz="4" w:space="0" w:color="auto"/>
+              <w:right w:val="single" w:sz="4" w:space="0" w:color="auto"/>
+            </w:tcBorders>
+            <w:shd w:val="clear" w:color="auto" w:fill="FFFFFF" w:themeFill="background1"/>
+            <w:noWrap/>
+            <w:vAlign w:val="center"/>
+          </w:tcPr>
+          <w:p>
+            <w:pPr>
+              <w:widowControl/>
+              <w:jc w:val="center"/>
+              <w:rPr>
+                <w:rFonts w:ascii="Times New Roman" w:eastAsia="PMingLiU" w:hAnsi="Times New Roman" w:cs="Times New Roman" w:hint="eastAsia"/>
+                <w:color w:val="000000"/>
+                <w:kern w:val="0"/>
+                <w:szCs w:val="24"/>
+              </w:rPr>
+            </w:pPr>
+          </w:p>
+        </w:tc>
+      </w:tr>
+      <w:tr>
+        <w:trPr>
+          <w:trHeight w:val="330"/>
+        </w:trPr>
+        <w:tc>
+          <w:tcPr>
+            <w:tcW w:w="580" w:type="dxa"/>
+            <w:tcBorders>
+              <w:top w:val="single" w:sz="4" w:space="0" w:color="auto"/>
+              <w:left w:val="single" w:sz="4" w:space="0" w:color="auto"/>
+              <w:bottom w:val="single" w:sz="4" w:space="0" w:color="auto"/>
+              <w:right w:val="single" w:sz="4" w:space="0" w:color="auto"/>
+            </w:tcBorders>
+            <w:shd w:val="clear" w:color="auto" w:fill="FFFFFF" w:themeFill="background1"/>
+          </w:tcPr>
+          <w:p>
+            <w:pPr>
+              <w:pStyle w:val="Default"/>
+              <w:jc w:val="center"/>
+              <w:rPr>
+                <w:b/>
+                <w:sz w:val="23"/>
+                <w:szCs w:val="23"/>
+              </w:rPr>
+            </w:pPr>
+            <w:r>
+              <w:rPr>
+                <w:b/>
+                <w:sz w:val="23"/>
+                <w:szCs w:val="23"/>
               </w:rPr>
               <w:t>32</w:t>
             </w:r>
-            <w:r>
-              <w:rPr>
-                <w:rFonts w:ascii="Times New Roman" w:eastAsia="PMingLiU" w:hAnsi="Times New Roman" w:cs="Times New Roman" w:hint="eastAsia"/>
-                <w:color w:val="000000"/>
-                <w:kern w:val="0"/>
-                <w:szCs w:val="24"/>
-              </w:rPr>
-              <w:t>.5</w:t>
-            </w:r>
+          </w:p>
+        </w:tc>
+        <w:tc>
+          <w:tcPr>
+            <w:tcW w:w="3384" w:type="dxa"/>
+            <w:tcBorders>
+              <w:top w:val="single" w:sz="4" w:space="0" w:color="auto"/>
+              <w:left w:val="single" w:sz="4" w:space="0" w:color="auto"/>
+              <w:bottom w:val="single" w:sz="4" w:space="0" w:color="auto"/>
+              <w:right w:val="single" w:sz="4" w:space="0" w:color="auto"/>
+            </w:tcBorders>
+            <w:shd w:val="clear" w:color="auto" w:fill="FFFFFF" w:themeFill="background1"/>
+            <w:noWrap/>
+            <w:vAlign w:val="center"/>
+          </w:tcPr>
+          <w:p>
+            <w:pPr>
+              <w:widowControl/>
+              <w:rPr>
+                <w:rFonts w:ascii="Times New Roman" w:eastAsia="PMingLiU" w:hAnsi="Times New Roman" w:cs="Times New Roman"/>
+                <w:b/>
+                <w:color w:val="000000"/>
+                <w:kern w:val="0"/>
+                <w:szCs w:val="24"/>
+              </w:rPr>
+            </w:pPr>
+            <w:r>
+              <w:rPr>
+                <w:rFonts w:ascii="Times New Roman" w:hAnsi="Times New Roman" w:cs="Times New Roman"/>
+                <w:b/>
+                <w:bCs/>
+                <w:sz w:val="23"/>
+                <w:szCs w:val="23"/>
+              </w:rPr>
+              <w:t>Final Report</w:t>
+            </w:r>
+            <w:r>
+              <w:rPr>
+                <w:rFonts w:ascii="Times New Roman" w:hAnsi="Times New Roman" w:cs="Times New Roman" w:hint="eastAsia"/>
+                <w:b/>
+                <w:bCs/>
+                <w:sz w:val="23"/>
+                <w:szCs w:val="23"/>
+              </w:rPr>
+              <w:t xml:space="preserve"> : </w:t>
+            </w:r>
+          </w:p>
+        </w:tc>
+        <w:tc>
+          <w:tcPr>
+            <w:tcW w:w="1134" w:type="dxa"/>
+            <w:tcBorders>
+              <w:top w:val="single" w:sz="4" w:space="0" w:color="auto"/>
+              <w:left w:val="single" w:sz="4" w:space="0" w:color="auto"/>
+              <w:bottom w:val="single" w:sz="4" w:space="0" w:color="auto"/>
+              <w:right w:val="single" w:sz="4" w:space="0" w:color="auto"/>
+            </w:tcBorders>
+            <w:shd w:val="clear" w:color="auto" w:fill="FFFFFF" w:themeFill="background1"/>
+            <w:vAlign w:val="center"/>
+          </w:tcPr>
+          <w:p>
+            <w:pPr>
+              <w:widowControl/>
+              <w:jc w:val="center"/>
+              <w:rPr>
+                <w:rFonts w:ascii="Times New Roman" w:eastAsia="PMingLiU" w:hAnsi="Times New Roman" w:cs="Times New Roman" w:hint="eastAsia"/>
+                <w:color w:val="000000"/>
+                <w:kern w:val="0"/>
+                <w:szCs w:val="24"/>
+              </w:rPr>
+            </w:pPr>
+          </w:p>
+        </w:tc>
+        <w:tc>
+          <w:tcPr>
+            <w:tcW w:w="992" w:type="dxa"/>
+            <w:tcBorders>
+              <w:top w:val="single" w:sz="4" w:space="0" w:color="auto"/>
+              <w:left w:val="single" w:sz="4" w:space="0" w:color="auto"/>
+              <w:bottom w:val="single" w:sz="4" w:space="0" w:color="auto"/>
+              <w:right w:val="single" w:sz="4" w:space="0" w:color="auto"/>
+            </w:tcBorders>
+            <w:shd w:val="clear" w:color="auto" w:fill="FFFFFF" w:themeFill="background1"/>
+            <w:vAlign w:val="center"/>
+          </w:tcPr>
+          <w:p>
+            <w:pPr>
+              <w:widowControl/>
+              <w:jc w:val="center"/>
+              <w:rPr>
+                <w:rFonts w:ascii="Times New Roman" w:eastAsia="PMingLiU" w:hAnsi="Times New Roman" w:cs="Times New Roman" w:hint="eastAsia"/>
+                <w:color w:val="000000"/>
+                <w:kern w:val="0"/>
+                <w:szCs w:val="24"/>
+              </w:rPr>
+            </w:pPr>
+          </w:p>
+        </w:tc>
+        <w:tc>
+          <w:tcPr>
+            <w:tcW w:w="992" w:type="dxa"/>
+            <w:tcBorders>
+              <w:top w:val="single" w:sz="4" w:space="0" w:color="auto"/>
+              <w:left w:val="single" w:sz="4" w:space="0" w:color="auto"/>
+              <w:bottom w:val="single" w:sz="4" w:space="0" w:color="auto"/>
+              <w:right w:val="single" w:sz="4" w:space="0" w:color="auto"/>
+            </w:tcBorders>
+            <w:shd w:val="clear" w:color="auto" w:fill="FFFFFF" w:themeFill="background1"/>
+            <w:noWrap/>
+            <w:vAlign w:val="center"/>
+          </w:tcPr>
+          <w:p>
+            <w:pPr>
+              <w:widowControl/>
+              <w:jc w:val="center"/>
+              <w:rPr>
+                <w:rFonts w:ascii="Times New Roman" w:eastAsia="PMingLiU" w:hAnsi="Times New Roman" w:cs="Times New Roman" w:hint="eastAsia"/>
+                <w:color w:val="000000"/>
+                <w:kern w:val="0"/>
+                <w:szCs w:val="24"/>
+              </w:rPr>
+            </w:pPr>
+          </w:p>
+        </w:tc>
+        <w:tc>
+          <w:tcPr>
+            <w:tcW w:w="992" w:type="dxa"/>
+            <w:tcBorders>
+              <w:top w:val="single" w:sz="4" w:space="0" w:color="auto"/>
+              <w:left w:val="single" w:sz="4" w:space="0" w:color="auto"/>
+              <w:bottom w:val="single" w:sz="4" w:space="0" w:color="auto"/>
+              <w:right w:val="single" w:sz="4" w:space="0" w:color="auto"/>
+            </w:tcBorders>
+            <w:shd w:val="clear" w:color="auto" w:fill="FFFFFF" w:themeFill="background1"/>
+            <w:noWrap/>
+            <w:vAlign w:val="center"/>
+          </w:tcPr>
+          <w:p>
+            <w:pPr>
+              <w:widowControl/>
+              <w:jc w:val="center"/>
+              <w:rPr>
+                <w:rFonts w:ascii="Times New Roman" w:eastAsia="PMingLiU" w:hAnsi="Times New Roman" w:cs="Times New Roman" w:hint="eastAsia"/>
+                <w:color w:val="000000"/>
+                <w:kern w:val="0"/>
+                <w:szCs w:val="24"/>
+              </w:rPr>
+            </w:pPr>
           </w:p>
         </w:tc>
         <w:tc>
@@ -12271,39 +16356,21 @@
               <w:bottom w:val="single" w:sz="4" w:space="0" w:color="auto"/>
               <w:right w:val="single" w:sz="4" w:space="0" w:color="auto"/>
             </w:tcBorders>
-            <w:shd w:val="clear" w:color="auto" w:fill="C2D69B" w:themeFill="accent3" w:themeFillTint="99"/>
-            <w:noWrap/>
-            <w:vAlign w:val="center"/>
-          </w:tcPr>
-          <w:p>
-            <w:pPr>
-              <w:widowControl/>
-              <w:jc w:val="center"/>
-              <w:rPr>
-                <w:rFonts w:ascii="Times New Roman" w:eastAsia="PMingLiU" w:hAnsi="Times New Roman" w:cs="Times New Roman"/>
-                <w:color w:val="000000"/>
-                <w:kern w:val="0"/>
-                <w:szCs w:val="24"/>
-              </w:rPr>
-            </w:pPr>
-            <w:r>
-              <w:rPr>
-                <w:rFonts w:ascii="Times New Roman" w:eastAsia="PMingLiU" w:hAnsi="Times New Roman" w:cs="Times New Roman" w:hint="eastAsia"/>
-                <w:color w:val="000000"/>
-                <w:kern w:val="0"/>
-                <w:szCs w:val="24"/>
-              </w:rPr>
-              <w:t>2</w:t>
-            </w:r>
-            <w:r>
-              <w:rPr>
-                <w:rFonts w:ascii="Times New Roman" w:eastAsia="PMingLiU" w:hAnsi="Times New Roman" w:cs="Times New Roman" w:hint="eastAsia"/>
-                <w:color w:val="000000"/>
-                <w:kern w:val="0"/>
-                <w:szCs w:val="24"/>
-              </w:rPr>
-              <w:t>9.5</w:t>
-            </w:r>
+            <w:shd w:val="clear" w:color="auto" w:fill="FFFFFF" w:themeFill="background1"/>
+            <w:noWrap/>
+            <w:vAlign w:val="center"/>
+          </w:tcPr>
+          <w:p>
+            <w:pPr>
+              <w:widowControl/>
+              <w:jc w:val="center"/>
+              <w:rPr>
+                <w:rFonts w:ascii="Times New Roman" w:eastAsia="PMingLiU" w:hAnsi="Times New Roman" w:cs="Times New Roman" w:hint="eastAsia"/>
+                <w:color w:val="000000"/>
+                <w:kern w:val="0"/>
+                <w:szCs w:val="24"/>
+              </w:rPr>
+            </w:pPr>
           </w:p>
         </w:tc>
       </w:tr>
@@ -12952,7 +17019,7 @@
 </file>
 
 <file path=customXml/itemProps1.xml><?xml version="1.0" encoding="utf-8"?>
-<ds:datastoreItem xmlns:ds="http://schemas.openxmlformats.org/officeDocument/2006/customXml" ds:itemID="{2647167F-6098-4335-8D0A-604336DC32E0}">
+<ds:datastoreItem xmlns:ds="http://schemas.openxmlformats.org/officeDocument/2006/customXml" ds:itemID="{45B6A158-964A-4AC4-904D-D767A00CAB2A}">
   <ds:schemaRefs>
     <ds:schemaRef ds:uri="http://schemas.openxmlformats.org/officeDocument/2006/bibliography"/>
   </ds:schemaRefs>

</xml_diff>

<commit_message>
* Modified Time Management Account.docx : Written for 4.1 and put graphs on 4.2 * Modified Time spent per member per week and activity.docx : Updated values * Added Graphs.xlsx : Graphs for 4.2
</commit_message>
<xml_diff>
--- a/doc/End of Project Report/Time spent per member per week and activity.docx
+++ b/doc/End of Project Report/Time spent per member per week and activity.docx
@@ -167,6 +167,7 @@
                 <w:szCs w:val="24"/>
               </w:rPr>
             </w:pPr>
+            <w:proofErr w:type="spellStart"/>
             <w:r>
               <w:rPr>
                 <w:rFonts w:ascii="Times New Roman" w:eastAsia="PMingLiU" w:hAnsi="Times New Roman" w:cs="Times New Roman"/>
@@ -176,6 +177,7 @@
               </w:rPr>
               <w:t>Kristian</w:t>
             </w:r>
+            <w:proofErr w:type="spellEnd"/>
           </w:p>
         </w:tc>
         <w:tc>
@@ -6397,6 +6399,7 @@
                 <w:szCs w:val="24"/>
               </w:rPr>
             </w:pPr>
+            <w:proofErr w:type="spellStart"/>
             <w:r>
               <w:rPr>
                 <w:rFonts w:ascii="Times New Roman" w:eastAsia="PMingLiU" w:hAnsi="Times New Roman" w:cs="Times New Roman"/>
@@ -6406,6 +6409,7 @@
               </w:rPr>
               <w:t>Kristian</w:t>
             </w:r>
+            <w:proofErr w:type="spellEnd"/>
           </w:p>
         </w:tc>
         <w:tc>
@@ -6774,7 +6778,16 @@
                 <w:kern w:val="0"/>
                 <w:szCs w:val="24"/>
               </w:rPr>
-              <w:t>6.25</w:t>
+              <w:t>7</w:t>
+            </w:r>
+            <w:r>
+              <w:rPr>
+                <w:rFonts w:ascii="Times New Roman" w:eastAsia="PMingLiU" w:hAnsi="Times New Roman" w:cs="Times New Roman" w:hint="eastAsia"/>
+                <w:color w:val="000000"/>
+                <w:kern w:val="0"/>
+                <w:szCs w:val="24"/>
+              </w:rPr>
+              <w:t>.25</w:t>
             </w:r>
           </w:p>
         </w:tc>
@@ -7358,7 +7371,16 @@
                 <w:kern w:val="0"/>
                 <w:szCs w:val="24"/>
               </w:rPr>
-              <w:t>0.25</w:t>
+              <w:t>0.</w:t>
+            </w:r>
+            <w:r>
+              <w:rPr>
+                <w:rFonts w:ascii="Times New Roman" w:eastAsia="PMingLiU" w:hAnsi="Times New Roman" w:cs="Times New Roman" w:hint="eastAsia"/>
+                <w:color w:val="000000"/>
+                <w:kern w:val="0"/>
+                <w:szCs w:val="24"/>
+              </w:rPr>
+              <w:t>5</w:t>
             </w:r>
           </w:p>
         </w:tc>
@@ -8128,7 +8150,7 @@
                 <w:kern w:val="0"/>
                 <w:szCs w:val="24"/>
               </w:rPr>
-              <w:t>1</w:t>
+              <w:t>2</w:t>
             </w:r>
           </w:p>
         </w:tc>
@@ -14354,6 +14376,24 @@
                 <w:szCs w:val="24"/>
               </w:rPr>
             </w:pPr>
+            <w:r>
+              <w:rPr>
+                <w:rFonts w:ascii="Times New Roman" w:eastAsia="PMingLiU" w:hAnsi="Times New Roman" w:cs="Times New Roman" w:hint="eastAsia"/>
+                <w:color w:val="000000"/>
+                <w:kern w:val="0"/>
+                <w:szCs w:val="24"/>
+              </w:rPr>
+              <w:t>6</w:t>
+            </w:r>
+            <w:r>
+              <w:rPr>
+                <w:rFonts w:ascii="Times New Roman" w:eastAsia="PMingLiU" w:hAnsi="Times New Roman" w:cs="Times New Roman" w:hint="eastAsia"/>
+                <w:color w:val="000000"/>
+                <w:kern w:val="0"/>
+                <w:szCs w:val="24"/>
+              </w:rPr>
+              <w:t>.5</w:t>
+            </w:r>
           </w:p>
         </w:tc>
       </w:tr>
@@ -14594,7 +14634,16 @@
                 <w:kern w:val="0"/>
                 <w:szCs w:val="24"/>
               </w:rPr>
-              <w:t>29.5</w:t>
+              <w:t>3</w:t>
+            </w:r>
+            <w:r>
+              <w:rPr>
+                <w:rFonts w:ascii="Times New Roman" w:eastAsia="PMingLiU" w:hAnsi="Times New Roman" w:cs="Times New Roman" w:hint="eastAsia"/>
+                <w:color w:val="000000"/>
+                <w:kern w:val="0"/>
+                <w:szCs w:val="24"/>
+              </w:rPr>
+              <w:t>7</w:t>
             </w:r>
           </w:p>
         </w:tc>
@@ -15174,19 +15223,24 @@
               <w:right w:val="single" w:sz="4" w:space="0" w:color="auto"/>
             </w:tcBorders>
             <w:shd w:val="clear" w:color="auto" w:fill="FFFFFF" w:themeFill="background1"/>
-            <w:vAlign w:val="center"/>
-          </w:tcPr>
-          <w:p>
-            <w:pPr>
-              <w:widowControl/>
-              <w:jc w:val="center"/>
-              <w:rPr>
-                <w:rFonts w:ascii="Times New Roman" w:eastAsia="PMingLiU" w:hAnsi="Times New Roman" w:cs="Times New Roman" w:hint="eastAsia"/>
-                <w:color w:val="000000"/>
-                <w:kern w:val="0"/>
-                <w:szCs w:val="24"/>
-              </w:rPr>
-            </w:pPr>
+          </w:tcPr>
+          <w:p>
+            <w:pPr>
+              <w:jc w:val="center"/>
+              <w:rPr>
+                <w:rFonts w:ascii="Times New Roman" w:hAnsi="Times New Roman" w:cs="Times New Roman"/>
+                <w:szCs w:val="24"/>
+                <w:shd w:val="clear" w:color="auto" w:fill="FFFFFF"/>
+              </w:rPr>
+            </w:pPr>
+            <w:r>
+              <w:rPr>
+                <w:rFonts w:ascii="Times New Roman" w:hAnsi="Times New Roman" w:cs="Times New Roman"/>
+                <w:szCs w:val="24"/>
+                <w:shd w:val="clear" w:color="auto" w:fill="FFFFFF"/>
+              </w:rPr>
+              <w:t>5</w:t>
+            </w:r>
           </w:p>
         </w:tc>
         <w:tc>
@@ -15199,19 +15253,24 @@
               <w:right w:val="single" w:sz="4" w:space="0" w:color="auto"/>
             </w:tcBorders>
             <w:shd w:val="clear" w:color="auto" w:fill="FFFFFF" w:themeFill="background1"/>
-            <w:vAlign w:val="center"/>
-          </w:tcPr>
-          <w:p>
-            <w:pPr>
-              <w:widowControl/>
-              <w:jc w:val="center"/>
-              <w:rPr>
-                <w:rFonts w:ascii="Times New Roman" w:eastAsia="PMingLiU" w:hAnsi="Times New Roman" w:cs="Times New Roman" w:hint="eastAsia"/>
-                <w:color w:val="000000"/>
-                <w:kern w:val="0"/>
-                <w:szCs w:val="24"/>
-              </w:rPr>
-            </w:pPr>
+          </w:tcPr>
+          <w:p>
+            <w:pPr>
+              <w:jc w:val="center"/>
+              <w:rPr>
+                <w:rFonts w:ascii="Times New Roman" w:hAnsi="Times New Roman" w:cs="Times New Roman"/>
+                <w:szCs w:val="24"/>
+                <w:shd w:val="clear" w:color="auto" w:fill="FFFFFF"/>
+              </w:rPr>
+            </w:pPr>
+            <w:r>
+              <w:rPr>
+                <w:rFonts w:ascii="Times New Roman" w:hAnsi="Times New Roman" w:cs="Times New Roman"/>
+                <w:szCs w:val="24"/>
+                <w:shd w:val="clear" w:color="auto" w:fill="FFFFFF"/>
+              </w:rPr>
+              <w:t>5</w:t>
+            </w:r>
           </w:p>
         </w:tc>
         <w:tc>
@@ -15225,19 +15284,24 @@
             </w:tcBorders>
             <w:shd w:val="clear" w:color="auto" w:fill="FFFFFF" w:themeFill="background1"/>
             <w:noWrap/>
-            <w:vAlign w:val="center"/>
-          </w:tcPr>
-          <w:p>
-            <w:pPr>
-              <w:widowControl/>
-              <w:jc w:val="center"/>
-              <w:rPr>
-                <w:rFonts w:ascii="Times New Roman" w:eastAsia="PMingLiU" w:hAnsi="Times New Roman" w:cs="Times New Roman" w:hint="eastAsia"/>
-                <w:color w:val="000000"/>
-                <w:kern w:val="0"/>
-                <w:szCs w:val="24"/>
-              </w:rPr>
-            </w:pPr>
+          </w:tcPr>
+          <w:p>
+            <w:pPr>
+              <w:jc w:val="center"/>
+              <w:rPr>
+                <w:rFonts w:ascii="Times New Roman" w:hAnsi="Times New Roman" w:cs="Times New Roman"/>
+                <w:szCs w:val="24"/>
+                <w:shd w:val="clear" w:color="auto" w:fill="FFFFFF"/>
+              </w:rPr>
+            </w:pPr>
+            <w:r>
+              <w:rPr>
+                <w:rFonts w:ascii="Times New Roman" w:hAnsi="Times New Roman" w:cs="Times New Roman"/>
+                <w:szCs w:val="24"/>
+                <w:shd w:val="clear" w:color="auto" w:fill="FFFFFF"/>
+              </w:rPr>
+              <w:t>3.5</w:t>
+            </w:r>
           </w:p>
         </w:tc>
         <w:tc>
@@ -15251,19 +15315,24 @@
             </w:tcBorders>
             <w:shd w:val="clear" w:color="auto" w:fill="FFFFFF" w:themeFill="background1"/>
             <w:noWrap/>
-            <w:vAlign w:val="center"/>
-          </w:tcPr>
-          <w:p>
-            <w:pPr>
-              <w:widowControl/>
-              <w:jc w:val="center"/>
-              <w:rPr>
-                <w:rFonts w:ascii="Times New Roman" w:eastAsia="PMingLiU" w:hAnsi="Times New Roman" w:cs="Times New Roman" w:hint="eastAsia"/>
-                <w:color w:val="000000"/>
-                <w:kern w:val="0"/>
-                <w:szCs w:val="24"/>
-              </w:rPr>
-            </w:pPr>
+          </w:tcPr>
+          <w:p>
+            <w:pPr>
+              <w:jc w:val="center"/>
+              <w:rPr>
+                <w:rFonts w:ascii="Times New Roman" w:hAnsi="Times New Roman" w:cs="Times New Roman"/>
+                <w:szCs w:val="24"/>
+                <w:shd w:val="clear" w:color="auto" w:fill="FFFFFF"/>
+              </w:rPr>
+            </w:pPr>
+            <w:r>
+              <w:rPr>
+                <w:rFonts w:ascii="Times New Roman" w:hAnsi="Times New Roman" w:cs="Times New Roman"/>
+                <w:szCs w:val="24"/>
+                <w:shd w:val="clear" w:color="auto" w:fill="FFFFFF"/>
+              </w:rPr>
+              <w:t>3</w:t>
+            </w:r>
           </w:p>
         </w:tc>
         <w:tc>
@@ -15277,19 +15346,24 @@
             </w:tcBorders>
             <w:shd w:val="clear" w:color="auto" w:fill="FFFFFF" w:themeFill="background1"/>
             <w:noWrap/>
-            <w:vAlign w:val="center"/>
-          </w:tcPr>
-          <w:p>
-            <w:pPr>
-              <w:widowControl/>
-              <w:jc w:val="center"/>
-              <w:rPr>
-                <w:rFonts w:ascii="Times New Roman" w:eastAsia="PMingLiU" w:hAnsi="Times New Roman" w:cs="Times New Roman" w:hint="eastAsia"/>
-                <w:color w:val="000000"/>
-                <w:kern w:val="0"/>
-                <w:szCs w:val="24"/>
-              </w:rPr>
-            </w:pPr>
+          </w:tcPr>
+          <w:p>
+            <w:pPr>
+              <w:jc w:val="center"/>
+              <w:rPr>
+                <w:rFonts w:ascii="Times New Roman" w:hAnsi="Times New Roman" w:cs="Times New Roman"/>
+                <w:szCs w:val="24"/>
+                <w:shd w:val="clear" w:color="auto" w:fill="FFFFFF"/>
+              </w:rPr>
+            </w:pPr>
+            <w:r>
+              <w:rPr>
+                <w:rFonts w:ascii="Times New Roman" w:hAnsi="Times New Roman" w:cs="Times New Roman"/>
+                <w:szCs w:val="24"/>
+                <w:shd w:val="clear" w:color="auto" w:fill="FFFFFF"/>
+              </w:rPr>
+              <w:t>3</w:t>
+            </w:r>
           </w:p>
         </w:tc>
       </w:tr>
@@ -15390,7 +15464,7 @@
                 <w:sz w:val="23"/>
                 <w:szCs w:val="23"/>
               </w:rPr>
-              <w:t xml:space="preserve"> : </w:t>
+              <w:t xml:space="preserve"> : 38.75 h</w:t>
             </w:r>
           </w:p>
         </w:tc>
@@ -15404,19 +15478,24 @@
               <w:right w:val="single" w:sz="4" w:space="0" w:color="auto"/>
             </w:tcBorders>
             <w:shd w:val="clear" w:color="auto" w:fill="FFFFFF" w:themeFill="background1"/>
-            <w:vAlign w:val="center"/>
-          </w:tcPr>
-          <w:p>
-            <w:pPr>
-              <w:widowControl/>
-              <w:jc w:val="center"/>
-              <w:rPr>
-                <w:rFonts w:ascii="Times New Roman" w:eastAsia="PMingLiU" w:hAnsi="Times New Roman" w:cs="Times New Roman" w:hint="eastAsia"/>
-                <w:color w:val="000000"/>
-                <w:kern w:val="0"/>
-                <w:szCs w:val="24"/>
-              </w:rPr>
-            </w:pPr>
+          </w:tcPr>
+          <w:p>
+            <w:pPr>
+              <w:jc w:val="center"/>
+              <w:rPr>
+                <w:rFonts w:ascii="Times New Roman" w:hAnsi="Times New Roman" w:cs="Times New Roman"/>
+                <w:szCs w:val="24"/>
+                <w:shd w:val="clear" w:color="auto" w:fill="FFFFFF"/>
+              </w:rPr>
+            </w:pPr>
+            <w:r>
+              <w:rPr>
+                <w:rFonts w:ascii="Times New Roman" w:hAnsi="Times New Roman" w:cs="Times New Roman"/>
+                <w:szCs w:val="24"/>
+                <w:shd w:val="clear" w:color="auto" w:fill="FFFFFF"/>
+              </w:rPr>
+              <w:t>16</w:t>
+            </w:r>
           </w:p>
         </w:tc>
         <w:tc>
@@ -15429,19 +15508,24 @@
               <w:right w:val="single" w:sz="4" w:space="0" w:color="auto"/>
             </w:tcBorders>
             <w:shd w:val="clear" w:color="auto" w:fill="FFFFFF" w:themeFill="background1"/>
-            <w:vAlign w:val="center"/>
-          </w:tcPr>
-          <w:p>
-            <w:pPr>
-              <w:widowControl/>
-              <w:jc w:val="center"/>
-              <w:rPr>
-                <w:rFonts w:ascii="Times New Roman" w:eastAsia="PMingLiU" w:hAnsi="Times New Roman" w:cs="Times New Roman" w:hint="eastAsia"/>
-                <w:color w:val="000000"/>
-                <w:kern w:val="0"/>
-                <w:szCs w:val="24"/>
-              </w:rPr>
-            </w:pPr>
+          </w:tcPr>
+          <w:p>
+            <w:pPr>
+              <w:jc w:val="center"/>
+              <w:rPr>
+                <w:rFonts w:ascii="Times New Roman" w:hAnsi="Times New Roman" w:cs="Times New Roman"/>
+                <w:szCs w:val="24"/>
+                <w:shd w:val="clear" w:color="auto" w:fill="FFFFFF"/>
+              </w:rPr>
+            </w:pPr>
+            <w:r>
+              <w:rPr>
+                <w:rFonts w:ascii="Times New Roman" w:hAnsi="Times New Roman" w:cs="Times New Roman" w:hint="eastAsia"/>
+                <w:szCs w:val="24"/>
+                <w:shd w:val="clear" w:color="auto" w:fill="FFFFFF"/>
+              </w:rPr>
+              <w:t>4.5</w:t>
+            </w:r>
           </w:p>
         </w:tc>
         <w:tc>
@@ -15455,19 +15539,24 @@
             </w:tcBorders>
             <w:shd w:val="clear" w:color="auto" w:fill="FFFFFF" w:themeFill="background1"/>
             <w:noWrap/>
-            <w:vAlign w:val="center"/>
-          </w:tcPr>
-          <w:p>
-            <w:pPr>
-              <w:widowControl/>
-              <w:jc w:val="center"/>
-              <w:rPr>
-                <w:rFonts w:ascii="Times New Roman" w:eastAsia="PMingLiU" w:hAnsi="Times New Roman" w:cs="Times New Roman" w:hint="eastAsia"/>
-                <w:color w:val="000000"/>
-                <w:kern w:val="0"/>
-                <w:szCs w:val="24"/>
-              </w:rPr>
-            </w:pPr>
+          </w:tcPr>
+          <w:p>
+            <w:pPr>
+              <w:jc w:val="center"/>
+              <w:rPr>
+                <w:rFonts w:ascii="Times New Roman" w:hAnsi="Times New Roman" w:cs="Times New Roman"/>
+                <w:szCs w:val="24"/>
+                <w:shd w:val="clear" w:color="auto" w:fill="FFFFFF"/>
+              </w:rPr>
+            </w:pPr>
+            <w:r>
+              <w:rPr>
+                <w:rFonts w:ascii="Times New Roman" w:hAnsi="Times New Roman" w:cs="Times New Roman" w:hint="eastAsia"/>
+                <w:szCs w:val="24"/>
+                <w:shd w:val="clear" w:color="auto" w:fill="FFFFFF"/>
+              </w:rPr>
+              <w:t>8</w:t>
+            </w:r>
           </w:p>
         </w:tc>
         <w:tc>
@@ -15481,19 +15570,24 @@
             </w:tcBorders>
             <w:shd w:val="clear" w:color="auto" w:fill="FFFFFF" w:themeFill="background1"/>
             <w:noWrap/>
-            <w:vAlign w:val="center"/>
-          </w:tcPr>
-          <w:p>
-            <w:pPr>
-              <w:widowControl/>
-              <w:jc w:val="center"/>
-              <w:rPr>
-                <w:rFonts w:ascii="Times New Roman" w:eastAsia="PMingLiU" w:hAnsi="Times New Roman" w:cs="Times New Roman" w:hint="eastAsia"/>
-                <w:color w:val="000000"/>
-                <w:kern w:val="0"/>
-                <w:szCs w:val="24"/>
-              </w:rPr>
-            </w:pPr>
+          </w:tcPr>
+          <w:p>
+            <w:pPr>
+              <w:jc w:val="center"/>
+              <w:rPr>
+                <w:rFonts w:ascii="Times New Roman" w:hAnsi="Times New Roman" w:cs="Times New Roman"/>
+                <w:szCs w:val="24"/>
+                <w:shd w:val="clear" w:color="auto" w:fill="FFFFFF"/>
+              </w:rPr>
+            </w:pPr>
+            <w:r>
+              <w:rPr>
+                <w:rFonts w:ascii="Times New Roman" w:hAnsi="Times New Roman" w:cs="Times New Roman" w:hint="eastAsia"/>
+                <w:szCs w:val="24"/>
+                <w:shd w:val="clear" w:color="auto" w:fill="FFFFFF"/>
+              </w:rPr>
+              <w:t>6</w:t>
+            </w:r>
           </w:p>
         </w:tc>
         <w:tc>
@@ -15507,19 +15601,24 @@
             </w:tcBorders>
             <w:shd w:val="clear" w:color="auto" w:fill="FFFFFF" w:themeFill="background1"/>
             <w:noWrap/>
-            <w:vAlign w:val="center"/>
-          </w:tcPr>
-          <w:p>
-            <w:pPr>
-              <w:widowControl/>
-              <w:jc w:val="center"/>
-              <w:rPr>
-                <w:rFonts w:ascii="Times New Roman" w:eastAsia="PMingLiU" w:hAnsi="Times New Roman" w:cs="Times New Roman" w:hint="eastAsia"/>
-                <w:color w:val="000000"/>
-                <w:kern w:val="0"/>
-                <w:szCs w:val="24"/>
-              </w:rPr>
-            </w:pPr>
+          </w:tcPr>
+          <w:p>
+            <w:pPr>
+              <w:jc w:val="center"/>
+              <w:rPr>
+                <w:rFonts w:ascii="Times New Roman" w:hAnsi="Times New Roman" w:cs="Times New Roman"/>
+                <w:szCs w:val="24"/>
+                <w:shd w:val="clear" w:color="auto" w:fill="FFFFFF"/>
+              </w:rPr>
+            </w:pPr>
+            <w:r>
+              <w:rPr>
+                <w:rFonts w:ascii="Times New Roman" w:hAnsi="Times New Roman" w:cs="Times New Roman" w:hint="eastAsia"/>
+                <w:szCs w:val="24"/>
+                <w:shd w:val="clear" w:color="auto" w:fill="FFFFFF"/>
+              </w:rPr>
+              <w:t>3.25</w:t>
+            </w:r>
           </w:p>
         </w:tc>
       </w:tr>
@@ -15602,6 +15701,16 @@
               </w:rPr>
               <w:t xml:space="preserve"> :</w:t>
             </w:r>
+            <w:r>
+              <w:rPr>
+                <w:rFonts w:ascii="Times New Roman" w:hAnsi="Times New Roman" w:cs="Times New Roman" w:hint="eastAsia"/>
+                <w:b/>
+                <w:bCs/>
+                <w:sz w:val="23"/>
+                <w:szCs w:val="23"/>
+              </w:rPr>
+              <w:t xml:space="preserve"> 75.5 h</w:t>
+            </w:r>
           </w:p>
         </w:tc>
         <w:tc>
@@ -15621,12 +15730,21 @@
               <w:widowControl/>
               <w:jc w:val="center"/>
               <w:rPr>
-                <w:rFonts w:ascii="Times New Roman" w:eastAsia="PMingLiU" w:hAnsi="Times New Roman" w:cs="Times New Roman" w:hint="eastAsia"/>
-                <w:color w:val="000000"/>
-                <w:kern w:val="0"/>
-                <w:szCs w:val="24"/>
-              </w:rPr>
-            </w:pPr>
+                <w:rFonts w:ascii="Times New Roman" w:eastAsia="PMingLiU" w:hAnsi="Times New Roman" w:cs="Times New Roman"/>
+                <w:color w:val="000000"/>
+                <w:kern w:val="0"/>
+                <w:szCs w:val="24"/>
+              </w:rPr>
+            </w:pPr>
+            <w:r>
+              <w:rPr>
+                <w:rFonts w:ascii="Times New Roman" w:eastAsia="PMingLiU" w:hAnsi="Times New Roman" w:cs="Times New Roman" w:hint="eastAsia"/>
+                <w:color w:val="000000"/>
+                <w:kern w:val="0"/>
+                <w:szCs w:val="24"/>
+              </w:rPr>
+              <w:t>17.75</w:t>
+            </w:r>
           </w:p>
         </w:tc>
         <w:tc>
@@ -15646,12 +15764,21 @@
               <w:widowControl/>
               <w:jc w:val="center"/>
               <w:rPr>
-                <w:rFonts w:ascii="Times New Roman" w:eastAsia="PMingLiU" w:hAnsi="Times New Roman" w:cs="Times New Roman" w:hint="eastAsia"/>
-                <w:color w:val="000000"/>
-                <w:kern w:val="0"/>
-                <w:szCs w:val="24"/>
-              </w:rPr>
-            </w:pPr>
+                <w:rFonts w:ascii="Times New Roman" w:eastAsia="PMingLiU" w:hAnsi="Times New Roman" w:cs="Times New Roman"/>
+                <w:color w:val="000000"/>
+                <w:kern w:val="0"/>
+                <w:szCs w:val="24"/>
+              </w:rPr>
+            </w:pPr>
+            <w:r>
+              <w:rPr>
+                <w:rFonts w:ascii="Times New Roman" w:eastAsia="PMingLiU" w:hAnsi="Times New Roman" w:cs="Times New Roman" w:hint="eastAsia"/>
+                <w:color w:val="000000"/>
+                <w:kern w:val="0"/>
+                <w:szCs w:val="24"/>
+              </w:rPr>
+              <w:t>17</w:t>
+            </w:r>
           </w:p>
         </w:tc>
         <w:tc>
@@ -15672,12 +15799,21 @@
               <w:widowControl/>
               <w:jc w:val="center"/>
               <w:rPr>
-                <w:rFonts w:ascii="Times New Roman" w:eastAsia="PMingLiU" w:hAnsi="Times New Roman" w:cs="Times New Roman" w:hint="eastAsia"/>
-                <w:color w:val="000000"/>
-                <w:kern w:val="0"/>
-                <w:szCs w:val="24"/>
-              </w:rPr>
-            </w:pPr>
+                <w:rFonts w:ascii="Times New Roman" w:eastAsia="PMingLiU" w:hAnsi="Times New Roman" w:cs="Times New Roman"/>
+                <w:color w:val="000000"/>
+                <w:kern w:val="0"/>
+                <w:szCs w:val="24"/>
+              </w:rPr>
+            </w:pPr>
+            <w:r>
+              <w:rPr>
+                <w:rFonts w:ascii="Times New Roman" w:eastAsia="PMingLiU" w:hAnsi="Times New Roman" w:cs="Times New Roman" w:hint="eastAsia"/>
+                <w:color w:val="000000"/>
+                <w:kern w:val="0"/>
+                <w:szCs w:val="24"/>
+              </w:rPr>
+              <w:t>15</w:t>
+            </w:r>
           </w:p>
         </w:tc>
         <w:tc>
@@ -15698,12 +15834,21 @@
               <w:widowControl/>
               <w:jc w:val="center"/>
               <w:rPr>
-                <w:rFonts w:ascii="Times New Roman" w:eastAsia="PMingLiU" w:hAnsi="Times New Roman" w:cs="Times New Roman" w:hint="eastAsia"/>
-                <w:color w:val="000000"/>
-                <w:kern w:val="0"/>
-                <w:szCs w:val="24"/>
-              </w:rPr>
-            </w:pPr>
+                <w:rFonts w:ascii="Times New Roman" w:eastAsia="PMingLiU" w:hAnsi="Times New Roman" w:cs="Times New Roman"/>
+                <w:color w:val="000000"/>
+                <w:kern w:val="0"/>
+                <w:szCs w:val="24"/>
+              </w:rPr>
+            </w:pPr>
+            <w:r>
+              <w:rPr>
+                <w:rFonts w:ascii="Times New Roman" w:eastAsia="PMingLiU" w:hAnsi="Times New Roman" w:cs="Times New Roman" w:hint="eastAsia"/>
+                <w:color w:val="000000"/>
+                <w:kern w:val="0"/>
+                <w:szCs w:val="24"/>
+              </w:rPr>
+              <w:t>15</w:t>
+            </w:r>
           </w:p>
         </w:tc>
         <w:tc>
@@ -15724,12 +15869,21 @@
               <w:widowControl/>
               <w:jc w:val="center"/>
               <w:rPr>
-                <w:rFonts w:ascii="Times New Roman" w:eastAsia="PMingLiU" w:hAnsi="Times New Roman" w:cs="Times New Roman" w:hint="eastAsia"/>
-                <w:color w:val="000000"/>
-                <w:kern w:val="0"/>
-                <w:szCs w:val="24"/>
-              </w:rPr>
-            </w:pPr>
+                <w:rFonts w:ascii="Times New Roman" w:eastAsia="PMingLiU" w:hAnsi="Times New Roman" w:cs="Times New Roman"/>
+                <w:color w:val="000000"/>
+                <w:kern w:val="0"/>
+                <w:szCs w:val="24"/>
+              </w:rPr>
+            </w:pPr>
+            <w:r>
+              <w:rPr>
+                <w:rFonts w:ascii="Times New Roman" w:eastAsia="PMingLiU" w:hAnsi="Times New Roman" w:cs="Times New Roman" w:hint="eastAsia"/>
+                <w:color w:val="000000"/>
+                <w:kern w:val="0"/>
+                <w:szCs w:val="24"/>
+              </w:rPr>
+              <w:t>11</w:t>
+            </w:r>
           </w:p>
         </w:tc>
       </w:tr>
@@ -15812,6 +15966,16 @@
               </w:rPr>
               <w:t xml:space="preserve"> : </w:t>
             </w:r>
+            <w:r>
+              <w:rPr>
+                <w:rFonts w:ascii="Times New Roman" w:hAnsi="Times New Roman" w:cs="Times New Roman" w:hint="eastAsia"/>
+                <w:b/>
+                <w:bCs/>
+                <w:sz w:val="23"/>
+                <w:szCs w:val="23"/>
+              </w:rPr>
+              <w:t>2.5 h</w:t>
+            </w:r>
           </w:p>
         </w:tc>
         <w:tc>
@@ -15831,7 +15995,7 @@
               <w:widowControl/>
               <w:jc w:val="center"/>
               <w:rPr>
-                <w:rFonts w:ascii="Times New Roman" w:eastAsia="PMingLiU" w:hAnsi="Times New Roman" w:cs="Times New Roman" w:hint="eastAsia"/>
+                <w:rFonts w:ascii="Times New Roman" w:eastAsia="PMingLiU" w:hAnsi="Times New Roman" w:cs="Times New Roman"/>
                 <w:color w:val="000000"/>
                 <w:kern w:val="0"/>
                 <w:szCs w:val="24"/>
@@ -15856,7 +16020,7 @@
               <w:widowControl/>
               <w:jc w:val="center"/>
               <w:rPr>
-                <w:rFonts w:ascii="Times New Roman" w:eastAsia="PMingLiU" w:hAnsi="Times New Roman" w:cs="Times New Roman" w:hint="eastAsia"/>
+                <w:rFonts w:ascii="Times New Roman" w:eastAsia="PMingLiU" w:hAnsi="Times New Roman" w:cs="Times New Roman"/>
                 <w:color w:val="000000"/>
                 <w:kern w:val="0"/>
                 <w:szCs w:val="24"/>
@@ -15882,7 +16046,7 @@
               <w:widowControl/>
               <w:jc w:val="center"/>
               <w:rPr>
-                <w:rFonts w:ascii="Times New Roman" w:eastAsia="PMingLiU" w:hAnsi="Times New Roman" w:cs="Times New Roman" w:hint="eastAsia"/>
+                <w:rFonts w:ascii="Times New Roman" w:eastAsia="PMingLiU" w:hAnsi="Times New Roman" w:cs="Times New Roman"/>
                 <w:color w:val="000000"/>
                 <w:kern w:val="0"/>
                 <w:szCs w:val="24"/>
@@ -15908,7 +16072,7 @@
               <w:widowControl/>
               <w:jc w:val="center"/>
               <w:rPr>
-                <w:rFonts w:ascii="Times New Roman" w:eastAsia="PMingLiU" w:hAnsi="Times New Roman" w:cs="Times New Roman" w:hint="eastAsia"/>
+                <w:rFonts w:ascii="Times New Roman" w:eastAsia="PMingLiU" w:hAnsi="Times New Roman" w:cs="Times New Roman"/>
                 <w:color w:val="000000"/>
                 <w:kern w:val="0"/>
                 <w:szCs w:val="24"/>
@@ -15934,12 +16098,21 @@
               <w:widowControl/>
               <w:jc w:val="center"/>
               <w:rPr>
-                <w:rFonts w:ascii="Times New Roman" w:eastAsia="PMingLiU" w:hAnsi="Times New Roman" w:cs="Times New Roman" w:hint="eastAsia"/>
-                <w:color w:val="000000"/>
-                <w:kern w:val="0"/>
-                <w:szCs w:val="24"/>
-              </w:rPr>
-            </w:pPr>
+                <w:rFonts w:ascii="Times New Roman" w:eastAsia="PMingLiU" w:hAnsi="Times New Roman" w:cs="Times New Roman"/>
+                <w:color w:val="000000"/>
+                <w:kern w:val="0"/>
+                <w:szCs w:val="24"/>
+              </w:rPr>
+            </w:pPr>
+            <w:r>
+              <w:rPr>
+                <w:rFonts w:ascii="Times New Roman" w:eastAsia="PMingLiU" w:hAnsi="Times New Roman" w:cs="Times New Roman" w:hint="eastAsia"/>
+                <w:color w:val="000000"/>
+                <w:kern w:val="0"/>
+                <w:szCs w:val="24"/>
+              </w:rPr>
+              <w:t>2.5</w:t>
+            </w:r>
           </w:p>
         </w:tc>
       </w:tr>
@@ -16052,12 +16225,21 @@
               <w:widowControl/>
               <w:jc w:val="center"/>
               <w:rPr>
-                <w:rFonts w:ascii="Times New Roman" w:eastAsia="PMingLiU" w:hAnsi="Times New Roman" w:cs="Times New Roman" w:hint="eastAsia"/>
-                <w:color w:val="000000"/>
-                <w:kern w:val="0"/>
-                <w:szCs w:val="24"/>
-              </w:rPr>
-            </w:pPr>
+                <w:rFonts w:ascii="Times New Roman" w:eastAsia="PMingLiU" w:hAnsi="Times New Roman" w:cs="Times New Roman"/>
+                <w:color w:val="000000"/>
+                <w:kern w:val="0"/>
+                <w:szCs w:val="24"/>
+              </w:rPr>
+            </w:pPr>
+            <w:r>
+              <w:rPr>
+                <w:rFonts w:ascii="Times New Roman" w:eastAsia="PMingLiU" w:hAnsi="Times New Roman" w:cs="Times New Roman" w:hint="eastAsia"/>
+                <w:color w:val="000000"/>
+                <w:kern w:val="0"/>
+                <w:szCs w:val="24"/>
+              </w:rPr>
+              <w:t>6</w:t>
+            </w:r>
           </w:p>
         </w:tc>
         <w:tc>
@@ -16077,12 +16259,21 @@
               <w:widowControl/>
               <w:jc w:val="center"/>
               <w:rPr>
-                <w:rFonts w:ascii="Times New Roman" w:eastAsia="PMingLiU" w:hAnsi="Times New Roman" w:cs="Times New Roman" w:hint="eastAsia"/>
-                <w:color w:val="000000"/>
-                <w:kern w:val="0"/>
-                <w:szCs w:val="24"/>
-              </w:rPr>
-            </w:pPr>
+                <w:rFonts w:ascii="Times New Roman" w:eastAsia="PMingLiU" w:hAnsi="Times New Roman" w:cs="Times New Roman"/>
+                <w:color w:val="000000"/>
+                <w:kern w:val="0"/>
+                <w:szCs w:val="24"/>
+              </w:rPr>
+            </w:pPr>
+            <w:r>
+              <w:rPr>
+                <w:rFonts w:ascii="Times New Roman" w:eastAsia="PMingLiU" w:hAnsi="Times New Roman" w:cs="Times New Roman" w:hint="eastAsia"/>
+                <w:color w:val="000000"/>
+                <w:kern w:val="0"/>
+                <w:szCs w:val="24"/>
+              </w:rPr>
+              <w:t>6</w:t>
+            </w:r>
           </w:p>
         </w:tc>
         <w:tc>
@@ -16103,12 +16294,21 @@
               <w:widowControl/>
               <w:jc w:val="center"/>
               <w:rPr>
-                <w:rFonts w:ascii="Times New Roman" w:eastAsia="PMingLiU" w:hAnsi="Times New Roman" w:cs="Times New Roman" w:hint="eastAsia"/>
-                <w:color w:val="000000"/>
-                <w:kern w:val="0"/>
-                <w:szCs w:val="24"/>
-              </w:rPr>
-            </w:pPr>
+                <w:rFonts w:ascii="Times New Roman" w:eastAsia="PMingLiU" w:hAnsi="Times New Roman" w:cs="Times New Roman"/>
+                <w:color w:val="000000"/>
+                <w:kern w:val="0"/>
+                <w:szCs w:val="24"/>
+              </w:rPr>
+            </w:pPr>
+            <w:r>
+              <w:rPr>
+                <w:rFonts w:ascii="Times New Roman" w:eastAsia="PMingLiU" w:hAnsi="Times New Roman" w:cs="Times New Roman" w:hint="eastAsia"/>
+                <w:color w:val="000000"/>
+                <w:kern w:val="0"/>
+                <w:szCs w:val="24"/>
+              </w:rPr>
+              <w:t>6</w:t>
+            </w:r>
           </w:p>
         </w:tc>
         <w:tc>
@@ -16129,12 +16329,21 @@
               <w:widowControl/>
               <w:jc w:val="center"/>
               <w:rPr>
-                <w:rFonts w:ascii="Times New Roman" w:eastAsia="PMingLiU" w:hAnsi="Times New Roman" w:cs="Times New Roman" w:hint="eastAsia"/>
-                <w:color w:val="000000"/>
-                <w:kern w:val="0"/>
-                <w:szCs w:val="24"/>
-              </w:rPr>
-            </w:pPr>
+                <w:rFonts w:ascii="Times New Roman" w:eastAsia="PMingLiU" w:hAnsi="Times New Roman" w:cs="Times New Roman"/>
+                <w:color w:val="000000"/>
+                <w:kern w:val="0"/>
+                <w:szCs w:val="24"/>
+              </w:rPr>
+            </w:pPr>
+            <w:r>
+              <w:rPr>
+                <w:rFonts w:ascii="Times New Roman" w:eastAsia="PMingLiU" w:hAnsi="Times New Roman" w:cs="Times New Roman" w:hint="eastAsia"/>
+                <w:color w:val="000000"/>
+                <w:kern w:val="0"/>
+                <w:szCs w:val="24"/>
+              </w:rPr>
+              <w:t>6</w:t>
+            </w:r>
           </w:p>
         </w:tc>
         <w:tc>
@@ -16155,12 +16364,21 @@
               <w:widowControl/>
               <w:jc w:val="center"/>
               <w:rPr>
-                <w:rFonts w:ascii="Times New Roman" w:eastAsia="PMingLiU" w:hAnsi="Times New Roman" w:cs="Times New Roman" w:hint="eastAsia"/>
-                <w:color w:val="000000"/>
-                <w:kern w:val="0"/>
-                <w:szCs w:val="24"/>
-              </w:rPr>
-            </w:pPr>
+                <w:rFonts w:ascii="Times New Roman" w:eastAsia="PMingLiU" w:hAnsi="Times New Roman" w:cs="Times New Roman"/>
+                <w:color w:val="000000"/>
+                <w:kern w:val="0"/>
+                <w:szCs w:val="24"/>
+              </w:rPr>
+            </w:pPr>
+            <w:r>
+              <w:rPr>
+                <w:rFonts w:ascii="Times New Roman" w:eastAsia="PMingLiU" w:hAnsi="Times New Roman" w:cs="Times New Roman" w:hint="eastAsia"/>
+                <w:color w:val="000000"/>
+                <w:kern w:val="0"/>
+                <w:szCs w:val="24"/>
+              </w:rPr>
+              <w:t>7</w:t>
+            </w:r>
           </w:p>
         </w:tc>
       </w:tr>
@@ -16243,6 +16461,16 @@
               </w:rPr>
               <w:t xml:space="preserve"> : </w:t>
             </w:r>
+            <w:r>
+              <w:rPr>
+                <w:rFonts w:ascii="Times New Roman" w:hAnsi="Times New Roman" w:cs="Times New Roman" w:hint="eastAsia"/>
+                <w:b/>
+                <w:bCs/>
+                <w:sz w:val="23"/>
+                <w:szCs w:val="23"/>
+              </w:rPr>
+              <w:t>10.5 h</w:t>
+            </w:r>
           </w:p>
         </w:tc>
         <w:tc>
@@ -16262,7 +16490,7 @@
               <w:widowControl/>
               <w:jc w:val="center"/>
               <w:rPr>
-                <w:rFonts w:ascii="Times New Roman" w:eastAsia="PMingLiU" w:hAnsi="Times New Roman" w:cs="Times New Roman" w:hint="eastAsia"/>
+                <w:rFonts w:ascii="Times New Roman" w:eastAsia="PMingLiU" w:hAnsi="Times New Roman" w:cs="Times New Roman"/>
                 <w:color w:val="000000"/>
                 <w:kern w:val="0"/>
                 <w:szCs w:val="24"/>
@@ -16287,7 +16515,7 @@
               <w:widowControl/>
               <w:jc w:val="center"/>
               <w:rPr>
-                <w:rFonts w:ascii="Times New Roman" w:eastAsia="PMingLiU" w:hAnsi="Times New Roman" w:cs="Times New Roman" w:hint="eastAsia"/>
+                <w:rFonts w:ascii="Times New Roman" w:eastAsia="PMingLiU" w:hAnsi="Times New Roman" w:cs="Times New Roman"/>
                 <w:color w:val="000000"/>
                 <w:kern w:val="0"/>
                 <w:szCs w:val="24"/>
@@ -16313,12 +16541,21 @@
               <w:widowControl/>
               <w:jc w:val="center"/>
               <w:rPr>
-                <w:rFonts w:ascii="Times New Roman" w:eastAsia="PMingLiU" w:hAnsi="Times New Roman" w:cs="Times New Roman" w:hint="eastAsia"/>
-                <w:color w:val="000000"/>
-                <w:kern w:val="0"/>
-                <w:szCs w:val="24"/>
-              </w:rPr>
-            </w:pPr>
+                <w:rFonts w:ascii="Times New Roman" w:eastAsia="PMingLiU" w:hAnsi="Times New Roman" w:cs="Times New Roman"/>
+                <w:color w:val="000000"/>
+                <w:kern w:val="0"/>
+                <w:szCs w:val="24"/>
+              </w:rPr>
+            </w:pPr>
+            <w:r>
+              <w:rPr>
+                <w:rFonts w:ascii="Times New Roman" w:eastAsia="PMingLiU" w:hAnsi="Times New Roman" w:cs="Times New Roman" w:hint="eastAsia"/>
+                <w:color w:val="000000"/>
+                <w:kern w:val="0"/>
+                <w:szCs w:val="24"/>
+              </w:rPr>
+              <w:t>1</w:t>
+            </w:r>
           </w:p>
         </w:tc>
         <w:tc>
@@ -16339,12 +16576,21 @@
               <w:widowControl/>
               <w:jc w:val="center"/>
               <w:rPr>
-                <w:rFonts w:ascii="Times New Roman" w:eastAsia="PMingLiU" w:hAnsi="Times New Roman" w:cs="Times New Roman" w:hint="eastAsia"/>
-                <w:color w:val="000000"/>
-                <w:kern w:val="0"/>
-                <w:szCs w:val="24"/>
-              </w:rPr>
-            </w:pPr>
+                <w:rFonts w:ascii="Times New Roman" w:eastAsia="PMingLiU" w:hAnsi="Times New Roman" w:cs="Times New Roman"/>
+                <w:color w:val="000000"/>
+                <w:kern w:val="0"/>
+                <w:szCs w:val="24"/>
+              </w:rPr>
+            </w:pPr>
+            <w:r>
+              <w:rPr>
+                <w:rFonts w:ascii="Times New Roman" w:eastAsia="PMingLiU" w:hAnsi="Times New Roman" w:cs="Times New Roman" w:hint="eastAsia"/>
+                <w:color w:val="000000"/>
+                <w:kern w:val="0"/>
+                <w:szCs w:val="24"/>
+              </w:rPr>
+              <w:t>2.5</w:t>
+            </w:r>
           </w:p>
         </w:tc>
         <w:tc>
@@ -16365,12 +16611,21 @@
               <w:widowControl/>
               <w:jc w:val="center"/>
               <w:rPr>
-                <w:rFonts w:ascii="Times New Roman" w:eastAsia="PMingLiU" w:hAnsi="Times New Roman" w:cs="Times New Roman" w:hint="eastAsia"/>
-                <w:color w:val="000000"/>
-                <w:kern w:val="0"/>
-                <w:szCs w:val="24"/>
-              </w:rPr>
-            </w:pPr>
+                <w:rFonts w:ascii="Times New Roman" w:eastAsia="PMingLiU" w:hAnsi="Times New Roman" w:cs="Times New Roman"/>
+                <w:color w:val="000000"/>
+                <w:kern w:val="0"/>
+                <w:szCs w:val="24"/>
+              </w:rPr>
+            </w:pPr>
+            <w:r>
+              <w:rPr>
+                <w:rFonts w:ascii="Times New Roman" w:eastAsia="PMingLiU" w:hAnsi="Times New Roman" w:cs="Times New Roman" w:hint="eastAsia"/>
+                <w:color w:val="000000"/>
+                <w:kern w:val="0"/>
+                <w:szCs w:val="24"/>
+              </w:rPr>
+              <w:t>10</w:t>
+            </w:r>
           </w:p>
         </w:tc>
       </w:tr>
@@ -17019,7 +17274,7 @@
 </file>
 
 <file path=customXml/itemProps1.xml><?xml version="1.0" encoding="utf-8"?>
-<ds:datastoreItem xmlns:ds="http://schemas.openxmlformats.org/officeDocument/2006/customXml" ds:itemID="{45B6A158-964A-4AC4-904D-D767A00CAB2A}">
+<ds:datastoreItem xmlns:ds="http://schemas.openxmlformats.org/officeDocument/2006/customXml" ds:itemID="{43A032E5-3B10-457C-BEAC-AB776EC7610D}">
   <ds:schemaRefs>
     <ds:schemaRef ds:uri="http://schemas.openxmlformats.org/officeDocument/2006/bibliography"/>
   </ds:schemaRefs>

</xml_diff>

<commit_message>
* Added IndividualView_Kelvin.docx * Modified Time spent per member per week and activity.docx : Updated the time spent
</commit_message>
<xml_diff>
--- a/doc/End of Project Report/Time spent per member per week and activity.docx
+++ b/doc/End of Project Report/Time spent per member per week and activity.docx
@@ -13984,7 +13984,16 @@
                 <w:kern w:val="0"/>
                 <w:szCs w:val="24"/>
               </w:rPr>
-              <w:t>6.75</w:t>
+              <w:t>7</w:t>
+            </w:r>
+            <w:r>
+              <w:rPr>
+                <w:rFonts w:ascii="Times New Roman" w:eastAsia="PMingLiU" w:hAnsi="Times New Roman" w:cs="Times New Roman" w:hint="eastAsia"/>
+                <w:color w:val="000000"/>
+                <w:kern w:val="0"/>
+                <w:szCs w:val="24"/>
+              </w:rPr>
+              <w:t>.75</w:t>
             </w:r>
           </w:p>
         </w:tc>
@@ -14792,57 +14801,6 @@
               </w:rPr>
               <w:t>1</w:t>
             </w:r>
-          </w:p>
-        </w:tc>
-        <w:tc>
-          <w:tcPr>
-            <w:tcW w:w="992" w:type="dxa"/>
-            <w:tcBorders>
-              <w:top w:val="single" w:sz="4" w:space="0" w:color="auto"/>
-              <w:left w:val="single" w:sz="4" w:space="0" w:color="auto"/>
-              <w:bottom w:val="single" w:sz="4" w:space="0" w:color="auto"/>
-              <w:right w:val="single" w:sz="4" w:space="0" w:color="auto"/>
-            </w:tcBorders>
-            <w:shd w:val="clear" w:color="auto" w:fill="auto"/>
-            <w:vAlign w:val="center"/>
-          </w:tcPr>
-          <w:p>
-            <w:pPr>
-              <w:widowControl/>
-              <w:jc w:val="center"/>
-              <w:rPr>
-                <w:rFonts w:ascii="Times New Roman" w:eastAsia="PMingLiU" w:hAnsi="Times New Roman" w:cs="Times New Roman"/>
-                <w:color w:val="000000"/>
-                <w:kern w:val="0"/>
-                <w:szCs w:val="24"/>
-              </w:rPr>
-            </w:pPr>
-          </w:p>
-        </w:tc>
-        <w:tc>
-          <w:tcPr>
-            <w:tcW w:w="992" w:type="dxa"/>
-            <w:tcBorders>
-              <w:top w:val="single" w:sz="4" w:space="0" w:color="auto"/>
-              <w:left w:val="single" w:sz="4" w:space="0" w:color="auto"/>
-              <w:bottom w:val="single" w:sz="4" w:space="0" w:color="auto"/>
-              <w:right w:val="single" w:sz="4" w:space="0" w:color="auto"/>
-            </w:tcBorders>
-            <w:shd w:val="clear" w:color="auto" w:fill="auto"/>
-            <w:noWrap/>
-            <w:vAlign w:val="center"/>
-          </w:tcPr>
-          <w:p>
-            <w:pPr>
-              <w:widowControl/>
-              <w:jc w:val="center"/>
-              <w:rPr>
-                <w:rFonts w:ascii="Times New Roman" w:eastAsia="PMingLiU" w:hAnsi="Times New Roman" w:cs="Times New Roman"/>
-                <w:color w:val="000000"/>
-                <w:kern w:val="0"/>
-                <w:szCs w:val="24"/>
-              </w:rPr>
-            </w:pPr>
             <w:r>
               <w:rPr>
                 <w:rFonts w:ascii="Times New Roman" w:eastAsia="PMingLiU" w:hAnsi="Times New Roman" w:cs="Times New Roman" w:hint="eastAsia"/>
@@ -14850,8 +14808,33 @@
                 <w:kern w:val="0"/>
                 <w:szCs w:val="24"/>
               </w:rPr>
-              <w:t>4.5</w:t>
-            </w:r>
+              <w:t>.25</w:t>
+            </w:r>
+          </w:p>
+        </w:tc>
+        <w:tc>
+          <w:tcPr>
+            <w:tcW w:w="992" w:type="dxa"/>
+            <w:tcBorders>
+              <w:top w:val="single" w:sz="4" w:space="0" w:color="auto"/>
+              <w:left w:val="single" w:sz="4" w:space="0" w:color="auto"/>
+              <w:bottom w:val="single" w:sz="4" w:space="0" w:color="auto"/>
+              <w:right w:val="single" w:sz="4" w:space="0" w:color="auto"/>
+            </w:tcBorders>
+            <w:shd w:val="clear" w:color="auto" w:fill="auto"/>
+            <w:vAlign w:val="center"/>
+          </w:tcPr>
+          <w:p>
+            <w:pPr>
+              <w:widowControl/>
+              <w:jc w:val="center"/>
+              <w:rPr>
+                <w:rFonts w:ascii="Times New Roman" w:eastAsia="PMingLiU" w:hAnsi="Times New Roman" w:cs="Times New Roman"/>
+                <w:color w:val="000000"/>
+                <w:kern w:val="0"/>
+                <w:szCs w:val="24"/>
+              </w:rPr>
+            </w:pPr>
           </w:p>
         </w:tc>
         <w:tc>
@@ -14885,7 +14868,51 @@
                 <w:kern w:val="0"/>
                 <w:szCs w:val="24"/>
               </w:rPr>
-              <w:t>2</w:t>
+              <w:t>5</w:t>
+            </w:r>
+            <w:r>
+              <w:rPr>
+                <w:rFonts w:ascii="Times New Roman" w:eastAsia="PMingLiU" w:hAnsi="Times New Roman" w:cs="Times New Roman" w:hint="eastAsia"/>
+                <w:color w:val="000000"/>
+                <w:kern w:val="0"/>
+                <w:szCs w:val="24"/>
+              </w:rPr>
+              <w:t>.5</w:t>
+            </w:r>
+          </w:p>
+        </w:tc>
+        <w:tc>
+          <w:tcPr>
+            <w:tcW w:w="992" w:type="dxa"/>
+            <w:tcBorders>
+              <w:top w:val="single" w:sz="4" w:space="0" w:color="auto"/>
+              <w:left w:val="single" w:sz="4" w:space="0" w:color="auto"/>
+              <w:bottom w:val="single" w:sz="4" w:space="0" w:color="auto"/>
+              <w:right w:val="single" w:sz="4" w:space="0" w:color="auto"/>
+            </w:tcBorders>
+            <w:shd w:val="clear" w:color="auto" w:fill="auto"/>
+            <w:noWrap/>
+            <w:vAlign w:val="center"/>
+          </w:tcPr>
+          <w:p>
+            <w:pPr>
+              <w:widowControl/>
+              <w:jc w:val="center"/>
+              <w:rPr>
+                <w:rFonts w:ascii="Times New Roman" w:eastAsia="PMingLiU" w:hAnsi="Times New Roman" w:cs="Times New Roman"/>
+                <w:color w:val="000000"/>
+                <w:kern w:val="0"/>
+                <w:szCs w:val="24"/>
+              </w:rPr>
+            </w:pPr>
+            <w:r>
+              <w:rPr>
+                <w:rFonts w:ascii="Times New Roman" w:eastAsia="PMingLiU" w:hAnsi="Times New Roman" w:cs="Times New Roman" w:hint="eastAsia"/>
+                <w:color w:val="000000"/>
+                <w:kern w:val="0"/>
+                <w:szCs w:val="24"/>
+              </w:rPr>
+              <w:t>5</w:t>
             </w:r>
           </w:p>
         </w:tc>
@@ -14968,7 +14995,7 @@
             <w:pPr>
               <w:pStyle w:val="Default"/>
               <w:rPr>
-                <w:b/>
+                <w:bCs/>
                 <w:sz w:val="23"/>
                 <w:szCs w:val="23"/>
               </w:rPr>
@@ -14976,11 +15003,11 @@
             <w:r>
               <w:rPr>
                 <w:rFonts w:hint="eastAsia"/>
-                <w:b/>
-                <w:sz w:val="23"/>
-                <w:szCs w:val="23"/>
-              </w:rPr>
-              <w:t>Subtotal</w:t>
+                <w:bCs/>
+                <w:sz w:val="23"/>
+                <w:szCs w:val="23"/>
+              </w:rPr>
+              <w:t xml:space="preserve">Week 9 : </w:t>
             </w:r>
           </w:p>
         </w:tc>
@@ -15001,7 +15028,7 @@
               <w:widowControl/>
               <w:jc w:val="center"/>
               <w:rPr>
-                <w:rFonts w:ascii="Times New Roman" w:eastAsia="PMingLiU" w:hAnsi="Times New Roman" w:cs="Times New Roman"/>
+                <w:rFonts w:ascii="Times New Roman" w:eastAsia="PMingLiU" w:hAnsi="Times New Roman" w:cs="Times New Roman" w:hint="eastAsia"/>
                 <w:color w:val="000000"/>
                 <w:kern w:val="0"/>
                 <w:szCs w:val="24"/>
@@ -15052,7 +15079,7 @@
               <w:widowControl/>
               <w:jc w:val="center"/>
               <w:rPr>
-                <w:rFonts w:ascii="Times New Roman" w:eastAsia="PMingLiU" w:hAnsi="Times New Roman" w:cs="Times New Roman"/>
+                <w:rFonts w:ascii="Times New Roman" w:eastAsia="PMingLiU" w:hAnsi="Times New Roman" w:cs="Times New Roman" w:hint="eastAsia"/>
                 <w:color w:val="000000"/>
                 <w:kern w:val="0"/>
                 <w:szCs w:val="24"/>
@@ -15078,7 +15105,7 @@
               <w:widowControl/>
               <w:jc w:val="center"/>
               <w:rPr>
-                <w:rFonts w:ascii="Times New Roman" w:eastAsia="PMingLiU" w:hAnsi="Times New Roman" w:cs="Times New Roman"/>
+                <w:rFonts w:ascii="Times New Roman" w:eastAsia="PMingLiU" w:hAnsi="Times New Roman" w:cs="Times New Roman" w:hint="eastAsia"/>
                 <w:color w:val="000000"/>
                 <w:kern w:val="0"/>
                 <w:szCs w:val="24"/>
@@ -15104,7 +15131,7 @@
               <w:widowControl/>
               <w:jc w:val="center"/>
               <w:rPr>
-                <w:rFonts w:ascii="Times New Roman" w:eastAsia="PMingLiU" w:hAnsi="Times New Roman" w:cs="Times New Roman"/>
+                <w:rFonts w:ascii="Times New Roman" w:eastAsia="PMingLiU" w:hAnsi="Times New Roman" w:cs="Times New Roman" w:hint="eastAsia"/>
                 <w:color w:val="000000"/>
                 <w:kern w:val="0"/>
                 <w:szCs w:val="24"/>
@@ -15126,36 +15153,13 @@
               <w:bottom w:val="single" w:sz="4" w:space="0" w:color="auto"/>
               <w:right w:val="single" w:sz="4" w:space="0" w:color="auto"/>
             </w:tcBorders>
-            <w:shd w:val="clear" w:color="auto" w:fill="FFFFFF" w:themeFill="background1"/>
           </w:tcPr>
           <w:p>
             <w:pPr>
               <w:pStyle w:val="Default"/>
               <w:jc w:val="center"/>
               <w:rPr>
-                <w:sz w:val="23"/>
-                <w:szCs w:val="23"/>
-              </w:rPr>
-            </w:pPr>
-          </w:p>
-        </w:tc>
-        <w:tc>
-          <w:tcPr>
-            <w:tcW w:w="3384" w:type="dxa"/>
-            <w:tcBorders>
-              <w:top w:val="single" w:sz="4" w:space="0" w:color="auto"/>
-              <w:left w:val="single" w:sz="4" w:space="0" w:color="auto"/>
-              <w:bottom w:val="single" w:sz="4" w:space="0" w:color="auto"/>
-              <w:right w:val="single" w:sz="4" w:space="0" w:color="auto"/>
-            </w:tcBorders>
-            <w:shd w:val="clear" w:color="auto" w:fill="FFFFFF" w:themeFill="background1"/>
-            <w:noWrap/>
-            <w:vAlign w:val="center"/>
-          </w:tcPr>
-          <w:p>
-            <w:pPr>
-              <w:pStyle w:val="Default"/>
-              <w:rPr>
+                <w:b/>
                 <w:sz w:val="23"/>
                 <w:szCs w:val="23"/>
               </w:rPr>
@@ -15163,183 +15167,47 @@
             <w:r>
               <w:rPr>
                 <w:rFonts w:hint="eastAsia"/>
-                <w:sz w:val="23"/>
-                <w:szCs w:val="23"/>
-              </w:rPr>
-              <w:t>Formal &amp; informal meetings</w:t>
-            </w:r>
-          </w:p>
-        </w:tc>
-        <w:tc>
-          <w:tcPr>
-            <w:tcW w:w="1134" w:type="dxa"/>
-            <w:tcBorders>
-              <w:top w:val="single" w:sz="4" w:space="0" w:color="auto"/>
-              <w:left w:val="single" w:sz="4" w:space="0" w:color="auto"/>
-              <w:bottom w:val="single" w:sz="4" w:space="0" w:color="auto"/>
-              <w:right w:val="single" w:sz="4" w:space="0" w:color="auto"/>
-            </w:tcBorders>
-            <w:shd w:val="clear" w:color="auto" w:fill="FFFFFF" w:themeFill="background1"/>
-            <w:vAlign w:val="center"/>
-          </w:tcPr>
-          <w:p>
-            <w:pPr>
-              <w:widowControl/>
-              <w:jc w:val="center"/>
-              <w:rPr>
-                <w:rFonts w:ascii="Times New Roman" w:eastAsia="PMingLiU" w:hAnsi="Times New Roman" w:cs="Times New Roman"/>
-                <w:color w:val="000000"/>
-                <w:kern w:val="0"/>
-                <w:szCs w:val="24"/>
-              </w:rPr>
-            </w:pPr>
-            <w:r>
+                <w:b/>
+                <w:sz w:val="23"/>
+                <w:szCs w:val="23"/>
+              </w:rPr>
+              <w:t>16</w:t>
+            </w:r>
+          </w:p>
+        </w:tc>
+        <w:tc>
+          <w:tcPr>
+            <w:tcW w:w="8487" w:type="dxa"/>
+            <w:gridSpan w:val="6"/>
+            <w:tcBorders>
+              <w:top w:val="single" w:sz="4" w:space="0" w:color="auto"/>
+              <w:left w:val="single" w:sz="4" w:space="0" w:color="auto"/>
+              <w:bottom w:val="single" w:sz="4" w:space="0" w:color="auto"/>
+              <w:right w:val="single" w:sz="4" w:space="0" w:color="auto"/>
+            </w:tcBorders>
+            <w:shd w:val="clear" w:color="auto" w:fill="auto"/>
+            <w:noWrap/>
+            <w:vAlign w:val="center"/>
+          </w:tcPr>
+          <w:p>
+            <w:pPr>
+              <w:widowControl/>
               <w:rPr>
                 <w:rFonts w:ascii="Times New Roman" w:eastAsia="PMingLiU" w:hAnsi="Times New Roman" w:cs="Times New Roman" w:hint="eastAsia"/>
                 <w:color w:val="000000"/>
                 <w:kern w:val="0"/>
                 <w:szCs w:val="24"/>
               </w:rPr>
-              <w:t>14</w:t>
-            </w:r>
-          </w:p>
-        </w:tc>
-        <w:tc>
-          <w:tcPr>
-            <w:tcW w:w="992" w:type="dxa"/>
-            <w:tcBorders>
-              <w:top w:val="single" w:sz="4" w:space="0" w:color="auto"/>
-              <w:left w:val="single" w:sz="4" w:space="0" w:color="auto"/>
-              <w:bottom w:val="single" w:sz="4" w:space="0" w:color="auto"/>
-              <w:right w:val="single" w:sz="4" w:space="0" w:color="auto"/>
-            </w:tcBorders>
-            <w:shd w:val="clear" w:color="auto" w:fill="FFFFFF" w:themeFill="background1"/>
-            <w:vAlign w:val="center"/>
-          </w:tcPr>
-          <w:p>
-            <w:pPr>
-              <w:widowControl/>
-              <w:jc w:val="center"/>
-              <w:rPr>
-                <w:rFonts w:ascii="Times New Roman" w:eastAsia="PMingLiU" w:hAnsi="Times New Roman" w:cs="Times New Roman"/>
-                <w:color w:val="000000"/>
-                <w:kern w:val="0"/>
-                <w:szCs w:val="24"/>
-              </w:rPr>
-            </w:pPr>
-            <w:r>
-              <w:rPr>
-                <w:rFonts w:ascii="Times New Roman" w:eastAsia="PMingLiU" w:hAnsi="Times New Roman" w:cs="Times New Roman" w:hint="eastAsia"/>
-                <w:color w:val="000000"/>
-                <w:kern w:val="0"/>
-                <w:szCs w:val="24"/>
-              </w:rPr>
-              <w:t>14</w:t>
-            </w:r>
-          </w:p>
-        </w:tc>
-        <w:tc>
-          <w:tcPr>
-            <w:tcW w:w="992" w:type="dxa"/>
-            <w:tcBorders>
-              <w:top w:val="single" w:sz="4" w:space="0" w:color="auto"/>
-              <w:left w:val="single" w:sz="4" w:space="0" w:color="auto"/>
-              <w:bottom w:val="single" w:sz="4" w:space="0" w:color="auto"/>
-              <w:right w:val="single" w:sz="4" w:space="0" w:color="auto"/>
-            </w:tcBorders>
-            <w:shd w:val="clear" w:color="auto" w:fill="FFFFFF" w:themeFill="background1"/>
-            <w:noWrap/>
-            <w:vAlign w:val="center"/>
-          </w:tcPr>
-          <w:p>
-            <w:pPr>
-              <w:widowControl/>
-              <w:jc w:val="center"/>
-              <w:rPr>
-                <w:rFonts w:ascii="Times New Roman" w:eastAsia="PMingLiU" w:hAnsi="Times New Roman" w:cs="Times New Roman"/>
-                <w:color w:val="000000"/>
-                <w:kern w:val="0"/>
-                <w:szCs w:val="24"/>
-              </w:rPr>
-            </w:pPr>
-            <w:r>
-              <w:rPr>
-                <w:rFonts w:ascii="Times New Roman" w:eastAsia="PMingLiU" w:hAnsi="Times New Roman" w:cs="Times New Roman" w:hint="eastAsia"/>
-                <w:color w:val="000000"/>
-                <w:kern w:val="0"/>
-                <w:szCs w:val="24"/>
-              </w:rPr>
-              <w:t>14</w:t>
-            </w:r>
-          </w:p>
-        </w:tc>
-        <w:tc>
-          <w:tcPr>
-            <w:tcW w:w="992" w:type="dxa"/>
-            <w:tcBorders>
-              <w:top w:val="single" w:sz="4" w:space="0" w:color="auto"/>
-              <w:left w:val="single" w:sz="4" w:space="0" w:color="auto"/>
-              <w:bottom w:val="single" w:sz="4" w:space="0" w:color="auto"/>
-              <w:right w:val="single" w:sz="4" w:space="0" w:color="auto"/>
-            </w:tcBorders>
-            <w:shd w:val="clear" w:color="auto" w:fill="FFFFFF" w:themeFill="background1"/>
-            <w:noWrap/>
-            <w:vAlign w:val="center"/>
-          </w:tcPr>
-          <w:p>
-            <w:pPr>
-              <w:widowControl/>
-              <w:jc w:val="center"/>
-              <w:rPr>
-                <w:rFonts w:ascii="Times New Roman" w:eastAsia="PMingLiU" w:hAnsi="Times New Roman" w:cs="Times New Roman"/>
-                <w:color w:val="000000"/>
-                <w:kern w:val="0"/>
-                <w:szCs w:val="24"/>
-              </w:rPr>
-            </w:pPr>
-            <w:r>
-              <w:rPr>
-                <w:rFonts w:ascii="Times New Roman" w:eastAsia="PMingLiU" w:hAnsi="Times New Roman" w:cs="Times New Roman" w:hint="eastAsia"/>
-                <w:color w:val="000000"/>
-                <w:kern w:val="0"/>
-                <w:szCs w:val="24"/>
-              </w:rPr>
-              <w:t>14</w:t>
-            </w:r>
-          </w:p>
-        </w:tc>
-        <w:tc>
-          <w:tcPr>
-            <w:tcW w:w="993" w:type="dxa"/>
-            <w:tcBorders>
-              <w:top w:val="single" w:sz="4" w:space="0" w:color="auto"/>
-              <w:left w:val="single" w:sz="4" w:space="0" w:color="auto"/>
-              <w:bottom w:val="single" w:sz="4" w:space="0" w:color="auto"/>
-              <w:right w:val="single" w:sz="4" w:space="0" w:color="auto"/>
-            </w:tcBorders>
-            <w:shd w:val="clear" w:color="auto" w:fill="FFFFFF" w:themeFill="background1"/>
-            <w:noWrap/>
-            <w:vAlign w:val="center"/>
-          </w:tcPr>
-          <w:p>
-            <w:pPr>
-              <w:widowControl/>
-              <w:jc w:val="center"/>
-              <w:rPr>
-                <w:rFonts w:ascii="Times New Roman" w:eastAsia="PMingLiU" w:hAnsi="Times New Roman" w:cs="Times New Roman"/>
-                <w:color w:val="000000"/>
-                <w:kern w:val="0"/>
-                <w:szCs w:val="24"/>
-              </w:rPr>
-            </w:pPr>
-            <w:r>
-              <w:rPr>
-                <w:rFonts w:ascii="Times New Roman" w:eastAsia="PMingLiU" w:hAnsi="Times New Roman" w:cs="Times New Roman" w:hint="eastAsia"/>
-                <w:color w:val="000000"/>
-                <w:kern w:val="0"/>
-                <w:szCs w:val="24"/>
-              </w:rPr>
-              <w:t>14</w:t>
+            </w:pPr>
+            <w:r>
+              <w:rPr>
+                <w:rFonts w:ascii="Times New Roman" w:hAnsi="Times New Roman" w:cs="Times New Roman"/>
+                <w:b/>
+                <w:bCs/>
+                <w:sz w:val="23"/>
+                <w:szCs w:val="23"/>
+              </w:rPr>
+              <w:t xml:space="preserve">Programming </w:t>
             </w:r>
           </w:p>
         </w:tc>
@@ -15357,7 +15225,6 @@
               <w:bottom w:val="single" w:sz="4" w:space="0" w:color="auto"/>
               <w:right w:val="single" w:sz="4" w:space="0" w:color="auto"/>
             </w:tcBorders>
-            <w:shd w:val="clear" w:color="auto" w:fill="FFFFFF" w:themeFill="background1"/>
           </w:tcPr>
           <w:p>
             <w:pPr>
@@ -15368,6 +15235,14 @@
                 <w:szCs w:val="23"/>
               </w:rPr>
             </w:pPr>
+            <w:r>
+              <w:rPr>
+                <w:rFonts w:hint="eastAsia"/>
+                <w:sz w:val="23"/>
+                <w:szCs w:val="23"/>
+              </w:rPr>
+              <w:t>17</w:t>
+            </w:r>
           </w:p>
         </w:tc>
         <w:tc>
@@ -15379,7 +15254,7 @@
               <w:bottom w:val="single" w:sz="4" w:space="0" w:color="auto"/>
               <w:right w:val="single" w:sz="4" w:space="0" w:color="auto"/>
             </w:tcBorders>
-            <w:shd w:val="clear" w:color="auto" w:fill="FFFFFF" w:themeFill="background1"/>
+            <w:shd w:val="clear" w:color="auto" w:fill="auto"/>
             <w:noWrap/>
             <w:vAlign w:val="center"/>
           </w:tcPr>
@@ -15387,7 +15262,7 @@
             <w:pPr>
               <w:pStyle w:val="Default"/>
               <w:rPr>
-                <w:b/>
+                <w:bCs/>
                 <w:sz w:val="23"/>
                 <w:szCs w:val="23"/>
               </w:rPr>
@@ -15395,11 +15270,11 @@
             <w:r>
               <w:rPr>
                 <w:rFonts w:hint="eastAsia"/>
-                <w:b/>
-                <w:sz w:val="23"/>
-                <w:szCs w:val="23"/>
-              </w:rPr>
-              <w:t>Total</w:t>
+                <w:bCs/>
+                <w:sz w:val="23"/>
+                <w:szCs w:val="23"/>
+              </w:rPr>
+              <w:t>Model</w:t>
             </w:r>
           </w:p>
         </w:tc>
@@ -15412,83 +15287,92 @@
               <w:bottom w:val="single" w:sz="4" w:space="0" w:color="auto"/>
               <w:right w:val="single" w:sz="4" w:space="0" w:color="auto"/>
             </w:tcBorders>
-            <w:shd w:val="clear" w:color="auto" w:fill="FFFFFF" w:themeFill="background1"/>
-            <w:vAlign w:val="center"/>
-          </w:tcPr>
-          <w:p>
-            <w:pPr>
-              <w:widowControl/>
-              <w:jc w:val="center"/>
-              <w:rPr>
-                <w:rFonts w:ascii="Times New Roman" w:eastAsia="PMingLiU" w:hAnsi="Times New Roman" w:cs="Times New Roman"/>
-                <w:color w:val="000000"/>
-                <w:kern w:val="0"/>
-                <w:szCs w:val="24"/>
-              </w:rPr>
-            </w:pPr>
-          </w:p>
-        </w:tc>
-        <w:tc>
-          <w:tcPr>
-            <w:tcW w:w="992" w:type="dxa"/>
-            <w:tcBorders>
-              <w:top w:val="single" w:sz="4" w:space="0" w:color="auto"/>
-              <w:left w:val="single" w:sz="4" w:space="0" w:color="auto"/>
-              <w:bottom w:val="single" w:sz="4" w:space="0" w:color="auto"/>
-              <w:right w:val="single" w:sz="4" w:space="0" w:color="auto"/>
-            </w:tcBorders>
-            <w:shd w:val="clear" w:color="auto" w:fill="FFFFFF" w:themeFill="background1"/>
-            <w:vAlign w:val="center"/>
-          </w:tcPr>
-          <w:p>
-            <w:pPr>
-              <w:widowControl/>
-              <w:jc w:val="center"/>
-              <w:rPr>
-                <w:rFonts w:ascii="Times New Roman" w:eastAsia="PMingLiU" w:hAnsi="Times New Roman" w:cs="Times New Roman"/>
-                <w:color w:val="000000"/>
-                <w:kern w:val="0"/>
-                <w:szCs w:val="24"/>
-              </w:rPr>
-            </w:pPr>
-          </w:p>
-        </w:tc>
-        <w:tc>
-          <w:tcPr>
-            <w:tcW w:w="992" w:type="dxa"/>
-            <w:tcBorders>
-              <w:top w:val="single" w:sz="4" w:space="0" w:color="auto"/>
-              <w:left w:val="single" w:sz="4" w:space="0" w:color="auto"/>
-              <w:bottom w:val="single" w:sz="4" w:space="0" w:color="auto"/>
-              <w:right w:val="single" w:sz="4" w:space="0" w:color="auto"/>
-            </w:tcBorders>
-            <w:shd w:val="clear" w:color="auto" w:fill="FFFFFF" w:themeFill="background1"/>
-            <w:noWrap/>
-            <w:vAlign w:val="center"/>
-          </w:tcPr>
-          <w:p>
-            <w:pPr>
-              <w:widowControl/>
-              <w:jc w:val="center"/>
-              <w:rPr>
-                <w:rFonts w:ascii="Times New Roman" w:eastAsia="PMingLiU" w:hAnsi="Times New Roman" w:cs="Times New Roman"/>
-                <w:color w:val="000000"/>
-                <w:kern w:val="0"/>
-                <w:szCs w:val="24"/>
-              </w:rPr>
-            </w:pPr>
-          </w:p>
-        </w:tc>
-        <w:tc>
-          <w:tcPr>
-            <w:tcW w:w="992" w:type="dxa"/>
-            <w:tcBorders>
-              <w:top w:val="single" w:sz="4" w:space="0" w:color="auto"/>
-              <w:left w:val="single" w:sz="4" w:space="0" w:color="auto"/>
-              <w:bottom w:val="single" w:sz="4" w:space="0" w:color="auto"/>
-              <w:right w:val="single" w:sz="4" w:space="0" w:color="auto"/>
-            </w:tcBorders>
-            <w:shd w:val="clear" w:color="auto" w:fill="FFFFFF" w:themeFill="background1"/>
+            <w:shd w:val="clear" w:color="auto" w:fill="auto"/>
+            <w:vAlign w:val="center"/>
+          </w:tcPr>
+          <w:p>
+            <w:pPr>
+              <w:widowControl/>
+              <w:jc w:val="center"/>
+              <w:rPr>
+                <w:rFonts w:ascii="Times New Roman" w:eastAsia="PMingLiU" w:hAnsi="Times New Roman" w:cs="Times New Roman"/>
+                <w:color w:val="000000"/>
+                <w:kern w:val="0"/>
+                <w:szCs w:val="24"/>
+              </w:rPr>
+            </w:pPr>
+          </w:p>
+        </w:tc>
+        <w:tc>
+          <w:tcPr>
+            <w:tcW w:w="992" w:type="dxa"/>
+            <w:tcBorders>
+              <w:top w:val="single" w:sz="4" w:space="0" w:color="auto"/>
+              <w:left w:val="single" w:sz="4" w:space="0" w:color="auto"/>
+              <w:bottom w:val="single" w:sz="4" w:space="0" w:color="auto"/>
+              <w:right w:val="single" w:sz="4" w:space="0" w:color="auto"/>
+            </w:tcBorders>
+            <w:shd w:val="clear" w:color="auto" w:fill="auto"/>
+            <w:vAlign w:val="center"/>
+          </w:tcPr>
+          <w:p>
+            <w:pPr>
+              <w:widowControl/>
+              <w:jc w:val="center"/>
+              <w:rPr>
+                <w:rFonts w:ascii="Times New Roman" w:eastAsia="PMingLiU" w:hAnsi="Times New Roman" w:cs="Times New Roman"/>
+                <w:color w:val="000000"/>
+                <w:kern w:val="0"/>
+                <w:szCs w:val="24"/>
+              </w:rPr>
+            </w:pPr>
+          </w:p>
+        </w:tc>
+        <w:tc>
+          <w:tcPr>
+            <w:tcW w:w="992" w:type="dxa"/>
+            <w:tcBorders>
+              <w:top w:val="single" w:sz="4" w:space="0" w:color="auto"/>
+              <w:left w:val="single" w:sz="4" w:space="0" w:color="auto"/>
+              <w:bottom w:val="single" w:sz="4" w:space="0" w:color="auto"/>
+              <w:right w:val="single" w:sz="4" w:space="0" w:color="auto"/>
+            </w:tcBorders>
+            <w:shd w:val="clear" w:color="auto" w:fill="auto"/>
+            <w:noWrap/>
+            <w:vAlign w:val="center"/>
+          </w:tcPr>
+          <w:p>
+            <w:pPr>
+              <w:widowControl/>
+              <w:jc w:val="center"/>
+              <w:rPr>
+                <w:rFonts w:ascii="Times New Roman" w:eastAsia="PMingLiU" w:hAnsi="Times New Roman" w:cs="Times New Roman"/>
+                <w:color w:val="000000"/>
+                <w:kern w:val="0"/>
+                <w:szCs w:val="24"/>
+              </w:rPr>
+            </w:pPr>
+            <w:r>
+              <w:rPr>
+                <w:rFonts w:ascii="Times New Roman" w:eastAsia="PMingLiU" w:hAnsi="Times New Roman" w:cs="Times New Roman" w:hint="eastAsia"/>
+                <w:color w:val="000000"/>
+                <w:kern w:val="0"/>
+                <w:szCs w:val="24"/>
+              </w:rPr>
+              <w:t>0.5</w:t>
+            </w:r>
+          </w:p>
+        </w:tc>
+        <w:tc>
+          <w:tcPr>
+            <w:tcW w:w="992" w:type="dxa"/>
+            <w:tcBorders>
+              <w:top w:val="single" w:sz="4" w:space="0" w:color="auto"/>
+              <w:left w:val="single" w:sz="4" w:space="0" w:color="auto"/>
+              <w:bottom w:val="single" w:sz="4" w:space="0" w:color="auto"/>
+              <w:right w:val="single" w:sz="4" w:space="0" w:color="auto"/>
+            </w:tcBorders>
+            <w:shd w:val="clear" w:color="auto" w:fill="auto"/>
             <w:noWrap/>
             <w:vAlign w:val="center"/>
           </w:tcPr>
@@ -15514,7 +15398,7 @@
               <w:bottom w:val="single" w:sz="4" w:space="0" w:color="auto"/>
               <w:right w:val="single" w:sz="4" w:space="0" w:color="auto"/>
             </w:tcBorders>
-            <w:shd w:val="clear" w:color="auto" w:fill="FFFFFF" w:themeFill="background1"/>
+            <w:shd w:val="clear" w:color="auto" w:fill="auto"/>
             <w:noWrap/>
             <w:vAlign w:val="center"/>
           </w:tcPr>
@@ -15545,7 +15429,6 @@
               <w:bottom w:val="single" w:sz="4" w:space="0" w:color="auto"/>
               <w:right w:val="single" w:sz="4" w:space="0" w:color="auto"/>
             </w:tcBorders>
-            <w:shd w:val="clear" w:color="auto" w:fill="FFFFFF" w:themeFill="background1"/>
           </w:tcPr>
           <w:p>
             <w:pPr>
@@ -15556,25 +15439,65 @@
                 <w:szCs w:val="23"/>
               </w:rPr>
             </w:pPr>
-          </w:p>
-        </w:tc>
-        <w:tc>
-          <w:tcPr>
-            <w:tcW w:w="8487" w:type="dxa"/>
-            <w:gridSpan w:val="6"/>
-            <w:tcBorders>
-              <w:top w:val="single" w:sz="4" w:space="0" w:color="auto"/>
-              <w:left w:val="single" w:sz="4" w:space="0" w:color="auto"/>
-              <w:bottom w:val="single" w:sz="4" w:space="0" w:color="auto"/>
-              <w:right w:val="single" w:sz="4" w:space="0" w:color="auto"/>
-            </w:tcBorders>
-            <w:shd w:val="clear" w:color="auto" w:fill="FFFFFF" w:themeFill="background1"/>
-            <w:noWrap/>
-            <w:vAlign w:val="center"/>
-          </w:tcPr>
-          <w:p>
-            <w:pPr>
-              <w:widowControl/>
+            <w:r>
+              <w:rPr>
+                <w:rFonts w:hint="eastAsia"/>
+                <w:sz w:val="23"/>
+                <w:szCs w:val="23"/>
+              </w:rPr>
+              <w:t>18</w:t>
+            </w:r>
+          </w:p>
+        </w:tc>
+        <w:tc>
+          <w:tcPr>
+            <w:tcW w:w="3384" w:type="dxa"/>
+            <w:tcBorders>
+              <w:top w:val="single" w:sz="4" w:space="0" w:color="auto"/>
+              <w:left w:val="single" w:sz="4" w:space="0" w:color="auto"/>
+              <w:bottom w:val="single" w:sz="4" w:space="0" w:color="auto"/>
+              <w:right w:val="single" w:sz="4" w:space="0" w:color="auto"/>
+            </w:tcBorders>
+            <w:shd w:val="clear" w:color="auto" w:fill="auto"/>
+            <w:noWrap/>
+            <w:vAlign w:val="center"/>
+          </w:tcPr>
+          <w:p>
+            <w:pPr>
+              <w:pStyle w:val="Default"/>
+              <w:rPr>
+                <w:bCs/>
+                <w:sz w:val="23"/>
+                <w:szCs w:val="23"/>
+              </w:rPr>
+            </w:pPr>
+            <w:r>
+              <w:rPr>
+                <w:rFonts w:hint="eastAsia"/>
+                <w:bCs/>
+                <w:sz w:val="23"/>
+                <w:szCs w:val="23"/>
+              </w:rPr>
+              <w:t>View</w:t>
+            </w:r>
+          </w:p>
+        </w:tc>
+        <w:tc>
+          <w:tcPr>
+            <w:tcW w:w="1134" w:type="dxa"/>
+            <w:tcBorders>
+              <w:top w:val="single" w:sz="4" w:space="0" w:color="auto"/>
+              <w:left w:val="single" w:sz="4" w:space="0" w:color="auto"/>
+              <w:bottom w:val="single" w:sz="4" w:space="0" w:color="auto"/>
+              <w:right w:val="single" w:sz="4" w:space="0" w:color="auto"/>
+            </w:tcBorders>
+            <w:shd w:val="clear" w:color="auto" w:fill="auto"/>
+            <w:vAlign w:val="center"/>
+          </w:tcPr>
+          <w:p>
+            <w:pPr>
+              <w:widowControl/>
+              <w:jc w:val="center"/>
               <w:rPr>
                 <w:rFonts w:ascii="Times New Roman" w:eastAsia="PMingLiU" w:hAnsi="Times New Roman" w:cs="Times New Roman"/>
                 <w:color w:val="000000"/>
@@ -15589,8 +15512,111 @@
                 <w:kern w:val="0"/>
                 <w:szCs w:val="24"/>
               </w:rPr>
-              <w:t>Breakdown</w:t>
-            </w:r>
+              <w:t>0.5</w:t>
+            </w:r>
+          </w:p>
+        </w:tc>
+        <w:tc>
+          <w:tcPr>
+            <w:tcW w:w="992" w:type="dxa"/>
+            <w:tcBorders>
+              <w:top w:val="single" w:sz="4" w:space="0" w:color="auto"/>
+              <w:left w:val="single" w:sz="4" w:space="0" w:color="auto"/>
+              <w:bottom w:val="single" w:sz="4" w:space="0" w:color="auto"/>
+              <w:right w:val="single" w:sz="4" w:space="0" w:color="auto"/>
+            </w:tcBorders>
+            <w:shd w:val="clear" w:color="auto" w:fill="auto"/>
+            <w:vAlign w:val="center"/>
+          </w:tcPr>
+          <w:p>
+            <w:pPr>
+              <w:widowControl/>
+              <w:jc w:val="center"/>
+              <w:rPr>
+                <w:rFonts w:ascii="Times New Roman" w:eastAsia="PMingLiU" w:hAnsi="Times New Roman" w:cs="Times New Roman"/>
+                <w:color w:val="000000"/>
+                <w:kern w:val="0"/>
+                <w:szCs w:val="24"/>
+              </w:rPr>
+            </w:pPr>
+          </w:p>
+        </w:tc>
+        <w:tc>
+          <w:tcPr>
+            <w:tcW w:w="992" w:type="dxa"/>
+            <w:tcBorders>
+              <w:top w:val="single" w:sz="4" w:space="0" w:color="auto"/>
+              <w:left w:val="single" w:sz="4" w:space="0" w:color="auto"/>
+              <w:bottom w:val="single" w:sz="4" w:space="0" w:color="auto"/>
+              <w:right w:val="single" w:sz="4" w:space="0" w:color="auto"/>
+            </w:tcBorders>
+            <w:shd w:val="clear" w:color="auto" w:fill="auto"/>
+            <w:noWrap/>
+            <w:vAlign w:val="center"/>
+          </w:tcPr>
+          <w:p>
+            <w:pPr>
+              <w:widowControl/>
+              <w:jc w:val="center"/>
+              <w:rPr>
+                <w:rFonts w:ascii="Times New Roman" w:eastAsia="PMingLiU" w:hAnsi="Times New Roman" w:cs="Times New Roman"/>
+                <w:color w:val="000000"/>
+                <w:kern w:val="0"/>
+                <w:szCs w:val="24"/>
+              </w:rPr>
+            </w:pPr>
+          </w:p>
+        </w:tc>
+        <w:tc>
+          <w:tcPr>
+            <w:tcW w:w="992" w:type="dxa"/>
+            <w:tcBorders>
+              <w:top w:val="single" w:sz="4" w:space="0" w:color="auto"/>
+              <w:left w:val="single" w:sz="4" w:space="0" w:color="auto"/>
+              <w:bottom w:val="single" w:sz="4" w:space="0" w:color="auto"/>
+              <w:right w:val="single" w:sz="4" w:space="0" w:color="auto"/>
+            </w:tcBorders>
+            <w:shd w:val="clear" w:color="auto" w:fill="auto"/>
+            <w:noWrap/>
+            <w:vAlign w:val="center"/>
+          </w:tcPr>
+          <w:p>
+            <w:pPr>
+              <w:widowControl/>
+              <w:jc w:val="center"/>
+              <w:rPr>
+                <w:rFonts w:ascii="Times New Roman" w:eastAsia="PMingLiU" w:hAnsi="Times New Roman" w:cs="Times New Roman"/>
+                <w:color w:val="000000"/>
+                <w:kern w:val="0"/>
+                <w:szCs w:val="24"/>
+              </w:rPr>
+            </w:pPr>
+          </w:p>
+        </w:tc>
+        <w:tc>
+          <w:tcPr>
+            <w:tcW w:w="993" w:type="dxa"/>
+            <w:tcBorders>
+              <w:top w:val="single" w:sz="4" w:space="0" w:color="auto"/>
+              <w:left w:val="single" w:sz="4" w:space="0" w:color="auto"/>
+              <w:bottom w:val="single" w:sz="4" w:space="0" w:color="auto"/>
+              <w:right w:val="single" w:sz="4" w:space="0" w:color="auto"/>
+            </w:tcBorders>
+            <w:shd w:val="clear" w:color="auto" w:fill="auto"/>
+            <w:noWrap/>
+            <w:vAlign w:val="center"/>
+          </w:tcPr>
+          <w:p>
+            <w:pPr>
+              <w:widowControl/>
+              <w:jc w:val="center"/>
+              <w:rPr>
+                <w:rFonts w:ascii="Times New Roman" w:eastAsia="PMingLiU" w:hAnsi="Times New Roman" w:cs="Times New Roman"/>
+                <w:color w:val="000000"/>
+                <w:kern w:val="0"/>
+                <w:szCs w:val="24"/>
+              </w:rPr>
+            </w:pPr>
           </w:p>
         </w:tc>
       </w:tr>
@@ -15607,225 +15633,60 @@
               <w:bottom w:val="single" w:sz="4" w:space="0" w:color="auto"/>
               <w:right w:val="single" w:sz="4" w:space="0" w:color="auto"/>
             </w:tcBorders>
-            <w:shd w:val="clear" w:color="auto" w:fill="FFFFFF" w:themeFill="background1"/>
-          </w:tcPr>
-          <w:p>
-            <w:pPr>
-              <w:widowControl/>
-              <w:jc w:val="center"/>
-              <w:rPr>
-                <w:rFonts w:ascii="Times New Roman" w:eastAsia="PMingLiU" w:hAnsi="Times New Roman" w:cs="Times New Roman"/>
+          </w:tcPr>
+          <w:p>
+            <w:pPr>
+              <w:pStyle w:val="Default"/>
+              <w:jc w:val="center"/>
+              <w:rPr>
                 <w:b/>
-                <w:color w:val="000000"/>
-                <w:kern w:val="0"/>
-                <w:szCs w:val="24"/>
-              </w:rPr>
-            </w:pPr>
-            <w:r>
-              <w:rPr>
-                <w:rFonts w:ascii="Times New Roman" w:eastAsia="PMingLiU" w:hAnsi="Times New Roman" w:cs="Times New Roman" w:hint="eastAsia"/>
+                <w:sz w:val="23"/>
+                <w:szCs w:val="23"/>
+              </w:rPr>
+            </w:pPr>
+            <w:r>
+              <w:rPr>
                 <w:b/>
-                <w:color w:val="000000"/>
-                <w:kern w:val="0"/>
-                <w:szCs w:val="24"/>
-              </w:rPr>
-              <w:t>1</w:t>
-            </w:r>
-          </w:p>
-        </w:tc>
-        <w:tc>
-          <w:tcPr>
-            <w:tcW w:w="3384" w:type="dxa"/>
-            <w:tcBorders>
-              <w:top w:val="single" w:sz="4" w:space="0" w:color="auto"/>
-              <w:left w:val="single" w:sz="4" w:space="0" w:color="auto"/>
-              <w:bottom w:val="single" w:sz="4" w:space="0" w:color="auto"/>
-              <w:right w:val="single" w:sz="4" w:space="0" w:color="auto"/>
-            </w:tcBorders>
-            <w:shd w:val="clear" w:color="auto" w:fill="FFFFFF" w:themeFill="background1"/>
-            <w:noWrap/>
-            <w:vAlign w:val="center"/>
-          </w:tcPr>
-          <w:p>
-            <w:pPr>
-              <w:pStyle w:val="Default"/>
-              <w:rPr>
-                <w:b/>
-                <w:sz w:val="23"/>
-                <w:szCs w:val="23"/>
-              </w:rPr>
-            </w:pPr>
-            <w:r>
-              <w:rPr>
+                <w:sz w:val="23"/>
+                <w:szCs w:val="23"/>
+              </w:rPr>
+              <w:t>32</w:t>
+            </w:r>
+          </w:p>
+        </w:tc>
+        <w:tc>
+          <w:tcPr>
+            <w:tcW w:w="8487" w:type="dxa"/>
+            <w:gridSpan w:val="6"/>
+            <w:tcBorders>
+              <w:top w:val="single" w:sz="4" w:space="0" w:color="auto"/>
+              <w:left w:val="single" w:sz="4" w:space="0" w:color="auto"/>
+              <w:bottom w:val="single" w:sz="4" w:space="0" w:color="auto"/>
+              <w:right w:val="single" w:sz="4" w:space="0" w:color="auto"/>
+            </w:tcBorders>
+            <w:shd w:val="clear" w:color="auto" w:fill="auto"/>
+            <w:noWrap/>
+            <w:vAlign w:val="center"/>
+          </w:tcPr>
+          <w:p>
+            <w:pPr>
+              <w:widowControl/>
+              <w:rPr>
+                <w:rFonts w:ascii="Times New Roman" w:eastAsia="PMingLiU" w:hAnsi="Times New Roman" w:cs="Times New Roman"/>
+                <w:color w:val="000000"/>
+                <w:kern w:val="0"/>
+                <w:szCs w:val="24"/>
+              </w:rPr>
+            </w:pPr>
+            <w:r>
+              <w:rPr>
+                <w:rFonts w:ascii="Times New Roman" w:hAnsi="Times New Roman" w:cs="Times New Roman"/>
                 <w:b/>
                 <w:bCs/>
                 <w:sz w:val="23"/>
                 <w:szCs w:val="23"/>
               </w:rPr>
-              <w:t>Project Plan</w:t>
-            </w:r>
-            <w:r>
-              <w:rPr>
-                <w:rFonts w:hint="eastAsia"/>
-                <w:b/>
-                <w:bCs/>
-                <w:sz w:val="23"/>
-                <w:szCs w:val="23"/>
-              </w:rPr>
-              <w:t xml:space="preserve"> : 19.5 h</w:t>
-            </w:r>
-          </w:p>
-        </w:tc>
-        <w:tc>
-          <w:tcPr>
-            <w:tcW w:w="1134" w:type="dxa"/>
-            <w:tcBorders>
-              <w:top w:val="single" w:sz="4" w:space="0" w:color="auto"/>
-              <w:left w:val="single" w:sz="4" w:space="0" w:color="auto"/>
-              <w:bottom w:val="single" w:sz="4" w:space="0" w:color="auto"/>
-              <w:right w:val="single" w:sz="4" w:space="0" w:color="auto"/>
-            </w:tcBorders>
-            <w:shd w:val="clear" w:color="auto" w:fill="FFFFFF" w:themeFill="background1"/>
-          </w:tcPr>
-          <w:p>
-            <w:pPr>
-              <w:jc w:val="center"/>
-              <w:rPr>
-                <w:rFonts w:ascii="Times New Roman" w:hAnsi="Times New Roman" w:cs="Times New Roman"/>
-                <w:szCs w:val="24"/>
-                <w:shd w:val="clear" w:color="auto" w:fill="FFFFFF"/>
-              </w:rPr>
-            </w:pPr>
-            <w:r>
-              <w:rPr>
-                <w:rFonts w:ascii="Times New Roman" w:hAnsi="Times New Roman" w:cs="Times New Roman"/>
-                <w:szCs w:val="24"/>
-                <w:shd w:val="clear" w:color="auto" w:fill="FFFFFF"/>
-              </w:rPr>
-              <w:t>5</w:t>
-            </w:r>
-          </w:p>
-        </w:tc>
-        <w:tc>
-          <w:tcPr>
-            <w:tcW w:w="992" w:type="dxa"/>
-            <w:tcBorders>
-              <w:top w:val="single" w:sz="4" w:space="0" w:color="auto"/>
-              <w:left w:val="single" w:sz="4" w:space="0" w:color="auto"/>
-              <w:bottom w:val="single" w:sz="4" w:space="0" w:color="auto"/>
-              <w:right w:val="single" w:sz="4" w:space="0" w:color="auto"/>
-            </w:tcBorders>
-            <w:shd w:val="clear" w:color="auto" w:fill="FFFFFF" w:themeFill="background1"/>
-          </w:tcPr>
-          <w:p>
-            <w:pPr>
-              <w:jc w:val="center"/>
-              <w:rPr>
-                <w:rFonts w:ascii="Times New Roman" w:hAnsi="Times New Roman" w:cs="Times New Roman"/>
-                <w:szCs w:val="24"/>
-                <w:shd w:val="clear" w:color="auto" w:fill="FFFFFF"/>
-              </w:rPr>
-            </w:pPr>
-            <w:r>
-              <w:rPr>
-                <w:rFonts w:ascii="Times New Roman" w:hAnsi="Times New Roman" w:cs="Times New Roman"/>
-                <w:szCs w:val="24"/>
-                <w:shd w:val="clear" w:color="auto" w:fill="FFFFFF"/>
-              </w:rPr>
-              <w:t>5</w:t>
-            </w:r>
-          </w:p>
-        </w:tc>
-        <w:tc>
-          <w:tcPr>
-            <w:tcW w:w="992" w:type="dxa"/>
-            <w:tcBorders>
-              <w:top w:val="single" w:sz="4" w:space="0" w:color="auto"/>
-              <w:left w:val="single" w:sz="4" w:space="0" w:color="auto"/>
-              <w:bottom w:val="single" w:sz="4" w:space="0" w:color="auto"/>
-              <w:right w:val="single" w:sz="4" w:space="0" w:color="auto"/>
-            </w:tcBorders>
-            <w:shd w:val="clear" w:color="auto" w:fill="FFFFFF" w:themeFill="background1"/>
-            <w:noWrap/>
-          </w:tcPr>
-          <w:p>
-            <w:pPr>
-              <w:jc w:val="center"/>
-              <w:rPr>
-                <w:rFonts w:ascii="Times New Roman" w:hAnsi="Times New Roman" w:cs="Times New Roman"/>
-                <w:szCs w:val="24"/>
-                <w:shd w:val="clear" w:color="auto" w:fill="FFFFFF"/>
-              </w:rPr>
-            </w:pPr>
-            <w:r>
-              <w:rPr>
-                <w:rFonts w:ascii="Times New Roman" w:hAnsi="Times New Roman" w:cs="Times New Roman"/>
-                <w:szCs w:val="24"/>
-                <w:shd w:val="clear" w:color="auto" w:fill="FFFFFF"/>
-              </w:rPr>
-              <w:t>3.5</w:t>
-            </w:r>
-          </w:p>
-        </w:tc>
-        <w:tc>
-          <w:tcPr>
-            <w:tcW w:w="992" w:type="dxa"/>
-            <w:tcBorders>
-              <w:top w:val="single" w:sz="4" w:space="0" w:color="auto"/>
-              <w:left w:val="single" w:sz="4" w:space="0" w:color="auto"/>
-              <w:bottom w:val="single" w:sz="4" w:space="0" w:color="auto"/>
-              <w:right w:val="single" w:sz="4" w:space="0" w:color="auto"/>
-            </w:tcBorders>
-            <w:shd w:val="clear" w:color="auto" w:fill="FFFFFF" w:themeFill="background1"/>
-            <w:noWrap/>
-          </w:tcPr>
-          <w:p>
-            <w:pPr>
-              <w:jc w:val="center"/>
-              <w:rPr>
-                <w:rFonts w:ascii="Times New Roman" w:hAnsi="Times New Roman" w:cs="Times New Roman"/>
-                <w:szCs w:val="24"/>
-                <w:shd w:val="clear" w:color="auto" w:fill="FFFFFF"/>
-              </w:rPr>
-            </w:pPr>
-            <w:r>
-              <w:rPr>
-                <w:rFonts w:ascii="Times New Roman" w:hAnsi="Times New Roman" w:cs="Times New Roman"/>
-                <w:szCs w:val="24"/>
-                <w:shd w:val="clear" w:color="auto" w:fill="FFFFFF"/>
-              </w:rPr>
-              <w:t>3</w:t>
-            </w:r>
-          </w:p>
-        </w:tc>
-        <w:tc>
-          <w:tcPr>
-            <w:tcW w:w="993" w:type="dxa"/>
-            <w:tcBorders>
-              <w:top w:val="single" w:sz="4" w:space="0" w:color="auto"/>
-              <w:left w:val="single" w:sz="4" w:space="0" w:color="auto"/>
-              <w:bottom w:val="single" w:sz="4" w:space="0" w:color="auto"/>
-              <w:right w:val="single" w:sz="4" w:space="0" w:color="auto"/>
-            </w:tcBorders>
-            <w:shd w:val="clear" w:color="auto" w:fill="FFFFFF" w:themeFill="background1"/>
-            <w:noWrap/>
-          </w:tcPr>
-          <w:p>
-            <w:pPr>
-              <w:jc w:val="center"/>
-              <w:rPr>
-                <w:rFonts w:ascii="Times New Roman" w:hAnsi="Times New Roman" w:cs="Times New Roman"/>
-                <w:szCs w:val="24"/>
-                <w:shd w:val="clear" w:color="auto" w:fill="FFFFFF"/>
-              </w:rPr>
-            </w:pPr>
-            <w:r>
-              <w:rPr>
-                <w:rFonts w:ascii="Times New Roman" w:hAnsi="Times New Roman" w:cs="Times New Roman"/>
-                <w:szCs w:val="24"/>
-                <w:shd w:val="clear" w:color="auto" w:fill="FFFFFF"/>
-              </w:rPr>
-              <w:t>3</w:t>
+              <w:t>Final Report</w:t>
             </w:r>
           </w:p>
         </w:tc>
@@ -15843,14 +15704,12 @@
               <w:bottom w:val="single" w:sz="4" w:space="0" w:color="auto"/>
               <w:right w:val="single" w:sz="4" w:space="0" w:color="auto"/>
             </w:tcBorders>
-            <w:shd w:val="clear" w:color="auto" w:fill="FFFFFF" w:themeFill="background1"/>
           </w:tcPr>
           <w:p>
             <w:pPr>
               <w:pStyle w:val="Default"/>
               <w:jc w:val="center"/>
               <w:rPr>
-                <w:b/>
                 <w:sz w:val="23"/>
                 <w:szCs w:val="23"/>
               </w:rPr>
@@ -15858,11 +15717,10 @@
             <w:r>
               <w:rPr>
                 <w:rFonts w:hint="eastAsia"/>
-                <w:b/>
-                <w:sz w:val="23"/>
-                <w:szCs w:val="23"/>
-              </w:rPr>
-              <w:t>7</w:t>
+                <w:sz w:val="23"/>
+                <w:szCs w:val="23"/>
+              </w:rPr>
+              <w:t>32</w:t>
             </w:r>
           </w:p>
         </w:tc>
@@ -15875,59 +15733,27 @@
               <w:bottom w:val="single" w:sz="4" w:space="0" w:color="auto"/>
               <w:right w:val="single" w:sz="4" w:space="0" w:color="auto"/>
             </w:tcBorders>
-            <w:shd w:val="clear" w:color="auto" w:fill="FFFFFF" w:themeFill="background1"/>
-            <w:noWrap/>
-            <w:vAlign w:val="center"/>
-          </w:tcPr>
-          <w:p>
-            <w:pPr>
-              <w:widowControl/>
-              <w:rPr>
-                <w:rFonts w:ascii="Times New Roman" w:eastAsia="PMingLiU" w:hAnsi="Times New Roman" w:cs="Times New Roman"/>
-                <w:color w:val="000000"/>
-                <w:kern w:val="0"/>
-                <w:szCs w:val="24"/>
-              </w:rPr>
-            </w:pPr>
-            <w:r>
-              <w:rPr>
-                <w:rFonts w:ascii="Times New Roman" w:hAnsi="Times New Roman" w:cs="Times New Roman"/>
-                <w:b/>
+            <w:shd w:val="clear" w:color="auto" w:fill="auto"/>
+            <w:noWrap/>
+            <w:vAlign w:val="center"/>
+          </w:tcPr>
+          <w:p>
+            <w:pPr>
+              <w:pStyle w:val="Default"/>
+              <w:rPr>
                 <w:bCs/>
                 <w:sz w:val="23"/>
                 <w:szCs w:val="23"/>
               </w:rPr>
-              <w:t xml:space="preserve">Analysis, Design </w:t>
-            </w:r>
-            <w:r>
-              <w:rPr>
-                <w:rFonts w:ascii="Times New Roman" w:hAnsi="Times New Roman" w:cs="Times New Roman" w:hint="eastAsia"/>
-                <w:b/>
+            </w:pPr>
+            <w:r>
+              <w:rPr>
+                <w:rFonts w:hint="eastAsia"/>
                 <w:bCs/>
                 <w:sz w:val="23"/>
                 <w:szCs w:val="23"/>
               </w:rPr>
-              <w:t>&amp;</w:t>
-            </w:r>
-            <w:r>
-              <w:rPr>
-                <w:rFonts w:ascii="Times New Roman" w:hAnsi="Times New Roman" w:cs="Times New Roman"/>
-                <w:b/>
-                <w:bCs/>
-                <w:sz w:val="23"/>
-                <w:szCs w:val="23"/>
-              </w:rPr>
-              <w:t xml:space="preserve"> Testing</w:t>
-            </w:r>
-            <w:r>
-              <w:rPr>
-                <w:rFonts w:ascii="Times New Roman" w:hAnsi="Times New Roman" w:cs="Times New Roman" w:hint="eastAsia"/>
-                <w:b/>
-                <w:bCs/>
-                <w:sz w:val="23"/>
-                <w:szCs w:val="23"/>
-              </w:rPr>
-              <w:t xml:space="preserve"> :</w:t>
+              <w:t>Final Report</w:t>
             </w:r>
           </w:p>
         </w:tc>
@@ -15940,52 +15766,26 @@
               <w:bottom w:val="single" w:sz="4" w:space="0" w:color="auto"/>
               <w:right w:val="single" w:sz="4" w:space="0" w:color="auto"/>
             </w:tcBorders>
-            <w:shd w:val="clear" w:color="auto" w:fill="FFFFFF" w:themeFill="background1"/>
-          </w:tcPr>
-          <w:p>
-            <w:pPr>
-              <w:jc w:val="center"/>
-              <w:rPr>
-                <w:rFonts w:ascii="Times New Roman" w:hAnsi="Times New Roman" w:cs="Times New Roman"/>
-                <w:szCs w:val="24"/>
-                <w:shd w:val="clear" w:color="auto" w:fill="FFFFFF"/>
-              </w:rPr>
-            </w:pPr>
-            <w:r>
-              <w:rPr>
-                <w:rFonts w:ascii="Times New Roman" w:hAnsi="Times New Roman" w:cs="Times New Roman"/>
-                <w:szCs w:val="24"/>
-                <w:shd w:val="clear" w:color="auto" w:fill="FFFFFF"/>
-              </w:rPr>
-              <w:t>16</w:t>
-            </w:r>
-          </w:p>
-        </w:tc>
-        <w:tc>
-          <w:tcPr>
-            <w:tcW w:w="992" w:type="dxa"/>
-            <w:tcBorders>
-              <w:top w:val="single" w:sz="4" w:space="0" w:color="auto"/>
-              <w:left w:val="single" w:sz="4" w:space="0" w:color="auto"/>
-              <w:bottom w:val="single" w:sz="4" w:space="0" w:color="auto"/>
-              <w:right w:val="single" w:sz="4" w:space="0" w:color="auto"/>
-            </w:tcBorders>
-            <w:shd w:val="clear" w:color="auto" w:fill="FFFFFF" w:themeFill="background1"/>
-          </w:tcPr>
-          <w:p>
-            <w:pPr>
-              <w:jc w:val="center"/>
-              <w:rPr>
-                <w:rFonts w:ascii="Times New Roman" w:hAnsi="Times New Roman" w:cs="Times New Roman"/>
-                <w:szCs w:val="24"/>
-                <w:shd w:val="clear" w:color="auto" w:fill="FFFFFF"/>
-              </w:rPr>
-            </w:pPr>
-            <w:r>
-              <w:rPr>
-                <w:rFonts w:ascii="Times New Roman" w:hAnsi="Times New Roman" w:cs="Times New Roman" w:hint="eastAsia"/>
-                <w:szCs w:val="24"/>
-                <w:shd w:val="clear" w:color="auto" w:fill="FFFFFF"/>
+            <w:shd w:val="clear" w:color="auto" w:fill="auto"/>
+            <w:vAlign w:val="center"/>
+          </w:tcPr>
+          <w:p>
+            <w:pPr>
+              <w:widowControl/>
+              <w:jc w:val="center"/>
+              <w:rPr>
+                <w:rFonts w:ascii="Times New Roman" w:eastAsia="PMingLiU" w:hAnsi="Times New Roman" w:cs="Times New Roman"/>
+                <w:color w:val="000000"/>
+                <w:kern w:val="0"/>
+                <w:szCs w:val="24"/>
+              </w:rPr>
+            </w:pPr>
+            <w:r>
+              <w:rPr>
+                <w:rFonts w:ascii="Times New Roman" w:eastAsia="PMingLiU" w:hAnsi="Times New Roman" w:cs="Times New Roman" w:hint="eastAsia"/>
+                <w:color w:val="000000"/>
+                <w:kern w:val="0"/>
+                <w:szCs w:val="24"/>
               </w:rPr>
               <w:t>4.5</w:t>
             </w:r>
@@ -16000,57 +15800,72 @@
               <w:bottom w:val="single" w:sz="4" w:space="0" w:color="auto"/>
               <w:right w:val="single" w:sz="4" w:space="0" w:color="auto"/>
             </w:tcBorders>
-            <w:shd w:val="clear" w:color="auto" w:fill="FFFFFF" w:themeFill="background1"/>
-            <w:noWrap/>
-          </w:tcPr>
-          <w:p>
-            <w:pPr>
-              <w:jc w:val="center"/>
-              <w:rPr>
-                <w:rFonts w:ascii="Times New Roman" w:hAnsi="Times New Roman" w:cs="Times New Roman"/>
-                <w:szCs w:val="24"/>
-                <w:shd w:val="clear" w:color="auto" w:fill="FFFFFF"/>
-              </w:rPr>
-            </w:pPr>
-            <w:r>
-              <w:rPr>
-                <w:rFonts w:ascii="Times New Roman" w:hAnsi="Times New Roman" w:cs="Times New Roman" w:hint="eastAsia"/>
-                <w:szCs w:val="24"/>
-                <w:shd w:val="clear" w:color="auto" w:fill="FFFFFF"/>
-              </w:rPr>
-              <w:t>8</w:t>
-            </w:r>
-          </w:p>
-        </w:tc>
-        <w:tc>
-          <w:tcPr>
-            <w:tcW w:w="992" w:type="dxa"/>
-            <w:tcBorders>
-              <w:top w:val="single" w:sz="4" w:space="0" w:color="auto"/>
-              <w:left w:val="single" w:sz="4" w:space="0" w:color="auto"/>
-              <w:bottom w:val="single" w:sz="4" w:space="0" w:color="auto"/>
-              <w:right w:val="single" w:sz="4" w:space="0" w:color="auto"/>
-            </w:tcBorders>
-            <w:shd w:val="clear" w:color="auto" w:fill="FFFFFF" w:themeFill="background1"/>
-            <w:noWrap/>
-          </w:tcPr>
-          <w:p>
-            <w:pPr>
-              <w:jc w:val="center"/>
-              <w:rPr>
-                <w:rFonts w:ascii="Times New Roman" w:hAnsi="Times New Roman" w:cs="Times New Roman"/>
-                <w:szCs w:val="24"/>
-                <w:shd w:val="clear" w:color="auto" w:fill="FFFFFF"/>
-              </w:rPr>
-            </w:pPr>
-            <w:r>
-              <w:rPr>
-                <w:rFonts w:ascii="Times New Roman" w:hAnsi="Times New Roman" w:cs="Times New Roman" w:hint="eastAsia"/>
-                <w:szCs w:val="24"/>
-                <w:shd w:val="clear" w:color="auto" w:fill="FFFFFF"/>
-              </w:rPr>
-              <w:t>7.5</w:t>
-            </w:r>
+            <w:shd w:val="clear" w:color="auto" w:fill="auto"/>
+            <w:vAlign w:val="center"/>
+          </w:tcPr>
+          <w:p>
+            <w:pPr>
+              <w:widowControl/>
+              <w:jc w:val="center"/>
+              <w:rPr>
+                <w:rFonts w:ascii="Times New Roman" w:eastAsia="PMingLiU" w:hAnsi="Times New Roman" w:cs="Times New Roman"/>
+                <w:color w:val="000000"/>
+                <w:kern w:val="0"/>
+                <w:szCs w:val="24"/>
+              </w:rPr>
+            </w:pPr>
+          </w:p>
+        </w:tc>
+        <w:tc>
+          <w:tcPr>
+            <w:tcW w:w="992" w:type="dxa"/>
+            <w:tcBorders>
+              <w:top w:val="single" w:sz="4" w:space="0" w:color="auto"/>
+              <w:left w:val="single" w:sz="4" w:space="0" w:color="auto"/>
+              <w:bottom w:val="single" w:sz="4" w:space="0" w:color="auto"/>
+              <w:right w:val="single" w:sz="4" w:space="0" w:color="auto"/>
+            </w:tcBorders>
+            <w:shd w:val="clear" w:color="auto" w:fill="auto"/>
+            <w:noWrap/>
+            <w:vAlign w:val="center"/>
+          </w:tcPr>
+          <w:p>
+            <w:pPr>
+              <w:widowControl/>
+              <w:jc w:val="center"/>
+              <w:rPr>
+                <w:rFonts w:ascii="Times New Roman" w:eastAsia="PMingLiU" w:hAnsi="Times New Roman" w:cs="Times New Roman"/>
+                <w:color w:val="000000"/>
+                <w:kern w:val="0"/>
+                <w:szCs w:val="24"/>
+              </w:rPr>
+            </w:pPr>
+          </w:p>
+        </w:tc>
+        <w:tc>
+          <w:tcPr>
+            <w:tcW w:w="992" w:type="dxa"/>
+            <w:tcBorders>
+              <w:top w:val="single" w:sz="4" w:space="0" w:color="auto"/>
+              <w:left w:val="single" w:sz="4" w:space="0" w:color="auto"/>
+              <w:bottom w:val="single" w:sz="4" w:space="0" w:color="auto"/>
+              <w:right w:val="single" w:sz="4" w:space="0" w:color="auto"/>
+            </w:tcBorders>
+            <w:shd w:val="clear" w:color="auto" w:fill="auto"/>
+            <w:noWrap/>
+            <w:vAlign w:val="center"/>
+          </w:tcPr>
+          <w:p>
+            <w:pPr>
+              <w:widowControl/>
+              <w:jc w:val="center"/>
+              <w:rPr>
+                <w:rFonts w:ascii="Times New Roman" w:eastAsia="PMingLiU" w:hAnsi="Times New Roman" w:cs="Times New Roman"/>
+                <w:color w:val="000000"/>
+                <w:kern w:val="0"/>
+                <w:szCs w:val="24"/>
+              </w:rPr>
+            </w:pPr>
           </w:p>
         </w:tc>
         <w:tc>
@@ -16062,26 +15877,21 @@
               <w:bottom w:val="single" w:sz="4" w:space="0" w:color="auto"/>
               <w:right w:val="single" w:sz="4" w:space="0" w:color="auto"/>
             </w:tcBorders>
-            <w:shd w:val="clear" w:color="auto" w:fill="FFFFFF" w:themeFill="background1"/>
-            <w:noWrap/>
-          </w:tcPr>
-          <w:p>
-            <w:pPr>
-              <w:jc w:val="center"/>
-              <w:rPr>
-                <w:rFonts w:ascii="Times New Roman" w:hAnsi="Times New Roman" w:cs="Times New Roman"/>
-                <w:szCs w:val="24"/>
-                <w:shd w:val="clear" w:color="auto" w:fill="FFFFFF"/>
-              </w:rPr>
-            </w:pPr>
-            <w:r>
-              <w:rPr>
-                <w:rFonts w:ascii="Times New Roman" w:hAnsi="Times New Roman" w:cs="Times New Roman" w:hint="eastAsia"/>
-                <w:szCs w:val="24"/>
-                <w:shd w:val="clear" w:color="auto" w:fill="FFFFFF"/>
-              </w:rPr>
-              <w:t>3.25</w:t>
-            </w:r>
+            <w:shd w:val="clear" w:color="auto" w:fill="auto"/>
+            <w:noWrap/>
+            <w:vAlign w:val="center"/>
+          </w:tcPr>
+          <w:p>
+            <w:pPr>
+              <w:widowControl/>
+              <w:jc w:val="center"/>
+              <w:rPr>
+                <w:rFonts w:ascii="Times New Roman" w:eastAsia="PMingLiU" w:hAnsi="Times New Roman" w:cs="Times New Roman"/>
+                <w:color w:val="000000"/>
+                <w:kern w:val="0"/>
+                <w:szCs w:val="24"/>
+              </w:rPr>
+            </w:pPr>
           </w:p>
         </w:tc>
       </w:tr>
@@ -16098,12 +15908,35 @@
               <w:bottom w:val="single" w:sz="4" w:space="0" w:color="auto"/>
               <w:right w:val="single" w:sz="4" w:space="0" w:color="auto"/>
             </w:tcBorders>
-            <w:shd w:val="clear" w:color="auto" w:fill="FFFFFF" w:themeFill="background1"/>
+            <w:shd w:val="clear" w:color="auto" w:fill="C2D69B" w:themeFill="accent3" w:themeFillTint="99"/>
           </w:tcPr>
           <w:p>
             <w:pPr>
               <w:pStyle w:val="Default"/>
               <w:jc w:val="center"/>
+              <w:rPr>
+                <w:sz w:val="23"/>
+                <w:szCs w:val="23"/>
+              </w:rPr>
+            </w:pPr>
+          </w:p>
+        </w:tc>
+        <w:tc>
+          <w:tcPr>
+            <w:tcW w:w="3384" w:type="dxa"/>
+            <w:tcBorders>
+              <w:top w:val="single" w:sz="4" w:space="0" w:color="auto"/>
+              <w:left w:val="single" w:sz="4" w:space="0" w:color="auto"/>
+              <w:bottom w:val="single" w:sz="4" w:space="0" w:color="auto"/>
+              <w:right w:val="single" w:sz="4" w:space="0" w:color="auto"/>
+            </w:tcBorders>
+            <w:shd w:val="clear" w:color="auto" w:fill="C2D69B" w:themeFill="accent3" w:themeFillTint="99"/>
+            <w:noWrap/>
+            <w:vAlign w:val="center"/>
+          </w:tcPr>
+          <w:p>
+            <w:pPr>
+              <w:pStyle w:val="Default"/>
               <w:rPr>
                 <w:b/>
                 <w:sz w:val="23"/>
@@ -16117,52 +15950,7 @@
                 <w:sz w:val="23"/>
                 <w:szCs w:val="23"/>
               </w:rPr>
-              <w:t>16</w:t>
-            </w:r>
-          </w:p>
-        </w:tc>
-        <w:tc>
-          <w:tcPr>
-            <w:tcW w:w="3384" w:type="dxa"/>
-            <w:tcBorders>
-              <w:top w:val="single" w:sz="4" w:space="0" w:color="auto"/>
-              <w:left w:val="single" w:sz="4" w:space="0" w:color="auto"/>
-              <w:bottom w:val="single" w:sz="4" w:space="0" w:color="auto"/>
-              <w:right w:val="single" w:sz="4" w:space="0" w:color="auto"/>
-            </w:tcBorders>
-            <w:shd w:val="clear" w:color="auto" w:fill="FFFFFF" w:themeFill="background1"/>
-            <w:noWrap/>
-            <w:vAlign w:val="center"/>
-          </w:tcPr>
-          <w:p>
-            <w:pPr>
-              <w:widowControl/>
-              <w:rPr>
-                <w:rFonts w:ascii="Times New Roman" w:eastAsia="PMingLiU" w:hAnsi="Times New Roman" w:cs="Times New Roman"/>
-                <w:color w:val="000000"/>
-                <w:kern w:val="0"/>
-                <w:szCs w:val="24"/>
-              </w:rPr>
-            </w:pPr>
-            <w:r>
-              <w:rPr>
-                <w:rFonts w:ascii="Times New Roman" w:hAnsi="Times New Roman" w:cs="Times New Roman"/>
-                <w:b/>
-                <w:bCs/>
-                <w:sz w:val="23"/>
-                <w:szCs w:val="23"/>
-              </w:rPr>
-              <w:t>Programming</w:t>
-            </w:r>
-            <w:r>
-              <w:rPr>
-                <w:rFonts w:ascii="Times New Roman" w:hAnsi="Times New Roman" w:cs="Times New Roman" w:hint="eastAsia"/>
-                <w:b/>
-                <w:bCs/>
-                <w:sz w:val="23"/>
-                <w:szCs w:val="23"/>
-              </w:rPr>
-              <w:t xml:space="preserve"> : </w:t>
+              <w:t>Subtotal</w:t>
             </w:r>
           </w:p>
         </w:tc>
@@ -16175,151 +15963,97 @@
               <w:bottom w:val="single" w:sz="4" w:space="0" w:color="auto"/>
               <w:right w:val="single" w:sz="4" w:space="0" w:color="auto"/>
             </w:tcBorders>
-            <w:shd w:val="clear" w:color="auto" w:fill="FFFFFF" w:themeFill="background1"/>
-            <w:vAlign w:val="center"/>
-          </w:tcPr>
-          <w:p>
-            <w:pPr>
-              <w:widowControl/>
-              <w:jc w:val="center"/>
-              <w:rPr>
-                <w:rFonts w:ascii="Times New Roman" w:eastAsia="PMingLiU" w:hAnsi="Times New Roman" w:cs="Times New Roman"/>
-                <w:color w:val="000000"/>
-                <w:kern w:val="0"/>
-                <w:szCs w:val="24"/>
-              </w:rPr>
-            </w:pPr>
-            <w:r>
-              <w:rPr>
-                <w:rFonts w:ascii="Times New Roman" w:eastAsia="PMingLiU" w:hAnsi="Times New Roman" w:cs="Times New Roman" w:hint="eastAsia"/>
-                <w:color w:val="000000"/>
-                <w:kern w:val="0"/>
-                <w:szCs w:val="24"/>
-              </w:rPr>
-              <w:t>2</w:t>
-            </w:r>
-            <w:r>
-              <w:rPr>
-                <w:rFonts w:ascii="Times New Roman" w:eastAsia="PMingLiU" w:hAnsi="Times New Roman" w:cs="Times New Roman" w:hint="eastAsia"/>
-                <w:color w:val="000000"/>
-                <w:kern w:val="0"/>
-                <w:szCs w:val="24"/>
-              </w:rPr>
-              <w:t>8</w:t>
-            </w:r>
-          </w:p>
-        </w:tc>
-        <w:tc>
-          <w:tcPr>
-            <w:tcW w:w="992" w:type="dxa"/>
-            <w:tcBorders>
-              <w:top w:val="single" w:sz="4" w:space="0" w:color="auto"/>
-              <w:left w:val="single" w:sz="4" w:space="0" w:color="auto"/>
-              <w:bottom w:val="single" w:sz="4" w:space="0" w:color="auto"/>
-              <w:right w:val="single" w:sz="4" w:space="0" w:color="auto"/>
-            </w:tcBorders>
-            <w:shd w:val="clear" w:color="auto" w:fill="FFFFFF" w:themeFill="background1"/>
-            <w:vAlign w:val="center"/>
-          </w:tcPr>
-          <w:p>
-            <w:pPr>
-              <w:widowControl/>
-              <w:jc w:val="center"/>
-              <w:rPr>
-                <w:rFonts w:ascii="Times New Roman" w:eastAsia="PMingLiU" w:hAnsi="Times New Roman" w:cs="Times New Roman"/>
-                <w:color w:val="000000"/>
-                <w:kern w:val="0"/>
-                <w:szCs w:val="24"/>
-              </w:rPr>
-            </w:pPr>
-            <w:r>
-              <w:rPr>
-                <w:rFonts w:ascii="Times New Roman" w:eastAsia="PMingLiU" w:hAnsi="Times New Roman" w:cs="Times New Roman" w:hint="eastAsia"/>
-                <w:color w:val="000000"/>
-                <w:kern w:val="0"/>
-                <w:szCs w:val="24"/>
-              </w:rPr>
-              <w:t>23</w:t>
-            </w:r>
-          </w:p>
-        </w:tc>
-        <w:tc>
-          <w:tcPr>
-            <w:tcW w:w="992" w:type="dxa"/>
-            <w:tcBorders>
-              <w:top w:val="single" w:sz="4" w:space="0" w:color="auto"/>
-              <w:left w:val="single" w:sz="4" w:space="0" w:color="auto"/>
-              <w:bottom w:val="single" w:sz="4" w:space="0" w:color="auto"/>
-              <w:right w:val="single" w:sz="4" w:space="0" w:color="auto"/>
-            </w:tcBorders>
-            <w:shd w:val="clear" w:color="auto" w:fill="FFFFFF" w:themeFill="background1"/>
-            <w:noWrap/>
-            <w:vAlign w:val="center"/>
-          </w:tcPr>
-          <w:p>
-            <w:pPr>
-              <w:widowControl/>
-              <w:jc w:val="center"/>
-              <w:rPr>
-                <w:rFonts w:ascii="Times New Roman" w:eastAsia="PMingLiU" w:hAnsi="Times New Roman" w:cs="Times New Roman"/>
-                <w:color w:val="000000"/>
-                <w:kern w:val="0"/>
-                <w:szCs w:val="24"/>
-              </w:rPr>
-            </w:pPr>
-            <w:r>
-              <w:rPr>
-                <w:rFonts w:ascii="Times New Roman" w:eastAsia="PMingLiU" w:hAnsi="Times New Roman" w:cs="Times New Roman" w:hint="eastAsia"/>
-                <w:color w:val="000000"/>
-                <w:kern w:val="0"/>
-                <w:szCs w:val="24"/>
-              </w:rPr>
-              <w:t>1</w:t>
-            </w:r>
-            <w:r>
-              <w:rPr>
-                <w:rFonts w:ascii="Times New Roman" w:eastAsia="PMingLiU" w:hAnsi="Times New Roman" w:cs="Times New Roman" w:hint="eastAsia"/>
-                <w:color w:val="000000"/>
-                <w:kern w:val="0"/>
-                <w:szCs w:val="24"/>
-              </w:rPr>
-              <w:t>7.5</w:t>
-            </w:r>
-          </w:p>
-        </w:tc>
-        <w:tc>
-          <w:tcPr>
-            <w:tcW w:w="992" w:type="dxa"/>
-            <w:tcBorders>
-              <w:top w:val="single" w:sz="4" w:space="0" w:color="auto"/>
-              <w:left w:val="single" w:sz="4" w:space="0" w:color="auto"/>
-              <w:bottom w:val="single" w:sz="4" w:space="0" w:color="auto"/>
-              <w:right w:val="single" w:sz="4" w:space="0" w:color="auto"/>
-            </w:tcBorders>
-            <w:shd w:val="clear" w:color="auto" w:fill="FFFFFF" w:themeFill="background1"/>
-            <w:noWrap/>
-            <w:vAlign w:val="center"/>
-          </w:tcPr>
-          <w:p>
-            <w:pPr>
-              <w:widowControl/>
-              <w:jc w:val="center"/>
-              <w:rPr>
-                <w:rFonts w:ascii="Times New Roman" w:eastAsia="PMingLiU" w:hAnsi="Times New Roman" w:cs="Times New Roman"/>
-                <w:color w:val="000000"/>
-                <w:kern w:val="0"/>
-                <w:szCs w:val="24"/>
-              </w:rPr>
-            </w:pPr>
-            <w:r>
-              <w:rPr>
-                <w:rFonts w:ascii="Times New Roman" w:eastAsia="PMingLiU" w:hAnsi="Times New Roman" w:cs="Times New Roman" w:hint="eastAsia"/>
-                <w:color w:val="000000"/>
-                <w:kern w:val="0"/>
-                <w:szCs w:val="24"/>
-              </w:rPr>
-              <w:t>17</w:t>
-            </w:r>
+            <w:shd w:val="clear" w:color="auto" w:fill="C2D69B" w:themeFill="accent3" w:themeFillTint="99"/>
+            <w:vAlign w:val="center"/>
+          </w:tcPr>
+          <w:p>
+            <w:pPr>
+              <w:widowControl/>
+              <w:jc w:val="center"/>
+              <w:rPr>
+                <w:rFonts w:ascii="Times New Roman" w:eastAsia="PMingLiU" w:hAnsi="Times New Roman" w:cs="Times New Roman"/>
+                <w:color w:val="000000"/>
+                <w:kern w:val="0"/>
+                <w:szCs w:val="24"/>
+              </w:rPr>
+            </w:pPr>
+          </w:p>
+        </w:tc>
+        <w:tc>
+          <w:tcPr>
+            <w:tcW w:w="992" w:type="dxa"/>
+            <w:tcBorders>
+              <w:top w:val="single" w:sz="4" w:space="0" w:color="auto"/>
+              <w:left w:val="single" w:sz="4" w:space="0" w:color="auto"/>
+              <w:bottom w:val="single" w:sz="4" w:space="0" w:color="auto"/>
+              <w:right w:val="single" w:sz="4" w:space="0" w:color="auto"/>
+            </w:tcBorders>
+            <w:shd w:val="clear" w:color="auto" w:fill="C2D69B" w:themeFill="accent3" w:themeFillTint="99"/>
+            <w:vAlign w:val="center"/>
+          </w:tcPr>
+          <w:p>
+            <w:pPr>
+              <w:widowControl/>
+              <w:jc w:val="center"/>
+              <w:rPr>
+                <w:rFonts w:ascii="Times New Roman" w:eastAsia="PMingLiU" w:hAnsi="Times New Roman" w:cs="Times New Roman"/>
+                <w:color w:val="000000"/>
+                <w:kern w:val="0"/>
+                <w:szCs w:val="24"/>
+              </w:rPr>
+            </w:pPr>
+          </w:p>
+        </w:tc>
+        <w:tc>
+          <w:tcPr>
+            <w:tcW w:w="992" w:type="dxa"/>
+            <w:tcBorders>
+              <w:top w:val="single" w:sz="4" w:space="0" w:color="auto"/>
+              <w:left w:val="single" w:sz="4" w:space="0" w:color="auto"/>
+              <w:bottom w:val="single" w:sz="4" w:space="0" w:color="auto"/>
+              <w:right w:val="single" w:sz="4" w:space="0" w:color="auto"/>
+            </w:tcBorders>
+            <w:shd w:val="clear" w:color="auto" w:fill="C2D69B" w:themeFill="accent3" w:themeFillTint="99"/>
+            <w:noWrap/>
+            <w:vAlign w:val="center"/>
+          </w:tcPr>
+          <w:p>
+            <w:pPr>
+              <w:widowControl/>
+              <w:jc w:val="center"/>
+              <w:rPr>
+                <w:rFonts w:ascii="Times New Roman" w:eastAsia="PMingLiU" w:hAnsi="Times New Roman" w:cs="Times New Roman"/>
+                <w:color w:val="000000"/>
+                <w:kern w:val="0"/>
+                <w:szCs w:val="24"/>
+              </w:rPr>
+            </w:pPr>
+          </w:p>
+        </w:tc>
+        <w:tc>
+          <w:tcPr>
+            <w:tcW w:w="992" w:type="dxa"/>
+            <w:tcBorders>
+              <w:top w:val="single" w:sz="4" w:space="0" w:color="auto"/>
+              <w:left w:val="single" w:sz="4" w:space="0" w:color="auto"/>
+              <w:bottom w:val="single" w:sz="4" w:space="0" w:color="auto"/>
+              <w:right w:val="single" w:sz="4" w:space="0" w:color="auto"/>
+            </w:tcBorders>
+            <w:shd w:val="clear" w:color="auto" w:fill="C2D69B" w:themeFill="accent3" w:themeFillTint="99"/>
+            <w:noWrap/>
+            <w:vAlign w:val="center"/>
+          </w:tcPr>
+          <w:p>
+            <w:pPr>
+              <w:widowControl/>
+              <w:jc w:val="center"/>
+              <w:rPr>
+                <w:rFonts w:ascii="Times New Roman" w:eastAsia="PMingLiU" w:hAnsi="Times New Roman" w:cs="Times New Roman"/>
+                <w:color w:val="000000"/>
+                <w:kern w:val="0"/>
+                <w:szCs w:val="24"/>
+              </w:rPr>
+            </w:pPr>
           </w:p>
         </w:tc>
         <w:tc>
@@ -16331,48 +16065,21 @@
               <w:bottom w:val="single" w:sz="4" w:space="0" w:color="auto"/>
               <w:right w:val="single" w:sz="4" w:space="0" w:color="auto"/>
             </w:tcBorders>
-            <w:shd w:val="clear" w:color="auto" w:fill="FFFFFF" w:themeFill="background1"/>
-            <w:noWrap/>
-            <w:vAlign w:val="center"/>
-          </w:tcPr>
-          <w:p>
-            <w:pPr>
-              <w:widowControl/>
-              <w:jc w:val="center"/>
-              <w:rPr>
-                <w:rFonts w:ascii="Times New Roman" w:eastAsia="PMingLiU" w:hAnsi="Times New Roman" w:cs="Times New Roman"/>
-                <w:color w:val="000000"/>
-                <w:kern w:val="0"/>
-                <w:szCs w:val="24"/>
-              </w:rPr>
-            </w:pPr>
-            <w:r>
-              <w:rPr>
-                <w:rFonts w:ascii="Times New Roman" w:eastAsia="PMingLiU" w:hAnsi="Times New Roman" w:cs="Times New Roman" w:hint="eastAsia"/>
-                <w:color w:val="000000"/>
-                <w:kern w:val="0"/>
-                <w:szCs w:val="24"/>
-              </w:rPr>
-              <w:t>17</w:t>
-            </w:r>
-            <w:r>
-              <w:rPr>
-                <w:rFonts w:ascii="Times New Roman" w:eastAsia="PMingLiU" w:hAnsi="Times New Roman" w:cs="Times New Roman" w:hint="eastAsia"/>
-                <w:color w:val="000000"/>
-                <w:kern w:val="0"/>
-                <w:szCs w:val="24"/>
-              </w:rPr>
-              <w:t>.</w:t>
-            </w:r>
-            <w:r>
-              <w:rPr>
-                <w:rFonts w:ascii="Times New Roman" w:eastAsia="PMingLiU" w:hAnsi="Times New Roman" w:cs="Times New Roman" w:hint="eastAsia"/>
-                <w:color w:val="000000"/>
-                <w:kern w:val="0"/>
-                <w:szCs w:val="24"/>
-              </w:rPr>
-              <w:t>25</w:t>
-            </w:r>
+            <w:shd w:val="clear" w:color="auto" w:fill="C2D69B" w:themeFill="accent3" w:themeFillTint="99"/>
+            <w:noWrap/>
+            <w:vAlign w:val="center"/>
+          </w:tcPr>
+          <w:p>
+            <w:pPr>
+              <w:widowControl/>
+              <w:jc w:val="center"/>
+              <w:rPr>
+                <w:rFonts w:ascii="Times New Roman" w:eastAsia="PMingLiU" w:hAnsi="Times New Roman" w:cs="Times New Roman"/>
+                <w:color w:val="000000"/>
+                <w:kern w:val="0"/>
+                <w:szCs w:val="24"/>
+              </w:rPr>
+            </w:pPr>
           </w:p>
         </w:tc>
       </w:tr>
@@ -16396,19 +16103,10 @@
               <w:pStyle w:val="Default"/>
               <w:jc w:val="center"/>
               <w:rPr>
-                <w:b/>
-                <w:sz w:val="23"/>
-                <w:szCs w:val="23"/>
-              </w:rPr>
-            </w:pPr>
-            <w:r>
-              <w:rPr>
-                <w:b/>
-                <w:sz w:val="23"/>
-                <w:szCs w:val="23"/>
-              </w:rPr>
-              <w:t>21</w:t>
-            </w:r>
+                <w:sz w:val="23"/>
+                <w:szCs w:val="23"/>
+              </w:rPr>
+            </w:pPr>
           </w:p>
         </w:tc>
         <w:tc>
@@ -16426,34 +16124,19 @@
           </w:tcPr>
           <w:p>
             <w:pPr>
-              <w:widowControl/>
-              <w:rPr>
-                <w:rFonts w:ascii="Times New Roman" w:eastAsia="PMingLiU" w:hAnsi="Times New Roman" w:cs="Times New Roman"/>
-                <w:b/>
-                <w:color w:val="000000"/>
-                <w:kern w:val="0"/>
-                <w:szCs w:val="24"/>
-              </w:rPr>
-            </w:pPr>
-            <w:r>
-              <w:rPr>
-                <w:rFonts w:ascii="Times New Roman" w:hAnsi="Times New Roman" w:cs="Times New Roman"/>
-                <w:b/>
-                <w:bCs/>
-                <w:sz w:val="23"/>
-                <w:szCs w:val="23"/>
-              </w:rPr>
-              <w:t>Testing</w:t>
-            </w:r>
-            <w:r>
-              <w:rPr>
-                <w:rFonts w:ascii="Times New Roman" w:hAnsi="Times New Roman" w:cs="Times New Roman" w:hint="eastAsia"/>
-                <w:b/>
-                <w:bCs/>
-                <w:sz w:val="23"/>
-                <w:szCs w:val="23"/>
-              </w:rPr>
-              <w:t xml:space="preserve"> : </w:t>
+              <w:pStyle w:val="Default"/>
+              <w:rPr>
+                <w:sz w:val="23"/>
+                <w:szCs w:val="23"/>
+              </w:rPr>
+            </w:pPr>
+            <w:r>
+              <w:rPr>
+                <w:rFonts w:hint="eastAsia"/>
+                <w:sz w:val="23"/>
+                <w:szCs w:val="23"/>
+              </w:rPr>
+              <w:t>Formal &amp; informal meetings</w:t>
             </w:r>
           </w:p>
         </w:tc>
@@ -16480,6 +16163,15 @@
                 <w:szCs w:val="24"/>
               </w:rPr>
             </w:pPr>
+            <w:r>
+              <w:rPr>
+                <w:rFonts w:ascii="Times New Roman" w:eastAsia="PMingLiU" w:hAnsi="Times New Roman" w:cs="Times New Roman" w:hint="eastAsia"/>
+                <w:color w:val="000000"/>
+                <w:kern w:val="0"/>
+                <w:szCs w:val="24"/>
+              </w:rPr>
+              <w:t>14</w:t>
+            </w:r>
           </w:p>
         </w:tc>
         <w:tc>
@@ -16505,6 +16197,15 @@
                 <w:szCs w:val="24"/>
               </w:rPr>
             </w:pPr>
+            <w:r>
+              <w:rPr>
+                <w:rFonts w:ascii="Times New Roman" w:eastAsia="PMingLiU" w:hAnsi="Times New Roman" w:cs="Times New Roman" w:hint="eastAsia"/>
+                <w:color w:val="000000"/>
+                <w:kern w:val="0"/>
+                <w:szCs w:val="24"/>
+              </w:rPr>
+              <w:t>14</w:t>
+            </w:r>
           </w:p>
         </w:tc>
         <w:tc>
@@ -16531,6 +16232,15 @@
                 <w:szCs w:val="24"/>
               </w:rPr>
             </w:pPr>
+            <w:r>
+              <w:rPr>
+                <w:rFonts w:ascii="Times New Roman" w:eastAsia="PMingLiU" w:hAnsi="Times New Roman" w:cs="Times New Roman" w:hint="eastAsia"/>
+                <w:color w:val="000000"/>
+                <w:kern w:val="0"/>
+                <w:szCs w:val="24"/>
+              </w:rPr>
+              <w:t>14</w:t>
+            </w:r>
           </w:p>
         </w:tc>
         <w:tc>
@@ -16564,7 +16274,7 @@
                 <w:kern w:val="0"/>
                 <w:szCs w:val="24"/>
               </w:rPr>
-              <w:t>2</w:t>
+              <w:t>14</w:t>
             </w:r>
           </w:p>
         </w:tc>
@@ -16599,7 +16309,7 @@
                 <w:kern w:val="0"/>
                 <w:szCs w:val="24"/>
               </w:rPr>
-              <w:t>6</w:t>
+              <w:t>14</w:t>
             </w:r>
           </w:p>
         </w:tc>
@@ -16624,6 +16334,29 @@
               <w:pStyle w:val="Default"/>
               <w:jc w:val="center"/>
               <w:rPr>
+                <w:sz w:val="23"/>
+                <w:szCs w:val="23"/>
+              </w:rPr>
+            </w:pPr>
+          </w:p>
+        </w:tc>
+        <w:tc>
+          <w:tcPr>
+            <w:tcW w:w="3384" w:type="dxa"/>
+            <w:tcBorders>
+              <w:top w:val="single" w:sz="4" w:space="0" w:color="auto"/>
+              <w:left w:val="single" w:sz="4" w:space="0" w:color="auto"/>
+              <w:bottom w:val="single" w:sz="4" w:space="0" w:color="auto"/>
+              <w:right w:val="single" w:sz="4" w:space="0" w:color="auto"/>
+            </w:tcBorders>
+            <w:shd w:val="clear" w:color="auto" w:fill="FFFFFF" w:themeFill="background1"/>
+            <w:noWrap/>
+            <w:vAlign w:val="center"/>
+          </w:tcPr>
+          <w:p>
+            <w:pPr>
+              <w:pStyle w:val="Default"/>
+              <w:rPr>
                 <w:b/>
                 <w:sz w:val="23"/>
                 <w:szCs w:val="23"/>
@@ -16636,13 +16369,13 @@
                 <w:sz w:val="23"/>
                 <w:szCs w:val="23"/>
               </w:rPr>
-              <w:t>24</w:t>
-            </w:r>
-          </w:p>
-        </w:tc>
-        <w:tc>
-          <w:tcPr>
-            <w:tcW w:w="3384" w:type="dxa"/>
+              <w:t>Total</w:t>
+            </w:r>
+          </w:p>
+        </w:tc>
+        <w:tc>
+          <w:tcPr>
+            <w:tcW w:w="1134" w:type="dxa"/>
             <w:tcBorders>
               <w:top w:val="single" w:sz="4" w:space="0" w:color="auto"/>
               <w:left w:val="single" w:sz="4" w:space="0" w:color="auto"/>
@@ -16650,55 +16383,24 @@
               <w:right w:val="single" w:sz="4" w:space="0" w:color="auto"/>
             </w:tcBorders>
             <w:shd w:val="clear" w:color="auto" w:fill="FFFFFF" w:themeFill="background1"/>
-            <w:noWrap/>
-            <w:vAlign w:val="center"/>
-          </w:tcPr>
-          <w:p>
-            <w:pPr>
-              <w:widowControl/>
-              <w:rPr>
-                <w:rFonts w:ascii="Times New Roman" w:eastAsia="PMingLiU" w:hAnsi="Times New Roman" w:cs="Times New Roman"/>
-                <w:b/>
-                <w:color w:val="000000"/>
-                <w:kern w:val="0"/>
-                <w:szCs w:val="24"/>
-              </w:rPr>
-            </w:pPr>
-            <w:r>
-              <w:rPr>
-                <w:rFonts w:ascii="Times New Roman" w:eastAsia="PMingLiU" w:hAnsi="Times New Roman" w:cs="Times New Roman" w:hint="eastAsia"/>
-                <w:b/>
-                <w:color w:val="000000"/>
-                <w:kern w:val="0"/>
-                <w:szCs w:val="24"/>
-              </w:rPr>
-              <w:t xml:space="preserve">First </w:t>
-            </w:r>
-            <w:r>
-              <w:rPr>
-                <w:rFonts w:ascii="Times New Roman" w:eastAsia="PMingLiU" w:hAnsi="Times New Roman" w:cs="Times New Roman" w:hint="eastAsia"/>
-                <w:b/>
-                <w:color w:val="000000"/>
-                <w:kern w:val="0"/>
-                <w:szCs w:val="24"/>
-              </w:rPr>
-              <w:t>Presentation</w:t>
-            </w:r>
-            <w:r>
-              <w:rPr>
-                <w:rFonts w:ascii="Times New Roman" w:eastAsia="PMingLiU" w:hAnsi="Times New Roman" w:cs="Times New Roman" w:hint="eastAsia"/>
-                <w:b/>
-                <w:color w:val="000000"/>
-                <w:kern w:val="0"/>
-                <w:szCs w:val="24"/>
-              </w:rPr>
-              <w:t xml:space="preserve"> : 30 h</w:t>
-            </w:r>
-          </w:p>
-        </w:tc>
-        <w:tc>
-          <w:tcPr>
-            <w:tcW w:w="1134" w:type="dxa"/>
+            <w:vAlign w:val="center"/>
+          </w:tcPr>
+          <w:p>
+            <w:pPr>
+              <w:widowControl/>
+              <w:jc w:val="center"/>
+              <w:rPr>
+                <w:rFonts w:ascii="Times New Roman" w:eastAsia="PMingLiU" w:hAnsi="Times New Roman" w:cs="Times New Roman"/>
+                <w:color w:val="000000"/>
+                <w:kern w:val="0"/>
+                <w:szCs w:val="24"/>
+              </w:rPr>
+            </w:pPr>
+          </w:p>
+        </w:tc>
+        <w:tc>
+          <w:tcPr>
+            <w:tcW w:w="992" w:type="dxa"/>
             <w:tcBorders>
               <w:top w:val="single" w:sz="4" w:space="0" w:color="auto"/>
               <w:left w:val="single" w:sz="4" w:space="0" w:color="auto"/>
@@ -16719,15 +16421,6 @@
                 <w:szCs w:val="24"/>
               </w:rPr>
             </w:pPr>
-            <w:r>
-              <w:rPr>
-                <w:rFonts w:ascii="Times New Roman" w:eastAsia="PMingLiU" w:hAnsi="Times New Roman" w:cs="Times New Roman" w:hint="eastAsia"/>
-                <w:color w:val="000000"/>
-                <w:kern w:val="0"/>
-                <w:szCs w:val="24"/>
-              </w:rPr>
-              <w:t>6</w:t>
-            </w:r>
           </w:p>
         </w:tc>
         <w:tc>
@@ -16740,28 +16433,20 @@
               <w:right w:val="single" w:sz="4" w:space="0" w:color="auto"/>
             </w:tcBorders>
             <w:shd w:val="clear" w:color="auto" w:fill="FFFFFF" w:themeFill="background1"/>
-            <w:vAlign w:val="center"/>
-          </w:tcPr>
-          <w:p>
-            <w:pPr>
-              <w:widowControl/>
-              <w:jc w:val="center"/>
-              <w:rPr>
-                <w:rFonts w:ascii="Times New Roman" w:eastAsia="PMingLiU" w:hAnsi="Times New Roman" w:cs="Times New Roman"/>
-                <w:color w:val="000000"/>
-                <w:kern w:val="0"/>
-                <w:szCs w:val="24"/>
-              </w:rPr>
-            </w:pPr>
-            <w:r>
-              <w:rPr>
-                <w:rFonts w:ascii="Times New Roman" w:eastAsia="PMingLiU" w:hAnsi="Times New Roman" w:cs="Times New Roman" w:hint="eastAsia"/>
-                <w:color w:val="000000"/>
-                <w:kern w:val="0"/>
-                <w:szCs w:val="24"/>
-              </w:rPr>
-              <w:t>6</w:t>
-            </w:r>
+            <w:noWrap/>
+            <w:vAlign w:val="center"/>
+          </w:tcPr>
+          <w:p>
+            <w:pPr>
+              <w:widowControl/>
+              <w:jc w:val="center"/>
+              <w:rPr>
+                <w:rFonts w:ascii="Times New Roman" w:eastAsia="PMingLiU" w:hAnsi="Times New Roman" w:cs="Times New Roman"/>
+                <w:color w:val="000000"/>
+                <w:kern w:val="0"/>
+                <w:szCs w:val="24"/>
+              </w:rPr>
+            </w:pPr>
           </w:p>
         </w:tc>
         <w:tc>
@@ -16788,20 +16473,11 @@
                 <w:szCs w:val="24"/>
               </w:rPr>
             </w:pPr>
-            <w:r>
-              <w:rPr>
-                <w:rFonts w:ascii="Times New Roman" w:eastAsia="PMingLiU" w:hAnsi="Times New Roman" w:cs="Times New Roman" w:hint="eastAsia"/>
-                <w:color w:val="000000"/>
-                <w:kern w:val="0"/>
-                <w:szCs w:val="24"/>
-              </w:rPr>
-              <w:t>6</w:t>
-            </w:r>
-          </w:p>
-        </w:tc>
-        <w:tc>
-          <w:tcPr>
-            <w:tcW w:w="992" w:type="dxa"/>
+          </w:p>
+        </w:tc>
+        <w:tc>
+          <w:tcPr>
+            <w:tcW w:w="993" w:type="dxa"/>
             <w:tcBorders>
               <w:top w:val="single" w:sz="4" w:space="0" w:color="auto"/>
               <w:left w:val="single" w:sz="4" w:space="0" w:color="auto"/>
@@ -16823,50 +16499,6 @@
                 <w:szCs w:val="24"/>
               </w:rPr>
             </w:pPr>
-            <w:r>
-              <w:rPr>
-                <w:rFonts w:ascii="Times New Roman" w:eastAsia="PMingLiU" w:hAnsi="Times New Roman" w:cs="Times New Roman" w:hint="eastAsia"/>
-                <w:color w:val="000000"/>
-                <w:kern w:val="0"/>
-                <w:szCs w:val="24"/>
-              </w:rPr>
-              <w:t>6</w:t>
-            </w:r>
-          </w:p>
-        </w:tc>
-        <w:tc>
-          <w:tcPr>
-            <w:tcW w:w="993" w:type="dxa"/>
-            <w:tcBorders>
-              <w:top w:val="single" w:sz="4" w:space="0" w:color="auto"/>
-              <w:left w:val="single" w:sz="4" w:space="0" w:color="auto"/>
-              <w:bottom w:val="single" w:sz="4" w:space="0" w:color="auto"/>
-              <w:right w:val="single" w:sz="4" w:space="0" w:color="auto"/>
-            </w:tcBorders>
-            <w:shd w:val="clear" w:color="auto" w:fill="FFFFFF" w:themeFill="background1"/>
-            <w:noWrap/>
-            <w:vAlign w:val="center"/>
-          </w:tcPr>
-          <w:p>
-            <w:pPr>
-              <w:widowControl/>
-              <w:jc w:val="center"/>
-              <w:rPr>
-                <w:rFonts w:ascii="Times New Roman" w:eastAsia="PMingLiU" w:hAnsi="Times New Roman" w:cs="Times New Roman"/>
-                <w:color w:val="000000"/>
-                <w:kern w:val="0"/>
-                <w:szCs w:val="24"/>
-              </w:rPr>
-            </w:pPr>
-            <w:r>
-              <w:rPr>
-                <w:rFonts w:ascii="Times New Roman" w:eastAsia="PMingLiU" w:hAnsi="Times New Roman" w:cs="Times New Roman" w:hint="eastAsia"/>
-                <w:color w:val="000000"/>
-                <w:kern w:val="0"/>
-                <w:szCs w:val="24"/>
-              </w:rPr>
-              <w:t>7</w:t>
-            </w:r>
           </w:p>
         </w:tc>
       </w:tr>
@@ -16890,18 +16522,84 @@
               <w:pStyle w:val="Default"/>
               <w:jc w:val="center"/>
               <w:rPr>
+                <w:sz w:val="23"/>
+                <w:szCs w:val="23"/>
+              </w:rPr>
+            </w:pPr>
+          </w:p>
+        </w:tc>
+        <w:tc>
+          <w:tcPr>
+            <w:tcW w:w="8487" w:type="dxa"/>
+            <w:gridSpan w:val="6"/>
+            <w:tcBorders>
+              <w:top w:val="single" w:sz="4" w:space="0" w:color="auto"/>
+              <w:left w:val="single" w:sz="4" w:space="0" w:color="auto"/>
+              <w:bottom w:val="single" w:sz="4" w:space="0" w:color="auto"/>
+              <w:right w:val="single" w:sz="4" w:space="0" w:color="auto"/>
+            </w:tcBorders>
+            <w:shd w:val="clear" w:color="auto" w:fill="FFFFFF" w:themeFill="background1"/>
+            <w:noWrap/>
+            <w:vAlign w:val="center"/>
+          </w:tcPr>
+          <w:p>
+            <w:pPr>
+              <w:widowControl/>
+              <w:rPr>
+                <w:rFonts w:ascii="Times New Roman" w:eastAsia="PMingLiU" w:hAnsi="Times New Roman" w:cs="Times New Roman"/>
+                <w:color w:val="000000"/>
+                <w:kern w:val="0"/>
+                <w:szCs w:val="24"/>
+              </w:rPr>
+            </w:pPr>
+            <w:r>
+              <w:rPr>
+                <w:rFonts w:ascii="Times New Roman" w:eastAsia="PMingLiU" w:hAnsi="Times New Roman" w:cs="Times New Roman" w:hint="eastAsia"/>
+                <w:color w:val="000000"/>
+                <w:kern w:val="0"/>
+                <w:szCs w:val="24"/>
+              </w:rPr>
+              <w:t>Breakdown</w:t>
+            </w:r>
+          </w:p>
+        </w:tc>
+      </w:tr>
+      <w:tr>
+        <w:trPr>
+          <w:trHeight w:val="330"/>
+        </w:trPr>
+        <w:tc>
+          <w:tcPr>
+            <w:tcW w:w="580" w:type="dxa"/>
+            <w:tcBorders>
+              <w:top w:val="single" w:sz="4" w:space="0" w:color="auto"/>
+              <w:left w:val="single" w:sz="4" w:space="0" w:color="auto"/>
+              <w:bottom w:val="single" w:sz="4" w:space="0" w:color="auto"/>
+              <w:right w:val="single" w:sz="4" w:space="0" w:color="auto"/>
+            </w:tcBorders>
+            <w:shd w:val="clear" w:color="auto" w:fill="FFFFFF" w:themeFill="background1"/>
+          </w:tcPr>
+          <w:p>
+            <w:pPr>
+              <w:widowControl/>
+              <w:jc w:val="center"/>
+              <w:rPr>
+                <w:rFonts w:ascii="Times New Roman" w:eastAsia="PMingLiU" w:hAnsi="Times New Roman" w:cs="Times New Roman"/>
                 <w:b/>
-                <w:sz w:val="23"/>
-                <w:szCs w:val="23"/>
-              </w:rPr>
-            </w:pPr>
-            <w:r>
-              <w:rPr>
+                <w:color w:val="000000"/>
+                <w:kern w:val="0"/>
+                <w:szCs w:val="24"/>
+              </w:rPr>
+            </w:pPr>
+            <w:r>
+              <w:rPr>
+                <w:rFonts w:ascii="Times New Roman" w:eastAsia="PMingLiU" w:hAnsi="Times New Roman" w:cs="Times New Roman" w:hint="eastAsia"/>
                 <w:b/>
-                <w:sz w:val="23"/>
-                <w:szCs w:val="23"/>
-              </w:rPr>
-              <w:t>32</w:t>
+                <w:color w:val="000000"/>
+                <w:kern w:val="0"/>
+                <w:szCs w:val="24"/>
+              </w:rPr>
+              <w:t>1</w:t>
             </w:r>
           </w:p>
         </w:tc>
@@ -16920,10 +16618,242 @@
           </w:tcPr>
           <w:p>
             <w:pPr>
-              <w:widowControl/>
-              <w:rPr>
-                <w:rFonts w:ascii="Times New Roman" w:eastAsia="PMingLiU" w:hAnsi="Times New Roman" w:cs="Times New Roman"/>
+              <w:pStyle w:val="Default"/>
+              <w:rPr>
                 <w:b/>
+                <w:sz w:val="23"/>
+                <w:szCs w:val="23"/>
+              </w:rPr>
+            </w:pPr>
+            <w:r>
+              <w:rPr>
+                <w:b/>
+                <w:bCs/>
+                <w:sz w:val="23"/>
+                <w:szCs w:val="23"/>
+              </w:rPr>
+              <w:t>Project Plan</w:t>
+            </w:r>
+            <w:r>
+              <w:rPr>
+                <w:rFonts w:hint="eastAsia"/>
+                <w:b/>
+                <w:bCs/>
+                <w:sz w:val="23"/>
+                <w:szCs w:val="23"/>
+              </w:rPr>
+              <w:t xml:space="preserve"> : 19.5 h</w:t>
+            </w:r>
+          </w:p>
+        </w:tc>
+        <w:tc>
+          <w:tcPr>
+            <w:tcW w:w="1134" w:type="dxa"/>
+            <w:tcBorders>
+              <w:top w:val="single" w:sz="4" w:space="0" w:color="auto"/>
+              <w:left w:val="single" w:sz="4" w:space="0" w:color="auto"/>
+              <w:bottom w:val="single" w:sz="4" w:space="0" w:color="auto"/>
+              <w:right w:val="single" w:sz="4" w:space="0" w:color="auto"/>
+            </w:tcBorders>
+            <w:shd w:val="clear" w:color="auto" w:fill="FFFFFF" w:themeFill="background1"/>
+          </w:tcPr>
+          <w:p>
+            <w:pPr>
+              <w:jc w:val="center"/>
+              <w:rPr>
+                <w:rFonts w:ascii="Times New Roman" w:hAnsi="Times New Roman" w:cs="Times New Roman"/>
+                <w:szCs w:val="24"/>
+                <w:shd w:val="clear" w:color="auto" w:fill="FFFFFF"/>
+              </w:rPr>
+            </w:pPr>
+            <w:r>
+              <w:rPr>
+                <w:rFonts w:ascii="Times New Roman" w:hAnsi="Times New Roman" w:cs="Times New Roman"/>
+                <w:szCs w:val="24"/>
+                <w:shd w:val="clear" w:color="auto" w:fill="FFFFFF"/>
+              </w:rPr>
+              <w:t>5</w:t>
+            </w:r>
+          </w:p>
+        </w:tc>
+        <w:tc>
+          <w:tcPr>
+            <w:tcW w:w="992" w:type="dxa"/>
+            <w:tcBorders>
+              <w:top w:val="single" w:sz="4" w:space="0" w:color="auto"/>
+              <w:left w:val="single" w:sz="4" w:space="0" w:color="auto"/>
+              <w:bottom w:val="single" w:sz="4" w:space="0" w:color="auto"/>
+              <w:right w:val="single" w:sz="4" w:space="0" w:color="auto"/>
+            </w:tcBorders>
+            <w:shd w:val="clear" w:color="auto" w:fill="FFFFFF" w:themeFill="background1"/>
+          </w:tcPr>
+          <w:p>
+            <w:pPr>
+              <w:jc w:val="center"/>
+              <w:rPr>
+                <w:rFonts w:ascii="Times New Roman" w:hAnsi="Times New Roman" w:cs="Times New Roman"/>
+                <w:szCs w:val="24"/>
+                <w:shd w:val="clear" w:color="auto" w:fill="FFFFFF"/>
+              </w:rPr>
+            </w:pPr>
+            <w:r>
+              <w:rPr>
+                <w:rFonts w:ascii="Times New Roman" w:hAnsi="Times New Roman" w:cs="Times New Roman"/>
+                <w:szCs w:val="24"/>
+                <w:shd w:val="clear" w:color="auto" w:fill="FFFFFF"/>
+              </w:rPr>
+              <w:t>5</w:t>
+            </w:r>
+          </w:p>
+        </w:tc>
+        <w:tc>
+          <w:tcPr>
+            <w:tcW w:w="992" w:type="dxa"/>
+            <w:tcBorders>
+              <w:top w:val="single" w:sz="4" w:space="0" w:color="auto"/>
+              <w:left w:val="single" w:sz="4" w:space="0" w:color="auto"/>
+              <w:bottom w:val="single" w:sz="4" w:space="0" w:color="auto"/>
+              <w:right w:val="single" w:sz="4" w:space="0" w:color="auto"/>
+            </w:tcBorders>
+            <w:shd w:val="clear" w:color="auto" w:fill="FFFFFF" w:themeFill="background1"/>
+            <w:noWrap/>
+          </w:tcPr>
+          <w:p>
+            <w:pPr>
+              <w:jc w:val="center"/>
+              <w:rPr>
+                <w:rFonts w:ascii="Times New Roman" w:hAnsi="Times New Roman" w:cs="Times New Roman"/>
+                <w:szCs w:val="24"/>
+                <w:shd w:val="clear" w:color="auto" w:fill="FFFFFF"/>
+              </w:rPr>
+            </w:pPr>
+            <w:r>
+              <w:rPr>
+                <w:rFonts w:ascii="Times New Roman" w:hAnsi="Times New Roman" w:cs="Times New Roman"/>
+                <w:szCs w:val="24"/>
+                <w:shd w:val="clear" w:color="auto" w:fill="FFFFFF"/>
+              </w:rPr>
+              <w:t>3.5</w:t>
+            </w:r>
+          </w:p>
+        </w:tc>
+        <w:tc>
+          <w:tcPr>
+            <w:tcW w:w="992" w:type="dxa"/>
+            <w:tcBorders>
+              <w:top w:val="single" w:sz="4" w:space="0" w:color="auto"/>
+              <w:left w:val="single" w:sz="4" w:space="0" w:color="auto"/>
+              <w:bottom w:val="single" w:sz="4" w:space="0" w:color="auto"/>
+              <w:right w:val="single" w:sz="4" w:space="0" w:color="auto"/>
+            </w:tcBorders>
+            <w:shd w:val="clear" w:color="auto" w:fill="FFFFFF" w:themeFill="background1"/>
+            <w:noWrap/>
+          </w:tcPr>
+          <w:p>
+            <w:pPr>
+              <w:jc w:val="center"/>
+              <w:rPr>
+                <w:rFonts w:ascii="Times New Roman" w:hAnsi="Times New Roman" w:cs="Times New Roman"/>
+                <w:szCs w:val="24"/>
+                <w:shd w:val="clear" w:color="auto" w:fill="FFFFFF"/>
+              </w:rPr>
+            </w:pPr>
+            <w:r>
+              <w:rPr>
+                <w:rFonts w:ascii="Times New Roman" w:hAnsi="Times New Roman" w:cs="Times New Roman"/>
+                <w:szCs w:val="24"/>
+                <w:shd w:val="clear" w:color="auto" w:fill="FFFFFF"/>
+              </w:rPr>
+              <w:t>3</w:t>
+            </w:r>
+          </w:p>
+        </w:tc>
+        <w:tc>
+          <w:tcPr>
+            <w:tcW w:w="993" w:type="dxa"/>
+            <w:tcBorders>
+              <w:top w:val="single" w:sz="4" w:space="0" w:color="auto"/>
+              <w:left w:val="single" w:sz="4" w:space="0" w:color="auto"/>
+              <w:bottom w:val="single" w:sz="4" w:space="0" w:color="auto"/>
+              <w:right w:val="single" w:sz="4" w:space="0" w:color="auto"/>
+            </w:tcBorders>
+            <w:shd w:val="clear" w:color="auto" w:fill="FFFFFF" w:themeFill="background1"/>
+            <w:noWrap/>
+          </w:tcPr>
+          <w:p>
+            <w:pPr>
+              <w:jc w:val="center"/>
+              <w:rPr>
+                <w:rFonts w:ascii="Times New Roman" w:hAnsi="Times New Roman" w:cs="Times New Roman"/>
+                <w:szCs w:val="24"/>
+                <w:shd w:val="clear" w:color="auto" w:fill="FFFFFF"/>
+              </w:rPr>
+            </w:pPr>
+            <w:r>
+              <w:rPr>
+                <w:rFonts w:ascii="Times New Roman" w:hAnsi="Times New Roman" w:cs="Times New Roman"/>
+                <w:szCs w:val="24"/>
+                <w:shd w:val="clear" w:color="auto" w:fill="FFFFFF"/>
+              </w:rPr>
+              <w:t>3</w:t>
+            </w:r>
+          </w:p>
+        </w:tc>
+      </w:tr>
+      <w:tr>
+        <w:trPr>
+          <w:trHeight w:val="330"/>
+        </w:trPr>
+        <w:tc>
+          <w:tcPr>
+            <w:tcW w:w="580" w:type="dxa"/>
+            <w:tcBorders>
+              <w:top w:val="single" w:sz="4" w:space="0" w:color="auto"/>
+              <w:left w:val="single" w:sz="4" w:space="0" w:color="auto"/>
+              <w:bottom w:val="single" w:sz="4" w:space="0" w:color="auto"/>
+              <w:right w:val="single" w:sz="4" w:space="0" w:color="auto"/>
+            </w:tcBorders>
+            <w:shd w:val="clear" w:color="auto" w:fill="FFFFFF" w:themeFill="background1"/>
+          </w:tcPr>
+          <w:p>
+            <w:pPr>
+              <w:pStyle w:val="Default"/>
+              <w:jc w:val="center"/>
+              <w:rPr>
+                <w:b/>
+                <w:sz w:val="23"/>
+                <w:szCs w:val="23"/>
+              </w:rPr>
+            </w:pPr>
+            <w:r>
+              <w:rPr>
+                <w:rFonts w:hint="eastAsia"/>
+                <w:b/>
+                <w:sz w:val="23"/>
+                <w:szCs w:val="23"/>
+              </w:rPr>
+              <w:t>7</w:t>
+            </w:r>
+          </w:p>
+        </w:tc>
+        <w:tc>
+          <w:tcPr>
+            <w:tcW w:w="3384" w:type="dxa"/>
+            <w:tcBorders>
+              <w:top w:val="single" w:sz="4" w:space="0" w:color="auto"/>
+              <w:left w:val="single" w:sz="4" w:space="0" w:color="auto"/>
+              <w:bottom w:val="single" w:sz="4" w:space="0" w:color="auto"/>
+              <w:right w:val="single" w:sz="4" w:space="0" w:color="auto"/>
+            </w:tcBorders>
+            <w:shd w:val="clear" w:color="auto" w:fill="FFFFFF" w:themeFill="background1"/>
+            <w:noWrap/>
+            <w:vAlign w:val="center"/>
+          </w:tcPr>
+          <w:p>
+            <w:pPr>
+              <w:widowControl/>
+              <w:rPr>
+                <w:rFonts w:ascii="Times New Roman" w:eastAsia="PMingLiU" w:hAnsi="Times New Roman" w:cs="Times New Roman"/>
                 <w:color w:val="000000"/>
                 <w:kern w:val="0"/>
                 <w:szCs w:val="24"/>
@@ -16937,7 +16867,7 @@
                 <w:sz w:val="23"/>
                 <w:szCs w:val="23"/>
               </w:rPr>
-              <w:t>Final Report</w:t>
+              <w:t xml:space="preserve">Analysis, Design </w:t>
             </w:r>
             <w:r>
               <w:rPr>
@@ -16947,6 +16877,261 @@
                 <w:sz w:val="23"/>
                 <w:szCs w:val="23"/>
               </w:rPr>
+              <w:t>&amp;</w:t>
+            </w:r>
+            <w:r>
+              <w:rPr>
+                <w:rFonts w:ascii="Times New Roman" w:hAnsi="Times New Roman" w:cs="Times New Roman"/>
+                <w:b/>
+                <w:bCs/>
+                <w:sz w:val="23"/>
+                <w:szCs w:val="23"/>
+              </w:rPr>
+              <w:t xml:space="preserve"> Testing</w:t>
+            </w:r>
+            <w:r>
+              <w:rPr>
+                <w:rFonts w:ascii="Times New Roman" w:hAnsi="Times New Roman" w:cs="Times New Roman" w:hint="eastAsia"/>
+                <w:b/>
+                <w:bCs/>
+                <w:sz w:val="23"/>
+                <w:szCs w:val="23"/>
+              </w:rPr>
+              <w:t xml:space="preserve"> :</w:t>
+            </w:r>
+          </w:p>
+        </w:tc>
+        <w:tc>
+          <w:tcPr>
+            <w:tcW w:w="1134" w:type="dxa"/>
+            <w:tcBorders>
+              <w:top w:val="single" w:sz="4" w:space="0" w:color="auto"/>
+              <w:left w:val="single" w:sz="4" w:space="0" w:color="auto"/>
+              <w:bottom w:val="single" w:sz="4" w:space="0" w:color="auto"/>
+              <w:right w:val="single" w:sz="4" w:space="0" w:color="auto"/>
+            </w:tcBorders>
+            <w:shd w:val="clear" w:color="auto" w:fill="FFFFFF" w:themeFill="background1"/>
+          </w:tcPr>
+          <w:p>
+            <w:pPr>
+              <w:jc w:val="center"/>
+              <w:rPr>
+                <w:rFonts w:ascii="Times New Roman" w:hAnsi="Times New Roman" w:cs="Times New Roman"/>
+                <w:szCs w:val="24"/>
+                <w:shd w:val="clear" w:color="auto" w:fill="FFFFFF"/>
+              </w:rPr>
+            </w:pPr>
+            <w:r>
+              <w:rPr>
+                <w:rFonts w:ascii="Times New Roman" w:hAnsi="Times New Roman" w:cs="Times New Roman"/>
+                <w:szCs w:val="24"/>
+                <w:shd w:val="clear" w:color="auto" w:fill="FFFFFF"/>
+              </w:rPr>
+              <w:t>16</w:t>
+            </w:r>
+          </w:p>
+        </w:tc>
+        <w:tc>
+          <w:tcPr>
+            <w:tcW w:w="992" w:type="dxa"/>
+            <w:tcBorders>
+              <w:top w:val="single" w:sz="4" w:space="0" w:color="auto"/>
+              <w:left w:val="single" w:sz="4" w:space="0" w:color="auto"/>
+              <w:bottom w:val="single" w:sz="4" w:space="0" w:color="auto"/>
+              <w:right w:val="single" w:sz="4" w:space="0" w:color="auto"/>
+            </w:tcBorders>
+            <w:shd w:val="clear" w:color="auto" w:fill="FFFFFF" w:themeFill="background1"/>
+          </w:tcPr>
+          <w:p>
+            <w:pPr>
+              <w:jc w:val="center"/>
+              <w:rPr>
+                <w:rFonts w:ascii="Times New Roman" w:hAnsi="Times New Roman" w:cs="Times New Roman"/>
+                <w:szCs w:val="24"/>
+                <w:shd w:val="clear" w:color="auto" w:fill="FFFFFF"/>
+              </w:rPr>
+            </w:pPr>
+            <w:r>
+              <w:rPr>
+                <w:rFonts w:ascii="Times New Roman" w:hAnsi="Times New Roman" w:cs="Times New Roman" w:hint="eastAsia"/>
+                <w:szCs w:val="24"/>
+                <w:shd w:val="clear" w:color="auto" w:fill="FFFFFF"/>
+              </w:rPr>
+              <w:t>4.5</w:t>
+            </w:r>
+          </w:p>
+        </w:tc>
+        <w:tc>
+          <w:tcPr>
+            <w:tcW w:w="992" w:type="dxa"/>
+            <w:tcBorders>
+              <w:top w:val="single" w:sz="4" w:space="0" w:color="auto"/>
+              <w:left w:val="single" w:sz="4" w:space="0" w:color="auto"/>
+              <w:bottom w:val="single" w:sz="4" w:space="0" w:color="auto"/>
+              <w:right w:val="single" w:sz="4" w:space="0" w:color="auto"/>
+            </w:tcBorders>
+            <w:shd w:val="clear" w:color="auto" w:fill="FFFFFF" w:themeFill="background1"/>
+            <w:noWrap/>
+          </w:tcPr>
+          <w:p>
+            <w:pPr>
+              <w:jc w:val="center"/>
+              <w:rPr>
+                <w:rFonts w:ascii="Times New Roman" w:hAnsi="Times New Roman" w:cs="Times New Roman"/>
+                <w:szCs w:val="24"/>
+                <w:shd w:val="clear" w:color="auto" w:fill="FFFFFF"/>
+              </w:rPr>
+            </w:pPr>
+            <w:r>
+              <w:rPr>
+                <w:rFonts w:ascii="Times New Roman" w:hAnsi="Times New Roman" w:cs="Times New Roman" w:hint="eastAsia"/>
+                <w:szCs w:val="24"/>
+                <w:shd w:val="clear" w:color="auto" w:fill="FFFFFF"/>
+              </w:rPr>
+              <w:t>8</w:t>
+            </w:r>
+          </w:p>
+        </w:tc>
+        <w:tc>
+          <w:tcPr>
+            <w:tcW w:w="992" w:type="dxa"/>
+            <w:tcBorders>
+              <w:top w:val="single" w:sz="4" w:space="0" w:color="auto"/>
+              <w:left w:val="single" w:sz="4" w:space="0" w:color="auto"/>
+              <w:bottom w:val="single" w:sz="4" w:space="0" w:color="auto"/>
+              <w:right w:val="single" w:sz="4" w:space="0" w:color="auto"/>
+            </w:tcBorders>
+            <w:shd w:val="clear" w:color="auto" w:fill="FFFFFF" w:themeFill="background1"/>
+            <w:noWrap/>
+          </w:tcPr>
+          <w:p>
+            <w:pPr>
+              <w:jc w:val="center"/>
+              <w:rPr>
+                <w:rFonts w:ascii="Times New Roman" w:hAnsi="Times New Roman" w:cs="Times New Roman"/>
+                <w:szCs w:val="24"/>
+                <w:shd w:val="clear" w:color="auto" w:fill="FFFFFF"/>
+              </w:rPr>
+            </w:pPr>
+            <w:r>
+              <w:rPr>
+                <w:rFonts w:ascii="Times New Roman" w:hAnsi="Times New Roman" w:cs="Times New Roman" w:hint="eastAsia"/>
+                <w:szCs w:val="24"/>
+                <w:shd w:val="clear" w:color="auto" w:fill="FFFFFF"/>
+              </w:rPr>
+              <w:t>7.5</w:t>
+            </w:r>
+          </w:p>
+        </w:tc>
+        <w:tc>
+          <w:tcPr>
+            <w:tcW w:w="993" w:type="dxa"/>
+            <w:tcBorders>
+              <w:top w:val="single" w:sz="4" w:space="0" w:color="auto"/>
+              <w:left w:val="single" w:sz="4" w:space="0" w:color="auto"/>
+              <w:bottom w:val="single" w:sz="4" w:space="0" w:color="auto"/>
+              <w:right w:val="single" w:sz="4" w:space="0" w:color="auto"/>
+            </w:tcBorders>
+            <w:shd w:val="clear" w:color="auto" w:fill="FFFFFF" w:themeFill="background1"/>
+            <w:noWrap/>
+          </w:tcPr>
+          <w:p>
+            <w:pPr>
+              <w:jc w:val="center"/>
+              <w:rPr>
+                <w:rFonts w:ascii="Times New Roman" w:hAnsi="Times New Roman" w:cs="Times New Roman"/>
+                <w:szCs w:val="24"/>
+                <w:shd w:val="clear" w:color="auto" w:fill="FFFFFF"/>
+              </w:rPr>
+            </w:pPr>
+            <w:r>
+              <w:rPr>
+                <w:rFonts w:ascii="Times New Roman" w:hAnsi="Times New Roman" w:cs="Times New Roman" w:hint="eastAsia"/>
+                <w:szCs w:val="24"/>
+                <w:shd w:val="clear" w:color="auto" w:fill="FFFFFF"/>
+              </w:rPr>
+              <w:t>3.25</w:t>
+            </w:r>
+          </w:p>
+        </w:tc>
+      </w:tr>
+      <w:tr>
+        <w:trPr>
+          <w:trHeight w:val="330"/>
+        </w:trPr>
+        <w:tc>
+          <w:tcPr>
+            <w:tcW w:w="580" w:type="dxa"/>
+            <w:tcBorders>
+              <w:top w:val="single" w:sz="4" w:space="0" w:color="auto"/>
+              <w:left w:val="single" w:sz="4" w:space="0" w:color="auto"/>
+              <w:bottom w:val="single" w:sz="4" w:space="0" w:color="auto"/>
+              <w:right w:val="single" w:sz="4" w:space="0" w:color="auto"/>
+            </w:tcBorders>
+            <w:shd w:val="clear" w:color="auto" w:fill="FFFFFF" w:themeFill="background1"/>
+          </w:tcPr>
+          <w:p>
+            <w:pPr>
+              <w:pStyle w:val="Default"/>
+              <w:jc w:val="center"/>
+              <w:rPr>
+                <w:b/>
+                <w:sz w:val="23"/>
+                <w:szCs w:val="23"/>
+              </w:rPr>
+            </w:pPr>
+            <w:r>
+              <w:rPr>
+                <w:rFonts w:hint="eastAsia"/>
+                <w:b/>
+                <w:sz w:val="23"/>
+                <w:szCs w:val="23"/>
+              </w:rPr>
+              <w:t>16</w:t>
+            </w:r>
+          </w:p>
+        </w:tc>
+        <w:tc>
+          <w:tcPr>
+            <w:tcW w:w="3384" w:type="dxa"/>
+            <w:tcBorders>
+              <w:top w:val="single" w:sz="4" w:space="0" w:color="auto"/>
+              <w:left w:val="single" w:sz="4" w:space="0" w:color="auto"/>
+              <w:bottom w:val="single" w:sz="4" w:space="0" w:color="auto"/>
+              <w:right w:val="single" w:sz="4" w:space="0" w:color="auto"/>
+            </w:tcBorders>
+            <w:shd w:val="clear" w:color="auto" w:fill="FFFFFF" w:themeFill="background1"/>
+            <w:noWrap/>
+            <w:vAlign w:val="center"/>
+          </w:tcPr>
+          <w:p>
+            <w:pPr>
+              <w:widowControl/>
+              <w:rPr>
+                <w:rFonts w:ascii="Times New Roman" w:eastAsia="PMingLiU" w:hAnsi="Times New Roman" w:cs="Times New Roman"/>
+                <w:color w:val="000000"/>
+                <w:kern w:val="0"/>
+                <w:szCs w:val="24"/>
+              </w:rPr>
+            </w:pPr>
+            <w:r>
+              <w:rPr>
+                <w:rFonts w:ascii="Times New Roman" w:hAnsi="Times New Roman" w:cs="Times New Roman"/>
+                <w:b/>
+                <w:bCs/>
+                <w:sz w:val="23"/>
+                <w:szCs w:val="23"/>
+              </w:rPr>
+              <w:t>Programming</w:t>
+            </w:r>
+            <w:r>
+              <w:rPr>
+                <w:rFonts w:ascii="Times New Roman" w:hAnsi="Times New Roman" w:cs="Times New Roman" w:hint="eastAsia"/>
+                <w:b/>
+                <w:bCs/>
+                <w:sz w:val="23"/>
+                <w:szCs w:val="23"/>
+              </w:rPr>
               <w:t xml:space="preserve"> : </w:t>
             </w:r>
           </w:p>
@@ -16981,7 +17166,7 @@
                 <w:kern w:val="0"/>
                 <w:szCs w:val="24"/>
               </w:rPr>
-              <w:t>1</w:t>
+              <w:t>29.5</w:t>
             </w:r>
           </w:p>
         </w:tc>
@@ -17008,6 +17193,15 @@
                 <w:szCs w:val="24"/>
               </w:rPr>
             </w:pPr>
+            <w:r>
+              <w:rPr>
+                <w:rFonts w:ascii="Times New Roman" w:eastAsia="PMingLiU" w:hAnsi="Times New Roman" w:cs="Times New Roman" w:hint="eastAsia"/>
+                <w:color w:val="000000"/>
+                <w:kern w:val="0"/>
+                <w:szCs w:val="24"/>
+              </w:rPr>
+              <w:t>23</w:t>
+            </w:r>
           </w:p>
         </w:tc>
         <w:tc>
@@ -17041,7 +17235,747 @@
                 <w:kern w:val="0"/>
                 <w:szCs w:val="24"/>
               </w:rPr>
-              <w:t>4.5</w:t>
+              <w:t>18</w:t>
+            </w:r>
+          </w:p>
+        </w:tc>
+        <w:tc>
+          <w:tcPr>
+            <w:tcW w:w="992" w:type="dxa"/>
+            <w:tcBorders>
+              <w:top w:val="single" w:sz="4" w:space="0" w:color="auto"/>
+              <w:left w:val="single" w:sz="4" w:space="0" w:color="auto"/>
+              <w:bottom w:val="single" w:sz="4" w:space="0" w:color="auto"/>
+              <w:right w:val="single" w:sz="4" w:space="0" w:color="auto"/>
+            </w:tcBorders>
+            <w:shd w:val="clear" w:color="auto" w:fill="FFFFFF" w:themeFill="background1"/>
+            <w:noWrap/>
+            <w:vAlign w:val="center"/>
+          </w:tcPr>
+          <w:p>
+            <w:pPr>
+              <w:widowControl/>
+              <w:jc w:val="center"/>
+              <w:rPr>
+                <w:rFonts w:ascii="Times New Roman" w:eastAsia="PMingLiU" w:hAnsi="Times New Roman" w:cs="Times New Roman"/>
+                <w:color w:val="000000"/>
+                <w:kern w:val="0"/>
+                <w:szCs w:val="24"/>
+              </w:rPr>
+            </w:pPr>
+            <w:r>
+              <w:rPr>
+                <w:rFonts w:ascii="Times New Roman" w:eastAsia="PMingLiU" w:hAnsi="Times New Roman" w:cs="Times New Roman" w:hint="eastAsia"/>
+                <w:color w:val="000000"/>
+                <w:kern w:val="0"/>
+                <w:szCs w:val="24"/>
+              </w:rPr>
+              <w:t>17</w:t>
+            </w:r>
+          </w:p>
+        </w:tc>
+        <w:tc>
+          <w:tcPr>
+            <w:tcW w:w="993" w:type="dxa"/>
+            <w:tcBorders>
+              <w:top w:val="single" w:sz="4" w:space="0" w:color="auto"/>
+              <w:left w:val="single" w:sz="4" w:space="0" w:color="auto"/>
+              <w:bottom w:val="single" w:sz="4" w:space="0" w:color="auto"/>
+              <w:right w:val="single" w:sz="4" w:space="0" w:color="auto"/>
+            </w:tcBorders>
+            <w:shd w:val="clear" w:color="auto" w:fill="FFFFFF" w:themeFill="background1"/>
+            <w:noWrap/>
+            <w:vAlign w:val="center"/>
+          </w:tcPr>
+          <w:p>
+            <w:pPr>
+              <w:widowControl/>
+              <w:jc w:val="center"/>
+              <w:rPr>
+                <w:rFonts w:ascii="Times New Roman" w:eastAsia="PMingLiU" w:hAnsi="Times New Roman" w:cs="Times New Roman"/>
+                <w:color w:val="000000"/>
+                <w:kern w:val="0"/>
+                <w:szCs w:val="24"/>
+              </w:rPr>
+            </w:pPr>
+            <w:r>
+              <w:rPr>
+                <w:rFonts w:ascii="Times New Roman" w:eastAsia="PMingLiU" w:hAnsi="Times New Roman" w:cs="Times New Roman" w:hint="eastAsia"/>
+                <w:color w:val="000000"/>
+                <w:kern w:val="0"/>
+                <w:szCs w:val="24"/>
+              </w:rPr>
+              <w:t>17.25</w:t>
+            </w:r>
+          </w:p>
+        </w:tc>
+      </w:tr>
+      <w:tr>
+        <w:trPr>
+          <w:trHeight w:val="330"/>
+        </w:trPr>
+        <w:tc>
+          <w:tcPr>
+            <w:tcW w:w="580" w:type="dxa"/>
+            <w:tcBorders>
+              <w:top w:val="single" w:sz="4" w:space="0" w:color="auto"/>
+              <w:left w:val="single" w:sz="4" w:space="0" w:color="auto"/>
+              <w:bottom w:val="single" w:sz="4" w:space="0" w:color="auto"/>
+              <w:right w:val="single" w:sz="4" w:space="0" w:color="auto"/>
+            </w:tcBorders>
+            <w:shd w:val="clear" w:color="auto" w:fill="FFFFFF" w:themeFill="background1"/>
+          </w:tcPr>
+          <w:p>
+            <w:pPr>
+              <w:pStyle w:val="Default"/>
+              <w:jc w:val="center"/>
+              <w:rPr>
+                <w:b/>
+                <w:sz w:val="23"/>
+                <w:szCs w:val="23"/>
+              </w:rPr>
+            </w:pPr>
+            <w:r>
+              <w:rPr>
+                <w:b/>
+                <w:sz w:val="23"/>
+                <w:szCs w:val="23"/>
+              </w:rPr>
+              <w:t>21</w:t>
+            </w:r>
+          </w:p>
+        </w:tc>
+        <w:tc>
+          <w:tcPr>
+            <w:tcW w:w="3384" w:type="dxa"/>
+            <w:tcBorders>
+              <w:top w:val="single" w:sz="4" w:space="0" w:color="auto"/>
+              <w:left w:val="single" w:sz="4" w:space="0" w:color="auto"/>
+              <w:bottom w:val="single" w:sz="4" w:space="0" w:color="auto"/>
+              <w:right w:val="single" w:sz="4" w:space="0" w:color="auto"/>
+            </w:tcBorders>
+            <w:shd w:val="clear" w:color="auto" w:fill="FFFFFF" w:themeFill="background1"/>
+            <w:noWrap/>
+            <w:vAlign w:val="center"/>
+          </w:tcPr>
+          <w:p>
+            <w:pPr>
+              <w:widowControl/>
+              <w:rPr>
+                <w:rFonts w:ascii="Times New Roman" w:eastAsia="PMingLiU" w:hAnsi="Times New Roman" w:cs="Times New Roman"/>
+                <w:b/>
+                <w:color w:val="000000"/>
+                <w:kern w:val="0"/>
+                <w:szCs w:val="24"/>
+              </w:rPr>
+            </w:pPr>
+            <w:r>
+              <w:rPr>
+                <w:rFonts w:ascii="Times New Roman" w:hAnsi="Times New Roman" w:cs="Times New Roman"/>
+                <w:b/>
+                <w:bCs/>
+                <w:sz w:val="23"/>
+                <w:szCs w:val="23"/>
+              </w:rPr>
+              <w:t>Testing</w:t>
+            </w:r>
+            <w:r>
+              <w:rPr>
+                <w:rFonts w:ascii="Times New Roman" w:hAnsi="Times New Roman" w:cs="Times New Roman" w:hint="eastAsia"/>
+                <w:b/>
+                <w:bCs/>
+                <w:sz w:val="23"/>
+                <w:szCs w:val="23"/>
+              </w:rPr>
+              <w:t xml:space="preserve"> : </w:t>
+            </w:r>
+          </w:p>
+        </w:tc>
+        <w:tc>
+          <w:tcPr>
+            <w:tcW w:w="1134" w:type="dxa"/>
+            <w:tcBorders>
+              <w:top w:val="single" w:sz="4" w:space="0" w:color="auto"/>
+              <w:left w:val="single" w:sz="4" w:space="0" w:color="auto"/>
+              <w:bottom w:val="single" w:sz="4" w:space="0" w:color="auto"/>
+              <w:right w:val="single" w:sz="4" w:space="0" w:color="auto"/>
+            </w:tcBorders>
+            <w:shd w:val="clear" w:color="auto" w:fill="FFFFFF" w:themeFill="background1"/>
+            <w:vAlign w:val="center"/>
+          </w:tcPr>
+          <w:p>
+            <w:pPr>
+              <w:widowControl/>
+              <w:jc w:val="center"/>
+              <w:rPr>
+                <w:rFonts w:ascii="Times New Roman" w:eastAsia="PMingLiU" w:hAnsi="Times New Roman" w:cs="Times New Roman"/>
+                <w:color w:val="000000"/>
+                <w:kern w:val="0"/>
+                <w:szCs w:val="24"/>
+              </w:rPr>
+            </w:pPr>
+          </w:p>
+        </w:tc>
+        <w:tc>
+          <w:tcPr>
+            <w:tcW w:w="992" w:type="dxa"/>
+            <w:tcBorders>
+              <w:top w:val="single" w:sz="4" w:space="0" w:color="auto"/>
+              <w:left w:val="single" w:sz="4" w:space="0" w:color="auto"/>
+              <w:bottom w:val="single" w:sz="4" w:space="0" w:color="auto"/>
+              <w:right w:val="single" w:sz="4" w:space="0" w:color="auto"/>
+            </w:tcBorders>
+            <w:shd w:val="clear" w:color="auto" w:fill="FFFFFF" w:themeFill="background1"/>
+            <w:vAlign w:val="center"/>
+          </w:tcPr>
+          <w:p>
+            <w:pPr>
+              <w:widowControl/>
+              <w:jc w:val="center"/>
+              <w:rPr>
+                <w:rFonts w:ascii="Times New Roman" w:eastAsia="PMingLiU" w:hAnsi="Times New Roman" w:cs="Times New Roman"/>
+                <w:color w:val="000000"/>
+                <w:kern w:val="0"/>
+                <w:szCs w:val="24"/>
+              </w:rPr>
+            </w:pPr>
+          </w:p>
+        </w:tc>
+        <w:tc>
+          <w:tcPr>
+            <w:tcW w:w="992" w:type="dxa"/>
+            <w:tcBorders>
+              <w:top w:val="single" w:sz="4" w:space="0" w:color="auto"/>
+              <w:left w:val="single" w:sz="4" w:space="0" w:color="auto"/>
+              <w:bottom w:val="single" w:sz="4" w:space="0" w:color="auto"/>
+              <w:right w:val="single" w:sz="4" w:space="0" w:color="auto"/>
+            </w:tcBorders>
+            <w:shd w:val="clear" w:color="auto" w:fill="FFFFFF" w:themeFill="background1"/>
+            <w:noWrap/>
+            <w:vAlign w:val="center"/>
+          </w:tcPr>
+          <w:p>
+            <w:pPr>
+              <w:widowControl/>
+              <w:jc w:val="center"/>
+              <w:rPr>
+                <w:rFonts w:ascii="Times New Roman" w:eastAsia="PMingLiU" w:hAnsi="Times New Roman" w:cs="Times New Roman"/>
+                <w:color w:val="000000"/>
+                <w:kern w:val="0"/>
+                <w:szCs w:val="24"/>
+              </w:rPr>
+            </w:pPr>
+          </w:p>
+        </w:tc>
+        <w:tc>
+          <w:tcPr>
+            <w:tcW w:w="992" w:type="dxa"/>
+            <w:tcBorders>
+              <w:top w:val="single" w:sz="4" w:space="0" w:color="auto"/>
+              <w:left w:val="single" w:sz="4" w:space="0" w:color="auto"/>
+              <w:bottom w:val="single" w:sz="4" w:space="0" w:color="auto"/>
+              <w:right w:val="single" w:sz="4" w:space="0" w:color="auto"/>
+            </w:tcBorders>
+            <w:shd w:val="clear" w:color="auto" w:fill="FFFFFF" w:themeFill="background1"/>
+            <w:noWrap/>
+            <w:vAlign w:val="center"/>
+          </w:tcPr>
+          <w:p>
+            <w:pPr>
+              <w:widowControl/>
+              <w:jc w:val="center"/>
+              <w:rPr>
+                <w:rFonts w:ascii="Times New Roman" w:eastAsia="PMingLiU" w:hAnsi="Times New Roman" w:cs="Times New Roman"/>
+                <w:color w:val="000000"/>
+                <w:kern w:val="0"/>
+                <w:szCs w:val="24"/>
+              </w:rPr>
+            </w:pPr>
+            <w:r>
+              <w:rPr>
+                <w:rFonts w:ascii="Times New Roman" w:eastAsia="PMingLiU" w:hAnsi="Times New Roman" w:cs="Times New Roman" w:hint="eastAsia"/>
+                <w:color w:val="000000"/>
+                <w:kern w:val="0"/>
+                <w:szCs w:val="24"/>
+              </w:rPr>
+              <w:t>2</w:t>
+            </w:r>
+          </w:p>
+        </w:tc>
+        <w:tc>
+          <w:tcPr>
+            <w:tcW w:w="993" w:type="dxa"/>
+            <w:tcBorders>
+              <w:top w:val="single" w:sz="4" w:space="0" w:color="auto"/>
+              <w:left w:val="single" w:sz="4" w:space="0" w:color="auto"/>
+              <w:bottom w:val="single" w:sz="4" w:space="0" w:color="auto"/>
+              <w:right w:val="single" w:sz="4" w:space="0" w:color="auto"/>
+            </w:tcBorders>
+            <w:shd w:val="clear" w:color="auto" w:fill="FFFFFF" w:themeFill="background1"/>
+            <w:noWrap/>
+            <w:vAlign w:val="center"/>
+          </w:tcPr>
+          <w:p>
+            <w:pPr>
+              <w:widowControl/>
+              <w:jc w:val="center"/>
+              <w:rPr>
+                <w:rFonts w:ascii="Times New Roman" w:eastAsia="PMingLiU" w:hAnsi="Times New Roman" w:cs="Times New Roman"/>
+                <w:color w:val="000000"/>
+                <w:kern w:val="0"/>
+                <w:szCs w:val="24"/>
+              </w:rPr>
+            </w:pPr>
+            <w:r>
+              <w:rPr>
+                <w:rFonts w:ascii="Times New Roman" w:eastAsia="PMingLiU" w:hAnsi="Times New Roman" w:cs="Times New Roman" w:hint="eastAsia"/>
+                <w:color w:val="000000"/>
+                <w:kern w:val="0"/>
+                <w:szCs w:val="24"/>
+              </w:rPr>
+              <w:t>6</w:t>
+            </w:r>
+          </w:p>
+        </w:tc>
+      </w:tr>
+      <w:tr>
+        <w:trPr>
+          <w:trHeight w:val="330"/>
+        </w:trPr>
+        <w:tc>
+          <w:tcPr>
+            <w:tcW w:w="580" w:type="dxa"/>
+            <w:tcBorders>
+              <w:top w:val="single" w:sz="4" w:space="0" w:color="auto"/>
+              <w:left w:val="single" w:sz="4" w:space="0" w:color="auto"/>
+              <w:bottom w:val="single" w:sz="4" w:space="0" w:color="auto"/>
+              <w:right w:val="single" w:sz="4" w:space="0" w:color="auto"/>
+            </w:tcBorders>
+            <w:shd w:val="clear" w:color="auto" w:fill="FFFFFF" w:themeFill="background1"/>
+          </w:tcPr>
+          <w:p>
+            <w:pPr>
+              <w:pStyle w:val="Default"/>
+              <w:jc w:val="center"/>
+              <w:rPr>
+                <w:b/>
+                <w:sz w:val="23"/>
+                <w:szCs w:val="23"/>
+              </w:rPr>
+            </w:pPr>
+            <w:r>
+              <w:rPr>
+                <w:rFonts w:hint="eastAsia"/>
+                <w:b/>
+                <w:sz w:val="23"/>
+                <w:szCs w:val="23"/>
+              </w:rPr>
+              <w:t>24</w:t>
+            </w:r>
+          </w:p>
+        </w:tc>
+        <w:tc>
+          <w:tcPr>
+            <w:tcW w:w="3384" w:type="dxa"/>
+            <w:tcBorders>
+              <w:top w:val="single" w:sz="4" w:space="0" w:color="auto"/>
+              <w:left w:val="single" w:sz="4" w:space="0" w:color="auto"/>
+              <w:bottom w:val="single" w:sz="4" w:space="0" w:color="auto"/>
+              <w:right w:val="single" w:sz="4" w:space="0" w:color="auto"/>
+            </w:tcBorders>
+            <w:shd w:val="clear" w:color="auto" w:fill="FFFFFF" w:themeFill="background1"/>
+            <w:noWrap/>
+            <w:vAlign w:val="center"/>
+          </w:tcPr>
+          <w:p>
+            <w:pPr>
+              <w:widowControl/>
+              <w:rPr>
+                <w:rFonts w:ascii="Times New Roman" w:eastAsia="PMingLiU" w:hAnsi="Times New Roman" w:cs="Times New Roman"/>
+                <w:b/>
+                <w:color w:val="000000"/>
+                <w:kern w:val="0"/>
+                <w:szCs w:val="24"/>
+              </w:rPr>
+            </w:pPr>
+            <w:r>
+              <w:rPr>
+                <w:rFonts w:ascii="Times New Roman" w:eastAsia="PMingLiU" w:hAnsi="Times New Roman" w:cs="Times New Roman" w:hint="eastAsia"/>
+                <w:b/>
+                <w:color w:val="000000"/>
+                <w:kern w:val="0"/>
+                <w:szCs w:val="24"/>
+              </w:rPr>
+              <w:t xml:space="preserve">First </w:t>
+            </w:r>
+            <w:r>
+              <w:rPr>
+                <w:rFonts w:ascii="Times New Roman" w:eastAsia="PMingLiU" w:hAnsi="Times New Roman" w:cs="Times New Roman" w:hint="eastAsia"/>
+                <w:b/>
+                <w:color w:val="000000"/>
+                <w:kern w:val="0"/>
+                <w:szCs w:val="24"/>
+              </w:rPr>
+              <w:t>Presentation</w:t>
+            </w:r>
+            <w:r>
+              <w:rPr>
+                <w:rFonts w:ascii="Times New Roman" w:eastAsia="PMingLiU" w:hAnsi="Times New Roman" w:cs="Times New Roman" w:hint="eastAsia"/>
+                <w:b/>
+                <w:color w:val="000000"/>
+                <w:kern w:val="0"/>
+                <w:szCs w:val="24"/>
+              </w:rPr>
+              <w:t xml:space="preserve"> : 30 h</w:t>
+            </w:r>
+          </w:p>
+        </w:tc>
+        <w:tc>
+          <w:tcPr>
+            <w:tcW w:w="1134" w:type="dxa"/>
+            <w:tcBorders>
+              <w:top w:val="single" w:sz="4" w:space="0" w:color="auto"/>
+              <w:left w:val="single" w:sz="4" w:space="0" w:color="auto"/>
+              <w:bottom w:val="single" w:sz="4" w:space="0" w:color="auto"/>
+              <w:right w:val="single" w:sz="4" w:space="0" w:color="auto"/>
+            </w:tcBorders>
+            <w:shd w:val="clear" w:color="auto" w:fill="FFFFFF" w:themeFill="background1"/>
+            <w:vAlign w:val="center"/>
+          </w:tcPr>
+          <w:p>
+            <w:pPr>
+              <w:widowControl/>
+              <w:jc w:val="center"/>
+              <w:rPr>
+                <w:rFonts w:ascii="Times New Roman" w:eastAsia="PMingLiU" w:hAnsi="Times New Roman" w:cs="Times New Roman"/>
+                <w:color w:val="000000"/>
+                <w:kern w:val="0"/>
+                <w:szCs w:val="24"/>
+              </w:rPr>
+            </w:pPr>
+            <w:r>
+              <w:rPr>
+                <w:rFonts w:ascii="Times New Roman" w:eastAsia="PMingLiU" w:hAnsi="Times New Roman" w:cs="Times New Roman" w:hint="eastAsia"/>
+                <w:color w:val="000000"/>
+                <w:kern w:val="0"/>
+                <w:szCs w:val="24"/>
+              </w:rPr>
+              <w:t>6</w:t>
+            </w:r>
+          </w:p>
+        </w:tc>
+        <w:tc>
+          <w:tcPr>
+            <w:tcW w:w="992" w:type="dxa"/>
+            <w:tcBorders>
+              <w:top w:val="single" w:sz="4" w:space="0" w:color="auto"/>
+              <w:left w:val="single" w:sz="4" w:space="0" w:color="auto"/>
+              <w:bottom w:val="single" w:sz="4" w:space="0" w:color="auto"/>
+              <w:right w:val="single" w:sz="4" w:space="0" w:color="auto"/>
+            </w:tcBorders>
+            <w:shd w:val="clear" w:color="auto" w:fill="FFFFFF" w:themeFill="background1"/>
+            <w:vAlign w:val="center"/>
+          </w:tcPr>
+          <w:p>
+            <w:pPr>
+              <w:widowControl/>
+              <w:jc w:val="center"/>
+              <w:rPr>
+                <w:rFonts w:ascii="Times New Roman" w:eastAsia="PMingLiU" w:hAnsi="Times New Roman" w:cs="Times New Roman"/>
+                <w:color w:val="000000"/>
+                <w:kern w:val="0"/>
+                <w:szCs w:val="24"/>
+              </w:rPr>
+            </w:pPr>
+            <w:r>
+              <w:rPr>
+                <w:rFonts w:ascii="Times New Roman" w:eastAsia="PMingLiU" w:hAnsi="Times New Roman" w:cs="Times New Roman" w:hint="eastAsia"/>
+                <w:color w:val="000000"/>
+                <w:kern w:val="0"/>
+                <w:szCs w:val="24"/>
+              </w:rPr>
+              <w:t>6</w:t>
+            </w:r>
+          </w:p>
+        </w:tc>
+        <w:tc>
+          <w:tcPr>
+            <w:tcW w:w="992" w:type="dxa"/>
+            <w:tcBorders>
+              <w:top w:val="single" w:sz="4" w:space="0" w:color="auto"/>
+              <w:left w:val="single" w:sz="4" w:space="0" w:color="auto"/>
+              <w:bottom w:val="single" w:sz="4" w:space="0" w:color="auto"/>
+              <w:right w:val="single" w:sz="4" w:space="0" w:color="auto"/>
+            </w:tcBorders>
+            <w:shd w:val="clear" w:color="auto" w:fill="FFFFFF" w:themeFill="background1"/>
+            <w:noWrap/>
+            <w:vAlign w:val="center"/>
+          </w:tcPr>
+          <w:p>
+            <w:pPr>
+              <w:widowControl/>
+              <w:jc w:val="center"/>
+              <w:rPr>
+                <w:rFonts w:ascii="Times New Roman" w:eastAsia="PMingLiU" w:hAnsi="Times New Roman" w:cs="Times New Roman"/>
+                <w:color w:val="000000"/>
+                <w:kern w:val="0"/>
+                <w:szCs w:val="24"/>
+              </w:rPr>
+            </w:pPr>
+            <w:r>
+              <w:rPr>
+                <w:rFonts w:ascii="Times New Roman" w:eastAsia="PMingLiU" w:hAnsi="Times New Roman" w:cs="Times New Roman" w:hint="eastAsia"/>
+                <w:color w:val="000000"/>
+                <w:kern w:val="0"/>
+                <w:szCs w:val="24"/>
+              </w:rPr>
+              <w:t>6</w:t>
+            </w:r>
+          </w:p>
+        </w:tc>
+        <w:tc>
+          <w:tcPr>
+            <w:tcW w:w="992" w:type="dxa"/>
+            <w:tcBorders>
+              <w:top w:val="single" w:sz="4" w:space="0" w:color="auto"/>
+              <w:left w:val="single" w:sz="4" w:space="0" w:color="auto"/>
+              <w:bottom w:val="single" w:sz="4" w:space="0" w:color="auto"/>
+              <w:right w:val="single" w:sz="4" w:space="0" w:color="auto"/>
+            </w:tcBorders>
+            <w:shd w:val="clear" w:color="auto" w:fill="FFFFFF" w:themeFill="background1"/>
+            <w:noWrap/>
+            <w:vAlign w:val="center"/>
+          </w:tcPr>
+          <w:p>
+            <w:pPr>
+              <w:widowControl/>
+              <w:jc w:val="center"/>
+              <w:rPr>
+                <w:rFonts w:ascii="Times New Roman" w:eastAsia="PMingLiU" w:hAnsi="Times New Roman" w:cs="Times New Roman"/>
+                <w:color w:val="000000"/>
+                <w:kern w:val="0"/>
+                <w:szCs w:val="24"/>
+              </w:rPr>
+            </w:pPr>
+            <w:r>
+              <w:rPr>
+                <w:rFonts w:ascii="Times New Roman" w:eastAsia="PMingLiU" w:hAnsi="Times New Roman" w:cs="Times New Roman" w:hint="eastAsia"/>
+                <w:color w:val="000000"/>
+                <w:kern w:val="0"/>
+                <w:szCs w:val="24"/>
+              </w:rPr>
+              <w:t>9</w:t>
+            </w:r>
+          </w:p>
+        </w:tc>
+        <w:tc>
+          <w:tcPr>
+            <w:tcW w:w="993" w:type="dxa"/>
+            <w:tcBorders>
+              <w:top w:val="single" w:sz="4" w:space="0" w:color="auto"/>
+              <w:left w:val="single" w:sz="4" w:space="0" w:color="auto"/>
+              <w:bottom w:val="single" w:sz="4" w:space="0" w:color="auto"/>
+              <w:right w:val="single" w:sz="4" w:space="0" w:color="auto"/>
+            </w:tcBorders>
+            <w:shd w:val="clear" w:color="auto" w:fill="FFFFFF" w:themeFill="background1"/>
+            <w:noWrap/>
+            <w:vAlign w:val="center"/>
+          </w:tcPr>
+          <w:p>
+            <w:pPr>
+              <w:widowControl/>
+              <w:jc w:val="center"/>
+              <w:rPr>
+                <w:rFonts w:ascii="Times New Roman" w:eastAsia="PMingLiU" w:hAnsi="Times New Roman" w:cs="Times New Roman"/>
+                <w:color w:val="000000"/>
+                <w:kern w:val="0"/>
+                <w:szCs w:val="24"/>
+              </w:rPr>
+            </w:pPr>
+            <w:r>
+              <w:rPr>
+                <w:rFonts w:ascii="Times New Roman" w:eastAsia="PMingLiU" w:hAnsi="Times New Roman" w:cs="Times New Roman" w:hint="eastAsia"/>
+                <w:color w:val="000000"/>
+                <w:kern w:val="0"/>
+                <w:szCs w:val="24"/>
+              </w:rPr>
+              <w:t>11</w:t>
+            </w:r>
+          </w:p>
+        </w:tc>
+      </w:tr>
+      <w:tr>
+        <w:trPr>
+          <w:trHeight w:val="330"/>
+        </w:trPr>
+        <w:tc>
+          <w:tcPr>
+            <w:tcW w:w="580" w:type="dxa"/>
+            <w:tcBorders>
+              <w:top w:val="single" w:sz="4" w:space="0" w:color="auto"/>
+              <w:left w:val="single" w:sz="4" w:space="0" w:color="auto"/>
+              <w:bottom w:val="single" w:sz="4" w:space="0" w:color="auto"/>
+              <w:right w:val="single" w:sz="4" w:space="0" w:color="auto"/>
+            </w:tcBorders>
+            <w:shd w:val="clear" w:color="auto" w:fill="FFFFFF" w:themeFill="background1"/>
+          </w:tcPr>
+          <w:p>
+            <w:pPr>
+              <w:pStyle w:val="Default"/>
+              <w:jc w:val="center"/>
+              <w:rPr>
+                <w:b/>
+                <w:sz w:val="23"/>
+                <w:szCs w:val="23"/>
+              </w:rPr>
+            </w:pPr>
+            <w:r>
+              <w:rPr>
+                <w:b/>
+                <w:sz w:val="23"/>
+                <w:szCs w:val="23"/>
+              </w:rPr>
+              <w:t>32</w:t>
+            </w:r>
+          </w:p>
+        </w:tc>
+        <w:tc>
+          <w:tcPr>
+            <w:tcW w:w="3384" w:type="dxa"/>
+            <w:tcBorders>
+              <w:top w:val="single" w:sz="4" w:space="0" w:color="auto"/>
+              <w:left w:val="single" w:sz="4" w:space="0" w:color="auto"/>
+              <w:bottom w:val="single" w:sz="4" w:space="0" w:color="auto"/>
+              <w:right w:val="single" w:sz="4" w:space="0" w:color="auto"/>
+            </w:tcBorders>
+            <w:shd w:val="clear" w:color="auto" w:fill="FFFFFF" w:themeFill="background1"/>
+            <w:noWrap/>
+            <w:vAlign w:val="center"/>
+          </w:tcPr>
+          <w:p>
+            <w:pPr>
+              <w:widowControl/>
+              <w:rPr>
+                <w:rFonts w:ascii="Times New Roman" w:eastAsia="PMingLiU" w:hAnsi="Times New Roman" w:cs="Times New Roman"/>
+                <w:b/>
+                <w:color w:val="000000"/>
+                <w:kern w:val="0"/>
+                <w:szCs w:val="24"/>
+              </w:rPr>
+            </w:pPr>
+            <w:r>
+              <w:rPr>
+                <w:rFonts w:ascii="Times New Roman" w:hAnsi="Times New Roman" w:cs="Times New Roman"/>
+                <w:b/>
+                <w:bCs/>
+                <w:sz w:val="23"/>
+                <w:szCs w:val="23"/>
+              </w:rPr>
+              <w:t>Final Report</w:t>
+            </w:r>
+            <w:r>
+              <w:rPr>
+                <w:rFonts w:ascii="Times New Roman" w:hAnsi="Times New Roman" w:cs="Times New Roman" w:hint="eastAsia"/>
+                <w:b/>
+                <w:bCs/>
+                <w:sz w:val="23"/>
+                <w:szCs w:val="23"/>
+              </w:rPr>
+              <w:t xml:space="preserve"> : </w:t>
+            </w:r>
+          </w:p>
+        </w:tc>
+        <w:tc>
+          <w:tcPr>
+            <w:tcW w:w="1134" w:type="dxa"/>
+            <w:tcBorders>
+              <w:top w:val="single" w:sz="4" w:space="0" w:color="auto"/>
+              <w:left w:val="single" w:sz="4" w:space="0" w:color="auto"/>
+              <w:bottom w:val="single" w:sz="4" w:space="0" w:color="auto"/>
+              <w:right w:val="single" w:sz="4" w:space="0" w:color="auto"/>
+            </w:tcBorders>
+            <w:shd w:val="clear" w:color="auto" w:fill="FFFFFF" w:themeFill="background1"/>
+            <w:vAlign w:val="center"/>
+          </w:tcPr>
+          <w:p>
+            <w:pPr>
+              <w:widowControl/>
+              <w:jc w:val="center"/>
+              <w:rPr>
+                <w:rFonts w:ascii="Times New Roman" w:eastAsia="PMingLiU" w:hAnsi="Times New Roman" w:cs="Times New Roman"/>
+                <w:color w:val="000000"/>
+                <w:kern w:val="0"/>
+                <w:szCs w:val="24"/>
+              </w:rPr>
+            </w:pPr>
+            <w:r>
+              <w:rPr>
+                <w:rFonts w:ascii="Times New Roman" w:eastAsia="PMingLiU" w:hAnsi="Times New Roman" w:cs="Times New Roman" w:hint="eastAsia"/>
+                <w:color w:val="000000"/>
+                <w:kern w:val="0"/>
+                <w:szCs w:val="24"/>
+              </w:rPr>
+              <w:t>5.75</w:t>
+            </w:r>
+          </w:p>
+        </w:tc>
+        <w:tc>
+          <w:tcPr>
+            <w:tcW w:w="992" w:type="dxa"/>
+            <w:tcBorders>
+              <w:top w:val="single" w:sz="4" w:space="0" w:color="auto"/>
+              <w:left w:val="single" w:sz="4" w:space="0" w:color="auto"/>
+              <w:bottom w:val="single" w:sz="4" w:space="0" w:color="auto"/>
+              <w:right w:val="single" w:sz="4" w:space="0" w:color="auto"/>
+            </w:tcBorders>
+            <w:shd w:val="clear" w:color="auto" w:fill="FFFFFF" w:themeFill="background1"/>
+            <w:vAlign w:val="center"/>
+          </w:tcPr>
+          <w:p>
+            <w:pPr>
+              <w:widowControl/>
+              <w:jc w:val="center"/>
+              <w:rPr>
+                <w:rFonts w:ascii="Times New Roman" w:eastAsia="PMingLiU" w:hAnsi="Times New Roman" w:cs="Times New Roman"/>
+                <w:color w:val="000000"/>
+                <w:kern w:val="0"/>
+                <w:szCs w:val="24"/>
+              </w:rPr>
+            </w:pPr>
+          </w:p>
+        </w:tc>
+        <w:tc>
+          <w:tcPr>
+            <w:tcW w:w="992" w:type="dxa"/>
+            <w:tcBorders>
+              <w:top w:val="single" w:sz="4" w:space="0" w:color="auto"/>
+              <w:left w:val="single" w:sz="4" w:space="0" w:color="auto"/>
+              <w:bottom w:val="single" w:sz="4" w:space="0" w:color="auto"/>
+              <w:right w:val="single" w:sz="4" w:space="0" w:color="auto"/>
+            </w:tcBorders>
+            <w:shd w:val="clear" w:color="auto" w:fill="FFFFFF" w:themeFill="background1"/>
+            <w:noWrap/>
+            <w:vAlign w:val="center"/>
+          </w:tcPr>
+          <w:p>
+            <w:pPr>
+              <w:widowControl/>
+              <w:jc w:val="center"/>
+              <w:rPr>
+                <w:rFonts w:ascii="Times New Roman" w:eastAsia="PMingLiU" w:hAnsi="Times New Roman" w:cs="Times New Roman"/>
+                <w:color w:val="000000"/>
+                <w:kern w:val="0"/>
+                <w:szCs w:val="24"/>
+              </w:rPr>
+            </w:pPr>
+            <w:r>
+              <w:rPr>
+                <w:rFonts w:ascii="Times New Roman" w:eastAsia="PMingLiU" w:hAnsi="Times New Roman" w:cs="Times New Roman" w:hint="eastAsia"/>
+                <w:color w:val="000000"/>
+                <w:kern w:val="0"/>
+                <w:szCs w:val="24"/>
+              </w:rPr>
+              <w:t>5.5</w:t>
             </w:r>
           </w:p>
         </w:tc>
@@ -17761,7 +18695,7 @@
 </file>
 
 <file path=customXml/itemProps1.xml><?xml version="1.0" encoding="utf-8"?>
-<ds:datastoreItem xmlns:ds="http://schemas.openxmlformats.org/officeDocument/2006/customXml" ds:itemID="{C7DF3060-B7F0-4B7E-BA6B-AEBB159BC3D6}">
+<ds:datastoreItem xmlns:ds="http://schemas.openxmlformats.org/officeDocument/2006/customXml" ds:itemID="{02304B0C-5869-4F60-AEBC-6929AF8D1CC6}">
   <ds:schemaRefs>
     <ds:schemaRef ds:uri="http://schemas.openxmlformats.org/officeDocument/2006/bibliography"/>
   </ds:schemaRefs>

</xml_diff>

<commit_message>
* Updated Time spent per member per week and activity.docx and Graphs.xlsx * Modified Time Management Account.docx : Finished Part 4.1, moved to 4.2
</commit_message>
<xml_diff>
--- a/doc/End of Project Report/Time spent per member per week and activity.docx
+++ b/doc/End of Project Report/Time spent per member per week and activity.docx
@@ -6774,7 +6774,7 @@
                 <w:kern w:val="0"/>
                 <w:szCs w:val="24"/>
               </w:rPr>
-              <w:t>7</w:t>
+              <w:t>6</w:t>
             </w:r>
             <w:r>
               <w:rPr>
@@ -8146,7 +8146,7 @@
                 <w:kern w:val="0"/>
                 <w:szCs w:val="24"/>
               </w:rPr>
-              <w:t>2</w:t>
+              <w:t>1</w:t>
             </w:r>
           </w:p>
         </w:tc>
@@ -12390,7 +12390,16 @@
                 <w:kern w:val="0"/>
                 <w:szCs w:val="24"/>
               </w:rPr>
-              <w:t>12</w:t>
+              <w:t>2</w:t>
+            </w:r>
+            <w:r>
+              <w:rPr>
+                <w:rFonts w:ascii="Times New Roman" w:eastAsia="PMingLiU" w:hAnsi="Times New Roman" w:cs="Times New Roman" w:hint="eastAsia"/>
+                <w:color w:val="000000"/>
+                <w:kern w:val="0"/>
+                <w:szCs w:val="24"/>
+              </w:rPr>
+              <w:t>2</w:t>
             </w:r>
           </w:p>
         </w:tc>
@@ -12424,7 +12433,16 @@
                 <w:kern w:val="0"/>
                 <w:szCs w:val="24"/>
               </w:rPr>
-              <w:t>12</w:t>
+              <w:t>1</w:t>
+            </w:r>
+            <w:r>
+              <w:rPr>
+                <w:rFonts w:ascii="Times New Roman" w:eastAsia="PMingLiU" w:hAnsi="Times New Roman" w:cs="Times New Roman" w:hint="eastAsia"/>
+                <w:color w:val="000000"/>
+                <w:kern w:val="0"/>
+                <w:szCs w:val="24"/>
+              </w:rPr>
+              <w:t>5</w:t>
             </w:r>
           </w:p>
         </w:tc>
@@ -12459,7 +12477,7 @@
                 <w:kern w:val="0"/>
                 <w:szCs w:val="24"/>
               </w:rPr>
-              <w:t>6</w:t>
+              <w:t>12.5</w:t>
             </w:r>
           </w:p>
         </w:tc>
@@ -12487,6 +12505,15 @@
                 <w:szCs w:val="24"/>
               </w:rPr>
             </w:pPr>
+            <w:r>
+              <w:rPr>
+                <w:rFonts w:ascii="Times New Roman" w:eastAsia="PMingLiU" w:hAnsi="Times New Roman" w:cs="Times New Roman" w:hint="eastAsia"/>
+                <w:color w:val="000000"/>
+                <w:kern w:val="0"/>
+                <w:szCs w:val="24"/>
+              </w:rPr>
+              <w:t>9</w:t>
+            </w:r>
           </w:p>
         </w:tc>
         <w:tc>
@@ -12513,6 +12540,15 @@
                 <w:szCs w:val="24"/>
               </w:rPr>
             </w:pPr>
+            <w:r>
+              <w:rPr>
+                <w:rFonts w:ascii="Times New Roman" w:eastAsia="PMingLiU" w:hAnsi="Times New Roman" w:cs="Times New Roman" w:hint="eastAsia"/>
+                <w:color w:val="000000"/>
+                <w:kern w:val="0"/>
+                <w:szCs w:val="24"/>
+              </w:rPr>
+              <w:t>16.25</w:t>
+            </w:r>
           </w:p>
         </w:tc>
       </w:tr>
@@ -15007,7 +15043,25 @@
                 <w:sz w:val="23"/>
                 <w:szCs w:val="23"/>
               </w:rPr>
-              <w:t xml:space="preserve">Week 9 : </w:t>
+              <w:t xml:space="preserve">Week </w:t>
+            </w:r>
+            <w:r>
+              <w:rPr>
+                <w:rFonts w:hint="eastAsia"/>
+                <w:bCs/>
+                <w:sz w:val="23"/>
+                <w:szCs w:val="23"/>
+              </w:rPr>
+              <w:t>10</w:t>
+            </w:r>
+            <w:r>
+              <w:rPr>
+                <w:rFonts w:hint="eastAsia"/>
+                <w:bCs/>
+                <w:sz w:val="23"/>
+                <w:szCs w:val="23"/>
+              </w:rPr>
+              <w:t xml:space="preserve"> : </w:t>
             </w:r>
           </w:p>
         </w:tc>
@@ -15034,6 +15088,15 @@
                 <w:szCs w:val="24"/>
               </w:rPr>
             </w:pPr>
+            <w:r>
+              <w:rPr>
+                <w:rFonts w:ascii="Times New Roman" w:eastAsia="PMingLiU" w:hAnsi="Times New Roman" w:cs="Times New Roman" w:hint="eastAsia"/>
+                <w:color w:val="000000"/>
+                <w:kern w:val="0"/>
+                <w:szCs w:val="24"/>
+              </w:rPr>
+              <w:t>7.25</w:t>
+            </w:r>
           </w:p>
         </w:tc>
         <w:tc>
@@ -15085,6 +15148,15 @@
                 <w:szCs w:val="24"/>
               </w:rPr>
             </w:pPr>
+            <w:r>
+              <w:rPr>
+                <w:rFonts w:ascii="Times New Roman" w:eastAsia="PMingLiU" w:hAnsi="Times New Roman" w:cs="Times New Roman" w:hint="eastAsia"/>
+                <w:color w:val="000000"/>
+                <w:kern w:val="0"/>
+                <w:szCs w:val="24"/>
+              </w:rPr>
+              <w:t>0.5</w:t>
+            </w:r>
           </w:p>
         </w:tc>
         <w:tc>
@@ -15137,6 +15209,15 @@
                 <w:szCs w:val="24"/>
               </w:rPr>
             </w:pPr>
+            <w:r>
+              <w:rPr>
+                <w:rFonts w:ascii="Times New Roman" w:eastAsia="PMingLiU" w:hAnsi="Times New Roman" w:cs="Times New Roman" w:hint="eastAsia"/>
+                <w:color w:val="000000"/>
+                <w:kern w:val="0"/>
+                <w:szCs w:val="24"/>
+              </w:rPr>
+              <w:t>2.25</w:t>
+            </w:r>
           </w:p>
         </w:tc>
       </w:tr>
@@ -15301,6 +15382,15 @@
                 <w:szCs w:val="24"/>
               </w:rPr>
             </w:pPr>
+            <w:r>
+              <w:rPr>
+                <w:rFonts w:ascii="Times New Roman" w:eastAsia="PMingLiU" w:hAnsi="Times New Roman" w:cs="Times New Roman" w:hint="eastAsia"/>
+                <w:color w:val="000000"/>
+                <w:kern w:val="0"/>
+                <w:szCs w:val="24"/>
+              </w:rPr>
+              <w:t>0.5</w:t>
+            </w:r>
           </w:p>
         </w:tc>
         <w:tc>
@@ -15512,7 +15602,16 @@
                 <w:kern w:val="0"/>
                 <w:szCs w:val="24"/>
               </w:rPr>
-              <w:t>0.5</w:t>
+              <w:t>1</w:t>
+            </w:r>
+            <w:r>
+              <w:rPr>
+                <w:rFonts w:ascii="Times New Roman" w:eastAsia="PMingLiU" w:hAnsi="Times New Roman" w:cs="Times New Roman" w:hint="eastAsia"/>
+                <w:color w:val="000000"/>
+                <w:kern w:val="0"/>
+                <w:szCs w:val="24"/>
+              </w:rPr>
+              <w:t>.5</w:t>
             </w:r>
           </w:p>
         </w:tc>
@@ -15639,55 +15738,199 @@
               <w:pStyle w:val="Default"/>
               <w:jc w:val="center"/>
               <w:rPr>
-                <w:b/>
-                <w:sz w:val="23"/>
-                <w:szCs w:val="23"/>
-              </w:rPr>
-            </w:pPr>
-            <w:r>
-              <w:rPr>
-                <w:b/>
-                <w:sz w:val="23"/>
-                <w:szCs w:val="23"/>
-              </w:rPr>
-              <w:t>32</w:t>
-            </w:r>
-          </w:p>
-        </w:tc>
-        <w:tc>
-          <w:tcPr>
-            <w:tcW w:w="8487" w:type="dxa"/>
-            <w:gridSpan w:val="6"/>
-            <w:tcBorders>
-              <w:top w:val="single" w:sz="4" w:space="0" w:color="auto"/>
-              <w:left w:val="single" w:sz="4" w:space="0" w:color="auto"/>
-              <w:bottom w:val="single" w:sz="4" w:space="0" w:color="auto"/>
-              <w:right w:val="single" w:sz="4" w:space="0" w:color="auto"/>
-            </w:tcBorders>
-            <w:shd w:val="clear" w:color="auto" w:fill="auto"/>
-            <w:noWrap/>
-            <w:vAlign w:val="center"/>
-          </w:tcPr>
-          <w:p>
-            <w:pPr>
-              <w:widowControl/>
-              <w:rPr>
-                <w:rFonts w:ascii="Times New Roman" w:eastAsia="PMingLiU" w:hAnsi="Times New Roman" w:cs="Times New Roman"/>
-                <w:color w:val="000000"/>
-                <w:kern w:val="0"/>
-                <w:szCs w:val="24"/>
-              </w:rPr>
-            </w:pPr>
-            <w:r>
-              <w:rPr>
-                <w:rFonts w:ascii="Times New Roman" w:hAnsi="Times New Roman" w:cs="Times New Roman"/>
-                <w:b/>
+                <w:rFonts w:hint="eastAsia"/>
+                <w:sz w:val="23"/>
+                <w:szCs w:val="23"/>
+              </w:rPr>
+            </w:pPr>
+            <w:r>
+              <w:rPr>
+                <w:rFonts w:hint="eastAsia"/>
+                <w:sz w:val="23"/>
+                <w:szCs w:val="23"/>
+              </w:rPr>
+              <w:t>19</w:t>
+            </w:r>
+          </w:p>
+        </w:tc>
+        <w:tc>
+          <w:tcPr>
+            <w:tcW w:w="3384" w:type="dxa"/>
+            <w:tcBorders>
+              <w:top w:val="single" w:sz="4" w:space="0" w:color="auto"/>
+              <w:left w:val="single" w:sz="4" w:space="0" w:color="auto"/>
+              <w:bottom w:val="single" w:sz="4" w:space="0" w:color="auto"/>
+              <w:right w:val="single" w:sz="4" w:space="0" w:color="auto"/>
+            </w:tcBorders>
+            <w:shd w:val="clear" w:color="auto" w:fill="auto"/>
+            <w:noWrap/>
+            <w:vAlign w:val="center"/>
+          </w:tcPr>
+          <w:p>
+            <w:pPr>
+              <w:pStyle w:val="Default"/>
+              <w:rPr>
+                <w:rFonts w:hint="eastAsia"/>
                 <w:bCs/>
                 <w:sz w:val="23"/>
                 <w:szCs w:val="23"/>
               </w:rPr>
-              <w:t>Final Report</w:t>
-            </w:r>
+            </w:pPr>
+            <w:r>
+              <w:rPr>
+                <w:rFonts w:hint="eastAsia"/>
+                <w:bCs/>
+                <w:sz w:val="23"/>
+                <w:szCs w:val="23"/>
+              </w:rPr>
+              <w:t>Controller</w:t>
+            </w:r>
+          </w:p>
+        </w:tc>
+        <w:tc>
+          <w:tcPr>
+            <w:tcW w:w="1134" w:type="dxa"/>
+            <w:tcBorders>
+              <w:top w:val="single" w:sz="4" w:space="0" w:color="auto"/>
+              <w:left w:val="single" w:sz="4" w:space="0" w:color="auto"/>
+              <w:bottom w:val="single" w:sz="4" w:space="0" w:color="auto"/>
+              <w:right w:val="single" w:sz="4" w:space="0" w:color="auto"/>
+            </w:tcBorders>
+            <w:shd w:val="clear" w:color="auto" w:fill="auto"/>
+            <w:vAlign w:val="center"/>
+          </w:tcPr>
+          <w:p>
+            <w:pPr>
+              <w:widowControl/>
+              <w:jc w:val="center"/>
+              <w:rPr>
+                <w:rFonts w:ascii="Times New Roman" w:eastAsia="PMingLiU" w:hAnsi="Times New Roman" w:cs="Times New Roman" w:hint="eastAsia"/>
+                <w:color w:val="000000"/>
+                <w:kern w:val="0"/>
+                <w:szCs w:val="24"/>
+              </w:rPr>
+            </w:pPr>
+            <w:r>
+              <w:rPr>
+                <w:rFonts w:ascii="Times New Roman" w:eastAsia="PMingLiU" w:hAnsi="Times New Roman" w:cs="Times New Roman" w:hint="eastAsia"/>
+                <w:color w:val="000000"/>
+                <w:kern w:val="0"/>
+                <w:szCs w:val="24"/>
+              </w:rPr>
+              <w:t>0.</w:t>
+            </w:r>
+            <w:r>
+              <w:rPr>
+                <w:rFonts w:ascii="Times New Roman" w:eastAsia="PMingLiU" w:hAnsi="Times New Roman" w:cs="Times New Roman" w:hint="eastAsia"/>
+                <w:color w:val="000000"/>
+                <w:kern w:val="0"/>
+                <w:szCs w:val="24"/>
+              </w:rPr>
+              <w:t>75</w:t>
+            </w:r>
+          </w:p>
+        </w:tc>
+        <w:tc>
+          <w:tcPr>
+            <w:tcW w:w="992" w:type="dxa"/>
+            <w:tcBorders>
+              <w:top w:val="single" w:sz="4" w:space="0" w:color="auto"/>
+              <w:left w:val="single" w:sz="4" w:space="0" w:color="auto"/>
+              <w:bottom w:val="single" w:sz="4" w:space="0" w:color="auto"/>
+              <w:right w:val="single" w:sz="4" w:space="0" w:color="auto"/>
+            </w:tcBorders>
+            <w:shd w:val="clear" w:color="auto" w:fill="auto"/>
+            <w:vAlign w:val="center"/>
+          </w:tcPr>
+          <w:p>
+            <w:pPr>
+              <w:widowControl/>
+              <w:jc w:val="center"/>
+              <w:rPr>
+                <w:rFonts w:ascii="Times New Roman" w:eastAsia="PMingLiU" w:hAnsi="Times New Roman" w:cs="Times New Roman"/>
+                <w:color w:val="000000"/>
+                <w:kern w:val="0"/>
+                <w:szCs w:val="24"/>
+              </w:rPr>
+            </w:pPr>
+          </w:p>
+        </w:tc>
+        <w:tc>
+          <w:tcPr>
+            <w:tcW w:w="992" w:type="dxa"/>
+            <w:tcBorders>
+              <w:top w:val="single" w:sz="4" w:space="0" w:color="auto"/>
+              <w:left w:val="single" w:sz="4" w:space="0" w:color="auto"/>
+              <w:bottom w:val="single" w:sz="4" w:space="0" w:color="auto"/>
+              <w:right w:val="single" w:sz="4" w:space="0" w:color="auto"/>
+            </w:tcBorders>
+            <w:shd w:val="clear" w:color="auto" w:fill="auto"/>
+            <w:noWrap/>
+            <w:vAlign w:val="center"/>
+          </w:tcPr>
+          <w:p>
+            <w:pPr>
+              <w:widowControl/>
+              <w:jc w:val="center"/>
+              <w:rPr>
+                <w:rFonts w:ascii="Times New Roman" w:eastAsia="PMingLiU" w:hAnsi="Times New Roman" w:cs="Times New Roman"/>
+                <w:color w:val="000000"/>
+                <w:kern w:val="0"/>
+                <w:szCs w:val="24"/>
+              </w:rPr>
+            </w:pPr>
+          </w:p>
+        </w:tc>
+        <w:tc>
+          <w:tcPr>
+            <w:tcW w:w="992" w:type="dxa"/>
+            <w:tcBorders>
+              <w:top w:val="single" w:sz="4" w:space="0" w:color="auto"/>
+              <w:left w:val="single" w:sz="4" w:space="0" w:color="auto"/>
+              <w:bottom w:val="single" w:sz="4" w:space="0" w:color="auto"/>
+              <w:right w:val="single" w:sz="4" w:space="0" w:color="auto"/>
+            </w:tcBorders>
+            <w:shd w:val="clear" w:color="auto" w:fill="auto"/>
+            <w:noWrap/>
+            <w:vAlign w:val="center"/>
+          </w:tcPr>
+          <w:p>
+            <w:pPr>
+              <w:widowControl/>
+              <w:jc w:val="center"/>
+              <w:rPr>
+                <w:rFonts w:ascii="Times New Roman" w:eastAsia="PMingLiU" w:hAnsi="Times New Roman" w:cs="Times New Roman"/>
+                <w:color w:val="000000"/>
+                <w:kern w:val="0"/>
+                <w:szCs w:val="24"/>
+              </w:rPr>
+            </w:pPr>
+          </w:p>
+        </w:tc>
+        <w:tc>
+          <w:tcPr>
+            <w:tcW w:w="993" w:type="dxa"/>
+            <w:tcBorders>
+              <w:top w:val="single" w:sz="4" w:space="0" w:color="auto"/>
+              <w:left w:val="single" w:sz="4" w:space="0" w:color="auto"/>
+              <w:bottom w:val="single" w:sz="4" w:space="0" w:color="auto"/>
+              <w:right w:val="single" w:sz="4" w:space="0" w:color="auto"/>
+            </w:tcBorders>
+            <w:shd w:val="clear" w:color="auto" w:fill="auto"/>
+            <w:noWrap/>
+            <w:vAlign w:val="center"/>
+          </w:tcPr>
+          <w:p>
+            <w:pPr>
+              <w:widowControl/>
+              <w:jc w:val="center"/>
+              <w:rPr>
+                <w:rFonts w:ascii="Times New Roman" w:eastAsia="PMingLiU" w:hAnsi="Times New Roman" w:cs="Times New Roman"/>
+                <w:color w:val="000000"/>
+                <w:kern w:val="0"/>
+                <w:szCs w:val="24"/>
+              </w:rPr>
+            </w:pPr>
           </w:p>
         </w:tc>
       </w:tr>
@@ -15710,13 +15953,14 @@
               <w:pStyle w:val="Default"/>
               <w:jc w:val="center"/>
               <w:rPr>
-                <w:sz w:val="23"/>
-                <w:szCs w:val="23"/>
-              </w:rPr>
-            </w:pPr>
-            <w:r>
-              <w:rPr>
-                <w:rFonts w:hint="eastAsia"/>
+                <w:b/>
+                <w:sz w:val="23"/>
+                <w:szCs w:val="23"/>
+              </w:rPr>
+            </w:pPr>
+            <w:r>
+              <w:rPr>
+                <w:b/>
                 <w:sz w:val="23"/>
                 <w:szCs w:val="23"/>
               </w:rPr>
@@ -15726,172 +15970,38 @@
         </w:tc>
         <w:tc>
           <w:tcPr>
-            <w:tcW w:w="3384" w:type="dxa"/>
-            <w:tcBorders>
-              <w:top w:val="single" w:sz="4" w:space="0" w:color="auto"/>
-              <w:left w:val="single" w:sz="4" w:space="0" w:color="auto"/>
-              <w:bottom w:val="single" w:sz="4" w:space="0" w:color="auto"/>
-              <w:right w:val="single" w:sz="4" w:space="0" w:color="auto"/>
-            </w:tcBorders>
-            <w:shd w:val="clear" w:color="auto" w:fill="auto"/>
-            <w:noWrap/>
-            <w:vAlign w:val="center"/>
-          </w:tcPr>
-          <w:p>
-            <w:pPr>
-              <w:pStyle w:val="Default"/>
-              <w:rPr>
+            <w:tcW w:w="8487" w:type="dxa"/>
+            <w:gridSpan w:val="6"/>
+            <w:tcBorders>
+              <w:top w:val="single" w:sz="4" w:space="0" w:color="auto"/>
+              <w:left w:val="single" w:sz="4" w:space="0" w:color="auto"/>
+              <w:bottom w:val="single" w:sz="4" w:space="0" w:color="auto"/>
+              <w:right w:val="single" w:sz="4" w:space="0" w:color="auto"/>
+            </w:tcBorders>
+            <w:shd w:val="clear" w:color="auto" w:fill="auto"/>
+            <w:noWrap/>
+            <w:vAlign w:val="center"/>
+          </w:tcPr>
+          <w:p>
+            <w:pPr>
+              <w:widowControl/>
+              <w:rPr>
+                <w:rFonts w:ascii="Times New Roman" w:eastAsia="PMingLiU" w:hAnsi="Times New Roman" w:cs="Times New Roman"/>
+                <w:color w:val="000000"/>
+                <w:kern w:val="0"/>
+                <w:szCs w:val="24"/>
+              </w:rPr>
+            </w:pPr>
+            <w:r>
+              <w:rPr>
+                <w:rFonts w:ascii="Times New Roman" w:hAnsi="Times New Roman" w:cs="Times New Roman"/>
+                <w:b/>
                 <w:bCs/>
                 <w:sz w:val="23"/>
                 <w:szCs w:val="23"/>
               </w:rPr>
-            </w:pPr>
-            <w:r>
-              <w:rPr>
-                <w:rFonts w:hint="eastAsia"/>
-                <w:bCs/>
-                <w:sz w:val="23"/>
-                <w:szCs w:val="23"/>
-              </w:rPr>
               <w:t>Final Report</w:t>
             </w:r>
-          </w:p>
-        </w:tc>
-        <w:tc>
-          <w:tcPr>
-            <w:tcW w:w="1134" w:type="dxa"/>
-            <w:tcBorders>
-              <w:top w:val="single" w:sz="4" w:space="0" w:color="auto"/>
-              <w:left w:val="single" w:sz="4" w:space="0" w:color="auto"/>
-              <w:bottom w:val="single" w:sz="4" w:space="0" w:color="auto"/>
-              <w:right w:val="single" w:sz="4" w:space="0" w:color="auto"/>
-            </w:tcBorders>
-            <w:shd w:val="clear" w:color="auto" w:fill="auto"/>
-            <w:vAlign w:val="center"/>
-          </w:tcPr>
-          <w:p>
-            <w:pPr>
-              <w:widowControl/>
-              <w:jc w:val="center"/>
-              <w:rPr>
-                <w:rFonts w:ascii="Times New Roman" w:eastAsia="PMingLiU" w:hAnsi="Times New Roman" w:cs="Times New Roman"/>
-                <w:color w:val="000000"/>
-                <w:kern w:val="0"/>
-                <w:szCs w:val="24"/>
-              </w:rPr>
-            </w:pPr>
-            <w:r>
-              <w:rPr>
-                <w:rFonts w:ascii="Times New Roman" w:eastAsia="PMingLiU" w:hAnsi="Times New Roman" w:cs="Times New Roman" w:hint="eastAsia"/>
-                <w:color w:val="000000"/>
-                <w:kern w:val="0"/>
-                <w:szCs w:val="24"/>
-              </w:rPr>
-              <w:t>4.5</w:t>
-            </w:r>
-          </w:p>
-        </w:tc>
-        <w:tc>
-          <w:tcPr>
-            <w:tcW w:w="992" w:type="dxa"/>
-            <w:tcBorders>
-              <w:top w:val="single" w:sz="4" w:space="0" w:color="auto"/>
-              <w:left w:val="single" w:sz="4" w:space="0" w:color="auto"/>
-              <w:bottom w:val="single" w:sz="4" w:space="0" w:color="auto"/>
-              <w:right w:val="single" w:sz="4" w:space="0" w:color="auto"/>
-            </w:tcBorders>
-            <w:shd w:val="clear" w:color="auto" w:fill="auto"/>
-            <w:vAlign w:val="center"/>
-          </w:tcPr>
-          <w:p>
-            <w:pPr>
-              <w:widowControl/>
-              <w:jc w:val="center"/>
-              <w:rPr>
-                <w:rFonts w:ascii="Times New Roman" w:eastAsia="PMingLiU" w:hAnsi="Times New Roman" w:cs="Times New Roman"/>
-                <w:color w:val="000000"/>
-                <w:kern w:val="0"/>
-                <w:szCs w:val="24"/>
-              </w:rPr>
-            </w:pPr>
-          </w:p>
-        </w:tc>
-        <w:tc>
-          <w:tcPr>
-            <w:tcW w:w="992" w:type="dxa"/>
-            <w:tcBorders>
-              <w:top w:val="single" w:sz="4" w:space="0" w:color="auto"/>
-              <w:left w:val="single" w:sz="4" w:space="0" w:color="auto"/>
-              <w:bottom w:val="single" w:sz="4" w:space="0" w:color="auto"/>
-              <w:right w:val="single" w:sz="4" w:space="0" w:color="auto"/>
-            </w:tcBorders>
-            <w:shd w:val="clear" w:color="auto" w:fill="auto"/>
-            <w:noWrap/>
-            <w:vAlign w:val="center"/>
-          </w:tcPr>
-          <w:p>
-            <w:pPr>
-              <w:widowControl/>
-              <w:jc w:val="center"/>
-              <w:rPr>
-                <w:rFonts w:ascii="Times New Roman" w:eastAsia="PMingLiU" w:hAnsi="Times New Roman" w:cs="Times New Roman"/>
-                <w:color w:val="000000"/>
-                <w:kern w:val="0"/>
-                <w:szCs w:val="24"/>
-              </w:rPr>
-            </w:pPr>
-          </w:p>
-        </w:tc>
-        <w:tc>
-          <w:tcPr>
-            <w:tcW w:w="992" w:type="dxa"/>
-            <w:tcBorders>
-              <w:top w:val="single" w:sz="4" w:space="0" w:color="auto"/>
-              <w:left w:val="single" w:sz="4" w:space="0" w:color="auto"/>
-              <w:bottom w:val="single" w:sz="4" w:space="0" w:color="auto"/>
-              <w:right w:val="single" w:sz="4" w:space="0" w:color="auto"/>
-            </w:tcBorders>
-            <w:shd w:val="clear" w:color="auto" w:fill="auto"/>
-            <w:noWrap/>
-            <w:vAlign w:val="center"/>
-          </w:tcPr>
-          <w:p>
-            <w:pPr>
-              <w:widowControl/>
-              <w:jc w:val="center"/>
-              <w:rPr>
-                <w:rFonts w:ascii="Times New Roman" w:eastAsia="PMingLiU" w:hAnsi="Times New Roman" w:cs="Times New Roman"/>
-                <w:color w:val="000000"/>
-                <w:kern w:val="0"/>
-                <w:szCs w:val="24"/>
-              </w:rPr>
-            </w:pPr>
-          </w:p>
-        </w:tc>
-        <w:tc>
-          <w:tcPr>
-            <w:tcW w:w="993" w:type="dxa"/>
-            <w:tcBorders>
-              <w:top w:val="single" w:sz="4" w:space="0" w:color="auto"/>
-              <w:left w:val="single" w:sz="4" w:space="0" w:color="auto"/>
-              <w:bottom w:val="single" w:sz="4" w:space="0" w:color="auto"/>
-              <w:right w:val="single" w:sz="4" w:space="0" w:color="auto"/>
-            </w:tcBorders>
-            <w:shd w:val="clear" w:color="auto" w:fill="auto"/>
-            <w:noWrap/>
-            <w:vAlign w:val="center"/>
-          </w:tcPr>
-          <w:p>
-            <w:pPr>
-              <w:widowControl/>
-              <w:jc w:val="center"/>
-              <w:rPr>
-                <w:rFonts w:ascii="Times New Roman" w:eastAsia="PMingLiU" w:hAnsi="Times New Roman" w:cs="Times New Roman"/>
-                <w:color w:val="000000"/>
-                <w:kern w:val="0"/>
-                <w:szCs w:val="24"/>
-              </w:rPr>
-            </w:pPr>
           </w:p>
         </w:tc>
       </w:tr>
@@ -15908,7 +16018,6 @@
               <w:bottom w:val="single" w:sz="4" w:space="0" w:color="auto"/>
               <w:right w:val="single" w:sz="4" w:space="0" w:color="auto"/>
             </w:tcBorders>
-            <w:shd w:val="clear" w:color="auto" w:fill="C2D69B" w:themeFill="accent3" w:themeFillTint="99"/>
           </w:tcPr>
           <w:p>
             <w:pPr>
@@ -15919,6 +16028,14 @@
                 <w:szCs w:val="23"/>
               </w:rPr>
             </w:pPr>
+            <w:r>
+              <w:rPr>
+                <w:rFonts w:hint="eastAsia"/>
+                <w:sz w:val="23"/>
+                <w:szCs w:val="23"/>
+              </w:rPr>
+              <w:t>32</w:t>
+            </w:r>
           </w:p>
         </w:tc>
         <w:tc>
@@ -15930,7 +16047,7 @@
               <w:bottom w:val="single" w:sz="4" w:space="0" w:color="auto"/>
               <w:right w:val="single" w:sz="4" w:space="0" w:color="auto"/>
             </w:tcBorders>
-            <w:shd w:val="clear" w:color="auto" w:fill="C2D69B" w:themeFill="accent3" w:themeFillTint="99"/>
+            <w:shd w:val="clear" w:color="auto" w:fill="auto"/>
             <w:noWrap/>
             <w:vAlign w:val="center"/>
           </w:tcPr>
@@ -15938,7 +16055,7 @@
             <w:pPr>
               <w:pStyle w:val="Default"/>
               <w:rPr>
-                <w:b/>
+                <w:bCs/>
                 <w:sz w:val="23"/>
                 <w:szCs w:val="23"/>
               </w:rPr>
@@ -15946,11 +16063,11 @@
             <w:r>
               <w:rPr>
                 <w:rFonts w:hint="eastAsia"/>
-                <w:b/>
-                <w:sz w:val="23"/>
-                <w:szCs w:val="23"/>
-              </w:rPr>
-              <w:t>Subtotal</w:t>
+                <w:bCs/>
+                <w:sz w:val="23"/>
+                <w:szCs w:val="23"/>
+              </w:rPr>
+              <w:t>Final Report</w:t>
             </w:r>
           </w:p>
         </w:tc>
@@ -15963,83 +16080,92 @@
               <w:bottom w:val="single" w:sz="4" w:space="0" w:color="auto"/>
               <w:right w:val="single" w:sz="4" w:space="0" w:color="auto"/>
             </w:tcBorders>
-            <w:shd w:val="clear" w:color="auto" w:fill="C2D69B" w:themeFill="accent3" w:themeFillTint="99"/>
-            <w:vAlign w:val="center"/>
-          </w:tcPr>
-          <w:p>
-            <w:pPr>
-              <w:widowControl/>
-              <w:jc w:val="center"/>
-              <w:rPr>
-                <w:rFonts w:ascii="Times New Roman" w:eastAsia="PMingLiU" w:hAnsi="Times New Roman" w:cs="Times New Roman"/>
-                <w:color w:val="000000"/>
-                <w:kern w:val="0"/>
-                <w:szCs w:val="24"/>
-              </w:rPr>
-            </w:pPr>
-          </w:p>
-        </w:tc>
-        <w:tc>
-          <w:tcPr>
-            <w:tcW w:w="992" w:type="dxa"/>
-            <w:tcBorders>
-              <w:top w:val="single" w:sz="4" w:space="0" w:color="auto"/>
-              <w:left w:val="single" w:sz="4" w:space="0" w:color="auto"/>
-              <w:bottom w:val="single" w:sz="4" w:space="0" w:color="auto"/>
-              <w:right w:val="single" w:sz="4" w:space="0" w:color="auto"/>
-            </w:tcBorders>
-            <w:shd w:val="clear" w:color="auto" w:fill="C2D69B" w:themeFill="accent3" w:themeFillTint="99"/>
-            <w:vAlign w:val="center"/>
-          </w:tcPr>
-          <w:p>
-            <w:pPr>
-              <w:widowControl/>
-              <w:jc w:val="center"/>
-              <w:rPr>
-                <w:rFonts w:ascii="Times New Roman" w:eastAsia="PMingLiU" w:hAnsi="Times New Roman" w:cs="Times New Roman"/>
-                <w:color w:val="000000"/>
-                <w:kern w:val="0"/>
-                <w:szCs w:val="24"/>
-              </w:rPr>
-            </w:pPr>
-          </w:p>
-        </w:tc>
-        <w:tc>
-          <w:tcPr>
-            <w:tcW w:w="992" w:type="dxa"/>
-            <w:tcBorders>
-              <w:top w:val="single" w:sz="4" w:space="0" w:color="auto"/>
-              <w:left w:val="single" w:sz="4" w:space="0" w:color="auto"/>
-              <w:bottom w:val="single" w:sz="4" w:space="0" w:color="auto"/>
-              <w:right w:val="single" w:sz="4" w:space="0" w:color="auto"/>
-            </w:tcBorders>
-            <w:shd w:val="clear" w:color="auto" w:fill="C2D69B" w:themeFill="accent3" w:themeFillTint="99"/>
-            <w:noWrap/>
-            <w:vAlign w:val="center"/>
-          </w:tcPr>
-          <w:p>
-            <w:pPr>
-              <w:widowControl/>
-              <w:jc w:val="center"/>
-              <w:rPr>
-                <w:rFonts w:ascii="Times New Roman" w:eastAsia="PMingLiU" w:hAnsi="Times New Roman" w:cs="Times New Roman"/>
-                <w:color w:val="000000"/>
-                <w:kern w:val="0"/>
-                <w:szCs w:val="24"/>
-              </w:rPr>
-            </w:pPr>
-          </w:p>
-        </w:tc>
-        <w:tc>
-          <w:tcPr>
-            <w:tcW w:w="992" w:type="dxa"/>
-            <w:tcBorders>
-              <w:top w:val="single" w:sz="4" w:space="0" w:color="auto"/>
-              <w:left w:val="single" w:sz="4" w:space="0" w:color="auto"/>
-              <w:bottom w:val="single" w:sz="4" w:space="0" w:color="auto"/>
-              <w:right w:val="single" w:sz="4" w:space="0" w:color="auto"/>
-            </w:tcBorders>
-            <w:shd w:val="clear" w:color="auto" w:fill="C2D69B" w:themeFill="accent3" w:themeFillTint="99"/>
+            <w:shd w:val="clear" w:color="auto" w:fill="auto"/>
+            <w:vAlign w:val="center"/>
+          </w:tcPr>
+          <w:p>
+            <w:pPr>
+              <w:widowControl/>
+              <w:jc w:val="center"/>
+              <w:rPr>
+                <w:rFonts w:ascii="Times New Roman" w:eastAsia="PMingLiU" w:hAnsi="Times New Roman" w:cs="Times New Roman"/>
+                <w:color w:val="000000"/>
+                <w:kern w:val="0"/>
+                <w:szCs w:val="24"/>
+              </w:rPr>
+            </w:pPr>
+            <w:r>
+              <w:rPr>
+                <w:rFonts w:ascii="Times New Roman" w:eastAsia="PMingLiU" w:hAnsi="Times New Roman" w:cs="Times New Roman" w:hint="eastAsia"/>
+                <w:color w:val="000000"/>
+                <w:kern w:val="0"/>
+                <w:szCs w:val="24"/>
+              </w:rPr>
+              <w:t>4.5</w:t>
+            </w:r>
+          </w:p>
+        </w:tc>
+        <w:tc>
+          <w:tcPr>
+            <w:tcW w:w="992" w:type="dxa"/>
+            <w:tcBorders>
+              <w:top w:val="single" w:sz="4" w:space="0" w:color="auto"/>
+              <w:left w:val="single" w:sz="4" w:space="0" w:color="auto"/>
+              <w:bottom w:val="single" w:sz="4" w:space="0" w:color="auto"/>
+              <w:right w:val="single" w:sz="4" w:space="0" w:color="auto"/>
+            </w:tcBorders>
+            <w:shd w:val="clear" w:color="auto" w:fill="auto"/>
+            <w:vAlign w:val="center"/>
+          </w:tcPr>
+          <w:p>
+            <w:pPr>
+              <w:widowControl/>
+              <w:jc w:val="center"/>
+              <w:rPr>
+                <w:rFonts w:ascii="Times New Roman" w:eastAsia="PMingLiU" w:hAnsi="Times New Roman" w:cs="Times New Roman"/>
+                <w:color w:val="000000"/>
+                <w:kern w:val="0"/>
+                <w:szCs w:val="24"/>
+              </w:rPr>
+            </w:pPr>
+          </w:p>
+        </w:tc>
+        <w:tc>
+          <w:tcPr>
+            <w:tcW w:w="992" w:type="dxa"/>
+            <w:tcBorders>
+              <w:top w:val="single" w:sz="4" w:space="0" w:color="auto"/>
+              <w:left w:val="single" w:sz="4" w:space="0" w:color="auto"/>
+              <w:bottom w:val="single" w:sz="4" w:space="0" w:color="auto"/>
+              <w:right w:val="single" w:sz="4" w:space="0" w:color="auto"/>
+            </w:tcBorders>
+            <w:shd w:val="clear" w:color="auto" w:fill="auto"/>
+            <w:noWrap/>
+            <w:vAlign w:val="center"/>
+          </w:tcPr>
+          <w:p>
+            <w:pPr>
+              <w:widowControl/>
+              <w:jc w:val="center"/>
+              <w:rPr>
+                <w:rFonts w:ascii="Times New Roman" w:eastAsia="PMingLiU" w:hAnsi="Times New Roman" w:cs="Times New Roman"/>
+                <w:color w:val="000000"/>
+                <w:kern w:val="0"/>
+                <w:szCs w:val="24"/>
+              </w:rPr>
+            </w:pPr>
+          </w:p>
+        </w:tc>
+        <w:tc>
+          <w:tcPr>
+            <w:tcW w:w="992" w:type="dxa"/>
+            <w:tcBorders>
+              <w:top w:val="single" w:sz="4" w:space="0" w:color="auto"/>
+              <w:left w:val="single" w:sz="4" w:space="0" w:color="auto"/>
+              <w:bottom w:val="single" w:sz="4" w:space="0" w:color="auto"/>
+              <w:right w:val="single" w:sz="4" w:space="0" w:color="auto"/>
+            </w:tcBorders>
+            <w:shd w:val="clear" w:color="auto" w:fill="auto"/>
             <w:noWrap/>
             <w:vAlign w:val="center"/>
           </w:tcPr>
@@ -16065,21 +16191,39 @@
               <w:bottom w:val="single" w:sz="4" w:space="0" w:color="auto"/>
               <w:right w:val="single" w:sz="4" w:space="0" w:color="auto"/>
             </w:tcBorders>
-            <w:shd w:val="clear" w:color="auto" w:fill="C2D69B" w:themeFill="accent3" w:themeFillTint="99"/>
-            <w:noWrap/>
-            <w:vAlign w:val="center"/>
-          </w:tcPr>
-          <w:p>
-            <w:pPr>
-              <w:widowControl/>
-              <w:jc w:val="center"/>
-              <w:rPr>
-                <w:rFonts w:ascii="Times New Roman" w:eastAsia="PMingLiU" w:hAnsi="Times New Roman" w:cs="Times New Roman"/>
-                <w:color w:val="000000"/>
-                <w:kern w:val="0"/>
-                <w:szCs w:val="24"/>
-              </w:rPr>
-            </w:pPr>
+            <w:shd w:val="clear" w:color="auto" w:fill="auto"/>
+            <w:noWrap/>
+            <w:vAlign w:val="center"/>
+          </w:tcPr>
+          <w:p>
+            <w:pPr>
+              <w:widowControl/>
+              <w:jc w:val="center"/>
+              <w:rPr>
+                <w:rFonts w:ascii="Times New Roman" w:eastAsia="PMingLiU" w:hAnsi="Times New Roman" w:cs="Times New Roman"/>
+                <w:color w:val="000000"/>
+                <w:kern w:val="0"/>
+                <w:szCs w:val="24"/>
+              </w:rPr>
+            </w:pPr>
+            <w:r>
+              <w:rPr>
+                <w:rFonts w:ascii="Times New Roman" w:eastAsia="PMingLiU" w:hAnsi="Times New Roman" w:cs="Times New Roman" w:hint="eastAsia"/>
+                <w:color w:val="000000"/>
+                <w:kern w:val="0"/>
+                <w:szCs w:val="24"/>
+              </w:rPr>
+              <w:t>2.2</w:t>
+            </w:r>
+            <w:r>
+              <w:rPr>
+                <w:rFonts w:ascii="Times New Roman" w:eastAsia="PMingLiU" w:hAnsi="Times New Roman" w:cs="Times New Roman" w:hint="eastAsia"/>
+                <w:color w:val="000000"/>
+                <w:kern w:val="0"/>
+                <w:szCs w:val="24"/>
+              </w:rPr>
+              <w:t>5</w:t>
+            </w:r>
           </w:p>
         </w:tc>
       </w:tr>
@@ -16096,7 +16240,7 @@
               <w:bottom w:val="single" w:sz="4" w:space="0" w:color="auto"/>
               <w:right w:val="single" w:sz="4" w:space="0" w:color="auto"/>
             </w:tcBorders>
-            <w:shd w:val="clear" w:color="auto" w:fill="FFFFFF" w:themeFill="background1"/>
+            <w:shd w:val="clear" w:color="auto" w:fill="C2D69B" w:themeFill="accent3" w:themeFillTint="99"/>
           </w:tcPr>
           <w:p>
             <w:pPr>
@@ -16118,7 +16262,7 @@
               <w:bottom w:val="single" w:sz="4" w:space="0" w:color="auto"/>
               <w:right w:val="single" w:sz="4" w:space="0" w:color="auto"/>
             </w:tcBorders>
-            <w:shd w:val="clear" w:color="auto" w:fill="FFFFFF" w:themeFill="background1"/>
+            <w:shd w:val="clear" w:color="auto" w:fill="C2D69B" w:themeFill="accent3" w:themeFillTint="99"/>
             <w:noWrap/>
             <w:vAlign w:val="center"/>
           </w:tcPr>
@@ -16126,6 +16270,7 @@
             <w:pPr>
               <w:pStyle w:val="Default"/>
               <w:rPr>
+                <w:b/>
                 <w:sz w:val="23"/>
                 <w:szCs w:val="23"/>
               </w:rPr>
@@ -16133,10 +16278,11 @@
             <w:r>
               <w:rPr>
                 <w:rFonts w:hint="eastAsia"/>
-                <w:sz w:val="23"/>
-                <w:szCs w:val="23"/>
-              </w:rPr>
-              <w:t>Formal &amp; informal meetings</w:t>
+                <w:b/>
+                <w:sz w:val="23"/>
+                <w:szCs w:val="23"/>
+              </w:rPr>
+              <w:t>Subtotal</w:t>
             </w:r>
           </w:p>
         </w:tc>
@@ -16149,133 +16295,97 @@
               <w:bottom w:val="single" w:sz="4" w:space="0" w:color="auto"/>
               <w:right w:val="single" w:sz="4" w:space="0" w:color="auto"/>
             </w:tcBorders>
-            <w:shd w:val="clear" w:color="auto" w:fill="FFFFFF" w:themeFill="background1"/>
-            <w:vAlign w:val="center"/>
-          </w:tcPr>
-          <w:p>
-            <w:pPr>
-              <w:widowControl/>
-              <w:jc w:val="center"/>
-              <w:rPr>
-                <w:rFonts w:ascii="Times New Roman" w:eastAsia="PMingLiU" w:hAnsi="Times New Roman" w:cs="Times New Roman"/>
-                <w:color w:val="000000"/>
-                <w:kern w:val="0"/>
-                <w:szCs w:val="24"/>
-              </w:rPr>
-            </w:pPr>
-            <w:r>
-              <w:rPr>
-                <w:rFonts w:ascii="Times New Roman" w:eastAsia="PMingLiU" w:hAnsi="Times New Roman" w:cs="Times New Roman" w:hint="eastAsia"/>
-                <w:color w:val="000000"/>
-                <w:kern w:val="0"/>
-                <w:szCs w:val="24"/>
-              </w:rPr>
-              <w:t>14</w:t>
-            </w:r>
-          </w:p>
-        </w:tc>
-        <w:tc>
-          <w:tcPr>
-            <w:tcW w:w="992" w:type="dxa"/>
-            <w:tcBorders>
-              <w:top w:val="single" w:sz="4" w:space="0" w:color="auto"/>
-              <w:left w:val="single" w:sz="4" w:space="0" w:color="auto"/>
-              <w:bottom w:val="single" w:sz="4" w:space="0" w:color="auto"/>
-              <w:right w:val="single" w:sz="4" w:space="0" w:color="auto"/>
-            </w:tcBorders>
-            <w:shd w:val="clear" w:color="auto" w:fill="FFFFFF" w:themeFill="background1"/>
-            <w:vAlign w:val="center"/>
-          </w:tcPr>
-          <w:p>
-            <w:pPr>
-              <w:widowControl/>
-              <w:jc w:val="center"/>
-              <w:rPr>
-                <w:rFonts w:ascii="Times New Roman" w:eastAsia="PMingLiU" w:hAnsi="Times New Roman" w:cs="Times New Roman"/>
-                <w:color w:val="000000"/>
-                <w:kern w:val="0"/>
-                <w:szCs w:val="24"/>
-              </w:rPr>
-            </w:pPr>
-            <w:r>
-              <w:rPr>
-                <w:rFonts w:ascii="Times New Roman" w:eastAsia="PMingLiU" w:hAnsi="Times New Roman" w:cs="Times New Roman" w:hint="eastAsia"/>
-                <w:color w:val="000000"/>
-                <w:kern w:val="0"/>
-                <w:szCs w:val="24"/>
-              </w:rPr>
-              <w:t>14</w:t>
-            </w:r>
-          </w:p>
-        </w:tc>
-        <w:tc>
-          <w:tcPr>
-            <w:tcW w:w="992" w:type="dxa"/>
-            <w:tcBorders>
-              <w:top w:val="single" w:sz="4" w:space="0" w:color="auto"/>
-              <w:left w:val="single" w:sz="4" w:space="0" w:color="auto"/>
-              <w:bottom w:val="single" w:sz="4" w:space="0" w:color="auto"/>
-              <w:right w:val="single" w:sz="4" w:space="0" w:color="auto"/>
-            </w:tcBorders>
-            <w:shd w:val="clear" w:color="auto" w:fill="FFFFFF" w:themeFill="background1"/>
-            <w:noWrap/>
-            <w:vAlign w:val="center"/>
-          </w:tcPr>
-          <w:p>
-            <w:pPr>
-              <w:widowControl/>
-              <w:jc w:val="center"/>
-              <w:rPr>
-                <w:rFonts w:ascii="Times New Roman" w:eastAsia="PMingLiU" w:hAnsi="Times New Roman" w:cs="Times New Roman"/>
-                <w:color w:val="000000"/>
-                <w:kern w:val="0"/>
-                <w:szCs w:val="24"/>
-              </w:rPr>
-            </w:pPr>
-            <w:r>
-              <w:rPr>
-                <w:rFonts w:ascii="Times New Roman" w:eastAsia="PMingLiU" w:hAnsi="Times New Roman" w:cs="Times New Roman" w:hint="eastAsia"/>
-                <w:color w:val="000000"/>
-                <w:kern w:val="0"/>
-                <w:szCs w:val="24"/>
-              </w:rPr>
-              <w:t>14</w:t>
-            </w:r>
-          </w:p>
-        </w:tc>
-        <w:tc>
-          <w:tcPr>
-            <w:tcW w:w="992" w:type="dxa"/>
-            <w:tcBorders>
-              <w:top w:val="single" w:sz="4" w:space="0" w:color="auto"/>
-              <w:left w:val="single" w:sz="4" w:space="0" w:color="auto"/>
-              <w:bottom w:val="single" w:sz="4" w:space="0" w:color="auto"/>
-              <w:right w:val="single" w:sz="4" w:space="0" w:color="auto"/>
-            </w:tcBorders>
-            <w:shd w:val="clear" w:color="auto" w:fill="FFFFFF" w:themeFill="background1"/>
-            <w:noWrap/>
-            <w:vAlign w:val="center"/>
-          </w:tcPr>
-          <w:p>
-            <w:pPr>
-              <w:widowControl/>
-              <w:jc w:val="center"/>
-              <w:rPr>
-                <w:rFonts w:ascii="Times New Roman" w:eastAsia="PMingLiU" w:hAnsi="Times New Roman" w:cs="Times New Roman"/>
-                <w:color w:val="000000"/>
-                <w:kern w:val="0"/>
-                <w:szCs w:val="24"/>
-              </w:rPr>
-            </w:pPr>
-            <w:r>
-              <w:rPr>
-                <w:rFonts w:ascii="Times New Roman" w:eastAsia="PMingLiU" w:hAnsi="Times New Roman" w:cs="Times New Roman" w:hint="eastAsia"/>
-                <w:color w:val="000000"/>
-                <w:kern w:val="0"/>
-                <w:szCs w:val="24"/>
-              </w:rPr>
-              <w:t>14</w:t>
-            </w:r>
+            <w:shd w:val="clear" w:color="auto" w:fill="C2D69B" w:themeFill="accent3" w:themeFillTint="99"/>
+            <w:vAlign w:val="center"/>
+          </w:tcPr>
+          <w:p>
+            <w:pPr>
+              <w:widowControl/>
+              <w:jc w:val="center"/>
+              <w:rPr>
+                <w:rFonts w:ascii="Times New Roman" w:eastAsia="PMingLiU" w:hAnsi="Times New Roman" w:cs="Times New Roman"/>
+                <w:color w:val="000000"/>
+                <w:kern w:val="0"/>
+                <w:szCs w:val="24"/>
+              </w:rPr>
+            </w:pPr>
+          </w:p>
+        </w:tc>
+        <w:tc>
+          <w:tcPr>
+            <w:tcW w:w="992" w:type="dxa"/>
+            <w:tcBorders>
+              <w:top w:val="single" w:sz="4" w:space="0" w:color="auto"/>
+              <w:left w:val="single" w:sz="4" w:space="0" w:color="auto"/>
+              <w:bottom w:val="single" w:sz="4" w:space="0" w:color="auto"/>
+              <w:right w:val="single" w:sz="4" w:space="0" w:color="auto"/>
+            </w:tcBorders>
+            <w:shd w:val="clear" w:color="auto" w:fill="C2D69B" w:themeFill="accent3" w:themeFillTint="99"/>
+            <w:vAlign w:val="center"/>
+          </w:tcPr>
+          <w:p>
+            <w:pPr>
+              <w:widowControl/>
+              <w:jc w:val="center"/>
+              <w:rPr>
+                <w:rFonts w:ascii="Times New Roman" w:eastAsia="PMingLiU" w:hAnsi="Times New Roman" w:cs="Times New Roman"/>
+                <w:color w:val="000000"/>
+                <w:kern w:val="0"/>
+                <w:szCs w:val="24"/>
+              </w:rPr>
+            </w:pPr>
+          </w:p>
+        </w:tc>
+        <w:tc>
+          <w:tcPr>
+            <w:tcW w:w="992" w:type="dxa"/>
+            <w:tcBorders>
+              <w:top w:val="single" w:sz="4" w:space="0" w:color="auto"/>
+              <w:left w:val="single" w:sz="4" w:space="0" w:color="auto"/>
+              <w:bottom w:val="single" w:sz="4" w:space="0" w:color="auto"/>
+              <w:right w:val="single" w:sz="4" w:space="0" w:color="auto"/>
+            </w:tcBorders>
+            <w:shd w:val="clear" w:color="auto" w:fill="C2D69B" w:themeFill="accent3" w:themeFillTint="99"/>
+            <w:noWrap/>
+            <w:vAlign w:val="center"/>
+          </w:tcPr>
+          <w:p>
+            <w:pPr>
+              <w:widowControl/>
+              <w:jc w:val="center"/>
+              <w:rPr>
+                <w:rFonts w:ascii="Times New Roman" w:eastAsia="PMingLiU" w:hAnsi="Times New Roman" w:cs="Times New Roman"/>
+                <w:color w:val="000000"/>
+                <w:kern w:val="0"/>
+                <w:szCs w:val="24"/>
+              </w:rPr>
+            </w:pPr>
+          </w:p>
+        </w:tc>
+        <w:tc>
+          <w:tcPr>
+            <w:tcW w:w="992" w:type="dxa"/>
+            <w:tcBorders>
+              <w:top w:val="single" w:sz="4" w:space="0" w:color="auto"/>
+              <w:left w:val="single" w:sz="4" w:space="0" w:color="auto"/>
+              <w:bottom w:val="single" w:sz="4" w:space="0" w:color="auto"/>
+              <w:right w:val="single" w:sz="4" w:space="0" w:color="auto"/>
+            </w:tcBorders>
+            <w:shd w:val="clear" w:color="auto" w:fill="C2D69B" w:themeFill="accent3" w:themeFillTint="99"/>
+            <w:noWrap/>
+            <w:vAlign w:val="center"/>
+          </w:tcPr>
+          <w:p>
+            <w:pPr>
+              <w:widowControl/>
+              <w:jc w:val="center"/>
+              <w:rPr>
+                <w:rFonts w:ascii="Times New Roman" w:eastAsia="PMingLiU" w:hAnsi="Times New Roman" w:cs="Times New Roman"/>
+                <w:color w:val="000000"/>
+                <w:kern w:val="0"/>
+                <w:szCs w:val="24"/>
+              </w:rPr>
+            </w:pPr>
           </w:p>
         </w:tc>
         <w:tc>
@@ -16287,30 +16397,21 @@
               <w:bottom w:val="single" w:sz="4" w:space="0" w:color="auto"/>
               <w:right w:val="single" w:sz="4" w:space="0" w:color="auto"/>
             </w:tcBorders>
-            <w:shd w:val="clear" w:color="auto" w:fill="FFFFFF" w:themeFill="background1"/>
-            <w:noWrap/>
-            <w:vAlign w:val="center"/>
-          </w:tcPr>
-          <w:p>
-            <w:pPr>
-              <w:widowControl/>
-              <w:jc w:val="center"/>
-              <w:rPr>
-                <w:rFonts w:ascii="Times New Roman" w:eastAsia="PMingLiU" w:hAnsi="Times New Roman" w:cs="Times New Roman"/>
-                <w:color w:val="000000"/>
-                <w:kern w:val="0"/>
-                <w:szCs w:val="24"/>
-              </w:rPr>
-            </w:pPr>
-            <w:r>
-              <w:rPr>
-                <w:rFonts w:ascii="Times New Roman" w:eastAsia="PMingLiU" w:hAnsi="Times New Roman" w:cs="Times New Roman" w:hint="eastAsia"/>
-                <w:color w:val="000000"/>
-                <w:kern w:val="0"/>
-                <w:szCs w:val="24"/>
-              </w:rPr>
-              <w:t>14</w:t>
-            </w:r>
+            <w:shd w:val="clear" w:color="auto" w:fill="C2D69B" w:themeFill="accent3" w:themeFillTint="99"/>
+            <w:noWrap/>
+            <w:vAlign w:val="center"/>
+          </w:tcPr>
+          <w:p>
+            <w:pPr>
+              <w:widowControl/>
+              <w:jc w:val="center"/>
+              <w:rPr>
+                <w:rFonts w:ascii="Times New Roman" w:eastAsia="PMingLiU" w:hAnsi="Times New Roman" w:cs="Times New Roman"/>
+                <w:color w:val="000000"/>
+                <w:kern w:val="0"/>
+                <w:szCs w:val="24"/>
+              </w:rPr>
+            </w:pPr>
           </w:p>
         </w:tc>
       </w:tr>
@@ -16357,7 +16458,6 @@
             <w:pPr>
               <w:pStyle w:val="Default"/>
               <w:rPr>
-                <w:b/>
                 <w:sz w:val="23"/>
                 <w:szCs w:val="23"/>
               </w:rPr>
@@ -16365,11 +16465,10 @@
             <w:r>
               <w:rPr>
                 <w:rFonts w:hint="eastAsia"/>
-                <w:b/>
-                <w:sz w:val="23"/>
-                <w:szCs w:val="23"/>
-              </w:rPr>
-              <w:t>Total</w:t>
+                <w:sz w:val="23"/>
+                <w:szCs w:val="23"/>
+              </w:rPr>
+              <w:t>Formal &amp; informal meetings</w:t>
             </w:r>
           </w:p>
         </w:tc>
@@ -16396,6 +16495,15 @@
                 <w:szCs w:val="24"/>
               </w:rPr>
             </w:pPr>
+            <w:r>
+              <w:rPr>
+                <w:rFonts w:ascii="Times New Roman" w:eastAsia="PMingLiU" w:hAnsi="Times New Roman" w:cs="Times New Roman" w:hint="eastAsia"/>
+                <w:color w:val="000000"/>
+                <w:kern w:val="0"/>
+                <w:szCs w:val="24"/>
+              </w:rPr>
+              <w:t>14</w:t>
+            </w:r>
           </w:p>
         </w:tc>
         <w:tc>
@@ -16421,6 +16529,15 @@
                 <w:szCs w:val="24"/>
               </w:rPr>
             </w:pPr>
+            <w:r>
+              <w:rPr>
+                <w:rFonts w:ascii="Times New Roman" w:eastAsia="PMingLiU" w:hAnsi="Times New Roman" w:cs="Times New Roman" w:hint="eastAsia"/>
+                <w:color w:val="000000"/>
+                <w:kern w:val="0"/>
+                <w:szCs w:val="24"/>
+              </w:rPr>
+              <w:t>14</w:t>
+            </w:r>
           </w:p>
         </w:tc>
         <w:tc>
@@ -16447,6 +16564,15 @@
                 <w:szCs w:val="24"/>
               </w:rPr>
             </w:pPr>
+            <w:r>
+              <w:rPr>
+                <w:rFonts w:ascii="Times New Roman" w:eastAsia="PMingLiU" w:hAnsi="Times New Roman" w:cs="Times New Roman" w:hint="eastAsia"/>
+                <w:color w:val="000000"/>
+                <w:kern w:val="0"/>
+                <w:szCs w:val="24"/>
+              </w:rPr>
+              <w:t>14</w:t>
+            </w:r>
           </w:p>
         </w:tc>
         <w:tc>
@@ -16473,6 +16599,15 @@
                 <w:szCs w:val="24"/>
               </w:rPr>
             </w:pPr>
+            <w:r>
+              <w:rPr>
+                <w:rFonts w:ascii="Times New Roman" w:eastAsia="PMingLiU" w:hAnsi="Times New Roman" w:cs="Times New Roman" w:hint="eastAsia"/>
+                <w:color w:val="000000"/>
+                <w:kern w:val="0"/>
+                <w:szCs w:val="24"/>
+              </w:rPr>
+              <w:t>14</w:t>
+            </w:r>
           </w:p>
         </w:tc>
         <w:tc>
@@ -16499,6 +16634,15 @@
                 <w:szCs w:val="24"/>
               </w:rPr>
             </w:pPr>
+            <w:r>
+              <w:rPr>
+                <w:rFonts w:ascii="Times New Roman" w:eastAsia="PMingLiU" w:hAnsi="Times New Roman" w:cs="Times New Roman" w:hint="eastAsia"/>
+                <w:color w:val="000000"/>
+                <w:kern w:val="0"/>
+                <w:szCs w:val="24"/>
+              </w:rPr>
+              <w:t>14</w:t>
+            </w:r>
           </w:p>
         </w:tc>
       </w:tr>
@@ -16530,8 +16674,7 @@
         </w:tc>
         <w:tc>
           <w:tcPr>
-            <w:tcW w:w="8487" w:type="dxa"/>
-            <w:gridSpan w:val="6"/>
+            <w:tcW w:w="3384" w:type="dxa"/>
             <w:tcBorders>
               <w:top w:val="single" w:sz="4" w:space="0" w:color="auto"/>
               <w:left w:val="single" w:sz="4" w:space="0" w:color="auto"/>
@@ -16544,23 +16687,150 @@
           </w:tcPr>
           <w:p>
             <w:pPr>
-              <w:widowControl/>
-              <w:rPr>
-                <w:rFonts w:ascii="Times New Roman" w:eastAsia="PMingLiU" w:hAnsi="Times New Roman" w:cs="Times New Roman"/>
-                <w:color w:val="000000"/>
-                <w:kern w:val="0"/>
-                <w:szCs w:val="24"/>
-              </w:rPr>
-            </w:pPr>
-            <w:r>
-              <w:rPr>
-                <w:rFonts w:ascii="Times New Roman" w:eastAsia="PMingLiU" w:hAnsi="Times New Roman" w:cs="Times New Roman" w:hint="eastAsia"/>
-                <w:color w:val="000000"/>
-                <w:kern w:val="0"/>
-                <w:szCs w:val="24"/>
-              </w:rPr>
-              <w:t>Breakdown</w:t>
-            </w:r>
+              <w:pStyle w:val="Default"/>
+              <w:rPr>
+                <w:b/>
+                <w:sz w:val="23"/>
+                <w:szCs w:val="23"/>
+              </w:rPr>
+            </w:pPr>
+            <w:r>
+              <w:rPr>
+                <w:rFonts w:hint="eastAsia"/>
+                <w:b/>
+                <w:sz w:val="23"/>
+                <w:szCs w:val="23"/>
+              </w:rPr>
+              <w:t>Total</w:t>
+            </w:r>
+          </w:p>
+        </w:tc>
+        <w:tc>
+          <w:tcPr>
+            <w:tcW w:w="1134" w:type="dxa"/>
+            <w:tcBorders>
+              <w:top w:val="single" w:sz="4" w:space="0" w:color="auto"/>
+              <w:left w:val="single" w:sz="4" w:space="0" w:color="auto"/>
+              <w:bottom w:val="single" w:sz="4" w:space="0" w:color="auto"/>
+              <w:right w:val="single" w:sz="4" w:space="0" w:color="auto"/>
+            </w:tcBorders>
+            <w:shd w:val="clear" w:color="auto" w:fill="FFFFFF" w:themeFill="background1"/>
+            <w:vAlign w:val="center"/>
+          </w:tcPr>
+          <w:p>
+            <w:pPr>
+              <w:widowControl/>
+              <w:jc w:val="center"/>
+              <w:rPr>
+                <w:rFonts w:ascii="Times New Roman" w:eastAsia="PMingLiU" w:hAnsi="Times New Roman" w:cs="Times New Roman"/>
+                <w:color w:val="000000"/>
+                <w:kern w:val="0"/>
+                <w:szCs w:val="24"/>
+              </w:rPr>
+            </w:pPr>
+          </w:p>
+        </w:tc>
+        <w:tc>
+          <w:tcPr>
+            <w:tcW w:w="992" w:type="dxa"/>
+            <w:tcBorders>
+              <w:top w:val="single" w:sz="4" w:space="0" w:color="auto"/>
+              <w:left w:val="single" w:sz="4" w:space="0" w:color="auto"/>
+              <w:bottom w:val="single" w:sz="4" w:space="0" w:color="auto"/>
+              <w:right w:val="single" w:sz="4" w:space="0" w:color="auto"/>
+            </w:tcBorders>
+            <w:shd w:val="clear" w:color="auto" w:fill="FFFFFF" w:themeFill="background1"/>
+            <w:vAlign w:val="center"/>
+          </w:tcPr>
+          <w:p>
+            <w:pPr>
+              <w:widowControl/>
+              <w:jc w:val="center"/>
+              <w:rPr>
+                <w:rFonts w:ascii="Times New Roman" w:eastAsia="PMingLiU" w:hAnsi="Times New Roman" w:cs="Times New Roman"/>
+                <w:color w:val="000000"/>
+                <w:kern w:val="0"/>
+                <w:szCs w:val="24"/>
+              </w:rPr>
+            </w:pPr>
+          </w:p>
+        </w:tc>
+        <w:tc>
+          <w:tcPr>
+            <w:tcW w:w="992" w:type="dxa"/>
+            <w:tcBorders>
+              <w:top w:val="single" w:sz="4" w:space="0" w:color="auto"/>
+              <w:left w:val="single" w:sz="4" w:space="0" w:color="auto"/>
+              <w:bottom w:val="single" w:sz="4" w:space="0" w:color="auto"/>
+              <w:right w:val="single" w:sz="4" w:space="0" w:color="auto"/>
+            </w:tcBorders>
+            <w:shd w:val="clear" w:color="auto" w:fill="FFFFFF" w:themeFill="background1"/>
+            <w:noWrap/>
+            <w:vAlign w:val="center"/>
+          </w:tcPr>
+          <w:p>
+            <w:pPr>
+              <w:widowControl/>
+              <w:jc w:val="center"/>
+              <w:rPr>
+                <w:rFonts w:ascii="Times New Roman" w:eastAsia="PMingLiU" w:hAnsi="Times New Roman" w:cs="Times New Roman"/>
+                <w:color w:val="000000"/>
+                <w:kern w:val="0"/>
+                <w:szCs w:val="24"/>
+              </w:rPr>
+            </w:pPr>
+          </w:p>
+        </w:tc>
+        <w:tc>
+          <w:tcPr>
+            <w:tcW w:w="992" w:type="dxa"/>
+            <w:tcBorders>
+              <w:top w:val="single" w:sz="4" w:space="0" w:color="auto"/>
+              <w:left w:val="single" w:sz="4" w:space="0" w:color="auto"/>
+              <w:bottom w:val="single" w:sz="4" w:space="0" w:color="auto"/>
+              <w:right w:val="single" w:sz="4" w:space="0" w:color="auto"/>
+            </w:tcBorders>
+            <w:shd w:val="clear" w:color="auto" w:fill="FFFFFF" w:themeFill="background1"/>
+            <w:noWrap/>
+            <w:vAlign w:val="center"/>
+          </w:tcPr>
+          <w:p>
+            <w:pPr>
+              <w:widowControl/>
+              <w:jc w:val="center"/>
+              <w:rPr>
+                <w:rFonts w:ascii="Times New Roman" w:eastAsia="PMingLiU" w:hAnsi="Times New Roman" w:cs="Times New Roman"/>
+                <w:color w:val="000000"/>
+                <w:kern w:val="0"/>
+                <w:szCs w:val="24"/>
+              </w:rPr>
+            </w:pPr>
+          </w:p>
+        </w:tc>
+        <w:tc>
+          <w:tcPr>
+            <w:tcW w:w="993" w:type="dxa"/>
+            <w:tcBorders>
+              <w:top w:val="single" w:sz="4" w:space="0" w:color="auto"/>
+              <w:left w:val="single" w:sz="4" w:space="0" w:color="auto"/>
+              <w:bottom w:val="single" w:sz="4" w:space="0" w:color="auto"/>
+              <w:right w:val="single" w:sz="4" w:space="0" w:color="auto"/>
+            </w:tcBorders>
+            <w:shd w:val="clear" w:color="auto" w:fill="FFFFFF" w:themeFill="background1"/>
+            <w:noWrap/>
+            <w:vAlign w:val="center"/>
+          </w:tcPr>
+          <w:p>
+            <w:pPr>
+              <w:widowControl/>
+              <w:jc w:val="center"/>
+              <w:rPr>
+                <w:rFonts w:ascii="Times New Roman" w:eastAsia="PMingLiU" w:hAnsi="Times New Roman" w:cs="Times New Roman"/>
+                <w:color w:val="000000"/>
+                <w:kern w:val="0"/>
+                <w:szCs w:val="24"/>
+              </w:rPr>
+            </w:pPr>
           </w:p>
         </w:tc>
       </w:tr>
@@ -16581,31 +16851,19 @@
           </w:tcPr>
           <w:p>
             <w:pPr>
-              <w:widowControl/>
-              <w:jc w:val="center"/>
-              <w:rPr>
-                <w:rFonts w:ascii="Times New Roman" w:eastAsia="PMingLiU" w:hAnsi="Times New Roman" w:cs="Times New Roman"/>
-                <w:b/>
-                <w:color w:val="000000"/>
-                <w:kern w:val="0"/>
-                <w:szCs w:val="24"/>
-              </w:rPr>
-            </w:pPr>
-            <w:r>
-              <w:rPr>
-                <w:rFonts w:ascii="Times New Roman" w:eastAsia="PMingLiU" w:hAnsi="Times New Roman" w:cs="Times New Roman" w:hint="eastAsia"/>
-                <w:b/>
-                <w:color w:val="000000"/>
-                <w:kern w:val="0"/>
-                <w:szCs w:val="24"/>
-              </w:rPr>
-              <w:t>1</w:t>
-            </w:r>
-          </w:p>
-        </w:tc>
-        <w:tc>
-          <w:tcPr>
-            <w:tcW w:w="3384" w:type="dxa"/>
+              <w:pStyle w:val="Default"/>
+              <w:jc w:val="center"/>
+              <w:rPr>
+                <w:sz w:val="23"/>
+                <w:szCs w:val="23"/>
+              </w:rPr>
+            </w:pPr>
+          </w:p>
+        </w:tc>
+        <w:tc>
+          <w:tcPr>
+            <w:tcW w:w="8487" w:type="dxa"/>
+            <w:gridSpan w:val="6"/>
             <w:tcBorders>
               <w:top w:val="single" w:sz="4" w:space="0" w:color="auto"/>
               <w:left w:val="single" w:sz="4" w:space="0" w:color="auto"/>
@@ -16618,184 +16876,22 @@
           </w:tcPr>
           <w:p>
             <w:pPr>
-              <w:pStyle w:val="Default"/>
-              <w:rPr>
-                <w:b/>
-                <w:sz w:val="23"/>
-                <w:szCs w:val="23"/>
-              </w:rPr>
-            </w:pPr>
-            <w:r>
-              <w:rPr>
-                <w:b/>
-                <w:bCs/>
-                <w:sz w:val="23"/>
-                <w:szCs w:val="23"/>
-              </w:rPr>
-              <w:t>Project Plan</w:t>
-            </w:r>
-            <w:r>
-              <w:rPr>
-                <w:rFonts w:hint="eastAsia"/>
-                <w:b/>
-                <w:bCs/>
-                <w:sz w:val="23"/>
-                <w:szCs w:val="23"/>
-              </w:rPr>
-              <w:t xml:space="preserve"> : 19.5 h</w:t>
-            </w:r>
-          </w:p>
-        </w:tc>
-        <w:tc>
-          <w:tcPr>
-            <w:tcW w:w="1134" w:type="dxa"/>
-            <w:tcBorders>
-              <w:top w:val="single" w:sz="4" w:space="0" w:color="auto"/>
-              <w:left w:val="single" w:sz="4" w:space="0" w:color="auto"/>
-              <w:bottom w:val="single" w:sz="4" w:space="0" w:color="auto"/>
-              <w:right w:val="single" w:sz="4" w:space="0" w:color="auto"/>
-            </w:tcBorders>
-            <w:shd w:val="clear" w:color="auto" w:fill="FFFFFF" w:themeFill="background1"/>
-          </w:tcPr>
-          <w:p>
-            <w:pPr>
-              <w:jc w:val="center"/>
-              <w:rPr>
-                <w:rFonts w:ascii="Times New Roman" w:hAnsi="Times New Roman" w:cs="Times New Roman"/>
-                <w:szCs w:val="24"/>
-                <w:shd w:val="clear" w:color="auto" w:fill="FFFFFF"/>
-              </w:rPr>
-            </w:pPr>
-            <w:r>
-              <w:rPr>
-                <w:rFonts w:ascii="Times New Roman" w:hAnsi="Times New Roman" w:cs="Times New Roman"/>
-                <w:szCs w:val="24"/>
-                <w:shd w:val="clear" w:color="auto" w:fill="FFFFFF"/>
-              </w:rPr>
-              <w:t>5</w:t>
-            </w:r>
-          </w:p>
-        </w:tc>
-        <w:tc>
-          <w:tcPr>
-            <w:tcW w:w="992" w:type="dxa"/>
-            <w:tcBorders>
-              <w:top w:val="single" w:sz="4" w:space="0" w:color="auto"/>
-              <w:left w:val="single" w:sz="4" w:space="0" w:color="auto"/>
-              <w:bottom w:val="single" w:sz="4" w:space="0" w:color="auto"/>
-              <w:right w:val="single" w:sz="4" w:space="0" w:color="auto"/>
-            </w:tcBorders>
-            <w:shd w:val="clear" w:color="auto" w:fill="FFFFFF" w:themeFill="background1"/>
-          </w:tcPr>
-          <w:p>
-            <w:pPr>
-              <w:jc w:val="center"/>
-              <w:rPr>
-                <w:rFonts w:ascii="Times New Roman" w:hAnsi="Times New Roman" w:cs="Times New Roman"/>
-                <w:szCs w:val="24"/>
-                <w:shd w:val="clear" w:color="auto" w:fill="FFFFFF"/>
-              </w:rPr>
-            </w:pPr>
-            <w:r>
-              <w:rPr>
-                <w:rFonts w:ascii="Times New Roman" w:hAnsi="Times New Roman" w:cs="Times New Roman"/>
-                <w:szCs w:val="24"/>
-                <w:shd w:val="clear" w:color="auto" w:fill="FFFFFF"/>
-              </w:rPr>
-              <w:t>5</w:t>
-            </w:r>
-          </w:p>
-        </w:tc>
-        <w:tc>
-          <w:tcPr>
-            <w:tcW w:w="992" w:type="dxa"/>
-            <w:tcBorders>
-              <w:top w:val="single" w:sz="4" w:space="0" w:color="auto"/>
-              <w:left w:val="single" w:sz="4" w:space="0" w:color="auto"/>
-              <w:bottom w:val="single" w:sz="4" w:space="0" w:color="auto"/>
-              <w:right w:val="single" w:sz="4" w:space="0" w:color="auto"/>
-            </w:tcBorders>
-            <w:shd w:val="clear" w:color="auto" w:fill="FFFFFF" w:themeFill="background1"/>
-            <w:noWrap/>
-          </w:tcPr>
-          <w:p>
-            <w:pPr>
-              <w:jc w:val="center"/>
-              <w:rPr>
-                <w:rFonts w:ascii="Times New Roman" w:hAnsi="Times New Roman" w:cs="Times New Roman"/>
-                <w:szCs w:val="24"/>
-                <w:shd w:val="clear" w:color="auto" w:fill="FFFFFF"/>
-              </w:rPr>
-            </w:pPr>
-            <w:r>
-              <w:rPr>
-                <w:rFonts w:ascii="Times New Roman" w:hAnsi="Times New Roman" w:cs="Times New Roman"/>
-                <w:szCs w:val="24"/>
-                <w:shd w:val="clear" w:color="auto" w:fill="FFFFFF"/>
-              </w:rPr>
-              <w:t>3.5</w:t>
-            </w:r>
-          </w:p>
-        </w:tc>
-        <w:tc>
-          <w:tcPr>
-            <w:tcW w:w="992" w:type="dxa"/>
-            <w:tcBorders>
-              <w:top w:val="single" w:sz="4" w:space="0" w:color="auto"/>
-              <w:left w:val="single" w:sz="4" w:space="0" w:color="auto"/>
-              <w:bottom w:val="single" w:sz="4" w:space="0" w:color="auto"/>
-              <w:right w:val="single" w:sz="4" w:space="0" w:color="auto"/>
-            </w:tcBorders>
-            <w:shd w:val="clear" w:color="auto" w:fill="FFFFFF" w:themeFill="background1"/>
-            <w:noWrap/>
-          </w:tcPr>
-          <w:p>
-            <w:pPr>
-              <w:jc w:val="center"/>
-              <w:rPr>
-                <w:rFonts w:ascii="Times New Roman" w:hAnsi="Times New Roman" w:cs="Times New Roman"/>
-                <w:szCs w:val="24"/>
-                <w:shd w:val="clear" w:color="auto" w:fill="FFFFFF"/>
-              </w:rPr>
-            </w:pPr>
-            <w:r>
-              <w:rPr>
-                <w:rFonts w:ascii="Times New Roman" w:hAnsi="Times New Roman" w:cs="Times New Roman"/>
-                <w:szCs w:val="24"/>
-                <w:shd w:val="clear" w:color="auto" w:fill="FFFFFF"/>
-              </w:rPr>
-              <w:t>3</w:t>
-            </w:r>
-          </w:p>
-        </w:tc>
-        <w:tc>
-          <w:tcPr>
-            <w:tcW w:w="993" w:type="dxa"/>
-            <w:tcBorders>
-              <w:top w:val="single" w:sz="4" w:space="0" w:color="auto"/>
-              <w:left w:val="single" w:sz="4" w:space="0" w:color="auto"/>
-              <w:bottom w:val="single" w:sz="4" w:space="0" w:color="auto"/>
-              <w:right w:val="single" w:sz="4" w:space="0" w:color="auto"/>
-            </w:tcBorders>
-            <w:shd w:val="clear" w:color="auto" w:fill="FFFFFF" w:themeFill="background1"/>
-            <w:noWrap/>
-          </w:tcPr>
-          <w:p>
-            <w:pPr>
-              <w:jc w:val="center"/>
-              <w:rPr>
-                <w:rFonts w:ascii="Times New Roman" w:hAnsi="Times New Roman" w:cs="Times New Roman"/>
-                <w:szCs w:val="24"/>
-                <w:shd w:val="clear" w:color="auto" w:fill="FFFFFF"/>
-              </w:rPr>
-            </w:pPr>
-            <w:r>
-              <w:rPr>
-                <w:rFonts w:ascii="Times New Roman" w:hAnsi="Times New Roman" w:cs="Times New Roman"/>
-                <w:szCs w:val="24"/>
-                <w:shd w:val="clear" w:color="auto" w:fill="FFFFFF"/>
-              </w:rPr>
-              <w:t>3</w:t>
+              <w:widowControl/>
+              <w:rPr>
+                <w:rFonts w:ascii="Times New Roman" w:eastAsia="PMingLiU" w:hAnsi="Times New Roman" w:cs="Times New Roman"/>
+                <w:color w:val="000000"/>
+                <w:kern w:val="0"/>
+                <w:szCs w:val="24"/>
+              </w:rPr>
+            </w:pPr>
+            <w:r>
+              <w:rPr>
+                <w:rFonts w:ascii="Times New Roman" w:eastAsia="PMingLiU" w:hAnsi="Times New Roman" w:cs="Times New Roman" w:hint="eastAsia"/>
+                <w:color w:val="000000"/>
+                <w:kern w:val="0"/>
+                <w:szCs w:val="24"/>
+              </w:rPr>
+              <w:t>Breakdown</w:t>
             </w:r>
           </w:p>
         </w:tc>
@@ -16817,28 +16913,74 @@
           </w:tcPr>
           <w:p>
             <w:pPr>
+              <w:widowControl/>
+              <w:jc w:val="center"/>
+              <w:rPr>
+                <w:rFonts w:ascii="Times New Roman" w:eastAsia="PMingLiU" w:hAnsi="Times New Roman" w:cs="Times New Roman"/>
+                <w:b/>
+                <w:color w:val="000000"/>
+                <w:kern w:val="0"/>
+                <w:szCs w:val="24"/>
+              </w:rPr>
+            </w:pPr>
+            <w:r>
+              <w:rPr>
+                <w:rFonts w:ascii="Times New Roman" w:eastAsia="PMingLiU" w:hAnsi="Times New Roman" w:cs="Times New Roman" w:hint="eastAsia"/>
+                <w:b/>
+                <w:color w:val="000000"/>
+                <w:kern w:val="0"/>
+                <w:szCs w:val="24"/>
+              </w:rPr>
+              <w:t>1</w:t>
+            </w:r>
+          </w:p>
+        </w:tc>
+        <w:tc>
+          <w:tcPr>
+            <w:tcW w:w="3384" w:type="dxa"/>
+            <w:tcBorders>
+              <w:top w:val="single" w:sz="4" w:space="0" w:color="auto"/>
+              <w:left w:val="single" w:sz="4" w:space="0" w:color="auto"/>
+              <w:bottom w:val="single" w:sz="4" w:space="0" w:color="auto"/>
+              <w:right w:val="single" w:sz="4" w:space="0" w:color="auto"/>
+            </w:tcBorders>
+            <w:shd w:val="clear" w:color="auto" w:fill="FFFFFF" w:themeFill="background1"/>
+            <w:noWrap/>
+            <w:vAlign w:val="center"/>
+          </w:tcPr>
+          <w:p>
+            <w:pPr>
               <w:pStyle w:val="Default"/>
-              <w:jc w:val="center"/>
               <w:rPr>
                 <w:b/>
                 <w:sz w:val="23"/>
                 <w:szCs w:val="23"/>
               </w:rPr>
             </w:pPr>
+            <w:r>
+              <w:rPr>
+                <w:b/>
+                <w:bCs/>
+                <w:sz w:val="23"/>
+                <w:szCs w:val="23"/>
+              </w:rPr>
+              <w:t>Project Plan</w:t>
+            </w:r>
             <w:r>
               <w:rPr>
                 <w:rFonts w:hint="eastAsia"/>
                 <w:b/>
-                <w:sz w:val="23"/>
-                <w:szCs w:val="23"/>
-              </w:rPr>
-              <w:t>7</w:t>
-            </w:r>
-          </w:p>
-        </w:tc>
-        <w:tc>
-          <w:tcPr>
-            <w:tcW w:w="3384" w:type="dxa"/>
+                <w:bCs/>
+                <w:sz w:val="23"/>
+                <w:szCs w:val="23"/>
+              </w:rPr>
+              <w:t xml:space="preserve"> : 19.5 h</w:t>
+            </w:r>
+          </w:p>
+        </w:tc>
+        <w:tc>
+          <w:tcPr>
+            <w:tcW w:w="1134" w:type="dxa"/>
             <w:tcBorders>
               <w:top w:val="single" w:sz="4" w:space="0" w:color="auto"/>
               <w:left w:val="single" w:sz="4" w:space="0" w:color="auto"/>
@@ -16846,64 +16988,29 @@
               <w:right w:val="single" w:sz="4" w:space="0" w:color="auto"/>
             </w:tcBorders>
             <w:shd w:val="clear" w:color="auto" w:fill="FFFFFF" w:themeFill="background1"/>
-            <w:noWrap/>
-            <w:vAlign w:val="center"/>
-          </w:tcPr>
-          <w:p>
-            <w:pPr>
-              <w:widowControl/>
-              <w:rPr>
-                <w:rFonts w:ascii="Times New Roman" w:eastAsia="PMingLiU" w:hAnsi="Times New Roman" w:cs="Times New Roman"/>
-                <w:color w:val="000000"/>
-                <w:kern w:val="0"/>
-                <w:szCs w:val="24"/>
-              </w:rPr>
-            </w:pPr>
-            <w:r>
+          </w:tcPr>
+          <w:p>
+            <w:pPr>
+              <w:jc w:val="center"/>
               <w:rPr>
                 <w:rFonts w:ascii="Times New Roman" w:hAnsi="Times New Roman" w:cs="Times New Roman"/>
-                <w:b/>
-                <w:bCs/>
-                <w:sz w:val="23"/>
-                <w:szCs w:val="23"/>
-              </w:rPr>
-              <w:t xml:space="preserve">Analysis, Design </w:t>
-            </w:r>
-            <w:r>
-              <w:rPr>
-                <w:rFonts w:ascii="Times New Roman" w:hAnsi="Times New Roman" w:cs="Times New Roman" w:hint="eastAsia"/>
-                <w:b/>
-                <w:bCs/>
-                <w:sz w:val="23"/>
-                <w:szCs w:val="23"/>
-              </w:rPr>
-              <w:t>&amp;</w:t>
-            </w:r>
+                <w:szCs w:val="24"/>
+                <w:shd w:val="clear" w:color="auto" w:fill="FFFFFF"/>
+              </w:rPr>
+            </w:pPr>
             <w:r>
               <w:rPr>
                 <w:rFonts w:ascii="Times New Roman" w:hAnsi="Times New Roman" w:cs="Times New Roman"/>
-                <w:b/>
-                <w:bCs/>
-                <w:sz w:val="23"/>
-                <w:szCs w:val="23"/>
-              </w:rPr>
-              <w:t xml:space="preserve"> Testing</w:t>
-            </w:r>
-            <w:r>
-              <w:rPr>
-                <w:rFonts w:ascii="Times New Roman" w:hAnsi="Times New Roman" w:cs="Times New Roman" w:hint="eastAsia"/>
-                <w:b/>
-                <w:bCs/>
-                <w:sz w:val="23"/>
-                <w:szCs w:val="23"/>
-              </w:rPr>
-              <w:t xml:space="preserve"> :</w:t>
-            </w:r>
-          </w:p>
-        </w:tc>
-        <w:tc>
-          <w:tcPr>
-            <w:tcW w:w="1134" w:type="dxa"/>
+                <w:szCs w:val="24"/>
+                <w:shd w:val="clear" w:color="auto" w:fill="FFFFFF"/>
+              </w:rPr>
+              <w:t>5</w:t>
+            </w:r>
+          </w:p>
+        </w:tc>
+        <w:tc>
+          <w:tcPr>
+            <w:tcW w:w="992" w:type="dxa"/>
             <w:tcBorders>
               <w:top w:val="single" w:sz="4" w:space="0" w:color="auto"/>
               <w:left w:val="single" w:sz="4" w:space="0" w:color="auto"/>
@@ -16927,7 +17034,7 @@
                 <w:szCs w:val="24"/>
                 <w:shd w:val="clear" w:color="auto" w:fill="FFFFFF"/>
               </w:rPr>
-              <w:t>16</w:t>
+              <w:t>5</w:t>
             </w:r>
           </w:p>
         </w:tc>
@@ -16941,6 +17048,7 @@
               <w:right w:val="single" w:sz="4" w:space="0" w:color="auto"/>
             </w:tcBorders>
             <w:shd w:val="clear" w:color="auto" w:fill="FFFFFF" w:themeFill="background1"/>
+            <w:noWrap/>
           </w:tcPr>
           <w:p>
             <w:pPr>
@@ -16953,11 +17061,11 @@
             </w:pPr>
             <w:r>
               <w:rPr>
-                <w:rFonts w:ascii="Times New Roman" w:hAnsi="Times New Roman" w:cs="Times New Roman" w:hint="eastAsia"/>
+                <w:rFonts w:ascii="Times New Roman" w:hAnsi="Times New Roman" w:cs="Times New Roman"/>
                 <w:szCs w:val="24"/>
                 <w:shd w:val="clear" w:color="auto" w:fill="FFFFFF"/>
               </w:rPr>
-              <w:t>4.5</w:t>
+              <w:t>3.5</w:t>
             </w:r>
           </w:p>
         </w:tc>
@@ -16984,17 +17092,17 @@
             </w:pPr>
             <w:r>
               <w:rPr>
-                <w:rFonts w:ascii="Times New Roman" w:hAnsi="Times New Roman" w:cs="Times New Roman" w:hint="eastAsia"/>
+                <w:rFonts w:ascii="Times New Roman" w:hAnsi="Times New Roman" w:cs="Times New Roman"/>
                 <w:szCs w:val="24"/>
                 <w:shd w:val="clear" w:color="auto" w:fill="FFFFFF"/>
               </w:rPr>
-              <w:t>8</w:t>
-            </w:r>
-          </w:p>
-        </w:tc>
-        <w:tc>
-          <w:tcPr>
-            <w:tcW w:w="992" w:type="dxa"/>
+              <w:t>3</w:t>
+            </w:r>
+          </w:p>
+        </w:tc>
+        <w:tc>
+          <w:tcPr>
+            <w:tcW w:w="993" w:type="dxa"/>
             <w:tcBorders>
               <w:top w:val="single" w:sz="4" w:space="0" w:color="auto"/>
               <w:left w:val="single" w:sz="4" w:space="0" w:color="auto"/>
@@ -17015,42 +17123,11 @@
             </w:pPr>
             <w:r>
               <w:rPr>
-                <w:rFonts w:ascii="Times New Roman" w:hAnsi="Times New Roman" w:cs="Times New Roman" w:hint="eastAsia"/>
+                <w:rFonts w:ascii="Times New Roman" w:hAnsi="Times New Roman" w:cs="Times New Roman"/>
                 <w:szCs w:val="24"/>
                 <w:shd w:val="clear" w:color="auto" w:fill="FFFFFF"/>
               </w:rPr>
-              <w:t>7.5</w:t>
-            </w:r>
-          </w:p>
-        </w:tc>
-        <w:tc>
-          <w:tcPr>
-            <w:tcW w:w="993" w:type="dxa"/>
-            <w:tcBorders>
-              <w:top w:val="single" w:sz="4" w:space="0" w:color="auto"/>
-              <w:left w:val="single" w:sz="4" w:space="0" w:color="auto"/>
-              <w:bottom w:val="single" w:sz="4" w:space="0" w:color="auto"/>
-              <w:right w:val="single" w:sz="4" w:space="0" w:color="auto"/>
-            </w:tcBorders>
-            <w:shd w:val="clear" w:color="auto" w:fill="FFFFFF" w:themeFill="background1"/>
-            <w:noWrap/>
-          </w:tcPr>
-          <w:p>
-            <w:pPr>
-              <w:jc w:val="center"/>
-              <w:rPr>
-                <w:rFonts w:ascii="Times New Roman" w:hAnsi="Times New Roman" w:cs="Times New Roman"/>
-                <w:szCs w:val="24"/>
-                <w:shd w:val="clear" w:color="auto" w:fill="FFFFFF"/>
-              </w:rPr>
-            </w:pPr>
-            <w:r>
-              <w:rPr>
-                <w:rFonts w:ascii="Times New Roman" w:hAnsi="Times New Roman" w:cs="Times New Roman" w:hint="eastAsia"/>
-                <w:szCs w:val="24"/>
-                <w:shd w:val="clear" w:color="auto" w:fill="FFFFFF"/>
-              </w:rPr>
-              <w:t>3.25</w:t>
+              <w:t>3</w:t>
             </w:r>
           </w:p>
         </w:tc>
@@ -17087,7 +17164,7 @@
                 <w:sz w:val="23"/>
                 <w:szCs w:val="23"/>
               </w:rPr>
-              <w:t>16</w:t>
+              <w:t>7</w:t>
             </w:r>
           </w:p>
         </w:tc>
@@ -17122,7 +17199,7 @@
                 <w:sz w:val="23"/>
                 <w:szCs w:val="23"/>
               </w:rPr>
-              <w:t>Programming</w:t>
+              <w:t xml:space="preserve">Analysis, Design </w:t>
             </w:r>
             <w:r>
               <w:rPr>
@@ -17132,7 +17209,27 @@
                 <w:sz w:val="23"/>
                 <w:szCs w:val="23"/>
               </w:rPr>
-              <w:t xml:space="preserve"> : </w:t>
+              <w:t>&amp;</w:t>
+            </w:r>
+            <w:r>
+              <w:rPr>
+                <w:rFonts w:ascii="Times New Roman" w:hAnsi="Times New Roman" w:cs="Times New Roman"/>
+                <w:b/>
+                <w:bCs/>
+                <w:sz w:val="23"/>
+                <w:szCs w:val="23"/>
+              </w:rPr>
+              <w:t xml:space="preserve"> Testing</w:t>
+            </w:r>
+            <w:r>
+              <w:rPr>
+                <w:rFonts w:ascii="Times New Roman" w:hAnsi="Times New Roman" w:cs="Times New Roman" w:hint="eastAsia"/>
+                <w:b/>
+                <w:bCs/>
+                <w:sz w:val="23"/>
+                <w:szCs w:val="23"/>
+              </w:rPr>
+              <w:t xml:space="preserve"> :</w:t>
             </w:r>
           </w:p>
         </w:tc>
@@ -17146,27 +17243,23 @@
               <w:right w:val="single" w:sz="4" w:space="0" w:color="auto"/>
             </w:tcBorders>
             <w:shd w:val="clear" w:color="auto" w:fill="FFFFFF" w:themeFill="background1"/>
-            <w:vAlign w:val="center"/>
-          </w:tcPr>
-          <w:p>
-            <w:pPr>
-              <w:widowControl/>
-              <w:jc w:val="center"/>
-              <w:rPr>
-                <w:rFonts w:ascii="Times New Roman" w:eastAsia="PMingLiU" w:hAnsi="Times New Roman" w:cs="Times New Roman"/>
-                <w:color w:val="000000"/>
-                <w:kern w:val="0"/>
-                <w:szCs w:val="24"/>
-              </w:rPr>
-            </w:pPr>
-            <w:r>
-              <w:rPr>
-                <w:rFonts w:ascii="Times New Roman" w:eastAsia="PMingLiU" w:hAnsi="Times New Roman" w:cs="Times New Roman" w:hint="eastAsia"/>
-                <w:color w:val="000000"/>
-                <w:kern w:val="0"/>
-                <w:szCs w:val="24"/>
-              </w:rPr>
-              <w:t>29.5</w:t>
+          </w:tcPr>
+          <w:p>
+            <w:pPr>
+              <w:jc w:val="center"/>
+              <w:rPr>
+                <w:rFonts w:ascii="Times New Roman" w:hAnsi="Times New Roman" w:cs="Times New Roman"/>
+                <w:szCs w:val="24"/>
+                <w:shd w:val="clear" w:color="auto" w:fill="FFFFFF"/>
+              </w:rPr>
+            </w:pPr>
+            <w:r>
+              <w:rPr>
+                <w:rFonts w:ascii="Times New Roman" w:hAnsi="Times New Roman" w:cs="Times New Roman"/>
+                <w:szCs w:val="24"/>
+                <w:shd w:val="clear" w:color="auto" w:fill="FFFFFF"/>
+              </w:rPr>
+              <w:t>16</w:t>
             </w:r>
           </w:p>
         </w:tc>
@@ -17180,27 +17273,23 @@
               <w:right w:val="single" w:sz="4" w:space="0" w:color="auto"/>
             </w:tcBorders>
             <w:shd w:val="clear" w:color="auto" w:fill="FFFFFF" w:themeFill="background1"/>
-            <w:vAlign w:val="center"/>
-          </w:tcPr>
-          <w:p>
-            <w:pPr>
-              <w:widowControl/>
-              <w:jc w:val="center"/>
-              <w:rPr>
-                <w:rFonts w:ascii="Times New Roman" w:eastAsia="PMingLiU" w:hAnsi="Times New Roman" w:cs="Times New Roman"/>
-                <w:color w:val="000000"/>
-                <w:kern w:val="0"/>
-                <w:szCs w:val="24"/>
-              </w:rPr>
-            </w:pPr>
-            <w:r>
-              <w:rPr>
-                <w:rFonts w:ascii="Times New Roman" w:eastAsia="PMingLiU" w:hAnsi="Times New Roman" w:cs="Times New Roman" w:hint="eastAsia"/>
-                <w:color w:val="000000"/>
-                <w:kern w:val="0"/>
-                <w:szCs w:val="24"/>
-              </w:rPr>
-              <w:t>23</w:t>
+          </w:tcPr>
+          <w:p>
+            <w:pPr>
+              <w:jc w:val="center"/>
+              <w:rPr>
+                <w:rFonts w:ascii="Times New Roman" w:hAnsi="Times New Roman" w:cs="Times New Roman"/>
+                <w:szCs w:val="24"/>
+                <w:shd w:val="clear" w:color="auto" w:fill="FFFFFF"/>
+              </w:rPr>
+            </w:pPr>
+            <w:r>
+              <w:rPr>
+                <w:rFonts w:ascii="Times New Roman" w:hAnsi="Times New Roman" w:cs="Times New Roman" w:hint="eastAsia"/>
+                <w:szCs w:val="24"/>
+                <w:shd w:val="clear" w:color="auto" w:fill="FFFFFF"/>
+              </w:rPr>
+              <w:t>4.5</w:t>
             </w:r>
           </w:p>
         </w:tc>
@@ -17215,27 +17304,23 @@
             </w:tcBorders>
             <w:shd w:val="clear" w:color="auto" w:fill="FFFFFF" w:themeFill="background1"/>
             <w:noWrap/>
-            <w:vAlign w:val="center"/>
-          </w:tcPr>
-          <w:p>
-            <w:pPr>
-              <w:widowControl/>
-              <w:jc w:val="center"/>
-              <w:rPr>
-                <w:rFonts w:ascii="Times New Roman" w:eastAsia="PMingLiU" w:hAnsi="Times New Roman" w:cs="Times New Roman"/>
-                <w:color w:val="000000"/>
-                <w:kern w:val="0"/>
-                <w:szCs w:val="24"/>
-              </w:rPr>
-            </w:pPr>
-            <w:r>
-              <w:rPr>
-                <w:rFonts w:ascii="Times New Roman" w:eastAsia="PMingLiU" w:hAnsi="Times New Roman" w:cs="Times New Roman" w:hint="eastAsia"/>
-                <w:color w:val="000000"/>
-                <w:kern w:val="0"/>
-                <w:szCs w:val="24"/>
-              </w:rPr>
-              <w:t>18</w:t>
+          </w:tcPr>
+          <w:p>
+            <w:pPr>
+              <w:jc w:val="center"/>
+              <w:rPr>
+                <w:rFonts w:ascii="Times New Roman" w:hAnsi="Times New Roman" w:cs="Times New Roman"/>
+                <w:szCs w:val="24"/>
+                <w:shd w:val="clear" w:color="auto" w:fill="FFFFFF"/>
+              </w:rPr>
+            </w:pPr>
+            <w:r>
+              <w:rPr>
+                <w:rFonts w:ascii="Times New Roman" w:hAnsi="Times New Roman" w:cs="Times New Roman" w:hint="eastAsia"/>
+                <w:szCs w:val="24"/>
+                <w:shd w:val="clear" w:color="auto" w:fill="FFFFFF"/>
+              </w:rPr>
+              <w:t>8</w:t>
             </w:r>
           </w:p>
         </w:tc>
@@ -17250,27 +17335,23 @@
             </w:tcBorders>
             <w:shd w:val="clear" w:color="auto" w:fill="FFFFFF" w:themeFill="background1"/>
             <w:noWrap/>
-            <w:vAlign w:val="center"/>
-          </w:tcPr>
-          <w:p>
-            <w:pPr>
-              <w:widowControl/>
-              <w:jc w:val="center"/>
-              <w:rPr>
-                <w:rFonts w:ascii="Times New Roman" w:eastAsia="PMingLiU" w:hAnsi="Times New Roman" w:cs="Times New Roman"/>
-                <w:color w:val="000000"/>
-                <w:kern w:val="0"/>
-                <w:szCs w:val="24"/>
-              </w:rPr>
-            </w:pPr>
-            <w:r>
-              <w:rPr>
-                <w:rFonts w:ascii="Times New Roman" w:eastAsia="PMingLiU" w:hAnsi="Times New Roman" w:cs="Times New Roman" w:hint="eastAsia"/>
-                <w:color w:val="000000"/>
-                <w:kern w:val="0"/>
-                <w:szCs w:val="24"/>
-              </w:rPr>
-              <w:t>17</w:t>
+          </w:tcPr>
+          <w:p>
+            <w:pPr>
+              <w:jc w:val="center"/>
+              <w:rPr>
+                <w:rFonts w:ascii="Times New Roman" w:hAnsi="Times New Roman" w:cs="Times New Roman"/>
+                <w:szCs w:val="24"/>
+                <w:shd w:val="clear" w:color="auto" w:fill="FFFFFF"/>
+              </w:rPr>
+            </w:pPr>
+            <w:r>
+              <w:rPr>
+                <w:rFonts w:ascii="Times New Roman" w:hAnsi="Times New Roman" w:cs="Times New Roman" w:hint="eastAsia"/>
+                <w:szCs w:val="24"/>
+                <w:shd w:val="clear" w:color="auto" w:fill="FFFFFF"/>
+              </w:rPr>
+              <w:t>7.5</w:t>
             </w:r>
           </w:p>
         </w:tc>
@@ -17285,27 +17366,23 @@
             </w:tcBorders>
             <w:shd w:val="clear" w:color="auto" w:fill="FFFFFF" w:themeFill="background1"/>
             <w:noWrap/>
-            <w:vAlign w:val="center"/>
-          </w:tcPr>
-          <w:p>
-            <w:pPr>
-              <w:widowControl/>
-              <w:jc w:val="center"/>
-              <w:rPr>
-                <w:rFonts w:ascii="Times New Roman" w:eastAsia="PMingLiU" w:hAnsi="Times New Roman" w:cs="Times New Roman"/>
-                <w:color w:val="000000"/>
-                <w:kern w:val="0"/>
-                <w:szCs w:val="24"/>
-              </w:rPr>
-            </w:pPr>
-            <w:r>
-              <w:rPr>
-                <w:rFonts w:ascii="Times New Roman" w:eastAsia="PMingLiU" w:hAnsi="Times New Roman" w:cs="Times New Roman" w:hint="eastAsia"/>
-                <w:color w:val="000000"/>
-                <w:kern w:val="0"/>
-                <w:szCs w:val="24"/>
-              </w:rPr>
-              <w:t>17.25</w:t>
+          </w:tcPr>
+          <w:p>
+            <w:pPr>
+              <w:jc w:val="center"/>
+              <w:rPr>
+                <w:rFonts w:ascii="Times New Roman" w:hAnsi="Times New Roman" w:cs="Times New Roman"/>
+                <w:szCs w:val="24"/>
+                <w:shd w:val="clear" w:color="auto" w:fill="FFFFFF"/>
+              </w:rPr>
+            </w:pPr>
+            <w:r>
+              <w:rPr>
+                <w:rFonts w:ascii="Times New Roman" w:hAnsi="Times New Roman" w:cs="Times New Roman" w:hint="eastAsia"/>
+                <w:szCs w:val="24"/>
+                <w:shd w:val="clear" w:color="auto" w:fill="FFFFFF"/>
+              </w:rPr>
+              <w:t>3.25</w:t>
             </w:r>
           </w:p>
         </w:tc>
@@ -17337,11 +17414,12 @@
             </w:pPr>
             <w:r>
               <w:rPr>
+                <w:rFonts w:hint="eastAsia"/>
                 <w:b/>
                 <w:sz w:val="23"/>
                 <w:szCs w:val="23"/>
               </w:rPr>
-              <w:t>21</w:t>
+              <w:t>16</w:t>
             </w:r>
           </w:p>
         </w:tc>
@@ -17363,7 +17441,6 @@
               <w:widowControl/>
               <w:rPr>
                 <w:rFonts w:ascii="Times New Roman" w:eastAsia="PMingLiU" w:hAnsi="Times New Roman" w:cs="Times New Roman"/>
-                <w:b/>
                 <w:color w:val="000000"/>
                 <w:kern w:val="0"/>
                 <w:szCs w:val="24"/>
@@ -17377,7 +17454,7 @@
                 <w:sz w:val="23"/>
                 <w:szCs w:val="23"/>
               </w:rPr>
-              <w:t>Testing</w:t>
+              <w:t>Programming</w:t>
             </w:r>
             <w:r>
               <w:rPr>
@@ -17414,6 +17491,24 @@
                 <w:szCs w:val="24"/>
               </w:rPr>
             </w:pPr>
+            <w:r>
+              <w:rPr>
+                <w:rFonts w:ascii="Times New Roman" w:eastAsia="PMingLiU" w:hAnsi="Times New Roman" w:cs="Times New Roman" w:hint="eastAsia"/>
+                <w:color w:val="000000"/>
+                <w:kern w:val="0"/>
+                <w:szCs w:val="24"/>
+              </w:rPr>
+              <w:t>3</w:t>
+            </w:r>
+            <w:r>
+              <w:rPr>
+                <w:rFonts w:ascii="Times New Roman" w:eastAsia="PMingLiU" w:hAnsi="Times New Roman" w:cs="Times New Roman" w:hint="eastAsia"/>
+                <w:color w:val="000000"/>
+                <w:kern w:val="0"/>
+                <w:szCs w:val="24"/>
+              </w:rPr>
+              <w:t>3</w:t>
+            </w:r>
           </w:p>
         </w:tc>
         <w:tc>
@@ -17439,6 +17534,15 @@
                 <w:szCs w:val="24"/>
               </w:rPr>
             </w:pPr>
+            <w:r>
+              <w:rPr>
+                <w:rFonts w:ascii="Times New Roman" w:eastAsia="PMingLiU" w:hAnsi="Times New Roman" w:cs="Times New Roman" w:hint="eastAsia"/>
+                <w:color w:val="000000"/>
+                <w:kern w:val="0"/>
+                <w:szCs w:val="24"/>
+              </w:rPr>
+              <w:t>23</w:t>
+            </w:r>
           </w:p>
         </w:tc>
         <w:tc>
@@ -17465,6 +17569,15 @@
                 <w:szCs w:val="24"/>
               </w:rPr>
             </w:pPr>
+            <w:r>
+              <w:rPr>
+                <w:rFonts w:ascii="Times New Roman" w:eastAsia="PMingLiU" w:hAnsi="Times New Roman" w:cs="Times New Roman" w:hint="eastAsia"/>
+                <w:color w:val="000000"/>
+                <w:kern w:val="0"/>
+                <w:szCs w:val="24"/>
+              </w:rPr>
+              <w:t>18</w:t>
+            </w:r>
           </w:p>
         </w:tc>
         <w:tc>
@@ -17498,7 +17611,7 @@
                 <w:kern w:val="0"/>
                 <w:szCs w:val="24"/>
               </w:rPr>
-              <w:t>2</w:t>
+              <w:t>17</w:t>
             </w:r>
           </w:p>
         </w:tc>
@@ -17533,7 +17646,7 @@
                 <w:kern w:val="0"/>
                 <w:szCs w:val="24"/>
               </w:rPr>
-              <w:t>6</w:t>
+              <w:t>17.25</w:t>
             </w:r>
           </w:p>
         </w:tc>
@@ -17565,12 +17678,11 @@
             </w:pPr>
             <w:r>
               <w:rPr>
-                <w:rFonts w:hint="eastAsia"/>
                 <w:b/>
                 <w:sz w:val="23"/>
                 <w:szCs w:val="23"/>
               </w:rPr>
-              <w:t>24</w:t>
+              <w:t>21</w:t>
             </w:r>
           </w:p>
         </w:tc>
@@ -17600,33 +17712,23 @@
             </w:pPr>
             <w:r>
               <w:rPr>
-                <w:rFonts w:ascii="Times New Roman" w:eastAsia="PMingLiU" w:hAnsi="Times New Roman" w:cs="Times New Roman" w:hint="eastAsia"/>
+                <w:rFonts w:ascii="Times New Roman" w:hAnsi="Times New Roman" w:cs="Times New Roman"/>
                 <w:b/>
-                <w:color w:val="000000"/>
-                <w:kern w:val="0"/>
-                <w:szCs w:val="24"/>
-              </w:rPr>
-              <w:t xml:space="preserve">First </w:t>
-            </w:r>
-            <w:r>
-              <w:rPr>
-                <w:rFonts w:ascii="Times New Roman" w:eastAsia="PMingLiU" w:hAnsi="Times New Roman" w:cs="Times New Roman" w:hint="eastAsia"/>
+                <w:bCs/>
+                <w:sz w:val="23"/>
+                <w:szCs w:val="23"/>
+              </w:rPr>
+              <w:t>Testing</w:t>
+            </w:r>
+            <w:r>
+              <w:rPr>
+                <w:rFonts w:ascii="Times New Roman" w:hAnsi="Times New Roman" w:cs="Times New Roman" w:hint="eastAsia"/>
                 <w:b/>
-                <w:color w:val="000000"/>
-                <w:kern w:val="0"/>
-                <w:szCs w:val="24"/>
-              </w:rPr>
-              <w:t>Presentation</w:t>
-            </w:r>
-            <w:r>
-              <w:rPr>
-                <w:rFonts w:ascii="Times New Roman" w:eastAsia="PMingLiU" w:hAnsi="Times New Roman" w:cs="Times New Roman" w:hint="eastAsia"/>
-                <w:b/>
-                <w:color w:val="000000"/>
-                <w:kern w:val="0"/>
-                <w:szCs w:val="24"/>
-              </w:rPr>
-              <w:t xml:space="preserve"> : 30 h</w:t>
+                <w:bCs/>
+                <w:sz w:val="23"/>
+                <w:szCs w:val="23"/>
+              </w:rPr>
+              <w:t xml:space="preserve"> : </w:t>
             </w:r>
           </w:p>
         </w:tc>
@@ -17653,6 +17755,118 @@
                 <w:szCs w:val="24"/>
               </w:rPr>
             </w:pPr>
+          </w:p>
+        </w:tc>
+        <w:tc>
+          <w:tcPr>
+            <w:tcW w:w="992" w:type="dxa"/>
+            <w:tcBorders>
+              <w:top w:val="single" w:sz="4" w:space="0" w:color="auto"/>
+              <w:left w:val="single" w:sz="4" w:space="0" w:color="auto"/>
+              <w:bottom w:val="single" w:sz="4" w:space="0" w:color="auto"/>
+              <w:right w:val="single" w:sz="4" w:space="0" w:color="auto"/>
+            </w:tcBorders>
+            <w:shd w:val="clear" w:color="auto" w:fill="FFFFFF" w:themeFill="background1"/>
+            <w:vAlign w:val="center"/>
+          </w:tcPr>
+          <w:p>
+            <w:pPr>
+              <w:widowControl/>
+              <w:jc w:val="center"/>
+              <w:rPr>
+                <w:rFonts w:ascii="Times New Roman" w:eastAsia="PMingLiU" w:hAnsi="Times New Roman" w:cs="Times New Roman"/>
+                <w:color w:val="000000"/>
+                <w:kern w:val="0"/>
+                <w:szCs w:val="24"/>
+              </w:rPr>
+            </w:pPr>
+          </w:p>
+        </w:tc>
+        <w:tc>
+          <w:tcPr>
+            <w:tcW w:w="992" w:type="dxa"/>
+            <w:tcBorders>
+              <w:top w:val="single" w:sz="4" w:space="0" w:color="auto"/>
+              <w:left w:val="single" w:sz="4" w:space="0" w:color="auto"/>
+              <w:bottom w:val="single" w:sz="4" w:space="0" w:color="auto"/>
+              <w:right w:val="single" w:sz="4" w:space="0" w:color="auto"/>
+            </w:tcBorders>
+            <w:shd w:val="clear" w:color="auto" w:fill="FFFFFF" w:themeFill="background1"/>
+            <w:noWrap/>
+            <w:vAlign w:val="center"/>
+          </w:tcPr>
+          <w:p>
+            <w:pPr>
+              <w:widowControl/>
+              <w:jc w:val="center"/>
+              <w:rPr>
+                <w:rFonts w:ascii="Times New Roman" w:eastAsia="PMingLiU" w:hAnsi="Times New Roman" w:cs="Times New Roman"/>
+                <w:color w:val="000000"/>
+                <w:kern w:val="0"/>
+                <w:szCs w:val="24"/>
+              </w:rPr>
+            </w:pPr>
+          </w:p>
+        </w:tc>
+        <w:tc>
+          <w:tcPr>
+            <w:tcW w:w="992" w:type="dxa"/>
+            <w:tcBorders>
+              <w:top w:val="single" w:sz="4" w:space="0" w:color="auto"/>
+              <w:left w:val="single" w:sz="4" w:space="0" w:color="auto"/>
+              <w:bottom w:val="single" w:sz="4" w:space="0" w:color="auto"/>
+              <w:right w:val="single" w:sz="4" w:space="0" w:color="auto"/>
+            </w:tcBorders>
+            <w:shd w:val="clear" w:color="auto" w:fill="FFFFFF" w:themeFill="background1"/>
+            <w:noWrap/>
+            <w:vAlign w:val="center"/>
+          </w:tcPr>
+          <w:p>
+            <w:pPr>
+              <w:widowControl/>
+              <w:jc w:val="center"/>
+              <w:rPr>
+                <w:rFonts w:ascii="Times New Roman" w:eastAsia="PMingLiU" w:hAnsi="Times New Roman" w:cs="Times New Roman"/>
+                <w:color w:val="000000"/>
+                <w:kern w:val="0"/>
+                <w:szCs w:val="24"/>
+              </w:rPr>
+            </w:pPr>
+            <w:r>
+              <w:rPr>
+                <w:rFonts w:ascii="Times New Roman" w:eastAsia="PMingLiU" w:hAnsi="Times New Roman" w:cs="Times New Roman" w:hint="eastAsia"/>
+                <w:color w:val="000000"/>
+                <w:kern w:val="0"/>
+                <w:szCs w:val="24"/>
+              </w:rPr>
+              <w:t>2</w:t>
+            </w:r>
+          </w:p>
+        </w:tc>
+        <w:tc>
+          <w:tcPr>
+            <w:tcW w:w="993" w:type="dxa"/>
+            <w:tcBorders>
+              <w:top w:val="single" w:sz="4" w:space="0" w:color="auto"/>
+              <w:left w:val="single" w:sz="4" w:space="0" w:color="auto"/>
+              <w:bottom w:val="single" w:sz="4" w:space="0" w:color="auto"/>
+              <w:right w:val="single" w:sz="4" w:space="0" w:color="auto"/>
+            </w:tcBorders>
+            <w:shd w:val="clear" w:color="auto" w:fill="FFFFFF" w:themeFill="background1"/>
+            <w:noWrap/>
+            <w:vAlign w:val="center"/>
+          </w:tcPr>
+          <w:p>
+            <w:pPr>
+              <w:widowControl/>
+              <w:jc w:val="center"/>
+              <w:rPr>
+                <w:rFonts w:ascii="Times New Roman" w:eastAsia="PMingLiU" w:hAnsi="Times New Roman" w:cs="Times New Roman"/>
+                <w:color w:val="000000"/>
+                <w:kern w:val="0"/>
+                <w:szCs w:val="24"/>
+              </w:rPr>
+            </w:pPr>
             <w:r>
               <w:rPr>
                 <w:rFonts w:ascii="Times New Roman" w:eastAsia="PMingLiU" w:hAnsi="Times New Roman" w:cs="Times New Roman" w:hint="eastAsia"/>
@@ -17661,145 +17875,6 @@
                 <w:szCs w:val="24"/>
               </w:rPr>
               <w:t>6</w:t>
-            </w:r>
-          </w:p>
-        </w:tc>
-        <w:tc>
-          <w:tcPr>
-            <w:tcW w:w="992" w:type="dxa"/>
-            <w:tcBorders>
-              <w:top w:val="single" w:sz="4" w:space="0" w:color="auto"/>
-              <w:left w:val="single" w:sz="4" w:space="0" w:color="auto"/>
-              <w:bottom w:val="single" w:sz="4" w:space="0" w:color="auto"/>
-              <w:right w:val="single" w:sz="4" w:space="0" w:color="auto"/>
-            </w:tcBorders>
-            <w:shd w:val="clear" w:color="auto" w:fill="FFFFFF" w:themeFill="background1"/>
-            <w:vAlign w:val="center"/>
-          </w:tcPr>
-          <w:p>
-            <w:pPr>
-              <w:widowControl/>
-              <w:jc w:val="center"/>
-              <w:rPr>
-                <w:rFonts w:ascii="Times New Roman" w:eastAsia="PMingLiU" w:hAnsi="Times New Roman" w:cs="Times New Roman"/>
-                <w:color w:val="000000"/>
-                <w:kern w:val="0"/>
-                <w:szCs w:val="24"/>
-              </w:rPr>
-            </w:pPr>
-            <w:r>
-              <w:rPr>
-                <w:rFonts w:ascii="Times New Roman" w:eastAsia="PMingLiU" w:hAnsi="Times New Roman" w:cs="Times New Roman" w:hint="eastAsia"/>
-                <w:color w:val="000000"/>
-                <w:kern w:val="0"/>
-                <w:szCs w:val="24"/>
-              </w:rPr>
-              <w:t>6</w:t>
-            </w:r>
-          </w:p>
-        </w:tc>
-        <w:tc>
-          <w:tcPr>
-            <w:tcW w:w="992" w:type="dxa"/>
-            <w:tcBorders>
-              <w:top w:val="single" w:sz="4" w:space="0" w:color="auto"/>
-              <w:left w:val="single" w:sz="4" w:space="0" w:color="auto"/>
-              <w:bottom w:val="single" w:sz="4" w:space="0" w:color="auto"/>
-              <w:right w:val="single" w:sz="4" w:space="0" w:color="auto"/>
-            </w:tcBorders>
-            <w:shd w:val="clear" w:color="auto" w:fill="FFFFFF" w:themeFill="background1"/>
-            <w:noWrap/>
-            <w:vAlign w:val="center"/>
-          </w:tcPr>
-          <w:p>
-            <w:pPr>
-              <w:widowControl/>
-              <w:jc w:val="center"/>
-              <w:rPr>
-                <w:rFonts w:ascii="Times New Roman" w:eastAsia="PMingLiU" w:hAnsi="Times New Roman" w:cs="Times New Roman"/>
-                <w:color w:val="000000"/>
-                <w:kern w:val="0"/>
-                <w:szCs w:val="24"/>
-              </w:rPr>
-            </w:pPr>
-            <w:r>
-              <w:rPr>
-                <w:rFonts w:ascii="Times New Roman" w:eastAsia="PMingLiU" w:hAnsi="Times New Roman" w:cs="Times New Roman" w:hint="eastAsia"/>
-                <w:color w:val="000000"/>
-                <w:kern w:val="0"/>
-                <w:szCs w:val="24"/>
-              </w:rPr>
-              <w:t>6</w:t>
-            </w:r>
-          </w:p>
-        </w:tc>
-        <w:tc>
-          <w:tcPr>
-            <w:tcW w:w="992" w:type="dxa"/>
-            <w:tcBorders>
-              <w:top w:val="single" w:sz="4" w:space="0" w:color="auto"/>
-              <w:left w:val="single" w:sz="4" w:space="0" w:color="auto"/>
-              <w:bottom w:val="single" w:sz="4" w:space="0" w:color="auto"/>
-              <w:right w:val="single" w:sz="4" w:space="0" w:color="auto"/>
-            </w:tcBorders>
-            <w:shd w:val="clear" w:color="auto" w:fill="FFFFFF" w:themeFill="background1"/>
-            <w:noWrap/>
-            <w:vAlign w:val="center"/>
-          </w:tcPr>
-          <w:p>
-            <w:pPr>
-              <w:widowControl/>
-              <w:jc w:val="center"/>
-              <w:rPr>
-                <w:rFonts w:ascii="Times New Roman" w:eastAsia="PMingLiU" w:hAnsi="Times New Roman" w:cs="Times New Roman"/>
-                <w:color w:val="000000"/>
-                <w:kern w:val="0"/>
-                <w:szCs w:val="24"/>
-              </w:rPr>
-            </w:pPr>
-            <w:r>
-              <w:rPr>
-                <w:rFonts w:ascii="Times New Roman" w:eastAsia="PMingLiU" w:hAnsi="Times New Roman" w:cs="Times New Roman" w:hint="eastAsia"/>
-                <w:color w:val="000000"/>
-                <w:kern w:val="0"/>
-                <w:szCs w:val="24"/>
-              </w:rPr>
-              <w:t>9</w:t>
-            </w:r>
-          </w:p>
-        </w:tc>
-        <w:tc>
-          <w:tcPr>
-            <w:tcW w:w="993" w:type="dxa"/>
-            <w:tcBorders>
-              <w:top w:val="single" w:sz="4" w:space="0" w:color="auto"/>
-              <w:left w:val="single" w:sz="4" w:space="0" w:color="auto"/>
-              <w:bottom w:val="single" w:sz="4" w:space="0" w:color="auto"/>
-              <w:right w:val="single" w:sz="4" w:space="0" w:color="auto"/>
-            </w:tcBorders>
-            <w:shd w:val="clear" w:color="auto" w:fill="FFFFFF" w:themeFill="background1"/>
-            <w:noWrap/>
-            <w:vAlign w:val="center"/>
-          </w:tcPr>
-          <w:p>
-            <w:pPr>
-              <w:widowControl/>
-              <w:jc w:val="center"/>
-              <w:rPr>
-                <w:rFonts w:ascii="Times New Roman" w:eastAsia="PMingLiU" w:hAnsi="Times New Roman" w:cs="Times New Roman"/>
-                <w:color w:val="000000"/>
-                <w:kern w:val="0"/>
-                <w:szCs w:val="24"/>
-              </w:rPr>
-            </w:pPr>
-            <w:r>
-              <w:rPr>
-                <w:rFonts w:ascii="Times New Roman" w:eastAsia="PMingLiU" w:hAnsi="Times New Roman" w:cs="Times New Roman" w:hint="eastAsia"/>
-                <w:color w:val="000000"/>
-                <w:kern w:val="0"/>
-                <w:szCs w:val="24"/>
-              </w:rPr>
-              <w:t>11</w:t>
             </w:r>
           </w:p>
         </w:tc>
@@ -17831,6 +17906,272 @@
             </w:pPr>
             <w:r>
               <w:rPr>
+                <w:rFonts w:hint="eastAsia"/>
+                <w:b/>
+                <w:sz w:val="23"/>
+                <w:szCs w:val="23"/>
+              </w:rPr>
+              <w:t>24</w:t>
+            </w:r>
+          </w:p>
+        </w:tc>
+        <w:tc>
+          <w:tcPr>
+            <w:tcW w:w="3384" w:type="dxa"/>
+            <w:tcBorders>
+              <w:top w:val="single" w:sz="4" w:space="0" w:color="auto"/>
+              <w:left w:val="single" w:sz="4" w:space="0" w:color="auto"/>
+              <w:bottom w:val="single" w:sz="4" w:space="0" w:color="auto"/>
+              <w:right w:val="single" w:sz="4" w:space="0" w:color="auto"/>
+            </w:tcBorders>
+            <w:shd w:val="clear" w:color="auto" w:fill="FFFFFF" w:themeFill="background1"/>
+            <w:noWrap/>
+            <w:vAlign w:val="center"/>
+          </w:tcPr>
+          <w:p>
+            <w:pPr>
+              <w:widowControl/>
+              <w:rPr>
+                <w:rFonts w:ascii="Times New Roman" w:eastAsia="PMingLiU" w:hAnsi="Times New Roman" w:cs="Times New Roman"/>
+                <w:b/>
+                <w:color w:val="000000"/>
+                <w:kern w:val="0"/>
+                <w:szCs w:val="24"/>
+              </w:rPr>
+            </w:pPr>
+            <w:r>
+              <w:rPr>
+                <w:rFonts w:ascii="Times New Roman" w:eastAsia="PMingLiU" w:hAnsi="Times New Roman" w:cs="Times New Roman" w:hint="eastAsia"/>
+                <w:b/>
+                <w:color w:val="000000"/>
+                <w:kern w:val="0"/>
+                <w:szCs w:val="24"/>
+              </w:rPr>
+              <w:t xml:space="preserve">First </w:t>
+            </w:r>
+            <w:r>
+              <w:rPr>
+                <w:rFonts w:ascii="Times New Roman" w:eastAsia="PMingLiU" w:hAnsi="Times New Roman" w:cs="Times New Roman" w:hint="eastAsia"/>
+                <w:b/>
+                <w:color w:val="000000"/>
+                <w:kern w:val="0"/>
+                <w:szCs w:val="24"/>
+              </w:rPr>
+              <w:t>Presentation</w:t>
+            </w:r>
+            <w:r>
+              <w:rPr>
+                <w:rFonts w:ascii="Times New Roman" w:eastAsia="PMingLiU" w:hAnsi="Times New Roman" w:cs="Times New Roman" w:hint="eastAsia"/>
+                <w:b/>
+                <w:color w:val="000000"/>
+                <w:kern w:val="0"/>
+                <w:szCs w:val="24"/>
+              </w:rPr>
+              <w:t xml:space="preserve"> : 30 h</w:t>
+            </w:r>
+          </w:p>
+        </w:tc>
+        <w:tc>
+          <w:tcPr>
+            <w:tcW w:w="1134" w:type="dxa"/>
+            <w:tcBorders>
+              <w:top w:val="single" w:sz="4" w:space="0" w:color="auto"/>
+              <w:left w:val="single" w:sz="4" w:space="0" w:color="auto"/>
+              <w:bottom w:val="single" w:sz="4" w:space="0" w:color="auto"/>
+              <w:right w:val="single" w:sz="4" w:space="0" w:color="auto"/>
+            </w:tcBorders>
+            <w:shd w:val="clear" w:color="auto" w:fill="FFFFFF" w:themeFill="background1"/>
+            <w:vAlign w:val="center"/>
+          </w:tcPr>
+          <w:p>
+            <w:pPr>
+              <w:widowControl/>
+              <w:jc w:val="center"/>
+              <w:rPr>
+                <w:rFonts w:ascii="Times New Roman" w:eastAsia="PMingLiU" w:hAnsi="Times New Roman" w:cs="Times New Roman"/>
+                <w:color w:val="000000"/>
+                <w:kern w:val="0"/>
+                <w:szCs w:val="24"/>
+              </w:rPr>
+            </w:pPr>
+            <w:r>
+              <w:rPr>
+                <w:rFonts w:ascii="Times New Roman" w:eastAsia="PMingLiU" w:hAnsi="Times New Roman" w:cs="Times New Roman" w:hint="eastAsia"/>
+                <w:color w:val="000000"/>
+                <w:kern w:val="0"/>
+                <w:szCs w:val="24"/>
+              </w:rPr>
+              <w:t>6</w:t>
+            </w:r>
+          </w:p>
+        </w:tc>
+        <w:tc>
+          <w:tcPr>
+            <w:tcW w:w="992" w:type="dxa"/>
+            <w:tcBorders>
+              <w:top w:val="single" w:sz="4" w:space="0" w:color="auto"/>
+              <w:left w:val="single" w:sz="4" w:space="0" w:color="auto"/>
+              <w:bottom w:val="single" w:sz="4" w:space="0" w:color="auto"/>
+              <w:right w:val="single" w:sz="4" w:space="0" w:color="auto"/>
+            </w:tcBorders>
+            <w:shd w:val="clear" w:color="auto" w:fill="FFFFFF" w:themeFill="background1"/>
+            <w:vAlign w:val="center"/>
+          </w:tcPr>
+          <w:p>
+            <w:pPr>
+              <w:widowControl/>
+              <w:jc w:val="center"/>
+              <w:rPr>
+                <w:rFonts w:ascii="Times New Roman" w:eastAsia="PMingLiU" w:hAnsi="Times New Roman" w:cs="Times New Roman"/>
+                <w:color w:val="000000"/>
+                <w:kern w:val="0"/>
+                <w:szCs w:val="24"/>
+              </w:rPr>
+            </w:pPr>
+            <w:r>
+              <w:rPr>
+                <w:rFonts w:ascii="Times New Roman" w:eastAsia="PMingLiU" w:hAnsi="Times New Roman" w:cs="Times New Roman" w:hint="eastAsia"/>
+                <w:color w:val="000000"/>
+                <w:kern w:val="0"/>
+                <w:szCs w:val="24"/>
+              </w:rPr>
+              <w:t>6</w:t>
+            </w:r>
+          </w:p>
+        </w:tc>
+        <w:tc>
+          <w:tcPr>
+            <w:tcW w:w="992" w:type="dxa"/>
+            <w:tcBorders>
+              <w:top w:val="single" w:sz="4" w:space="0" w:color="auto"/>
+              <w:left w:val="single" w:sz="4" w:space="0" w:color="auto"/>
+              <w:bottom w:val="single" w:sz="4" w:space="0" w:color="auto"/>
+              <w:right w:val="single" w:sz="4" w:space="0" w:color="auto"/>
+            </w:tcBorders>
+            <w:shd w:val="clear" w:color="auto" w:fill="FFFFFF" w:themeFill="background1"/>
+            <w:noWrap/>
+            <w:vAlign w:val="center"/>
+          </w:tcPr>
+          <w:p>
+            <w:pPr>
+              <w:widowControl/>
+              <w:jc w:val="center"/>
+              <w:rPr>
+                <w:rFonts w:ascii="Times New Roman" w:eastAsia="PMingLiU" w:hAnsi="Times New Roman" w:cs="Times New Roman"/>
+                <w:color w:val="000000"/>
+                <w:kern w:val="0"/>
+                <w:szCs w:val="24"/>
+              </w:rPr>
+            </w:pPr>
+            <w:r>
+              <w:rPr>
+                <w:rFonts w:ascii="Times New Roman" w:eastAsia="PMingLiU" w:hAnsi="Times New Roman" w:cs="Times New Roman" w:hint="eastAsia"/>
+                <w:color w:val="000000"/>
+                <w:kern w:val="0"/>
+                <w:szCs w:val="24"/>
+              </w:rPr>
+              <w:t>6</w:t>
+            </w:r>
+          </w:p>
+        </w:tc>
+        <w:tc>
+          <w:tcPr>
+            <w:tcW w:w="992" w:type="dxa"/>
+            <w:tcBorders>
+              <w:top w:val="single" w:sz="4" w:space="0" w:color="auto"/>
+              <w:left w:val="single" w:sz="4" w:space="0" w:color="auto"/>
+              <w:bottom w:val="single" w:sz="4" w:space="0" w:color="auto"/>
+              <w:right w:val="single" w:sz="4" w:space="0" w:color="auto"/>
+            </w:tcBorders>
+            <w:shd w:val="clear" w:color="auto" w:fill="FFFFFF" w:themeFill="background1"/>
+            <w:noWrap/>
+            <w:vAlign w:val="center"/>
+          </w:tcPr>
+          <w:p>
+            <w:pPr>
+              <w:widowControl/>
+              <w:jc w:val="center"/>
+              <w:rPr>
+                <w:rFonts w:ascii="Times New Roman" w:eastAsia="PMingLiU" w:hAnsi="Times New Roman" w:cs="Times New Roman"/>
+                <w:color w:val="000000"/>
+                <w:kern w:val="0"/>
+                <w:szCs w:val="24"/>
+              </w:rPr>
+            </w:pPr>
+            <w:r>
+              <w:rPr>
+                <w:rFonts w:ascii="Times New Roman" w:eastAsia="PMingLiU" w:hAnsi="Times New Roman" w:cs="Times New Roman" w:hint="eastAsia"/>
+                <w:color w:val="000000"/>
+                <w:kern w:val="0"/>
+                <w:szCs w:val="24"/>
+              </w:rPr>
+              <w:t>6</w:t>
+            </w:r>
+          </w:p>
+        </w:tc>
+        <w:tc>
+          <w:tcPr>
+            <w:tcW w:w="993" w:type="dxa"/>
+            <w:tcBorders>
+              <w:top w:val="single" w:sz="4" w:space="0" w:color="auto"/>
+              <w:left w:val="single" w:sz="4" w:space="0" w:color="auto"/>
+              <w:bottom w:val="single" w:sz="4" w:space="0" w:color="auto"/>
+              <w:right w:val="single" w:sz="4" w:space="0" w:color="auto"/>
+            </w:tcBorders>
+            <w:shd w:val="clear" w:color="auto" w:fill="FFFFFF" w:themeFill="background1"/>
+            <w:noWrap/>
+            <w:vAlign w:val="center"/>
+          </w:tcPr>
+          <w:p>
+            <w:pPr>
+              <w:widowControl/>
+              <w:jc w:val="center"/>
+              <w:rPr>
+                <w:rFonts w:ascii="Times New Roman" w:eastAsia="PMingLiU" w:hAnsi="Times New Roman" w:cs="Times New Roman"/>
+                <w:color w:val="000000"/>
+                <w:kern w:val="0"/>
+                <w:szCs w:val="24"/>
+              </w:rPr>
+            </w:pPr>
+            <w:r>
+              <w:rPr>
+                <w:rFonts w:ascii="Times New Roman" w:eastAsia="PMingLiU" w:hAnsi="Times New Roman" w:cs="Times New Roman" w:hint="eastAsia"/>
+                <w:color w:val="000000"/>
+                <w:kern w:val="0"/>
+                <w:szCs w:val="24"/>
+              </w:rPr>
+              <w:t>6</w:t>
+            </w:r>
+          </w:p>
+        </w:tc>
+      </w:tr>
+      <w:tr>
+        <w:trPr>
+          <w:trHeight w:val="330"/>
+        </w:trPr>
+        <w:tc>
+          <w:tcPr>
+            <w:tcW w:w="580" w:type="dxa"/>
+            <w:tcBorders>
+              <w:top w:val="single" w:sz="4" w:space="0" w:color="auto"/>
+              <w:left w:val="single" w:sz="4" w:space="0" w:color="auto"/>
+              <w:bottom w:val="single" w:sz="4" w:space="0" w:color="auto"/>
+              <w:right w:val="single" w:sz="4" w:space="0" w:color="auto"/>
+            </w:tcBorders>
+            <w:shd w:val="clear" w:color="auto" w:fill="FFFFFF" w:themeFill="background1"/>
+          </w:tcPr>
+          <w:p>
+            <w:pPr>
+              <w:pStyle w:val="Default"/>
+              <w:jc w:val="center"/>
+              <w:rPr>
+                <w:b/>
+                <w:sz w:val="23"/>
+                <w:szCs w:val="23"/>
+              </w:rPr>
+            </w:pPr>
+            <w:r>
+              <w:rPr>
                 <w:b/>
                 <w:sz w:val="23"/>
                 <w:szCs w:val="23"/>
@@ -18010,7 +18351,7 @@
                 <w:kern w:val="0"/>
                 <w:szCs w:val="24"/>
               </w:rPr>
-              <w:t>4.5</w:t>
+              <w:t>7.5</w:t>
             </w:r>
           </w:p>
         </w:tc>
@@ -18045,7 +18386,16 @@
                 <w:kern w:val="0"/>
                 <w:szCs w:val="24"/>
               </w:rPr>
-              <w:t>10.5</w:t>
+              <w:t>13.2</w:t>
+            </w:r>
+            <w:r>
+              <w:rPr>
+                <w:rFonts w:ascii="Times New Roman" w:eastAsia="PMingLiU" w:hAnsi="Times New Roman" w:cs="Times New Roman" w:hint="eastAsia"/>
+                <w:color w:val="000000"/>
+                <w:kern w:val="0"/>
+                <w:szCs w:val="24"/>
+              </w:rPr>
+              <w:t>5</w:t>
             </w:r>
           </w:p>
         </w:tc>
@@ -18695,7 +19045,7 @@
 </file>
 
 <file path=customXml/itemProps1.xml><?xml version="1.0" encoding="utf-8"?>
-<ds:datastoreItem xmlns:ds="http://schemas.openxmlformats.org/officeDocument/2006/customXml" ds:itemID="{02304B0C-5869-4F60-AEBC-6929AF8D1CC6}">
+<ds:datastoreItem xmlns:ds="http://schemas.openxmlformats.org/officeDocument/2006/customXml" ds:itemID="{E3DA03D7-F51B-452B-A9AE-34C37C5F3C02}">
   <ds:schemaRefs>
     <ds:schemaRef ds:uri="http://schemas.openxmlformats.org/officeDocument/2006/bibliography"/>
   </ds:schemaRefs>

</xml_diff>